<commit_message>
Implementando pruebas para Boolean y Array
</commit_message>
<xml_diff>
--- a/UnitTestingConJestEnReact.docx
+++ b/UnitTestingConJestEnReact.docx
@@ -751,8 +751,6 @@
         <w:lastRenderedPageBreak/>
         <w:t>Preparación del entorno con Jest</w:t>
       </w:r>
-      <w:bookmarkStart w:id="2" w:name="_GoBack"/>
-      <w:bookmarkEnd w:id="2"/>
     </w:p>
     <w:p>
       <w:pPr>
@@ -1836,8 +1834,663 @@
         </w:rPr>
       </w:pPr>
     </w:p>
+    <w:p>
+      <w:pPr>
+        <w:rPr>
+          <w:lang w:val="en-US"/>
+        </w:rPr>
+      </w:pPr>
+    </w:p>
+    <w:p>
+      <w:pPr>
+        <w:rPr>
+          <w:lang w:val="en-US"/>
+        </w:rPr>
+      </w:pPr>
+    </w:p>
+    <w:p>
+      <w:pPr>
+        <w:rPr>
+          <w:lang w:val="en-US"/>
+        </w:rPr>
+      </w:pPr>
+    </w:p>
+    <w:p>
+      <w:pPr>
+        <w:rPr>
+          <w:lang w:val="en-US"/>
+        </w:rPr>
+      </w:pPr>
+    </w:p>
+    <w:p>
+      <w:pPr>
+        <w:rPr>
+          <w:lang w:val="en-US"/>
+        </w:rPr>
+      </w:pPr>
+    </w:p>
+    <w:p>
+      <w:pPr>
+        <w:rPr>
+          <w:lang w:val="en-US"/>
+        </w:rPr>
+      </w:pPr>
+    </w:p>
+    <w:p>
+      <w:pPr>
+        <w:rPr>
+          <w:lang w:val="en-US"/>
+        </w:rPr>
+      </w:pPr>
+    </w:p>
+    <w:p>
+      <w:pPr>
+        <w:rPr>
+          <w:lang w:val="en-US"/>
+        </w:rPr>
+      </w:pPr>
+    </w:p>
+    <w:p>
+      <w:pPr>
+        <w:pStyle w:val="Ttulo1"/>
+      </w:pPr>
+      <w:r>
+        <w:lastRenderedPageBreak/>
+        <w:t>Implementando pruebas para Boolean y Array</w:t>
+      </w:r>
+    </w:p>
+    <w:p>
+      <w:pPr>
+        <w:jc w:val="center"/>
+      </w:pPr>
+      <w:bookmarkStart w:id="2" w:name="_GoBack"/>
+      <w:r>
+        <w:rPr>
+          <w:noProof/>
+          <w:lang w:val="es-MX" w:eastAsia="es-MX"/>
+        </w:rPr>
+        <w:drawing>
+          <wp:inline distT="0" distB="0" distL="0" distR="0">
+            <wp:extent cx="5156200" cy="4000500"/>
+            <wp:effectExtent l="0" t="0" r="6350" b="0"/>
+            <wp:docPr id="2" name="Imagen 2" descr="carbon (1).png"/>
+            <wp:cNvGraphicFramePr>
+              <a:graphicFrameLocks xmlns:a="http://schemas.openxmlformats.org/drawingml/2006/main" noChangeAspect="1"/>
+            </wp:cNvGraphicFramePr>
+            <a:graphic xmlns:a="http://schemas.openxmlformats.org/drawingml/2006/main">
+              <a:graphicData uri="http://schemas.openxmlformats.org/drawingml/2006/picture">
+                <pic:pic xmlns:pic="http://schemas.openxmlformats.org/drawingml/2006/picture">
+                  <pic:nvPicPr>
+                    <pic:cNvPr id="0" name="Picture 20" descr="carbon (1).png"/>
+                    <pic:cNvPicPr>
+                      <a:picLocks noChangeAspect="1" noChangeArrowheads="1"/>
+                    </pic:cNvPicPr>
+                  </pic:nvPicPr>
+                  <pic:blipFill rotWithShape="1">
+                    <a:blip r:embed="rId12" cstate="print">
+                      <a:extLst>
+                        <a:ext uri="{28A0092B-C50C-407E-A947-70E740481C1C}">
+                          <a14:useLocalDpi xmlns:a14="http://schemas.microsoft.com/office/drawing/2010/main" val="0"/>
+                        </a:ext>
+                      </a:extLst>
+                    </a:blip>
+                    <a:srcRect l="4985" t="6117" r="5045" b="6285"/>
+                    <a:stretch/>
+                  </pic:blipFill>
+                  <pic:spPr bwMode="auto">
+                    <a:xfrm>
+                      <a:off x="0" y="0"/>
+                      <a:ext cx="5157223" cy="4001294"/>
+                    </a:xfrm>
+                    <a:prstGeom prst="rect">
+                      <a:avLst/>
+                    </a:prstGeom>
+                    <a:noFill/>
+                    <a:ln>
+                      <a:noFill/>
+                    </a:ln>
+                    <a:extLst>
+                      <a:ext uri="{53640926-AAD7-44D8-BBD7-CCE9431645EC}">
+                        <a14:shadowObscured xmlns:a14="http://schemas.microsoft.com/office/drawing/2010/main"/>
+                      </a:ext>
+                    </a:extLst>
+                  </pic:spPr>
+                </pic:pic>
+              </a:graphicData>
+            </a:graphic>
+          </wp:inline>
+        </w:drawing>
+      </w:r>
+      <w:bookmarkEnd w:id="2"/>
+    </w:p>
+    <w:p>
+      <w:pPr>
+        <w:pStyle w:val="NormalWeb"/>
+        <w:shd w:val="clear" w:color="auto" w:fill="FFFFFF"/>
+        <w:spacing w:before="0" w:beforeAutospacing="0" w:after="0" w:afterAutospacing="0"/>
+        <w:jc w:val="both"/>
+        <w:rPr>
+          <w:rFonts w:ascii="Arial" w:hAnsi="Arial" w:cs="Arial"/>
+          <w:color w:val="4A4A4A"/>
+          <w:sz w:val="21"/>
+          <w:szCs w:val="21"/>
+        </w:rPr>
+      </w:pPr>
+      <w:r>
+        <w:rPr>
+          <w:rFonts w:ascii="Arial" w:hAnsi="Arial" w:cs="Arial"/>
+          <w:color w:val="4A4A4A"/>
+          <w:sz w:val="21"/>
+          <w:szCs w:val="21"/>
+        </w:rPr>
+        <w:t>Usamos pruebas unitarias para mejorar la calidad del código en nuestros desarrollos.</w:t>
+      </w:r>
+      <w:r>
+        <w:rPr>
+          <w:rFonts w:ascii="Arial" w:hAnsi="Arial" w:cs="Arial"/>
+          <w:color w:val="4A4A4A"/>
+          <w:sz w:val="21"/>
+          <w:szCs w:val="21"/>
+        </w:rPr>
+        <w:br/>
+        <w:t>Es necesario ya que nos permite ver cosas que no vemos en el momento en el que se desarrolla.</w:t>
+      </w:r>
+      <w:r>
+        <w:rPr>
+          <w:rFonts w:ascii="Arial" w:hAnsi="Arial" w:cs="Arial"/>
+          <w:color w:val="4A4A4A"/>
+          <w:sz w:val="21"/>
+          <w:szCs w:val="21"/>
+        </w:rPr>
+        <w:br/>
+        <w:t xml:space="preserve">Es bueno usar </w:t>
+      </w:r>
+      <w:proofErr w:type="spellStart"/>
+      <w:r>
+        <w:rPr>
+          <w:rFonts w:ascii="Arial" w:hAnsi="Arial" w:cs="Arial"/>
+          <w:color w:val="4A4A4A"/>
+          <w:sz w:val="21"/>
+          <w:szCs w:val="21"/>
+        </w:rPr>
+        <w:t>typescript</w:t>
+      </w:r>
+      <w:proofErr w:type="spellEnd"/>
+      <w:r>
+        <w:rPr>
+          <w:rFonts w:ascii="Arial" w:hAnsi="Arial" w:cs="Arial"/>
+          <w:color w:val="4A4A4A"/>
+          <w:sz w:val="21"/>
+          <w:szCs w:val="21"/>
+        </w:rPr>
+        <w:t xml:space="preserve"> sin embargo </w:t>
+      </w:r>
+      <w:r>
+        <w:rPr>
+          <w:rFonts w:ascii="Arial" w:hAnsi="Arial" w:cs="Arial"/>
+          <w:color w:val="4A4A4A"/>
+          <w:sz w:val="21"/>
+          <w:szCs w:val="21"/>
+        </w:rPr>
+        <w:t>también</w:t>
+      </w:r>
+      <w:r>
+        <w:rPr>
+          <w:rFonts w:ascii="Arial" w:hAnsi="Arial" w:cs="Arial"/>
+          <w:color w:val="4A4A4A"/>
+          <w:sz w:val="21"/>
+          <w:szCs w:val="21"/>
+        </w:rPr>
+        <w:t xml:space="preserve"> podemos aplicarle pruebas para cubrir cosas que no vemos al desarrollar una funcionalidad.</w:t>
+      </w:r>
+    </w:p>
+    <w:p>
+      <w:pPr>
+        <w:pStyle w:val="NormalWeb"/>
+        <w:shd w:val="clear" w:color="auto" w:fill="FFFFFF"/>
+        <w:spacing w:before="0" w:beforeAutospacing="0" w:after="0" w:afterAutospacing="0"/>
+        <w:jc w:val="both"/>
+        <w:rPr>
+          <w:rFonts w:ascii="Arial" w:hAnsi="Arial" w:cs="Arial"/>
+          <w:color w:val="4A4A4A"/>
+          <w:sz w:val="21"/>
+          <w:szCs w:val="21"/>
+        </w:rPr>
+      </w:pPr>
+      <w:r>
+        <w:rPr>
+          <w:rFonts w:ascii="Arial" w:hAnsi="Arial" w:cs="Arial"/>
+          <w:color w:val="4A4A4A"/>
+          <w:sz w:val="21"/>
+          <w:szCs w:val="21"/>
+        </w:rPr>
+        <w:t xml:space="preserve">Por </w:t>
+      </w:r>
+      <w:r>
+        <w:rPr>
+          <w:rFonts w:ascii="Arial" w:hAnsi="Arial" w:cs="Arial"/>
+          <w:color w:val="4A4A4A"/>
+          <w:sz w:val="21"/>
+          <w:szCs w:val="21"/>
+        </w:rPr>
+        <w:t>ejemplo:</w:t>
+      </w:r>
+    </w:p>
+    <w:p>
+      <w:pPr>
+        <w:pStyle w:val="NormalWeb"/>
+        <w:shd w:val="clear" w:color="auto" w:fill="FFFFFF"/>
+        <w:spacing w:before="0" w:beforeAutospacing="0" w:after="0" w:afterAutospacing="0"/>
+        <w:jc w:val="both"/>
+        <w:rPr>
+          <w:rFonts w:ascii="Arial" w:hAnsi="Arial" w:cs="Arial"/>
+          <w:color w:val="4A4A4A"/>
+          <w:sz w:val="21"/>
+          <w:szCs w:val="21"/>
+        </w:rPr>
+      </w:pPr>
+      <w:r>
+        <w:rPr>
+          <w:rFonts w:ascii="Arial" w:hAnsi="Arial" w:cs="Arial"/>
+          <w:color w:val="4A4A4A"/>
+          <w:sz w:val="21"/>
+          <w:szCs w:val="21"/>
+        </w:rPr>
+        <w:t xml:space="preserve">En este video podemos conocer como probar un </w:t>
+      </w:r>
+      <w:proofErr w:type="spellStart"/>
+      <w:r>
+        <w:rPr>
+          <w:rFonts w:ascii="Arial" w:hAnsi="Arial" w:cs="Arial"/>
+          <w:color w:val="4A4A4A"/>
+          <w:sz w:val="21"/>
+          <w:szCs w:val="21"/>
+        </w:rPr>
+        <w:t>callback</w:t>
+      </w:r>
+      <w:proofErr w:type="spellEnd"/>
+      <w:r>
+        <w:rPr>
+          <w:rFonts w:ascii="Arial" w:hAnsi="Arial" w:cs="Arial"/>
+          <w:color w:val="4A4A4A"/>
+          <w:sz w:val="21"/>
+          <w:szCs w:val="21"/>
+        </w:rPr>
+        <w:t xml:space="preserve">, números, booleanos y arreglos </w:t>
+      </w:r>
+      <w:r>
+        <w:rPr>
+          <w:rFonts w:ascii="Arial" w:hAnsi="Arial" w:cs="Arial"/>
+          <w:color w:val="4A4A4A"/>
+          <w:sz w:val="21"/>
+          <w:szCs w:val="21"/>
+        </w:rPr>
+        <w:t>también</w:t>
+      </w:r>
+      <w:r>
+        <w:rPr>
+          <w:rFonts w:ascii="Arial" w:hAnsi="Arial" w:cs="Arial"/>
+          <w:color w:val="4A4A4A"/>
+          <w:sz w:val="21"/>
+          <w:szCs w:val="21"/>
+        </w:rPr>
+        <w:t>.</w:t>
+      </w:r>
+    </w:p>
+    <w:p>
+      <w:pPr>
+        <w:rPr>
+          <w:lang w:val="es-MX"/>
+        </w:rPr>
+      </w:pPr>
+    </w:p>
+    <w:p>
+      <w:pPr>
+        <w:shd w:val="clear" w:color="auto" w:fill="FFFFFF"/>
+        <w:spacing w:before="0" w:after="0" w:line="240" w:lineRule="auto"/>
+        <w:jc w:val="both"/>
+        <w:rPr>
+          <w:rFonts w:ascii="Arial" w:eastAsia="Times New Roman" w:hAnsi="Arial" w:cs="Arial"/>
+          <w:color w:val="4A4A4A"/>
+          <w:sz w:val="21"/>
+          <w:szCs w:val="21"/>
+          <w:lang w:val="es-MX" w:eastAsia="es-MX"/>
+        </w:rPr>
+      </w:pPr>
+      <w:r>
+        <w:rPr>
+          <w:rFonts w:ascii="Arial" w:eastAsia="Times New Roman" w:hAnsi="Arial" w:cs="Arial"/>
+          <w:color w:val="4A4A4A"/>
+          <w:sz w:val="21"/>
+          <w:szCs w:val="21"/>
+          <w:lang w:val="es-MX" w:eastAsia="es-MX"/>
+        </w:rPr>
+        <w:t xml:space="preserve">Me hice la misma pregunta cuando comencé a trabajar formalmente, aunque utilizamos otra </w:t>
+      </w:r>
+      <w:proofErr w:type="spellStart"/>
+      <w:r>
+        <w:rPr>
+          <w:rFonts w:ascii="Arial" w:eastAsia="Times New Roman" w:hAnsi="Arial" w:cs="Arial"/>
+          <w:color w:val="4A4A4A"/>
+          <w:sz w:val="21"/>
+          <w:szCs w:val="21"/>
+          <w:lang w:val="es-MX" w:eastAsia="es-MX"/>
+        </w:rPr>
+        <w:t>suit</w:t>
+      </w:r>
+      <w:proofErr w:type="spellEnd"/>
+      <w:r>
+        <w:rPr>
+          <w:rFonts w:ascii="Arial" w:eastAsia="Times New Roman" w:hAnsi="Arial" w:cs="Arial"/>
+          <w:color w:val="4A4A4A"/>
+          <w:sz w:val="21"/>
+          <w:szCs w:val="21"/>
+          <w:lang w:val="es-MX" w:eastAsia="es-MX"/>
+        </w:rPr>
+        <w:t xml:space="preserve"> de pruebas, es tedioso después de agregar un </w:t>
+      </w:r>
+      <w:proofErr w:type="spellStart"/>
+      <w:r>
+        <w:rPr>
+          <w:rFonts w:ascii="Arial" w:eastAsia="Times New Roman" w:hAnsi="Arial" w:cs="Arial"/>
+          <w:color w:val="4A4A4A"/>
+          <w:sz w:val="21"/>
+          <w:szCs w:val="21"/>
+          <w:lang w:val="es-MX" w:eastAsia="es-MX"/>
+        </w:rPr>
+        <w:t>feature</w:t>
+      </w:r>
+      <w:proofErr w:type="spellEnd"/>
+      <w:r>
+        <w:rPr>
+          <w:rFonts w:ascii="Arial" w:eastAsia="Times New Roman" w:hAnsi="Arial" w:cs="Arial"/>
+          <w:color w:val="4A4A4A"/>
+          <w:sz w:val="21"/>
+          <w:szCs w:val="21"/>
+          <w:lang w:val="es-MX" w:eastAsia="es-MX"/>
+        </w:rPr>
+        <w:t xml:space="preserve"> tener que hacer las pruebas también o viceversa. Con el tiempo me di cuenta que aunque quita tiempo te da muchas ventajas, por ejemplo:</w:t>
+      </w:r>
+    </w:p>
+    <w:p>
+      <w:pPr>
+        <w:numPr>
+          <w:ilvl w:val="0"/>
+          <w:numId w:val="23"/>
+        </w:numPr>
+        <w:shd w:val="clear" w:color="auto" w:fill="FFFFFF"/>
+        <w:spacing w:before="0" w:after="0" w:line="240" w:lineRule="auto"/>
+        <w:ind w:left="0"/>
+        <w:jc w:val="both"/>
+        <w:rPr>
+          <w:rFonts w:ascii="Arial" w:eastAsia="Times New Roman" w:hAnsi="Arial" w:cs="Arial"/>
+          <w:color w:val="4A4A4A"/>
+          <w:sz w:val="21"/>
+          <w:szCs w:val="21"/>
+          <w:lang w:val="es-MX" w:eastAsia="es-MX"/>
+        </w:rPr>
+      </w:pPr>
+      <w:r>
+        <w:rPr>
+          <w:rFonts w:ascii="Arial" w:eastAsia="Times New Roman" w:hAnsi="Arial" w:cs="Arial"/>
+          <w:color w:val="4A4A4A"/>
+          <w:sz w:val="21"/>
+          <w:szCs w:val="21"/>
+          <w:lang w:val="es-MX" w:eastAsia="es-MX"/>
+        </w:rPr>
+        <w:t>Después de modificar código o agregar una nueva característica, corres lo test y estos te ayudan a comprobar que no rompiste alguna otra funcionalidad, así que te sientes más tranquilo.</w:t>
+      </w:r>
+    </w:p>
+    <w:p>
+      <w:pPr>
+        <w:numPr>
+          <w:ilvl w:val="0"/>
+          <w:numId w:val="23"/>
+        </w:numPr>
+        <w:shd w:val="clear" w:color="auto" w:fill="FFFFFF"/>
+        <w:spacing w:before="0" w:after="0" w:line="240" w:lineRule="auto"/>
+        <w:ind w:left="0"/>
+        <w:jc w:val="both"/>
+        <w:rPr>
+          <w:rFonts w:ascii="Arial" w:eastAsia="Times New Roman" w:hAnsi="Arial" w:cs="Arial"/>
+          <w:color w:val="4A4A4A"/>
+          <w:sz w:val="21"/>
+          <w:szCs w:val="21"/>
+          <w:lang w:val="es-MX" w:eastAsia="es-MX"/>
+        </w:rPr>
+      </w:pPr>
+      <w:r>
+        <w:rPr>
+          <w:rFonts w:ascii="Arial" w:eastAsia="Times New Roman" w:hAnsi="Arial" w:cs="Arial"/>
+          <w:color w:val="4A4A4A"/>
+          <w:sz w:val="21"/>
+          <w:szCs w:val="21"/>
+          <w:lang w:val="es-MX" w:eastAsia="es-MX"/>
+        </w:rPr>
+        <w:t xml:space="preserve">Por otro lado si tienes algún servicio de integración continua, que por ejemplo corra los </w:t>
+      </w:r>
+      <w:proofErr w:type="spellStart"/>
+      <w:r>
+        <w:rPr>
+          <w:rFonts w:ascii="Arial" w:eastAsia="Times New Roman" w:hAnsi="Arial" w:cs="Arial"/>
+          <w:color w:val="4A4A4A"/>
+          <w:sz w:val="21"/>
+          <w:szCs w:val="21"/>
+          <w:lang w:val="es-MX" w:eastAsia="es-MX"/>
+        </w:rPr>
+        <w:t>tests</w:t>
+      </w:r>
+      <w:proofErr w:type="spellEnd"/>
+      <w:r>
+        <w:rPr>
+          <w:rFonts w:ascii="Arial" w:eastAsia="Times New Roman" w:hAnsi="Arial" w:cs="Arial"/>
+          <w:color w:val="4A4A4A"/>
+          <w:sz w:val="21"/>
+          <w:szCs w:val="21"/>
+          <w:lang w:val="es-MX" w:eastAsia="es-MX"/>
+        </w:rPr>
+        <w:t xml:space="preserve"> cada vez que alguien del equipo cree un </w:t>
+      </w:r>
+      <w:proofErr w:type="spellStart"/>
+      <w:r>
+        <w:rPr>
+          <w:rFonts w:ascii="Arial" w:eastAsia="Times New Roman" w:hAnsi="Arial" w:cs="Arial"/>
+          <w:color w:val="4A4A4A"/>
+          <w:sz w:val="21"/>
+          <w:szCs w:val="21"/>
+          <w:lang w:val="es-MX" w:eastAsia="es-MX"/>
+        </w:rPr>
+        <w:t>pull</w:t>
+      </w:r>
+      <w:proofErr w:type="spellEnd"/>
+      <w:r>
+        <w:rPr>
+          <w:rFonts w:ascii="Arial" w:eastAsia="Times New Roman" w:hAnsi="Arial" w:cs="Arial"/>
+          <w:color w:val="4A4A4A"/>
+          <w:sz w:val="21"/>
+          <w:szCs w:val="21"/>
+          <w:lang w:val="es-MX" w:eastAsia="es-MX"/>
+        </w:rPr>
+        <w:t xml:space="preserve"> </w:t>
+      </w:r>
+      <w:proofErr w:type="spellStart"/>
+      <w:r>
+        <w:rPr>
+          <w:rFonts w:ascii="Arial" w:eastAsia="Times New Roman" w:hAnsi="Arial" w:cs="Arial"/>
+          <w:color w:val="4A4A4A"/>
+          <w:sz w:val="21"/>
+          <w:szCs w:val="21"/>
+          <w:lang w:val="es-MX" w:eastAsia="es-MX"/>
+        </w:rPr>
+        <w:t>request</w:t>
+      </w:r>
+      <w:proofErr w:type="spellEnd"/>
+      <w:r>
+        <w:rPr>
+          <w:rFonts w:ascii="Arial" w:eastAsia="Times New Roman" w:hAnsi="Arial" w:cs="Arial"/>
+          <w:color w:val="4A4A4A"/>
+          <w:sz w:val="21"/>
+          <w:szCs w:val="21"/>
+          <w:lang w:val="es-MX" w:eastAsia="es-MX"/>
+        </w:rPr>
+        <w:t xml:space="preserve">, y que bloquee el PR y no habilite a </w:t>
+      </w:r>
+      <w:proofErr w:type="spellStart"/>
+      <w:r>
+        <w:rPr>
+          <w:rFonts w:ascii="Arial" w:eastAsia="Times New Roman" w:hAnsi="Arial" w:cs="Arial"/>
+          <w:color w:val="4A4A4A"/>
+          <w:sz w:val="21"/>
+          <w:szCs w:val="21"/>
+          <w:lang w:val="es-MX" w:eastAsia="es-MX"/>
+        </w:rPr>
+        <w:t>mergeo</w:t>
+      </w:r>
+      <w:proofErr w:type="spellEnd"/>
+      <w:r>
+        <w:rPr>
+          <w:rFonts w:ascii="Arial" w:eastAsia="Times New Roman" w:hAnsi="Arial" w:cs="Arial"/>
+          <w:color w:val="4A4A4A"/>
+          <w:sz w:val="21"/>
+          <w:szCs w:val="21"/>
+          <w:lang w:val="es-MX" w:eastAsia="es-MX"/>
+        </w:rPr>
+        <w:t xml:space="preserve"> hasta que no pasen los test o cumpla con el test </w:t>
+      </w:r>
+      <w:proofErr w:type="spellStart"/>
+      <w:r>
+        <w:rPr>
+          <w:rFonts w:ascii="Arial" w:eastAsia="Times New Roman" w:hAnsi="Arial" w:cs="Arial"/>
+          <w:color w:val="4A4A4A"/>
+          <w:sz w:val="21"/>
+          <w:szCs w:val="21"/>
+          <w:lang w:val="es-MX" w:eastAsia="es-MX"/>
+        </w:rPr>
+        <w:t>covegare</w:t>
+      </w:r>
+      <w:proofErr w:type="spellEnd"/>
+      <w:r>
+        <w:rPr>
+          <w:rFonts w:ascii="Arial" w:eastAsia="Times New Roman" w:hAnsi="Arial" w:cs="Arial"/>
+          <w:color w:val="4A4A4A"/>
+          <w:sz w:val="21"/>
+          <w:szCs w:val="21"/>
+          <w:lang w:val="es-MX" w:eastAsia="es-MX"/>
+        </w:rPr>
+        <w:t xml:space="preserve"> acordado por el equipo, te estarás asegurando de introducir menos bugs.</w:t>
+      </w:r>
+    </w:p>
+    <w:p>
+      <w:pPr>
+        <w:numPr>
+          <w:ilvl w:val="0"/>
+          <w:numId w:val="23"/>
+        </w:numPr>
+        <w:shd w:val="clear" w:color="auto" w:fill="FFFFFF"/>
+        <w:spacing w:before="0" w:after="0" w:line="240" w:lineRule="auto"/>
+        <w:ind w:left="0"/>
+        <w:jc w:val="both"/>
+        <w:rPr>
+          <w:rFonts w:ascii="Arial" w:eastAsia="Times New Roman" w:hAnsi="Arial" w:cs="Arial"/>
+          <w:color w:val="4A4A4A"/>
+          <w:sz w:val="21"/>
+          <w:szCs w:val="21"/>
+          <w:lang w:val="es-MX" w:eastAsia="es-MX"/>
+        </w:rPr>
+      </w:pPr>
+      <w:r>
+        <w:rPr>
+          <w:rFonts w:ascii="Arial" w:eastAsia="Times New Roman" w:hAnsi="Arial" w:cs="Arial"/>
+          <w:color w:val="4A4A4A"/>
+          <w:sz w:val="21"/>
+          <w:szCs w:val="21"/>
+          <w:lang w:val="es-MX" w:eastAsia="es-MX"/>
+        </w:rPr>
+        <w:t xml:space="preserve">Aunque a veces pueden ser una arma de doble filo, cuando no se testea lo que se debe testear, y resulta que por ejemplo ante algún </w:t>
+      </w:r>
+      <w:proofErr w:type="spellStart"/>
+      <w:r>
+        <w:rPr>
+          <w:rFonts w:ascii="Arial" w:eastAsia="Times New Roman" w:hAnsi="Arial" w:cs="Arial"/>
+          <w:color w:val="4A4A4A"/>
+          <w:sz w:val="21"/>
+          <w:szCs w:val="21"/>
+          <w:lang w:val="es-MX" w:eastAsia="es-MX"/>
+        </w:rPr>
+        <w:t>minimo</w:t>
+      </w:r>
+      <w:proofErr w:type="spellEnd"/>
+      <w:r>
+        <w:rPr>
+          <w:rFonts w:ascii="Arial" w:eastAsia="Times New Roman" w:hAnsi="Arial" w:cs="Arial"/>
+          <w:color w:val="4A4A4A"/>
+          <w:sz w:val="21"/>
+          <w:szCs w:val="21"/>
+          <w:lang w:val="es-MX" w:eastAsia="es-MX"/>
+        </w:rPr>
+        <w:t xml:space="preserve"> cambio en la estructura del código más no en su lógica de negocio tengas que cambiar todos los </w:t>
+      </w:r>
+      <w:proofErr w:type="spellStart"/>
+      <w:r>
+        <w:rPr>
+          <w:rFonts w:ascii="Arial" w:eastAsia="Times New Roman" w:hAnsi="Arial" w:cs="Arial"/>
+          <w:color w:val="4A4A4A"/>
+          <w:sz w:val="21"/>
+          <w:szCs w:val="21"/>
+          <w:lang w:val="es-MX" w:eastAsia="es-MX"/>
+        </w:rPr>
+        <w:t>tests</w:t>
+      </w:r>
+      <w:proofErr w:type="spellEnd"/>
+      <w:r>
+        <w:rPr>
+          <w:rFonts w:ascii="Arial" w:eastAsia="Times New Roman" w:hAnsi="Arial" w:cs="Arial"/>
+          <w:color w:val="4A4A4A"/>
+          <w:sz w:val="21"/>
+          <w:szCs w:val="21"/>
+          <w:lang w:val="es-MX" w:eastAsia="es-MX"/>
+        </w:rPr>
+        <w:t>.</w:t>
+      </w:r>
+    </w:p>
+    <w:p>
+      <w:pPr>
+        <w:numPr>
+          <w:ilvl w:val="0"/>
+          <w:numId w:val="23"/>
+        </w:numPr>
+        <w:shd w:val="clear" w:color="auto" w:fill="FFFFFF"/>
+        <w:spacing w:before="0" w:after="0" w:line="240" w:lineRule="auto"/>
+        <w:ind w:left="0"/>
+        <w:jc w:val="both"/>
+        <w:rPr>
+          <w:rFonts w:ascii="Arial" w:eastAsia="Times New Roman" w:hAnsi="Arial" w:cs="Arial"/>
+          <w:color w:val="4A4A4A"/>
+          <w:sz w:val="21"/>
+          <w:szCs w:val="21"/>
+          <w:lang w:val="es-MX" w:eastAsia="es-MX"/>
+        </w:rPr>
+      </w:pPr>
+      <w:r>
+        <w:rPr>
+          <w:rFonts w:ascii="Arial" w:eastAsia="Times New Roman" w:hAnsi="Arial" w:cs="Arial"/>
+          <w:color w:val="4A4A4A"/>
+          <w:sz w:val="21"/>
+          <w:szCs w:val="21"/>
+          <w:lang w:val="es-MX" w:eastAsia="es-MX"/>
+        </w:rPr>
+        <w:t>En definitiva agregar test a tu proyecto suma seguridad en que tu código hace lo que necesitas.</w:t>
+      </w:r>
+    </w:p>
+    <w:p>
+      <w:pPr>
+        <w:rPr>
+          <w:lang w:val="es-MX"/>
+        </w:rPr>
+      </w:pPr>
+    </w:p>
     <w:sectPr>
-      <w:footerReference w:type="default" r:id="rId12"/>
+      <w:footerReference w:type="default" r:id="rId13"/>
       <w:pgSz w:w="11907" w:h="16839" w:code="9"/>
       <w:pgMar w:top="1440" w:right="1440" w:bottom="1440" w:left="1440" w:header="720" w:footer="720" w:gutter="0"/>
       <w:cols w:space="720"/>
@@ -1916,7 +2569,7 @@
             <w:noProof/>
             <w:lang w:bidi="es-ES"/>
           </w:rPr>
-          <w:t>2</w:t>
+          <w:t>3</w:t>
         </w:r>
         <w:r>
           <w:rPr>
@@ -2614,6 +3267,155 @@
     </w:lvl>
   </w:abstractNum>
   <w:abstractNum w:abstractNumId="14">
+    <w:nsid w:val="3BFF613F"/>
+    <w:multiLevelType w:val="multilevel"/>
+    <w:tmpl w:val="F3B4E8E2"/>
+    <w:lvl w:ilvl="0">
+      <w:start w:val="1"/>
+      <w:numFmt w:val="bullet"/>
+      <w:lvlText w:val=""/>
+      <w:lvlJc w:val="left"/>
+      <w:pPr>
+        <w:tabs>
+          <w:tab w:val="num" w:pos="720"/>
+        </w:tabs>
+        <w:ind w:left="720" w:hanging="360"/>
+      </w:pPr>
+      <w:rPr>
+        <w:rFonts w:ascii="Symbol" w:hAnsi="Symbol" w:hint="default"/>
+        <w:sz w:val="20"/>
+      </w:rPr>
+    </w:lvl>
+    <w:lvl w:ilvl="1" w:tentative="1">
+      <w:start w:val="1"/>
+      <w:numFmt w:val="bullet"/>
+      <w:lvlText w:val="o"/>
+      <w:lvlJc w:val="left"/>
+      <w:pPr>
+        <w:tabs>
+          <w:tab w:val="num" w:pos="1440"/>
+        </w:tabs>
+        <w:ind w:left="1440" w:hanging="360"/>
+      </w:pPr>
+      <w:rPr>
+        <w:rFonts w:ascii="Courier New" w:hAnsi="Courier New" w:hint="default"/>
+        <w:sz w:val="20"/>
+      </w:rPr>
+    </w:lvl>
+    <w:lvl w:ilvl="2" w:tentative="1">
+      <w:start w:val="1"/>
+      <w:numFmt w:val="bullet"/>
+      <w:lvlText w:val=""/>
+      <w:lvlJc w:val="left"/>
+      <w:pPr>
+        <w:tabs>
+          <w:tab w:val="num" w:pos="2160"/>
+        </w:tabs>
+        <w:ind w:left="2160" w:hanging="360"/>
+      </w:pPr>
+      <w:rPr>
+        <w:rFonts w:ascii="Wingdings" w:hAnsi="Wingdings" w:hint="default"/>
+        <w:sz w:val="20"/>
+      </w:rPr>
+    </w:lvl>
+    <w:lvl w:ilvl="3" w:tentative="1">
+      <w:start w:val="1"/>
+      <w:numFmt w:val="bullet"/>
+      <w:lvlText w:val=""/>
+      <w:lvlJc w:val="left"/>
+      <w:pPr>
+        <w:tabs>
+          <w:tab w:val="num" w:pos="2880"/>
+        </w:tabs>
+        <w:ind w:left="2880" w:hanging="360"/>
+      </w:pPr>
+      <w:rPr>
+        <w:rFonts w:ascii="Wingdings" w:hAnsi="Wingdings" w:hint="default"/>
+        <w:sz w:val="20"/>
+      </w:rPr>
+    </w:lvl>
+    <w:lvl w:ilvl="4" w:tentative="1">
+      <w:start w:val="1"/>
+      <w:numFmt w:val="bullet"/>
+      <w:lvlText w:val=""/>
+      <w:lvlJc w:val="left"/>
+      <w:pPr>
+        <w:tabs>
+          <w:tab w:val="num" w:pos="3600"/>
+        </w:tabs>
+        <w:ind w:left="3600" w:hanging="360"/>
+      </w:pPr>
+      <w:rPr>
+        <w:rFonts w:ascii="Wingdings" w:hAnsi="Wingdings" w:hint="default"/>
+        <w:sz w:val="20"/>
+      </w:rPr>
+    </w:lvl>
+    <w:lvl w:ilvl="5" w:tentative="1">
+      <w:start w:val="1"/>
+      <w:numFmt w:val="bullet"/>
+      <w:lvlText w:val=""/>
+      <w:lvlJc w:val="left"/>
+      <w:pPr>
+        <w:tabs>
+          <w:tab w:val="num" w:pos="4320"/>
+        </w:tabs>
+        <w:ind w:left="4320" w:hanging="360"/>
+      </w:pPr>
+      <w:rPr>
+        <w:rFonts w:ascii="Wingdings" w:hAnsi="Wingdings" w:hint="default"/>
+        <w:sz w:val="20"/>
+      </w:rPr>
+    </w:lvl>
+    <w:lvl w:ilvl="6" w:tentative="1">
+      <w:start w:val="1"/>
+      <w:numFmt w:val="bullet"/>
+      <w:lvlText w:val=""/>
+      <w:lvlJc w:val="left"/>
+      <w:pPr>
+        <w:tabs>
+          <w:tab w:val="num" w:pos="5040"/>
+        </w:tabs>
+        <w:ind w:left="5040" w:hanging="360"/>
+      </w:pPr>
+      <w:rPr>
+        <w:rFonts w:ascii="Wingdings" w:hAnsi="Wingdings" w:hint="default"/>
+        <w:sz w:val="20"/>
+      </w:rPr>
+    </w:lvl>
+    <w:lvl w:ilvl="7" w:tentative="1">
+      <w:start w:val="1"/>
+      <w:numFmt w:val="bullet"/>
+      <w:lvlText w:val=""/>
+      <w:lvlJc w:val="left"/>
+      <w:pPr>
+        <w:tabs>
+          <w:tab w:val="num" w:pos="5760"/>
+        </w:tabs>
+        <w:ind w:left="5760" w:hanging="360"/>
+      </w:pPr>
+      <w:rPr>
+        <w:rFonts w:ascii="Wingdings" w:hAnsi="Wingdings" w:hint="default"/>
+        <w:sz w:val="20"/>
+      </w:rPr>
+    </w:lvl>
+    <w:lvl w:ilvl="8" w:tentative="1">
+      <w:start w:val="1"/>
+      <w:numFmt w:val="bullet"/>
+      <w:lvlText w:val=""/>
+      <w:lvlJc w:val="left"/>
+      <w:pPr>
+        <w:tabs>
+          <w:tab w:val="num" w:pos="6480"/>
+        </w:tabs>
+        <w:ind w:left="6480" w:hanging="360"/>
+      </w:pPr>
+      <w:rPr>
+        <w:rFonts w:ascii="Wingdings" w:hAnsi="Wingdings" w:hint="default"/>
+        <w:sz w:val="20"/>
+      </w:rPr>
+    </w:lvl>
+  </w:abstractNum>
+  <w:abstractNum w:abstractNumId="15">
     <w:nsid w:val="548B32C0"/>
     <w:multiLevelType w:val="hybridMultilevel"/>
     <w:tmpl w:val="535A2616"/>
@@ -2699,7 +3501,7 @@
       </w:pPr>
     </w:lvl>
   </w:abstractNum>
-  <w:abstractNum w:abstractNumId="15">
+  <w:abstractNum w:abstractNumId="16">
     <w:nsid w:val="549B76E6"/>
     <w:multiLevelType w:val="hybridMultilevel"/>
     <w:tmpl w:val="1D409D14"/>
@@ -2788,7 +3590,7 @@
       </w:pPr>
     </w:lvl>
   </w:abstractNum>
-  <w:abstractNum w:abstractNumId="16">
+  <w:abstractNum w:abstractNumId="17">
     <w:nsid w:val="60F57002"/>
     <w:multiLevelType w:val="multilevel"/>
     <w:tmpl w:val="8652A0FA"/>
@@ -2937,7 +3739,7 @@
       </w:rPr>
     </w:lvl>
   </w:abstractNum>
-  <w:abstractNum w:abstractNumId="17">
+  <w:abstractNum w:abstractNumId="18">
     <w:nsid w:val="735D1288"/>
     <w:multiLevelType w:val="multilevel"/>
     <w:tmpl w:val="0409001D"/>
@@ -3023,7 +3825,7 @@
       </w:pPr>
     </w:lvl>
   </w:abstractNum>
-  <w:abstractNum w:abstractNumId="18">
+  <w:abstractNum w:abstractNumId="19">
     <w:nsid w:val="757B4A81"/>
     <w:multiLevelType w:val="multilevel"/>
     <w:tmpl w:val="0B946ECE"/>
@@ -3172,7 +3974,7 @@
       </w:rPr>
     </w:lvl>
   </w:abstractNum>
-  <w:abstractNum w:abstractNumId="19">
+  <w:abstractNum w:abstractNumId="20">
     <w:nsid w:val="76421687"/>
     <w:multiLevelType w:val="multilevel"/>
     <w:tmpl w:val="0409001D"/>
@@ -3258,7 +4060,7 @@
       </w:pPr>
     </w:lvl>
   </w:abstractNum>
-  <w:abstractNum w:abstractNumId="20">
+  <w:abstractNum w:abstractNumId="21">
     <w:nsid w:val="7A2C3EB3"/>
     <w:multiLevelType w:val="multilevel"/>
     <w:tmpl w:val="84B46318"/>
@@ -3345,7 +4147,7 @@
       </w:pPr>
     </w:lvl>
   </w:abstractNum>
-  <w:abstractNum w:abstractNumId="21">
+  <w:abstractNum w:abstractNumId="22">
     <w:nsid w:val="7F3A1AB1"/>
     <w:multiLevelType w:val="multilevel"/>
     <w:tmpl w:val="04090023"/>
@@ -3433,28 +4235,28 @@
     </w:lvl>
   </w:abstractNum>
   <w:num w:numId="1">
-    <w:abstractNumId w:val="15"/>
+    <w:abstractNumId w:val="16"/>
   </w:num>
   <w:num w:numId="2">
     <w:abstractNumId w:val="11"/>
   </w:num>
   <w:num w:numId="3">
-    <w:abstractNumId w:val="14"/>
+    <w:abstractNumId w:val="15"/>
   </w:num>
   <w:num w:numId="4">
     <w:abstractNumId w:val="12"/>
   </w:num>
   <w:num w:numId="5">
-    <w:abstractNumId w:val="19"/>
+    <w:abstractNumId w:val="20"/>
   </w:num>
   <w:num w:numId="6">
-    <w:abstractNumId w:val="20"/>
+    <w:abstractNumId w:val="21"/>
   </w:num>
   <w:num w:numId="7">
-    <w:abstractNumId w:val="17"/>
+    <w:abstractNumId w:val="18"/>
   </w:num>
   <w:num w:numId="8">
-    <w:abstractNumId w:val="21"/>
+    <w:abstractNumId w:val="22"/>
   </w:num>
   <w:num w:numId="9">
     <w:abstractNumId w:val="9"/>
@@ -3487,16 +4289,19 @@
     <w:abstractNumId w:val="0"/>
   </w:num>
   <w:num w:numId="19">
-    <w:abstractNumId w:val="16"/>
+    <w:abstractNumId w:val="17"/>
   </w:num>
   <w:num w:numId="20">
     <w:abstractNumId w:val="10"/>
   </w:num>
   <w:num w:numId="21">
-    <w:abstractNumId w:val="18"/>
+    <w:abstractNumId w:val="19"/>
   </w:num>
   <w:num w:numId="22">
     <w:abstractNumId w:val="13"/>
+  </w:num>
+  <w:num w:numId="23">
+    <w:abstractNumId w:val="14"/>
   </w:num>
 </w:numbering>
 </file>
@@ -5060,8 +5865,8 @@
     <w:compatSetting w:name="differentiateMultirowTableHeaders" w:uri="http://schemas.microsoft.com/office/word" w:val="1"/>
   </w:compat>
   <w:rsids>
-    <w:rsidRoot w:val="002F2D70"/>
-    <w:rsid w:val="002F2D70"/>
+    <w:rsidRoot w:val="00EC5D48"/>
+    <w:rsid w:val="00EC5D48"/>
   </w:rsids>
   <m:mathPr>
     <m:mathFont m:val="Cambria Math"/>
@@ -7051,7 +7856,7 @@
 </file>
 
 <file path=customXml/itemProps4.xml><?xml version="1.0" encoding="utf-8"?>
-<ds:datastoreItem xmlns:ds="http://schemas.openxmlformats.org/officeDocument/2006/customXml" ds:itemID="{24F397D1-80F8-4372-9EE4-F738B2B55AB3}">
+<ds:datastoreItem xmlns:ds="http://schemas.openxmlformats.org/officeDocument/2006/customXml" ds:itemID="{EF0CF9B1-ED41-4F19-9B4A-8F8E64914336}">
   <ds:schemaRefs>
     <ds:schemaRef ds:uri="http://schemas.openxmlformats.org/officeDocument/2006/bibliography"/>
   </ds:schemaRefs>

</xml_diff>

<commit_message>
Implementando pruebas a promesas, Watch y Coverage, USANDO JEST CON REACT: Preparar proyecto
</commit_message>
<xml_diff>
--- a/UnitTestingConJestEnReact.docx
+++ b/UnitTestingConJestEnReact.docx
@@ -1903,7 +1903,6 @@
       <w:pPr>
         <w:jc w:val="center"/>
       </w:pPr>
-      <w:bookmarkStart w:id="2" w:name="_GoBack"/>
       <w:r>
         <w:rPr>
           <w:noProof/>
@@ -1961,7 +1960,6 @@
           </wp:inline>
         </w:drawing>
       </w:r>
-      <w:bookmarkEnd w:id="2"/>
     </w:p>
     <w:p>
       <w:pPr>
@@ -2489,8 +2487,4229 @@
         </w:rPr>
       </w:pPr>
     </w:p>
+    <w:p>
+      <w:pPr>
+        <w:rPr>
+          <w:lang w:val="es-MX"/>
+        </w:rPr>
+      </w:pPr>
+    </w:p>
+    <w:p>
+      <w:pPr>
+        <w:rPr>
+          <w:lang w:val="es-MX"/>
+        </w:rPr>
+      </w:pPr>
+    </w:p>
+    <w:p>
+      <w:pPr>
+        <w:pStyle w:val="Ttulo1"/>
+      </w:pPr>
+      <w:r>
+        <w:lastRenderedPageBreak/>
+        <w:t>Implementando pruebas a promesas</w:t>
+      </w:r>
+    </w:p>
+    <w:p>
+      <w:pPr>
+        <w:shd w:val="clear" w:color="auto" w:fill="FFFFFF"/>
+        <w:spacing w:before="0" w:after="0" w:line="240" w:lineRule="auto"/>
+        <w:rPr>
+          <w:rFonts w:ascii="Arial" w:eastAsia="Times New Roman" w:hAnsi="Arial" w:cs="Arial"/>
+          <w:color w:val="4A4A4A"/>
+          <w:sz w:val="20"/>
+          <w:szCs w:val="20"/>
+          <w:lang w:val="es-MX" w:eastAsia="es-MX"/>
+        </w:rPr>
+      </w:pPr>
+      <w:r>
+        <w:rPr>
+          <w:rFonts w:ascii="Arial" w:eastAsia="Times New Roman" w:hAnsi="Arial" w:cs="Arial"/>
+          <w:b/>
+          <w:bCs/>
+          <w:color w:val="4A4A4A"/>
+          <w:sz w:val="20"/>
+          <w:szCs w:val="20"/>
+          <w:lang w:val="es-MX" w:eastAsia="es-MX"/>
+        </w:rPr>
+        <w:t>Probando promesas .</w:t>
+      </w:r>
+      <w:proofErr w:type="spellStart"/>
+      <w:r>
+        <w:rPr>
+          <w:rFonts w:ascii="Arial" w:eastAsia="Times New Roman" w:hAnsi="Arial" w:cs="Arial"/>
+          <w:b/>
+          <w:bCs/>
+          <w:color w:val="4A4A4A"/>
+          <w:sz w:val="20"/>
+          <w:szCs w:val="20"/>
+          <w:lang w:val="es-MX" w:eastAsia="es-MX"/>
+        </w:rPr>
+        <w:t>then</w:t>
+      </w:r>
+      <w:proofErr w:type="spellEnd"/>
+    </w:p>
+    <w:p>
+      <w:pPr>
+        <w:shd w:val="clear" w:color="auto" w:fill="333333"/>
+        <w:tabs>
+          <w:tab w:val="left" w:pos="916"/>
+          <w:tab w:val="left" w:pos="1832"/>
+          <w:tab w:val="left" w:pos="2748"/>
+          <w:tab w:val="left" w:pos="3664"/>
+          <w:tab w:val="left" w:pos="4580"/>
+          <w:tab w:val="left" w:pos="5496"/>
+          <w:tab w:val="left" w:pos="6412"/>
+          <w:tab w:val="left" w:pos="7328"/>
+          <w:tab w:val="left" w:pos="8244"/>
+          <w:tab w:val="left" w:pos="9160"/>
+          <w:tab w:val="left" w:pos="10076"/>
+          <w:tab w:val="left" w:pos="10992"/>
+          <w:tab w:val="left" w:pos="11908"/>
+          <w:tab w:val="left" w:pos="12824"/>
+          <w:tab w:val="left" w:pos="13740"/>
+          <w:tab w:val="left" w:pos="14656"/>
+        </w:tabs>
+        <w:spacing w:before="0" w:after="0" w:line="240" w:lineRule="auto"/>
+        <w:rPr>
+          <w:rFonts w:ascii="Courier New" w:eastAsia="Times New Roman" w:hAnsi="Courier New" w:cs="Courier New"/>
+          <w:color w:val="FFFFFF"/>
+          <w:sz w:val="20"/>
+          <w:szCs w:val="20"/>
+          <w:lang w:val="en-US" w:eastAsia="es-MX"/>
+        </w:rPr>
+      </w:pPr>
+      <w:proofErr w:type="gramStart"/>
+      <w:r>
+        <w:rPr>
+          <w:rFonts w:ascii="Courier New" w:eastAsia="Times New Roman" w:hAnsi="Courier New" w:cs="Courier New"/>
+          <w:color w:val="FFFFFF"/>
+          <w:sz w:val="20"/>
+          <w:szCs w:val="20"/>
+          <w:lang w:val="en-US" w:eastAsia="es-MX"/>
+        </w:rPr>
+        <w:t>test(</w:t>
+      </w:r>
+      <w:proofErr w:type="gramEnd"/>
+      <w:r>
+        <w:rPr>
+          <w:rFonts w:ascii="Courier New" w:eastAsia="Times New Roman" w:hAnsi="Courier New" w:cs="Courier New"/>
+          <w:color w:val="FFFFFF"/>
+          <w:sz w:val="20"/>
+          <w:szCs w:val="20"/>
+          <w:lang w:val="en-US" w:eastAsia="es-MX"/>
+        </w:rPr>
+        <w:t>'</w:t>
+      </w:r>
+      <w:proofErr w:type="spellStart"/>
+      <w:r>
+        <w:rPr>
+          <w:rFonts w:ascii="Courier New" w:eastAsia="Times New Roman" w:hAnsi="Courier New" w:cs="Courier New"/>
+          <w:color w:val="FFFFFF"/>
+          <w:sz w:val="20"/>
+          <w:szCs w:val="20"/>
+          <w:lang w:val="en-US" w:eastAsia="es-MX"/>
+        </w:rPr>
+        <w:t>Probar</w:t>
+      </w:r>
+      <w:proofErr w:type="spellEnd"/>
+      <w:r>
+        <w:rPr>
+          <w:rFonts w:ascii="Courier New" w:eastAsia="Times New Roman" w:hAnsi="Courier New" w:cs="Courier New"/>
+          <w:color w:val="FFFFFF"/>
+          <w:sz w:val="20"/>
+          <w:szCs w:val="20"/>
+          <w:lang w:val="en-US" w:eastAsia="es-MX"/>
+        </w:rPr>
+        <w:t xml:space="preserve"> </w:t>
+      </w:r>
+      <w:proofErr w:type="spellStart"/>
+      <w:r>
+        <w:rPr>
+          <w:rFonts w:ascii="Courier New" w:eastAsia="Times New Roman" w:hAnsi="Courier New" w:cs="Courier New"/>
+          <w:color w:val="FFFFFF"/>
+          <w:sz w:val="20"/>
+          <w:szCs w:val="20"/>
+          <w:lang w:val="en-US" w:eastAsia="es-MX"/>
+        </w:rPr>
+        <w:t>una</w:t>
+      </w:r>
+      <w:proofErr w:type="spellEnd"/>
+      <w:r>
+        <w:rPr>
+          <w:rFonts w:ascii="Courier New" w:eastAsia="Times New Roman" w:hAnsi="Courier New" w:cs="Courier New"/>
+          <w:color w:val="FFFFFF"/>
+          <w:sz w:val="20"/>
+          <w:szCs w:val="20"/>
+          <w:lang w:val="en-US" w:eastAsia="es-MX"/>
+        </w:rPr>
+        <w:t xml:space="preserve"> </w:t>
+      </w:r>
+      <w:proofErr w:type="spellStart"/>
+      <w:r>
+        <w:rPr>
+          <w:rFonts w:ascii="Courier New" w:eastAsia="Times New Roman" w:hAnsi="Courier New" w:cs="Courier New"/>
+          <w:color w:val="FFFFFF"/>
+          <w:sz w:val="20"/>
+          <w:szCs w:val="20"/>
+          <w:lang w:val="en-US" w:eastAsia="es-MX"/>
+        </w:rPr>
+        <w:t>promesa</w:t>
+      </w:r>
+      <w:proofErr w:type="spellEnd"/>
+      <w:r>
+        <w:rPr>
+          <w:rFonts w:ascii="Courier New" w:eastAsia="Times New Roman" w:hAnsi="Courier New" w:cs="Courier New"/>
+          <w:color w:val="FFFFFF"/>
+          <w:sz w:val="20"/>
+          <w:szCs w:val="20"/>
+          <w:lang w:val="en-US" w:eastAsia="es-MX"/>
+        </w:rPr>
+        <w:t>', ()=&gt; {</w:t>
+      </w:r>
+    </w:p>
+    <w:p>
+      <w:pPr>
+        <w:shd w:val="clear" w:color="auto" w:fill="333333"/>
+        <w:tabs>
+          <w:tab w:val="left" w:pos="916"/>
+          <w:tab w:val="left" w:pos="1832"/>
+          <w:tab w:val="left" w:pos="2748"/>
+          <w:tab w:val="left" w:pos="3664"/>
+          <w:tab w:val="left" w:pos="4580"/>
+          <w:tab w:val="left" w:pos="5496"/>
+          <w:tab w:val="left" w:pos="6412"/>
+          <w:tab w:val="left" w:pos="7328"/>
+          <w:tab w:val="left" w:pos="8244"/>
+          <w:tab w:val="left" w:pos="9160"/>
+          <w:tab w:val="left" w:pos="10076"/>
+          <w:tab w:val="left" w:pos="10992"/>
+          <w:tab w:val="left" w:pos="11908"/>
+          <w:tab w:val="left" w:pos="12824"/>
+          <w:tab w:val="left" w:pos="13740"/>
+          <w:tab w:val="left" w:pos="14656"/>
+        </w:tabs>
+        <w:spacing w:before="0" w:after="0" w:line="240" w:lineRule="auto"/>
+        <w:rPr>
+          <w:rFonts w:ascii="Courier New" w:eastAsia="Times New Roman" w:hAnsi="Courier New" w:cs="Courier New"/>
+          <w:color w:val="FFFFFF"/>
+          <w:sz w:val="20"/>
+          <w:szCs w:val="20"/>
+          <w:lang w:val="en-US" w:eastAsia="es-MX"/>
+        </w:rPr>
+      </w:pPr>
+      <w:r>
+        <w:rPr>
+          <w:rFonts w:ascii="Courier New" w:eastAsia="Times New Roman" w:hAnsi="Courier New" w:cs="Courier New"/>
+          <w:color w:val="FFFFFF"/>
+          <w:sz w:val="20"/>
+          <w:szCs w:val="20"/>
+          <w:lang w:val="en-US" w:eastAsia="es-MX"/>
+        </w:rPr>
+        <w:t xml:space="preserve">    </w:t>
+      </w:r>
+      <w:proofErr w:type="gramStart"/>
+      <w:r>
+        <w:rPr>
+          <w:rFonts w:ascii="Courier New" w:eastAsia="Times New Roman" w:hAnsi="Courier New" w:cs="Courier New"/>
+          <w:color w:val="FFFFFF"/>
+          <w:sz w:val="20"/>
+          <w:szCs w:val="20"/>
+          <w:lang w:val="en-US" w:eastAsia="es-MX"/>
+        </w:rPr>
+        <w:t>return</w:t>
+      </w:r>
+      <w:proofErr w:type="gramEnd"/>
+      <w:r>
+        <w:rPr>
+          <w:rFonts w:ascii="Courier New" w:eastAsia="Times New Roman" w:hAnsi="Courier New" w:cs="Courier New"/>
+          <w:color w:val="FFFFFF"/>
+          <w:sz w:val="20"/>
+          <w:szCs w:val="20"/>
+          <w:lang w:val="en-US" w:eastAsia="es-MX"/>
+        </w:rPr>
+        <w:t xml:space="preserve"> reverseString2('</w:t>
+      </w:r>
+      <w:proofErr w:type="spellStart"/>
+      <w:r>
+        <w:rPr>
+          <w:rFonts w:ascii="Courier New" w:eastAsia="Times New Roman" w:hAnsi="Courier New" w:cs="Courier New"/>
+          <w:color w:val="FFFFFF"/>
+          <w:sz w:val="20"/>
+          <w:szCs w:val="20"/>
+          <w:lang w:val="en-US" w:eastAsia="es-MX"/>
+        </w:rPr>
+        <w:t>hola</w:t>
+      </w:r>
+      <w:proofErr w:type="spellEnd"/>
+      <w:r>
+        <w:rPr>
+          <w:rFonts w:ascii="Courier New" w:eastAsia="Times New Roman" w:hAnsi="Courier New" w:cs="Courier New"/>
+          <w:color w:val="FFFFFF"/>
+          <w:sz w:val="20"/>
+          <w:szCs w:val="20"/>
+          <w:lang w:val="en-US" w:eastAsia="es-MX"/>
+        </w:rPr>
+        <w:t>')</w:t>
+      </w:r>
+    </w:p>
+    <w:p>
+      <w:pPr>
+        <w:shd w:val="clear" w:color="auto" w:fill="333333"/>
+        <w:tabs>
+          <w:tab w:val="left" w:pos="916"/>
+          <w:tab w:val="left" w:pos="1832"/>
+          <w:tab w:val="left" w:pos="2748"/>
+          <w:tab w:val="left" w:pos="3664"/>
+          <w:tab w:val="left" w:pos="4580"/>
+          <w:tab w:val="left" w:pos="5496"/>
+          <w:tab w:val="left" w:pos="6412"/>
+          <w:tab w:val="left" w:pos="7328"/>
+          <w:tab w:val="left" w:pos="8244"/>
+          <w:tab w:val="left" w:pos="9160"/>
+          <w:tab w:val="left" w:pos="10076"/>
+          <w:tab w:val="left" w:pos="10992"/>
+          <w:tab w:val="left" w:pos="11908"/>
+          <w:tab w:val="left" w:pos="12824"/>
+          <w:tab w:val="left" w:pos="13740"/>
+          <w:tab w:val="left" w:pos="14656"/>
+        </w:tabs>
+        <w:spacing w:before="0" w:after="0" w:line="240" w:lineRule="auto"/>
+        <w:rPr>
+          <w:rFonts w:ascii="Courier New" w:eastAsia="Times New Roman" w:hAnsi="Courier New" w:cs="Courier New"/>
+          <w:color w:val="FFFFFF"/>
+          <w:sz w:val="20"/>
+          <w:szCs w:val="20"/>
+          <w:lang w:val="en-US" w:eastAsia="es-MX"/>
+        </w:rPr>
+      </w:pPr>
+      <w:r>
+        <w:rPr>
+          <w:rFonts w:ascii="Courier New" w:eastAsia="Times New Roman" w:hAnsi="Courier New" w:cs="Courier New"/>
+          <w:color w:val="FFFFFF"/>
+          <w:sz w:val="20"/>
+          <w:szCs w:val="20"/>
+          <w:lang w:val="en-US" w:eastAsia="es-MX"/>
+        </w:rPr>
+        <w:t xml:space="preserve">        .</w:t>
+      </w:r>
+      <w:proofErr w:type="gramStart"/>
+      <w:r>
+        <w:rPr>
+          <w:rFonts w:ascii="Courier New" w:eastAsia="Times New Roman" w:hAnsi="Courier New" w:cs="Courier New"/>
+          <w:color w:val="FFFFFF"/>
+          <w:sz w:val="20"/>
+          <w:szCs w:val="20"/>
+          <w:lang w:val="en-US" w:eastAsia="es-MX"/>
+        </w:rPr>
+        <w:t>then(</w:t>
+      </w:r>
+      <w:proofErr w:type="gramEnd"/>
+      <w:r>
+        <w:rPr>
+          <w:rFonts w:ascii="Courier New" w:eastAsia="Times New Roman" w:hAnsi="Courier New" w:cs="Courier New"/>
+          <w:color w:val="F92672"/>
+          <w:sz w:val="20"/>
+          <w:szCs w:val="20"/>
+          <w:lang w:val="en-US" w:eastAsia="es-MX"/>
+        </w:rPr>
+        <w:t>string</w:t>
+      </w:r>
+      <w:r>
+        <w:rPr>
+          <w:rFonts w:ascii="Courier New" w:eastAsia="Times New Roman" w:hAnsi="Courier New" w:cs="Courier New"/>
+          <w:color w:val="FFFFFF"/>
+          <w:sz w:val="20"/>
+          <w:szCs w:val="20"/>
+          <w:lang w:val="en-US" w:eastAsia="es-MX"/>
+        </w:rPr>
+        <w:t xml:space="preserve"> =&gt; {</w:t>
+      </w:r>
+    </w:p>
+    <w:p>
+      <w:pPr>
+        <w:shd w:val="clear" w:color="auto" w:fill="333333"/>
+        <w:tabs>
+          <w:tab w:val="left" w:pos="916"/>
+          <w:tab w:val="left" w:pos="1832"/>
+          <w:tab w:val="left" w:pos="2748"/>
+          <w:tab w:val="left" w:pos="3664"/>
+          <w:tab w:val="left" w:pos="4580"/>
+          <w:tab w:val="left" w:pos="5496"/>
+          <w:tab w:val="left" w:pos="6412"/>
+          <w:tab w:val="left" w:pos="7328"/>
+          <w:tab w:val="left" w:pos="8244"/>
+          <w:tab w:val="left" w:pos="9160"/>
+          <w:tab w:val="left" w:pos="10076"/>
+          <w:tab w:val="left" w:pos="10992"/>
+          <w:tab w:val="left" w:pos="11908"/>
+          <w:tab w:val="left" w:pos="12824"/>
+          <w:tab w:val="left" w:pos="13740"/>
+          <w:tab w:val="left" w:pos="14656"/>
+        </w:tabs>
+        <w:spacing w:before="0" w:after="0" w:line="240" w:lineRule="auto"/>
+        <w:rPr>
+          <w:rFonts w:ascii="Courier New" w:eastAsia="Times New Roman" w:hAnsi="Courier New" w:cs="Courier New"/>
+          <w:color w:val="FFFFFF"/>
+          <w:sz w:val="20"/>
+          <w:szCs w:val="20"/>
+          <w:lang w:val="en-US" w:eastAsia="es-MX"/>
+        </w:rPr>
+      </w:pPr>
+      <w:r>
+        <w:rPr>
+          <w:rFonts w:ascii="Courier New" w:eastAsia="Times New Roman" w:hAnsi="Courier New" w:cs="Courier New"/>
+          <w:color w:val="FFFFFF"/>
+          <w:sz w:val="20"/>
+          <w:szCs w:val="20"/>
+          <w:lang w:val="en-US" w:eastAsia="es-MX"/>
+        </w:rPr>
+        <w:t xml:space="preserve">            </w:t>
+      </w:r>
+      <w:proofErr w:type="gramStart"/>
+      <w:r>
+        <w:rPr>
+          <w:rFonts w:ascii="Courier New" w:eastAsia="Times New Roman" w:hAnsi="Courier New" w:cs="Courier New"/>
+          <w:color w:val="FFFFFF"/>
+          <w:sz w:val="20"/>
+          <w:szCs w:val="20"/>
+          <w:lang w:val="en-US" w:eastAsia="es-MX"/>
+        </w:rPr>
+        <w:t>expect(</w:t>
+      </w:r>
+      <w:proofErr w:type="gramEnd"/>
+      <w:r>
+        <w:rPr>
+          <w:rFonts w:ascii="Courier New" w:eastAsia="Times New Roman" w:hAnsi="Courier New" w:cs="Courier New"/>
+          <w:color w:val="F92672"/>
+          <w:sz w:val="20"/>
+          <w:szCs w:val="20"/>
+          <w:lang w:val="en-US" w:eastAsia="es-MX"/>
+        </w:rPr>
+        <w:t>string</w:t>
+      </w:r>
+      <w:r>
+        <w:rPr>
+          <w:rFonts w:ascii="Courier New" w:eastAsia="Times New Roman" w:hAnsi="Courier New" w:cs="Courier New"/>
+          <w:color w:val="FFFFFF"/>
+          <w:sz w:val="20"/>
+          <w:szCs w:val="20"/>
+          <w:lang w:val="en-US" w:eastAsia="es-MX"/>
+        </w:rPr>
+        <w:t>).</w:t>
+      </w:r>
+      <w:proofErr w:type="spellStart"/>
+      <w:r>
+        <w:rPr>
+          <w:rFonts w:ascii="Courier New" w:eastAsia="Times New Roman" w:hAnsi="Courier New" w:cs="Courier New"/>
+          <w:color w:val="FFFFFF"/>
+          <w:sz w:val="20"/>
+          <w:szCs w:val="20"/>
+          <w:lang w:val="en-US" w:eastAsia="es-MX"/>
+        </w:rPr>
+        <w:t>toBe</w:t>
+      </w:r>
+      <w:proofErr w:type="spellEnd"/>
+      <w:r>
+        <w:rPr>
+          <w:rFonts w:ascii="Courier New" w:eastAsia="Times New Roman" w:hAnsi="Courier New" w:cs="Courier New"/>
+          <w:color w:val="FFFFFF"/>
+          <w:sz w:val="20"/>
+          <w:szCs w:val="20"/>
+          <w:lang w:val="en-US" w:eastAsia="es-MX"/>
+        </w:rPr>
+        <w:t>('</w:t>
+      </w:r>
+      <w:proofErr w:type="spellStart"/>
+      <w:r>
+        <w:rPr>
+          <w:rFonts w:ascii="Courier New" w:eastAsia="Times New Roman" w:hAnsi="Courier New" w:cs="Courier New"/>
+          <w:color w:val="FFFFFF"/>
+          <w:sz w:val="20"/>
+          <w:szCs w:val="20"/>
+          <w:lang w:val="en-US" w:eastAsia="es-MX"/>
+        </w:rPr>
+        <w:t>aloh</w:t>
+      </w:r>
+      <w:proofErr w:type="spellEnd"/>
+      <w:r>
+        <w:rPr>
+          <w:rFonts w:ascii="Courier New" w:eastAsia="Times New Roman" w:hAnsi="Courier New" w:cs="Courier New"/>
+          <w:color w:val="FFFFFF"/>
+          <w:sz w:val="20"/>
+          <w:szCs w:val="20"/>
+          <w:lang w:val="en-US" w:eastAsia="es-MX"/>
+        </w:rPr>
+        <w:t>')</w:t>
+      </w:r>
+    </w:p>
+    <w:p>
+      <w:pPr>
+        <w:shd w:val="clear" w:color="auto" w:fill="333333"/>
+        <w:tabs>
+          <w:tab w:val="left" w:pos="916"/>
+          <w:tab w:val="left" w:pos="1832"/>
+          <w:tab w:val="left" w:pos="2748"/>
+          <w:tab w:val="left" w:pos="3664"/>
+          <w:tab w:val="left" w:pos="4580"/>
+          <w:tab w:val="left" w:pos="5496"/>
+          <w:tab w:val="left" w:pos="6412"/>
+          <w:tab w:val="left" w:pos="7328"/>
+          <w:tab w:val="left" w:pos="8244"/>
+          <w:tab w:val="left" w:pos="9160"/>
+          <w:tab w:val="left" w:pos="10076"/>
+          <w:tab w:val="left" w:pos="10992"/>
+          <w:tab w:val="left" w:pos="11908"/>
+          <w:tab w:val="left" w:pos="12824"/>
+          <w:tab w:val="left" w:pos="13740"/>
+          <w:tab w:val="left" w:pos="14656"/>
+        </w:tabs>
+        <w:spacing w:before="0" w:after="0" w:line="240" w:lineRule="auto"/>
+        <w:rPr>
+          <w:rFonts w:ascii="Courier New" w:eastAsia="Times New Roman" w:hAnsi="Courier New" w:cs="Courier New"/>
+          <w:color w:val="FFFFFF"/>
+          <w:sz w:val="20"/>
+          <w:szCs w:val="20"/>
+          <w:lang w:val="en-US" w:eastAsia="es-MX"/>
+        </w:rPr>
+      </w:pPr>
+      <w:r>
+        <w:rPr>
+          <w:rFonts w:ascii="Courier New" w:eastAsia="Times New Roman" w:hAnsi="Courier New" w:cs="Courier New"/>
+          <w:color w:val="FFFFFF"/>
+          <w:sz w:val="20"/>
+          <w:szCs w:val="20"/>
+          <w:lang w:val="en-US" w:eastAsia="es-MX"/>
+        </w:rPr>
+        <w:t xml:space="preserve">        })</w:t>
+      </w:r>
+    </w:p>
+    <w:p>
+      <w:pPr>
+        <w:shd w:val="clear" w:color="auto" w:fill="333333"/>
+        <w:tabs>
+          <w:tab w:val="left" w:pos="916"/>
+          <w:tab w:val="left" w:pos="1832"/>
+          <w:tab w:val="left" w:pos="2748"/>
+          <w:tab w:val="left" w:pos="3664"/>
+          <w:tab w:val="left" w:pos="4580"/>
+          <w:tab w:val="left" w:pos="5496"/>
+          <w:tab w:val="left" w:pos="6412"/>
+          <w:tab w:val="left" w:pos="7328"/>
+          <w:tab w:val="left" w:pos="8244"/>
+          <w:tab w:val="left" w:pos="9160"/>
+          <w:tab w:val="left" w:pos="10076"/>
+          <w:tab w:val="left" w:pos="10992"/>
+          <w:tab w:val="left" w:pos="11908"/>
+          <w:tab w:val="left" w:pos="12824"/>
+          <w:tab w:val="left" w:pos="13740"/>
+          <w:tab w:val="left" w:pos="14656"/>
+        </w:tabs>
+        <w:spacing w:before="0" w:after="0" w:line="240" w:lineRule="auto"/>
+        <w:rPr>
+          <w:rFonts w:ascii="Courier New" w:eastAsia="Times New Roman" w:hAnsi="Courier New" w:cs="Courier New"/>
+          <w:color w:val="FFFFFF"/>
+          <w:sz w:val="20"/>
+          <w:szCs w:val="20"/>
+          <w:lang w:val="en-US" w:eastAsia="es-MX"/>
+        </w:rPr>
+      </w:pPr>
+      <w:r>
+        <w:rPr>
+          <w:rFonts w:ascii="Courier New" w:eastAsia="Times New Roman" w:hAnsi="Courier New" w:cs="Courier New"/>
+          <w:color w:val="FFFFFF"/>
+          <w:sz w:val="20"/>
+          <w:szCs w:val="20"/>
+          <w:lang w:val="en-US" w:eastAsia="es-MX"/>
+        </w:rPr>
+        <w:t>})</w:t>
+      </w:r>
+    </w:p>
+    <w:p>
+      <w:pPr>
+        <w:shd w:val="clear" w:color="auto" w:fill="FFFFFF"/>
+        <w:spacing w:before="0" w:after="0" w:line="240" w:lineRule="auto"/>
+        <w:rPr>
+          <w:rFonts w:ascii="Arial" w:eastAsia="Times New Roman" w:hAnsi="Arial" w:cs="Arial"/>
+          <w:color w:val="4A4A4A"/>
+          <w:sz w:val="20"/>
+          <w:szCs w:val="20"/>
+          <w:lang w:val="en-US" w:eastAsia="es-MX"/>
+        </w:rPr>
+      </w:pPr>
+      <w:proofErr w:type="spellStart"/>
+      <w:r>
+        <w:rPr>
+          <w:rFonts w:ascii="Arial" w:eastAsia="Times New Roman" w:hAnsi="Arial" w:cs="Arial"/>
+          <w:b/>
+          <w:bCs/>
+          <w:color w:val="4A4A4A"/>
+          <w:sz w:val="20"/>
+          <w:szCs w:val="20"/>
+          <w:lang w:val="en-US" w:eastAsia="es-MX"/>
+        </w:rPr>
+        <w:t>Probando</w:t>
+      </w:r>
+      <w:proofErr w:type="spellEnd"/>
+      <w:r>
+        <w:rPr>
+          <w:rFonts w:ascii="Arial" w:eastAsia="Times New Roman" w:hAnsi="Arial" w:cs="Arial"/>
+          <w:b/>
+          <w:bCs/>
+          <w:color w:val="4A4A4A"/>
+          <w:sz w:val="20"/>
+          <w:szCs w:val="20"/>
+          <w:lang w:val="en-US" w:eastAsia="es-MX"/>
+        </w:rPr>
+        <w:t xml:space="preserve"> </w:t>
+      </w:r>
+      <w:proofErr w:type="spellStart"/>
+      <w:r>
+        <w:rPr>
+          <w:rFonts w:ascii="Arial" w:eastAsia="Times New Roman" w:hAnsi="Arial" w:cs="Arial"/>
+          <w:b/>
+          <w:bCs/>
+          <w:color w:val="4A4A4A"/>
+          <w:sz w:val="20"/>
+          <w:szCs w:val="20"/>
+          <w:lang w:val="en-US" w:eastAsia="es-MX"/>
+        </w:rPr>
+        <w:t>promesa</w:t>
+      </w:r>
+      <w:proofErr w:type="spellEnd"/>
+      <w:r>
+        <w:rPr>
+          <w:rFonts w:ascii="Arial" w:eastAsia="Times New Roman" w:hAnsi="Arial" w:cs="Arial"/>
+          <w:b/>
+          <w:bCs/>
+          <w:color w:val="4A4A4A"/>
+          <w:sz w:val="20"/>
+          <w:szCs w:val="20"/>
+          <w:lang w:val="en-US" w:eastAsia="es-MX"/>
+        </w:rPr>
+        <w:t xml:space="preserve"> await</w:t>
+      </w:r>
+    </w:p>
+    <w:p>
+      <w:pPr>
+        <w:shd w:val="clear" w:color="auto" w:fill="333333"/>
+        <w:tabs>
+          <w:tab w:val="left" w:pos="916"/>
+          <w:tab w:val="left" w:pos="1832"/>
+          <w:tab w:val="left" w:pos="2748"/>
+          <w:tab w:val="left" w:pos="3664"/>
+          <w:tab w:val="left" w:pos="4580"/>
+          <w:tab w:val="left" w:pos="5496"/>
+          <w:tab w:val="left" w:pos="6412"/>
+          <w:tab w:val="left" w:pos="7328"/>
+          <w:tab w:val="left" w:pos="8244"/>
+          <w:tab w:val="left" w:pos="9160"/>
+          <w:tab w:val="left" w:pos="10076"/>
+          <w:tab w:val="left" w:pos="10992"/>
+          <w:tab w:val="left" w:pos="11908"/>
+          <w:tab w:val="left" w:pos="12824"/>
+          <w:tab w:val="left" w:pos="13740"/>
+          <w:tab w:val="left" w:pos="14656"/>
+        </w:tabs>
+        <w:spacing w:before="0" w:after="0" w:line="240" w:lineRule="auto"/>
+        <w:rPr>
+          <w:rFonts w:ascii="Courier New" w:eastAsia="Times New Roman" w:hAnsi="Courier New" w:cs="Courier New"/>
+          <w:color w:val="FFFFFF"/>
+          <w:sz w:val="20"/>
+          <w:szCs w:val="20"/>
+          <w:lang w:val="en-US" w:eastAsia="es-MX"/>
+        </w:rPr>
+      </w:pPr>
+      <w:proofErr w:type="gramStart"/>
+      <w:r>
+        <w:rPr>
+          <w:rFonts w:ascii="Courier New" w:eastAsia="Times New Roman" w:hAnsi="Courier New" w:cs="Courier New"/>
+          <w:color w:val="FFFFFF"/>
+          <w:sz w:val="20"/>
+          <w:szCs w:val="20"/>
+          <w:lang w:val="en-US" w:eastAsia="es-MX"/>
+        </w:rPr>
+        <w:t>test(</w:t>
+      </w:r>
+      <w:proofErr w:type="gramEnd"/>
+      <w:r>
+        <w:rPr>
+          <w:rFonts w:ascii="Courier New" w:eastAsia="Times New Roman" w:hAnsi="Courier New" w:cs="Courier New"/>
+          <w:color w:val="FFFFFF"/>
+          <w:sz w:val="20"/>
+          <w:szCs w:val="20"/>
+          <w:lang w:val="en-US" w:eastAsia="es-MX"/>
+        </w:rPr>
+        <w:t>'</w:t>
+      </w:r>
+      <w:proofErr w:type="spellStart"/>
+      <w:r>
+        <w:rPr>
+          <w:rFonts w:ascii="Courier New" w:eastAsia="Times New Roman" w:hAnsi="Courier New" w:cs="Courier New"/>
+          <w:color w:val="FFFFFF"/>
+          <w:sz w:val="20"/>
+          <w:szCs w:val="20"/>
+          <w:lang w:val="en-US" w:eastAsia="es-MX"/>
+        </w:rPr>
+        <w:t>Probar</w:t>
+      </w:r>
+      <w:proofErr w:type="spellEnd"/>
+      <w:r>
+        <w:rPr>
+          <w:rFonts w:ascii="Courier New" w:eastAsia="Times New Roman" w:hAnsi="Courier New" w:cs="Courier New"/>
+          <w:color w:val="FFFFFF"/>
+          <w:sz w:val="20"/>
+          <w:szCs w:val="20"/>
+          <w:lang w:val="en-US" w:eastAsia="es-MX"/>
+        </w:rPr>
+        <w:t xml:space="preserve"> </w:t>
+      </w:r>
+      <w:proofErr w:type="spellStart"/>
+      <w:r>
+        <w:rPr>
+          <w:rFonts w:ascii="Courier New" w:eastAsia="Times New Roman" w:hAnsi="Courier New" w:cs="Courier New"/>
+          <w:color w:val="FFFFFF"/>
+          <w:sz w:val="20"/>
+          <w:szCs w:val="20"/>
+          <w:lang w:val="en-US" w:eastAsia="es-MX"/>
+        </w:rPr>
+        <w:t>async</w:t>
+      </w:r>
+      <w:proofErr w:type="spellEnd"/>
+      <w:r>
+        <w:rPr>
+          <w:rFonts w:ascii="Courier New" w:eastAsia="Times New Roman" w:hAnsi="Courier New" w:cs="Courier New"/>
+          <w:color w:val="FFFFFF"/>
+          <w:sz w:val="20"/>
+          <w:szCs w:val="20"/>
+          <w:lang w:val="en-US" w:eastAsia="es-MX"/>
+        </w:rPr>
+        <w:t xml:space="preserve">/await', </w:t>
+      </w:r>
+      <w:proofErr w:type="spellStart"/>
+      <w:r>
+        <w:rPr>
+          <w:rFonts w:ascii="Courier New" w:eastAsia="Times New Roman" w:hAnsi="Courier New" w:cs="Courier New"/>
+          <w:color w:val="FFFFFF"/>
+          <w:sz w:val="20"/>
+          <w:szCs w:val="20"/>
+          <w:lang w:val="en-US" w:eastAsia="es-MX"/>
+        </w:rPr>
+        <w:t>async</w:t>
+      </w:r>
+      <w:proofErr w:type="spellEnd"/>
+      <w:r>
+        <w:rPr>
+          <w:rFonts w:ascii="Courier New" w:eastAsia="Times New Roman" w:hAnsi="Courier New" w:cs="Courier New"/>
+          <w:color w:val="FFFFFF"/>
+          <w:sz w:val="20"/>
+          <w:szCs w:val="20"/>
+          <w:lang w:val="en-US" w:eastAsia="es-MX"/>
+        </w:rPr>
+        <w:t xml:space="preserve"> ()=&gt;{</w:t>
+      </w:r>
+    </w:p>
+    <w:p>
+      <w:pPr>
+        <w:shd w:val="clear" w:color="auto" w:fill="333333"/>
+        <w:tabs>
+          <w:tab w:val="left" w:pos="916"/>
+          <w:tab w:val="left" w:pos="1832"/>
+          <w:tab w:val="left" w:pos="2748"/>
+          <w:tab w:val="left" w:pos="3664"/>
+          <w:tab w:val="left" w:pos="4580"/>
+          <w:tab w:val="left" w:pos="5496"/>
+          <w:tab w:val="left" w:pos="6412"/>
+          <w:tab w:val="left" w:pos="7328"/>
+          <w:tab w:val="left" w:pos="8244"/>
+          <w:tab w:val="left" w:pos="9160"/>
+          <w:tab w:val="left" w:pos="10076"/>
+          <w:tab w:val="left" w:pos="10992"/>
+          <w:tab w:val="left" w:pos="11908"/>
+          <w:tab w:val="left" w:pos="12824"/>
+          <w:tab w:val="left" w:pos="13740"/>
+          <w:tab w:val="left" w:pos="14656"/>
+        </w:tabs>
+        <w:spacing w:before="0" w:after="0" w:line="240" w:lineRule="auto"/>
+        <w:rPr>
+          <w:rFonts w:ascii="Courier New" w:eastAsia="Times New Roman" w:hAnsi="Courier New" w:cs="Courier New"/>
+          <w:color w:val="FFFFFF"/>
+          <w:sz w:val="20"/>
+          <w:szCs w:val="20"/>
+          <w:lang w:val="en-US" w:eastAsia="es-MX"/>
+        </w:rPr>
+      </w:pPr>
+      <w:r>
+        <w:rPr>
+          <w:rFonts w:ascii="Courier New" w:eastAsia="Times New Roman" w:hAnsi="Courier New" w:cs="Courier New"/>
+          <w:color w:val="FFFFFF"/>
+          <w:sz w:val="20"/>
+          <w:szCs w:val="20"/>
+          <w:lang w:val="en-US" w:eastAsia="es-MX"/>
+        </w:rPr>
+        <w:t xml:space="preserve">    </w:t>
+      </w:r>
+      <w:proofErr w:type="spellStart"/>
+      <w:proofErr w:type="gramStart"/>
+      <w:r>
+        <w:rPr>
+          <w:rFonts w:ascii="Courier New" w:eastAsia="Times New Roman" w:hAnsi="Courier New" w:cs="Courier New"/>
+          <w:color w:val="FFFFFF"/>
+          <w:sz w:val="20"/>
+          <w:szCs w:val="20"/>
+          <w:lang w:val="en-US" w:eastAsia="es-MX"/>
+        </w:rPr>
+        <w:t>const</w:t>
+      </w:r>
+      <w:proofErr w:type="spellEnd"/>
+      <w:proofErr w:type="gramEnd"/>
+      <w:r>
+        <w:rPr>
+          <w:rFonts w:ascii="Courier New" w:eastAsia="Times New Roman" w:hAnsi="Courier New" w:cs="Courier New"/>
+          <w:color w:val="FFFFFF"/>
+          <w:sz w:val="20"/>
+          <w:szCs w:val="20"/>
+          <w:lang w:val="en-US" w:eastAsia="es-MX"/>
+        </w:rPr>
+        <w:t xml:space="preserve"> string = await reverseString2('</w:t>
+      </w:r>
+      <w:proofErr w:type="spellStart"/>
+      <w:r>
+        <w:rPr>
+          <w:rFonts w:ascii="Courier New" w:eastAsia="Times New Roman" w:hAnsi="Courier New" w:cs="Courier New"/>
+          <w:color w:val="FFFFFF"/>
+          <w:sz w:val="20"/>
+          <w:szCs w:val="20"/>
+          <w:lang w:val="en-US" w:eastAsia="es-MX"/>
+        </w:rPr>
+        <w:t>hola</w:t>
+      </w:r>
+      <w:proofErr w:type="spellEnd"/>
+      <w:r>
+        <w:rPr>
+          <w:rFonts w:ascii="Courier New" w:eastAsia="Times New Roman" w:hAnsi="Courier New" w:cs="Courier New"/>
+          <w:color w:val="FFFFFF"/>
+          <w:sz w:val="20"/>
+          <w:szCs w:val="20"/>
+          <w:lang w:val="en-US" w:eastAsia="es-MX"/>
+        </w:rPr>
+        <w:t>')</w:t>
+      </w:r>
+      <w:r>
+        <w:rPr>
+          <w:rFonts w:ascii="Courier New" w:eastAsia="Times New Roman" w:hAnsi="Courier New" w:cs="Courier New"/>
+          <w:color w:val="75715E"/>
+          <w:sz w:val="20"/>
+          <w:szCs w:val="20"/>
+          <w:lang w:val="en-US" w:eastAsia="es-MX"/>
+        </w:rPr>
+        <w:t>;</w:t>
+      </w:r>
+    </w:p>
+    <w:p>
+      <w:pPr>
+        <w:shd w:val="clear" w:color="auto" w:fill="333333"/>
+        <w:tabs>
+          <w:tab w:val="left" w:pos="916"/>
+          <w:tab w:val="left" w:pos="1832"/>
+          <w:tab w:val="left" w:pos="2748"/>
+          <w:tab w:val="left" w:pos="3664"/>
+          <w:tab w:val="left" w:pos="4580"/>
+          <w:tab w:val="left" w:pos="5496"/>
+          <w:tab w:val="left" w:pos="6412"/>
+          <w:tab w:val="left" w:pos="7328"/>
+          <w:tab w:val="left" w:pos="8244"/>
+          <w:tab w:val="left" w:pos="9160"/>
+          <w:tab w:val="left" w:pos="10076"/>
+          <w:tab w:val="left" w:pos="10992"/>
+          <w:tab w:val="left" w:pos="11908"/>
+          <w:tab w:val="left" w:pos="12824"/>
+          <w:tab w:val="left" w:pos="13740"/>
+          <w:tab w:val="left" w:pos="14656"/>
+        </w:tabs>
+        <w:spacing w:before="0" w:after="0" w:line="240" w:lineRule="auto"/>
+        <w:rPr>
+          <w:rFonts w:ascii="Courier New" w:eastAsia="Times New Roman" w:hAnsi="Courier New" w:cs="Courier New"/>
+          <w:color w:val="FFFFFF"/>
+          <w:sz w:val="20"/>
+          <w:szCs w:val="20"/>
+          <w:lang w:val="es-MX" w:eastAsia="es-MX"/>
+        </w:rPr>
+      </w:pPr>
+      <w:r>
+        <w:rPr>
+          <w:rFonts w:ascii="Courier New" w:eastAsia="Times New Roman" w:hAnsi="Courier New" w:cs="Courier New"/>
+          <w:color w:val="FFFFFF"/>
+          <w:sz w:val="20"/>
+          <w:szCs w:val="20"/>
+          <w:lang w:val="en-US" w:eastAsia="es-MX"/>
+        </w:rPr>
+        <w:t xml:space="preserve">    </w:t>
+      </w:r>
+      <w:proofErr w:type="spellStart"/>
+      <w:proofErr w:type="gramStart"/>
+      <w:r>
+        <w:rPr>
+          <w:rFonts w:ascii="Courier New" w:eastAsia="Times New Roman" w:hAnsi="Courier New" w:cs="Courier New"/>
+          <w:color w:val="FFFFFF"/>
+          <w:sz w:val="20"/>
+          <w:szCs w:val="20"/>
+          <w:lang w:val="es-MX" w:eastAsia="es-MX"/>
+        </w:rPr>
+        <w:t>expect</w:t>
+      </w:r>
+      <w:proofErr w:type="spellEnd"/>
+      <w:r>
+        <w:rPr>
+          <w:rFonts w:ascii="Courier New" w:eastAsia="Times New Roman" w:hAnsi="Courier New" w:cs="Courier New"/>
+          <w:color w:val="FFFFFF"/>
+          <w:sz w:val="20"/>
+          <w:szCs w:val="20"/>
+          <w:lang w:val="es-MX" w:eastAsia="es-MX"/>
+        </w:rPr>
+        <w:t>(</w:t>
+      </w:r>
+      <w:proofErr w:type="spellStart"/>
+      <w:proofErr w:type="gramEnd"/>
+      <w:r>
+        <w:rPr>
+          <w:rFonts w:ascii="Courier New" w:eastAsia="Times New Roman" w:hAnsi="Courier New" w:cs="Courier New"/>
+          <w:color w:val="F92672"/>
+          <w:sz w:val="20"/>
+          <w:szCs w:val="20"/>
+          <w:lang w:val="es-MX" w:eastAsia="es-MX"/>
+        </w:rPr>
+        <w:t>string</w:t>
+      </w:r>
+      <w:proofErr w:type="spellEnd"/>
+      <w:r>
+        <w:rPr>
+          <w:rFonts w:ascii="Courier New" w:eastAsia="Times New Roman" w:hAnsi="Courier New" w:cs="Courier New"/>
+          <w:color w:val="FFFFFF"/>
+          <w:sz w:val="20"/>
+          <w:szCs w:val="20"/>
+          <w:lang w:val="es-MX" w:eastAsia="es-MX"/>
+        </w:rPr>
+        <w:t>).</w:t>
+      </w:r>
+      <w:proofErr w:type="spellStart"/>
+      <w:r>
+        <w:rPr>
+          <w:rFonts w:ascii="Courier New" w:eastAsia="Times New Roman" w:hAnsi="Courier New" w:cs="Courier New"/>
+          <w:color w:val="FFFFFF"/>
+          <w:sz w:val="20"/>
+          <w:szCs w:val="20"/>
+          <w:lang w:val="es-MX" w:eastAsia="es-MX"/>
+        </w:rPr>
+        <w:t>toBe</w:t>
+      </w:r>
+      <w:proofErr w:type="spellEnd"/>
+      <w:r>
+        <w:rPr>
+          <w:rFonts w:ascii="Courier New" w:eastAsia="Times New Roman" w:hAnsi="Courier New" w:cs="Courier New"/>
+          <w:color w:val="FFFFFF"/>
+          <w:sz w:val="20"/>
+          <w:szCs w:val="20"/>
+          <w:lang w:val="es-MX" w:eastAsia="es-MX"/>
+        </w:rPr>
+        <w:t>('</w:t>
+      </w:r>
+      <w:proofErr w:type="spellStart"/>
+      <w:r>
+        <w:rPr>
+          <w:rFonts w:ascii="Courier New" w:eastAsia="Times New Roman" w:hAnsi="Courier New" w:cs="Courier New"/>
+          <w:color w:val="FFFFFF"/>
+          <w:sz w:val="20"/>
+          <w:szCs w:val="20"/>
+          <w:lang w:val="es-MX" w:eastAsia="es-MX"/>
+        </w:rPr>
+        <w:t>aloh</w:t>
+      </w:r>
+      <w:proofErr w:type="spellEnd"/>
+      <w:r>
+        <w:rPr>
+          <w:rFonts w:ascii="Courier New" w:eastAsia="Times New Roman" w:hAnsi="Courier New" w:cs="Courier New"/>
+          <w:color w:val="FFFFFF"/>
+          <w:sz w:val="20"/>
+          <w:szCs w:val="20"/>
+          <w:lang w:val="es-MX" w:eastAsia="es-MX"/>
+        </w:rPr>
+        <w:t>')</w:t>
+      </w:r>
+    </w:p>
+    <w:p>
+      <w:pPr>
+        <w:shd w:val="clear" w:color="auto" w:fill="333333"/>
+        <w:tabs>
+          <w:tab w:val="left" w:pos="916"/>
+          <w:tab w:val="left" w:pos="1832"/>
+          <w:tab w:val="left" w:pos="2748"/>
+          <w:tab w:val="left" w:pos="3664"/>
+          <w:tab w:val="left" w:pos="4580"/>
+          <w:tab w:val="left" w:pos="5496"/>
+          <w:tab w:val="left" w:pos="6412"/>
+          <w:tab w:val="left" w:pos="7328"/>
+          <w:tab w:val="left" w:pos="8244"/>
+          <w:tab w:val="left" w:pos="9160"/>
+          <w:tab w:val="left" w:pos="10076"/>
+          <w:tab w:val="left" w:pos="10992"/>
+          <w:tab w:val="left" w:pos="11908"/>
+          <w:tab w:val="left" w:pos="12824"/>
+          <w:tab w:val="left" w:pos="13740"/>
+          <w:tab w:val="left" w:pos="14656"/>
+        </w:tabs>
+        <w:spacing w:before="0" w:after="0" w:line="240" w:lineRule="auto"/>
+        <w:rPr>
+          <w:rFonts w:ascii="Courier New" w:eastAsia="Times New Roman" w:hAnsi="Courier New" w:cs="Courier New"/>
+          <w:color w:val="FFFFFF"/>
+          <w:sz w:val="20"/>
+          <w:szCs w:val="20"/>
+          <w:lang w:val="es-MX" w:eastAsia="es-MX"/>
+        </w:rPr>
+      </w:pPr>
+      <w:r>
+        <w:rPr>
+          <w:rFonts w:ascii="Courier New" w:eastAsia="Times New Roman" w:hAnsi="Courier New" w:cs="Courier New"/>
+          <w:color w:val="FFFFFF"/>
+          <w:sz w:val="20"/>
+          <w:szCs w:val="20"/>
+          <w:lang w:val="es-MX" w:eastAsia="es-MX"/>
+        </w:rPr>
+        <w:t>})</w:t>
+      </w:r>
+    </w:p>
+    <w:p>
+      <w:pPr>
+        <w:shd w:val="clear" w:color="auto" w:fill="FFFFFF"/>
+        <w:spacing w:before="0" w:after="0" w:line="240" w:lineRule="auto"/>
+        <w:rPr>
+          <w:rFonts w:ascii="Arial" w:eastAsia="Times New Roman" w:hAnsi="Arial" w:cs="Arial"/>
+          <w:color w:val="4A4A4A"/>
+          <w:sz w:val="20"/>
+          <w:szCs w:val="20"/>
+          <w:lang w:val="es-MX" w:eastAsia="es-MX"/>
+        </w:rPr>
+      </w:pPr>
+      <w:r>
+        <w:rPr>
+          <w:rFonts w:ascii="Arial" w:eastAsia="Times New Roman" w:hAnsi="Arial" w:cs="Arial"/>
+          <w:b/>
+          <w:bCs/>
+          <w:color w:val="4A4A4A"/>
+          <w:sz w:val="20"/>
+          <w:szCs w:val="20"/>
+          <w:lang w:val="es-MX" w:eastAsia="es-MX"/>
+        </w:rPr>
+        <w:t>Correr algo antes y después de nuestras pruebas</w:t>
+      </w:r>
+    </w:p>
+    <w:p>
+      <w:pPr>
+        <w:shd w:val="clear" w:color="auto" w:fill="333333"/>
+        <w:tabs>
+          <w:tab w:val="left" w:pos="916"/>
+          <w:tab w:val="left" w:pos="1832"/>
+          <w:tab w:val="left" w:pos="2748"/>
+          <w:tab w:val="left" w:pos="3664"/>
+          <w:tab w:val="left" w:pos="4580"/>
+          <w:tab w:val="left" w:pos="5496"/>
+          <w:tab w:val="left" w:pos="6412"/>
+          <w:tab w:val="left" w:pos="7328"/>
+          <w:tab w:val="left" w:pos="8244"/>
+          <w:tab w:val="left" w:pos="9160"/>
+          <w:tab w:val="left" w:pos="10076"/>
+          <w:tab w:val="left" w:pos="10992"/>
+          <w:tab w:val="left" w:pos="11908"/>
+          <w:tab w:val="left" w:pos="12824"/>
+          <w:tab w:val="left" w:pos="13740"/>
+          <w:tab w:val="left" w:pos="14656"/>
+        </w:tabs>
+        <w:spacing w:before="0" w:after="0" w:line="240" w:lineRule="auto"/>
+        <w:rPr>
+          <w:rFonts w:ascii="Courier New" w:eastAsia="Times New Roman" w:hAnsi="Courier New" w:cs="Courier New"/>
+          <w:color w:val="FFFFFF"/>
+          <w:sz w:val="20"/>
+          <w:szCs w:val="20"/>
+          <w:lang w:val="es-MX" w:eastAsia="es-MX"/>
+        </w:rPr>
+      </w:pPr>
+      <w:proofErr w:type="spellStart"/>
+      <w:proofErr w:type="gramStart"/>
+      <w:r>
+        <w:rPr>
+          <w:rFonts w:ascii="Courier New" w:eastAsia="Times New Roman" w:hAnsi="Courier New" w:cs="Courier New"/>
+          <w:color w:val="FFFFFF"/>
+          <w:sz w:val="20"/>
+          <w:szCs w:val="20"/>
+          <w:lang w:val="es-MX" w:eastAsia="es-MX"/>
+        </w:rPr>
+        <w:t>afterEach</w:t>
+      </w:r>
+      <w:proofErr w:type="spellEnd"/>
+      <w:proofErr w:type="gramEnd"/>
+      <w:r>
+        <w:rPr>
+          <w:rFonts w:ascii="Courier New" w:eastAsia="Times New Roman" w:hAnsi="Courier New" w:cs="Courier New"/>
+          <w:color w:val="FFFFFF"/>
+          <w:sz w:val="20"/>
+          <w:szCs w:val="20"/>
+          <w:lang w:val="es-MX" w:eastAsia="es-MX"/>
+        </w:rPr>
+        <w:t xml:space="preserve">( () =&gt; </w:t>
+      </w:r>
+      <w:r>
+        <w:rPr>
+          <w:rFonts w:ascii="Courier New" w:eastAsia="Times New Roman" w:hAnsi="Courier New" w:cs="Courier New"/>
+          <w:color w:val="A6E22E"/>
+          <w:sz w:val="20"/>
+          <w:szCs w:val="20"/>
+          <w:lang w:val="es-MX" w:eastAsia="es-MX"/>
+        </w:rPr>
+        <w:t>console</w:t>
+      </w:r>
+      <w:r>
+        <w:rPr>
+          <w:rFonts w:ascii="Courier New" w:eastAsia="Times New Roman" w:hAnsi="Courier New" w:cs="Courier New"/>
+          <w:color w:val="FFFFFF"/>
+          <w:sz w:val="20"/>
+          <w:szCs w:val="20"/>
+          <w:lang w:val="es-MX" w:eastAsia="es-MX"/>
+        </w:rPr>
+        <w:t>.log(</w:t>
+      </w:r>
+      <w:r>
+        <w:rPr>
+          <w:rFonts w:ascii="Courier New" w:eastAsia="Times New Roman" w:hAnsi="Courier New" w:cs="Courier New"/>
+          <w:color w:val="A6E22E"/>
+          <w:sz w:val="20"/>
+          <w:szCs w:val="20"/>
+          <w:lang w:val="es-MX" w:eastAsia="es-MX"/>
+        </w:rPr>
+        <w:t>'</w:t>
+      </w:r>
+      <w:proofErr w:type="spellStart"/>
+      <w:r>
+        <w:rPr>
+          <w:rFonts w:ascii="Courier New" w:eastAsia="Times New Roman" w:hAnsi="Courier New" w:cs="Courier New"/>
+          <w:color w:val="A6E22E"/>
+          <w:sz w:val="20"/>
+          <w:szCs w:val="20"/>
+          <w:lang w:val="es-MX" w:eastAsia="es-MX"/>
+        </w:rPr>
+        <w:t>Despues</w:t>
+      </w:r>
+      <w:proofErr w:type="spellEnd"/>
+      <w:r>
+        <w:rPr>
+          <w:rFonts w:ascii="Courier New" w:eastAsia="Times New Roman" w:hAnsi="Courier New" w:cs="Courier New"/>
+          <w:color w:val="A6E22E"/>
+          <w:sz w:val="20"/>
+          <w:szCs w:val="20"/>
+          <w:lang w:val="es-MX" w:eastAsia="es-MX"/>
+        </w:rPr>
+        <w:t xml:space="preserve"> de cada prueba'</w:t>
+      </w:r>
+      <w:r>
+        <w:rPr>
+          <w:rFonts w:ascii="Courier New" w:eastAsia="Times New Roman" w:hAnsi="Courier New" w:cs="Courier New"/>
+          <w:color w:val="FFFFFF"/>
+          <w:sz w:val="20"/>
+          <w:szCs w:val="20"/>
+          <w:lang w:val="es-MX" w:eastAsia="es-MX"/>
+        </w:rPr>
+        <w:t>) );</w:t>
+      </w:r>
+    </w:p>
+    <w:p>
+      <w:pPr>
+        <w:shd w:val="clear" w:color="auto" w:fill="333333"/>
+        <w:tabs>
+          <w:tab w:val="left" w:pos="916"/>
+          <w:tab w:val="left" w:pos="1832"/>
+          <w:tab w:val="left" w:pos="2748"/>
+          <w:tab w:val="left" w:pos="3664"/>
+          <w:tab w:val="left" w:pos="4580"/>
+          <w:tab w:val="left" w:pos="5496"/>
+          <w:tab w:val="left" w:pos="6412"/>
+          <w:tab w:val="left" w:pos="7328"/>
+          <w:tab w:val="left" w:pos="8244"/>
+          <w:tab w:val="left" w:pos="9160"/>
+          <w:tab w:val="left" w:pos="10076"/>
+          <w:tab w:val="left" w:pos="10992"/>
+          <w:tab w:val="left" w:pos="11908"/>
+          <w:tab w:val="left" w:pos="12824"/>
+          <w:tab w:val="left" w:pos="13740"/>
+          <w:tab w:val="left" w:pos="14656"/>
+        </w:tabs>
+        <w:spacing w:before="0" w:after="0" w:line="240" w:lineRule="auto"/>
+        <w:rPr>
+          <w:rFonts w:ascii="Courier New" w:eastAsia="Times New Roman" w:hAnsi="Courier New" w:cs="Courier New"/>
+          <w:color w:val="FFFFFF"/>
+          <w:sz w:val="20"/>
+          <w:szCs w:val="20"/>
+          <w:lang w:val="es-MX" w:eastAsia="es-MX"/>
+        </w:rPr>
+      </w:pPr>
+      <w:proofErr w:type="spellStart"/>
+      <w:proofErr w:type="gramStart"/>
+      <w:r>
+        <w:rPr>
+          <w:rFonts w:ascii="Courier New" w:eastAsia="Times New Roman" w:hAnsi="Courier New" w:cs="Courier New"/>
+          <w:color w:val="FFFFFF"/>
+          <w:sz w:val="20"/>
+          <w:szCs w:val="20"/>
+          <w:lang w:val="es-MX" w:eastAsia="es-MX"/>
+        </w:rPr>
+        <w:t>afterAll</w:t>
+      </w:r>
+      <w:proofErr w:type="spellEnd"/>
+      <w:proofErr w:type="gramEnd"/>
+      <w:r>
+        <w:rPr>
+          <w:rFonts w:ascii="Courier New" w:eastAsia="Times New Roman" w:hAnsi="Courier New" w:cs="Courier New"/>
+          <w:color w:val="FFFFFF"/>
+          <w:sz w:val="20"/>
+          <w:szCs w:val="20"/>
+          <w:lang w:val="es-MX" w:eastAsia="es-MX"/>
+        </w:rPr>
+        <w:t xml:space="preserve">( () =&gt; </w:t>
+      </w:r>
+      <w:r>
+        <w:rPr>
+          <w:rFonts w:ascii="Courier New" w:eastAsia="Times New Roman" w:hAnsi="Courier New" w:cs="Courier New"/>
+          <w:color w:val="A6E22E"/>
+          <w:sz w:val="20"/>
+          <w:szCs w:val="20"/>
+          <w:lang w:val="es-MX" w:eastAsia="es-MX"/>
+        </w:rPr>
+        <w:t>console</w:t>
+      </w:r>
+      <w:r>
+        <w:rPr>
+          <w:rFonts w:ascii="Courier New" w:eastAsia="Times New Roman" w:hAnsi="Courier New" w:cs="Courier New"/>
+          <w:color w:val="FFFFFF"/>
+          <w:sz w:val="20"/>
+          <w:szCs w:val="20"/>
+          <w:lang w:val="es-MX" w:eastAsia="es-MX"/>
+        </w:rPr>
+        <w:t>.log(</w:t>
+      </w:r>
+      <w:r>
+        <w:rPr>
+          <w:rFonts w:ascii="Courier New" w:eastAsia="Times New Roman" w:hAnsi="Courier New" w:cs="Courier New"/>
+          <w:color w:val="A6E22E"/>
+          <w:sz w:val="20"/>
+          <w:szCs w:val="20"/>
+          <w:lang w:val="es-MX" w:eastAsia="es-MX"/>
+        </w:rPr>
+        <w:t>'</w:t>
+      </w:r>
+      <w:proofErr w:type="spellStart"/>
+      <w:r>
+        <w:rPr>
+          <w:rFonts w:ascii="Courier New" w:eastAsia="Times New Roman" w:hAnsi="Courier New" w:cs="Courier New"/>
+          <w:color w:val="A6E22E"/>
+          <w:sz w:val="20"/>
+          <w:szCs w:val="20"/>
+          <w:lang w:val="es-MX" w:eastAsia="es-MX"/>
+        </w:rPr>
+        <w:t>Despues</w:t>
+      </w:r>
+      <w:proofErr w:type="spellEnd"/>
+      <w:r>
+        <w:rPr>
+          <w:rFonts w:ascii="Courier New" w:eastAsia="Times New Roman" w:hAnsi="Courier New" w:cs="Courier New"/>
+          <w:color w:val="A6E22E"/>
+          <w:sz w:val="20"/>
+          <w:szCs w:val="20"/>
+          <w:lang w:val="es-MX" w:eastAsia="es-MX"/>
+        </w:rPr>
+        <w:t xml:space="preserve"> de todas las pruebas'</w:t>
+      </w:r>
+      <w:r>
+        <w:rPr>
+          <w:rFonts w:ascii="Courier New" w:eastAsia="Times New Roman" w:hAnsi="Courier New" w:cs="Courier New"/>
+          <w:color w:val="FFFFFF"/>
+          <w:sz w:val="20"/>
+          <w:szCs w:val="20"/>
+          <w:lang w:val="es-MX" w:eastAsia="es-MX"/>
+        </w:rPr>
+        <w:t>) );</w:t>
+      </w:r>
+    </w:p>
+    <w:p>
+      <w:pPr>
+        <w:shd w:val="clear" w:color="auto" w:fill="333333"/>
+        <w:tabs>
+          <w:tab w:val="left" w:pos="916"/>
+          <w:tab w:val="left" w:pos="1832"/>
+          <w:tab w:val="left" w:pos="2748"/>
+          <w:tab w:val="left" w:pos="3664"/>
+          <w:tab w:val="left" w:pos="4580"/>
+          <w:tab w:val="left" w:pos="5496"/>
+          <w:tab w:val="left" w:pos="6412"/>
+          <w:tab w:val="left" w:pos="7328"/>
+          <w:tab w:val="left" w:pos="8244"/>
+          <w:tab w:val="left" w:pos="9160"/>
+          <w:tab w:val="left" w:pos="10076"/>
+          <w:tab w:val="left" w:pos="10992"/>
+          <w:tab w:val="left" w:pos="11908"/>
+          <w:tab w:val="left" w:pos="12824"/>
+          <w:tab w:val="left" w:pos="13740"/>
+          <w:tab w:val="left" w:pos="14656"/>
+        </w:tabs>
+        <w:spacing w:before="0" w:after="0" w:line="240" w:lineRule="auto"/>
+        <w:rPr>
+          <w:rFonts w:ascii="Courier New" w:eastAsia="Times New Roman" w:hAnsi="Courier New" w:cs="Courier New"/>
+          <w:color w:val="FFFFFF"/>
+          <w:sz w:val="20"/>
+          <w:szCs w:val="20"/>
+          <w:lang w:val="es-MX" w:eastAsia="es-MX"/>
+        </w:rPr>
+      </w:pPr>
+      <w:proofErr w:type="spellStart"/>
+      <w:proofErr w:type="gramStart"/>
+      <w:r>
+        <w:rPr>
+          <w:rFonts w:ascii="Courier New" w:eastAsia="Times New Roman" w:hAnsi="Courier New" w:cs="Courier New"/>
+          <w:color w:val="FFFFFF"/>
+          <w:sz w:val="20"/>
+          <w:szCs w:val="20"/>
+          <w:lang w:val="es-MX" w:eastAsia="es-MX"/>
+        </w:rPr>
+        <w:t>beforeEach</w:t>
+      </w:r>
+      <w:proofErr w:type="spellEnd"/>
+      <w:proofErr w:type="gramEnd"/>
+      <w:r>
+        <w:rPr>
+          <w:rFonts w:ascii="Courier New" w:eastAsia="Times New Roman" w:hAnsi="Courier New" w:cs="Courier New"/>
+          <w:color w:val="FFFFFF"/>
+          <w:sz w:val="20"/>
+          <w:szCs w:val="20"/>
+          <w:lang w:val="es-MX" w:eastAsia="es-MX"/>
+        </w:rPr>
+        <w:t xml:space="preserve">( () =&gt; </w:t>
+      </w:r>
+      <w:r>
+        <w:rPr>
+          <w:rFonts w:ascii="Courier New" w:eastAsia="Times New Roman" w:hAnsi="Courier New" w:cs="Courier New"/>
+          <w:color w:val="A6E22E"/>
+          <w:sz w:val="20"/>
+          <w:szCs w:val="20"/>
+          <w:lang w:val="es-MX" w:eastAsia="es-MX"/>
+        </w:rPr>
+        <w:t>console</w:t>
+      </w:r>
+      <w:r>
+        <w:rPr>
+          <w:rFonts w:ascii="Courier New" w:eastAsia="Times New Roman" w:hAnsi="Courier New" w:cs="Courier New"/>
+          <w:color w:val="FFFFFF"/>
+          <w:sz w:val="20"/>
+          <w:szCs w:val="20"/>
+          <w:lang w:val="es-MX" w:eastAsia="es-MX"/>
+        </w:rPr>
+        <w:t>.log(</w:t>
+      </w:r>
+      <w:r>
+        <w:rPr>
+          <w:rFonts w:ascii="Courier New" w:eastAsia="Times New Roman" w:hAnsi="Courier New" w:cs="Courier New"/>
+          <w:color w:val="A6E22E"/>
+          <w:sz w:val="20"/>
+          <w:szCs w:val="20"/>
+          <w:lang w:val="es-MX" w:eastAsia="es-MX"/>
+        </w:rPr>
+        <w:t>'antes de cada prueba'</w:t>
+      </w:r>
+      <w:r>
+        <w:rPr>
+          <w:rFonts w:ascii="Courier New" w:eastAsia="Times New Roman" w:hAnsi="Courier New" w:cs="Courier New"/>
+          <w:color w:val="FFFFFF"/>
+          <w:sz w:val="20"/>
+          <w:szCs w:val="20"/>
+          <w:lang w:val="es-MX" w:eastAsia="es-MX"/>
+        </w:rPr>
+        <w:t>) );</w:t>
+      </w:r>
+    </w:p>
+    <w:p>
+      <w:pPr>
+        <w:shd w:val="clear" w:color="auto" w:fill="333333"/>
+        <w:tabs>
+          <w:tab w:val="left" w:pos="916"/>
+          <w:tab w:val="left" w:pos="1832"/>
+          <w:tab w:val="left" w:pos="2748"/>
+          <w:tab w:val="left" w:pos="3664"/>
+          <w:tab w:val="left" w:pos="4580"/>
+          <w:tab w:val="left" w:pos="5496"/>
+          <w:tab w:val="left" w:pos="6412"/>
+          <w:tab w:val="left" w:pos="7328"/>
+          <w:tab w:val="left" w:pos="8244"/>
+          <w:tab w:val="left" w:pos="9160"/>
+          <w:tab w:val="left" w:pos="10076"/>
+          <w:tab w:val="left" w:pos="10992"/>
+          <w:tab w:val="left" w:pos="11908"/>
+          <w:tab w:val="left" w:pos="12824"/>
+          <w:tab w:val="left" w:pos="13740"/>
+          <w:tab w:val="left" w:pos="14656"/>
+        </w:tabs>
+        <w:spacing w:before="0" w:after="0" w:line="240" w:lineRule="auto"/>
+        <w:rPr>
+          <w:rFonts w:ascii="Courier New" w:eastAsia="Times New Roman" w:hAnsi="Courier New" w:cs="Courier New"/>
+          <w:color w:val="FFFFFF"/>
+          <w:sz w:val="20"/>
+          <w:szCs w:val="20"/>
+          <w:lang w:val="es-MX" w:eastAsia="es-MX"/>
+        </w:rPr>
+      </w:pPr>
+      <w:proofErr w:type="spellStart"/>
+      <w:proofErr w:type="gramStart"/>
+      <w:r>
+        <w:rPr>
+          <w:rFonts w:ascii="Courier New" w:eastAsia="Times New Roman" w:hAnsi="Courier New" w:cs="Courier New"/>
+          <w:color w:val="FFFFFF"/>
+          <w:sz w:val="20"/>
+          <w:szCs w:val="20"/>
+          <w:lang w:val="es-MX" w:eastAsia="es-MX"/>
+        </w:rPr>
+        <w:t>beforeAll</w:t>
+      </w:r>
+      <w:proofErr w:type="spellEnd"/>
+      <w:proofErr w:type="gramEnd"/>
+      <w:r>
+        <w:rPr>
+          <w:rFonts w:ascii="Courier New" w:eastAsia="Times New Roman" w:hAnsi="Courier New" w:cs="Courier New"/>
+          <w:color w:val="FFFFFF"/>
+          <w:sz w:val="20"/>
+          <w:szCs w:val="20"/>
+          <w:lang w:val="es-MX" w:eastAsia="es-MX"/>
+        </w:rPr>
+        <w:t xml:space="preserve">( () =&gt; </w:t>
+      </w:r>
+      <w:r>
+        <w:rPr>
+          <w:rFonts w:ascii="Courier New" w:eastAsia="Times New Roman" w:hAnsi="Courier New" w:cs="Courier New"/>
+          <w:color w:val="A6E22E"/>
+          <w:sz w:val="20"/>
+          <w:szCs w:val="20"/>
+          <w:lang w:val="es-MX" w:eastAsia="es-MX"/>
+        </w:rPr>
+        <w:t>console</w:t>
+      </w:r>
+      <w:r>
+        <w:rPr>
+          <w:rFonts w:ascii="Courier New" w:eastAsia="Times New Roman" w:hAnsi="Courier New" w:cs="Courier New"/>
+          <w:color w:val="FFFFFF"/>
+          <w:sz w:val="20"/>
+          <w:szCs w:val="20"/>
+          <w:lang w:val="es-MX" w:eastAsia="es-MX"/>
+        </w:rPr>
+        <w:t>.log(</w:t>
+      </w:r>
+      <w:r>
+        <w:rPr>
+          <w:rFonts w:ascii="Courier New" w:eastAsia="Times New Roman" w:hAnsi="Courier New" w:cs="Courier New"/>
+          <w:color w:val="A6E22E"/>
+          <w:sz w:val="20"/>
+          <w:szCs w:val="20"/>
+          <w:lang w:val="es-MX" w:eastAsia="es-MX"/>
+        </w:rPr>
+        <w:t>'antes de todas las pruebas'</w:t>
+      </w:r>
+      <w:r>
+        <w:rPr>
+          <w:rFonts w:ascii="Courier New" w:eastAsia="Times New Roman" w:hAnsi="Courier New" w:cs="Courier New"/>
+          <w:color w:val="FFFFFF"/>
+          <w:sz w:val="20"/>
+          <w:szCs w:val="20"/>
+          <w:lang w:val="es-MX" w:eastAsia="es-MX"/>
+        </w:rPr>
+        <w:t>) );</w:t>
+      </w:r>
+    </w:p>
+    <w:p>
+      <w:pPr>
+        <w:rPr>
+          <w:lang w:val="es-MX"/>
+        </w:rPr>
+      </w:pPr>
+    </w:p>
+    <w:p>
+      <w:pPr>
+        <w:rPr>
+          <w:lang w:val="es-MX"/>
+        </w:rPr>
+      </w:pPr>
+    </w:p>
+    <w:p>
+      <w:pPr>
+        <w:rPr>
+          <w:lang w:val="es-MX"/>
+        </w:rPr>
+      </w:pPr>
+    </w:p>
+    <w:p>
+      <w:pPr>
+        <w:rPr>
+          <w:lang w:val="es-MX"/>
+        </w:rPr>
+      </w:pPr>
+    </w:p>
+    <w:p>
+      <w:pPr>
+        <w:pStyle w:val="Ttulo1"/>
+        <w:rPr>
+          <w:lang w:val="en-US"/>
+        </w:rPr>
+      </w:pPr>
+      <w:r>
+        <w:rPr>
+          <w:lang w:val="en-US"/>
+        </w:rPr>
+        <w:t>WATCH Y COVERAGE</w:t>
+      </w:r>
+    </w:p>
+    <w:p>
+      <w:pPr>
+        <w:pStyle w:val="NormalWeb"/>
+        <w:shd w:val="clear" w:color="auto" w:fill="FFFFFF"/>
+        <w:spacing w:before="0" w:beforeAutospacing="0" w:after="0" w:afterAutospacing="0"/>
+        <w:rPr>
+          <w:rFonts w:ascii="Arial" w:hAnsi="Arial" w:cs="Arial"/>
+          <w:color w:val="4A4A4A"/>
+          <w:lang w:val="en-US"/>
+        </w:rPr>
+      </w:pPr>
+      <w:r>
+        <w:rPr>
+          <w:rFonts w:ascii="Arial" w:hAnsi="Arial" w:cs="Arial"/>
+          <w:color w:val="4A4A4A"/>
+          <w:lang w:val="en-US"/>
+        </w:rPr>
+        <w:t>index.js</w:t>
+      </w:r>
+    </w:p>
+    <w:p>
+      <w:pPr>
+        <w:pStyle w:val="HTMLconformatoprevio"/>
+        <w:shd w:val="clear" w:color="auto" w:fill="333333"/>
+        <w:rPr>
+          <w:rStyle w:val="CdigoHTML"/>
+          <w:color w:val="FFFFFF"/>
+          <w:lang w:val="en-US"/>
+        </w:rPr>
+      </w:pPr>
+      <w:proofErr w:type="spellStart"/>
+      <w:proofErr w:type="gramStart"/>
+      <w:r>
+        <w:rPr>
+          <w:rStyle w:val="hljs-keyword"/>
+          <w:b/>
+          <w:bCs/>
+          <w:color w:val="F92672"/>
+          <w:lang w:val="en-US"/>
+        </w:rPr>
+        <w:t>const</w:t>
+      </w:r>
+      <w:proofErr w:type="spellEnd"/>
+      <w:proofErr w:type="gramEnd"/>
+      <w:r>
+        <w:rPr>
+          <w:rStyle w:val="CdigoHTML"/>
+          <w:color w:val="FFFFFF"/>
+          <w:lang w:val="en-US"/>
+        </w:rPr>
+        <w:t xml:space="preserve"> videogames = [</w:t>
+      </w:r>
+    </w:p>
+    <w:p>
+      <w:pPr>
+        <w:pStyle w:val="HTMLconformatoprevio"/>
+        <w:shd w:val="clear" w:color="auto" w:fill="333333"/>
+        <w:rPr>
+          <w:rStyle w:val="CdigoHTML"/>
+          <w:color w:val="FFFFFF"/>
+          <w:lang w:val="en-US"/>
+        </w:rPr>
+      </w:pPr>
+      <w:r>
+        <w:rPr>
+          <w:rStyle w:val="CdigoHTML"/>
+          <w:color w:val="FFFFFF"/>
+          <w:lang w:val="en-US"/>
+        </w:rPr>
+        <w:t xml:space="preserve">  </w:t>
+      </w:r>
+      <w:r>
+        <w:rPr>
+          <w:rStyle w:val="hljs-string"/>
+          <w:color w:val="A6E22E"/>
+          <w:lang w:val="en-US"/>
+        </w:rPr>
+        <w:t>"</w:t>
+      </w:r>
+      <w:proofErr w:type="spellStart"/>
+      <w:r>
+        <w:rPr>
+          <w:rStyle w:val="hljs-string"/>
+          <w:color w:val="A6E22E"/>
+          <w:lang w:val="en-US"/>
+        </w:rPr>
+        <w:t>Sekiro</w:t>
+      </w:r>
+      <w:proofErr w:type="spellEnd"/>
+      <w:r>
+        <w:rPr>
+          <w:rStyle w:val="hljs-string"/>
+          <w:color w:val="A6E22E"/>
+          <w:lang w:val="en-US"/>
+        </w:rPr>
+        <w:t>"</w:t>
+      </w:r>
+      <w:r>
+        <w:rPr>
+          <w:rStyle w:val="CdigoHTML"/>
+          <w:color w:val="FFFFFF"/>
+          <w:lang w:val="en-US"/>
+        </w:rPr>
+        <w:t>,</w:t>
+      </w:r>
+    </w:p>
+    <w:p>
+      <w:pPr>
+        <w:pStyle w:val="HTMLconformatoprevio"/>
+        <w:shd w:val="clear" w:color="auto" w:fill="333333"/>
+        <w:rPr>
+          <w:rStyle w:val="CdigoHTML"/>
+          <w:color w:val="FFFFFF"/>
+          <w:lang w:val="en-US"/>
+        </w:rPr>
+      </w:pPr>
+      <w:r>
+        <w:rPr>
+          <w:rStyle w:val="CdigoHTML"/>
+          <w:color w:val="FFFFFF"/>
+          <w:lang w:val="en-US"/>
+        </w:rPr>
+        <w:t xml:space="preserve">  </w:t>
+      </w:r>
+      <w:r>
+        <w:rPr>
+          <w:rStyle w:val="hljs-string"/>
+          <w:color w:val="A6E22E"/>
+          <w:lang w:val="en-US"/>
+        </w:rPr>
+        <w:t>"Call of Duty"</w:t>
+      </w:r>
+      <w:r>
+        <w:rPr>
+          <w:rStyle w:val="CdigoHTML"/>
+          <w:color w:val="FFFFFF"/>
+          <w:lang w:val="en-US"/>
+        </w:rPr>
+        <w:t>,</w:t>
+      </w:r>
+    </w:p>
+    <w:p>
+      <w:pPr>
+        <w:pStyle w:val="HTMLconformatoprevio"/>
+        <w:shd w:val="clear" w:color="auto" w:fill="333333"/>
+        <w:rPr>
+          <w:rStyle w:val="CdigoHTML"/>
+          <w:color w:val="FFFFFF"/>
+          <w:lang w:val="en-US"/>
+        </w:rPr>
+      </w:pPr>
+      <w:r>
+        <w:rPr>
+          <w:rStyle w:val="CdigoHTML"/>
+          <w:color w:val="FFFFFF"/>
+          <w:lang w:val="en-US"/>
+        </w:rPr>
+        <w:t xml:space="preserve">  </w:t>
+      </w:r>
+      <w:r>
+        <w:rPr>
+          <w:rStyle w:val="hljs-string"/>
+          <w:color w:val="A6E22E"/>
+          <w:lang w:val="en-US"/>
+        </w:rPr>
+        <w:t>"Death Stranding"</w:t>
+      </w:r>
+      <w:r>
+        <w:rPr>
+          <w:rStyle w:val="CdigoHTML"/>
+          <w:color w:val="FFFFFF"/>
+          <w:lang w:val="en-US"/>
+        </w:rPr>
+        <w:t>,</w:t>
+      </w:r>
+    </w:p>
+    <w:p>
+      <w:pPr>
+        <w:pStyle w:val="HTMLconformatoprevio"/>
+        <w:shd w:val="clear" w:color="auto" w:fill="333333"/>
+        <w:rPr>
+          <w:rStyle w:val="CdigoHTML"/>
+          <w:color w:val="FFFFFF"/>
+          <w:lang w:val="en-US"/>
+        </w:rPr>
+      </w:pPr>
+      <w:r>
+        <w:rPr>
+          <w:rStyle w:val="CdigoHTML"/>
+          <w:color w:val="FFFFFF"/>
+          <w:lang w:val="en-US"/>
+        </w:rPr>
+        <w:t xml:space="preserve">  </w:t>
+      </w:r>
+      <w:r>
+        <w:rPr>
+          <w:rStyle w:val="hljs-string"/>
+          <w:color w:val="A6E22E"/>
+          <w:lang w:val="en-US"/>
+        </w:rPr>
+        <w:t>"Gears 5"</w:t>
+      </w:r>
+      <w:r>
+        <w:rPr>
+          <w:rStyle w:val="CdigoHTML"/>
+          <w:color w:val="FFFFFF"/>
+          <w:lang w:val="en-US"/>
+        </w:rPr>
+        <w:t>,</w:t>
+      </w:r>
+    </w:p>
+    <w:p>
+      <w:pPr>
+        <w:pStyle w:val="HTMLconformatoprevio"/>
+        <w:shd w:val="clear" w:color="auto" w:fill="333333"/>
+        <w:rPr>
+          <w:rStyle w:val="CdigoHTML"/>
+          <w:color w:val="FFFFFF"/>
+          <w:lang w:val="en-US"/>
+        </w:rPr>
+      </w:pPr>
+      <w:r>
+        <w:rPr>
+          <w:rStyle w:val="CdigoHTML"/>
+          <w:color w:val="FFFFFF"/>
+          <w:lang w:val="en-US"/>
+        </w:rPr>
+        <w:t xml:space="preserve">  </w:t>
+      </w:r>
+      <w:r>
+        <w:rPr>
+          <w:rStyle w:val="hljs-string"/>
+          <w:color w:val="A6E22E"/>
+          <w:lang w:val="en-US"/>
+        </w:rPr>
+        <w:t>"Devil May Cry"</w:t>
+      </w:r>
+    </w:p>
+    <w:p>
+      <w:pPr>
+        <w:pStyle w:val="HTMLconformatoprevio"/>
+        <w:shd w:val="clear" w:color="auto" w:fill="333333"/>
+        <w:rPr>
+          <w:rStyle w:val="CdigoHTML"/>
+          <w:color w:val="FFFFFF"/>
+          <w:lang w:val="en-US"/>
+        </w:rPr>
+      </w:pPr>
+      <w:r>
+        <w:rPr>
+          <w:rStyle w:val="CdigoHTML"/>
+          <w:color w:val="FFFFFF"/>
+          <w:lang w:val="en-US"/>
+        </w:rPr>
+        <w:t>];</w:t>
+      </w:r>
+    </w:p>
+    <w:p>
+      <w:pPr>
+        <w:pStyle w:val="HTMLconformatoprevio"/>
+        <w:shd w:val="clear" w:color="auto" w:fill="333333"/>
+        <w:rPr>
+          <w:rStyle w:val="CdigoHTML"/>
+          <w:color w:val="FFFFFF"/>
+          <w:lang w:val="en-US"/>
+        </w:rPr>
+      </w:pPr>
+    </w:p>
+    <w:p>
+      <w:pPr>
+        <w:pStyle w:val="HTMLconformatoprevio"/>
+        <w:shd w:val="clear" w:color="auto" w:fill="333333"/>
+        <w:rPr>
+          <w:rStyle w:val="CdigoHTML"/>
+          <w:color w:val="FFFFFF"/>
+          <w:lang w:val="en-US"/>
+        </w:rPr>
+      </w:pPr>
+      <w:proofErr w:type="spellStart"/>
+      <w:proofErr w:type="gramStart"/>
+      <w:r>
+        <w:rPr>
+          <w:rStyle w:val="hljs-keyword"/>
+          <w:b/>
+          <w:bCs/>
+          <w:color w:val="F92672"/>
+          <w:lang w:val="en-US"/>
+        </w:rPr>
+        <w:t>const</w:t>
+      </w:r>
+      <w:proofErr w:type="spellEnd"/>
+      <w:proofErr w:type="gramEnd"/>
+      <w:r>
+        <w:rPr>
+          <w:rStyle w:val="CdigoHTML"/>
+          <w:color w:val="FFFFFF"/>
+          <w:lang w:val="en-US"/>
+        </w:rPr>
+        <w:t xml:space="preserve"> </w:t>
+      </w:r>
+      <w:proofErr w:type="spellStart"/>
+      <w:r>
+        <w:rPr>
+          <w:rStyle w:val="CdigoHTML"/>
+          <w:color w:val="FFFFFF"/>
+          <w:lang w:val="en-US"/>
+        </w:rPr>
+        <w:t>randomString</w:t>
+      </w:r>
+      <w:proofErr w:type="spellEnd"/>
+      <w:r>
+        <w:rPr>
+          <w:rStyle w:val="CdigoHTML"/>
+          <w:color w:val="FFFFFF"/>
+          <w:lang w:val="en-US"/>
+        </w:rPr>
+        <w:t xml:space="preserve"> = () =&gt; {</w:t>
+      </w:r>
+    </w:p>
+    <w:p>
+      <w:pPr>
+        <w:pStyle w:val="HTMLconformatoprevio"/>
+        <w:shd w:val="clear" w:color="auto" w:fill="333333"/>
+        <w:rPr>
+          <w:rStyle w:val="CdigoHTML"/>
+          <w:color w:val="FFFFFF"/>
+          <w:lang w:val="en-US"/>
+        </w:rPr>
+      </w:pPr>
+      <w:r>
+        <w:rPr>
+          <w:rStyle w:val="CdigoHTML"/>
+          <w:color w:val="FFFFFF"/>
+          <w:lang w:val="en-US"/>
+        </w:rPr>
+        <w:t xml:space="preserve">  </w:t>
+      </w:r>
+      <w:proofErr w:type="spellStart"/>
+      <w:proofErr w:type="gramStart"/>
+      <w:r>
+        <w:rPr>
+          <w:rStyle w:val="hljs-keyword"/>
+          <w:b/>
+          <w:bCs/>
+          <w:color w:val="F92672"/>
+          <w:lang w:val="en-US"/>
+        </w:rPr>
+        <w:t>const</w:t>
+      </w:r>
+      <w:proofErr w:type="spellEnd"/>
+      <w:proofErr w:type="gramEnd"/>
+      <w:r>
+        <w:rPr>
+          <w:rStyle w:val="CdigoHTML"/>
+          <w:color w:val="FFFFFF"/>
+          <w:lang w:val="en-US"/>
+        </w:rPr>
+        <w:t xml:space="preserve"> string = videogames[</w:t>
+      </w:r>
+      <w:proofErr w:type="spellStart"/>
+      <w:r>
+        <w:rPr>
+          <w:rStyle w:val="hljs-builtin"/>
+          <w:color w:val="A6E22E"/>
+          <w:lang w:val="en-US"/>
+        </w:rPr>
+        <w:t>Math</w:t>
+      </w:r>
+      <w:r>
+        <w:rPr>
+          <w:rStyle w:val="CdigoHTML"/>
+          <w:color w:val="FFFFFF"/>
+          <w:lang w:val="en-US"/>
+        </w:rPr>
+        <w:t>.floor</w:t>
+      </w:r>
+      <w:proofErr w:type="spellEnd"/>
+      <w:r>
+        <w:rPr>
+          <w:rStyle w:val="CdigoHTML"/>
+          <w:color w:val="FFFFFF"/>
+          <w:lang w:val="en-US"/>
+        </w:rPr>
+        <w:t>(</w:t>
+      </w:r>
+      <w:proofErr w:type="spellStart"/>
+      <w:r>
+        <w:rPr>
+          <w:rStyle w:val="hljs-builtin"/>
+          <w:color w:val="A6E22E"/>
+          <w:lang w:val="en-US"/>
+        </w:rPr>
+        <w:t>Math</w:t>
+      </w:r>
+      <w:r>
+        <w:rPr>
+          <w:rStyle w:val="CdigoHTML"/>
+          <w:color w:val="FFFFFF"/>
+          <w:lang w:val="en-US"/>
+        </w:rPr>
+        <w:t>.random</w:t>
+      </w:r>
+      <w:proofErr w:type="spellEnd"/>
+      <w:r>
+        <w:rPr>
+          <w:rStyle w:val="CdigoHTML"/>
+          <w:color w:val="FFFFFF"/>
+          <w:lang w:val="en-US"/>
+        </w:rPr>
+        <w:t xml:space="preserve">() * </w:t>
+      </w:r>
+      <w:proofErr w:type="spellStart"/>
+      <w:r>
+        <w:rPr>
+          <w:rStyle w:val="CdigoHTML"/>
+          <w:color w:val="FFFFFF"/>
+          <w:lang w:val="en-US"/>
+        </w:rPr>
+        <w:t>videogames.length</w:t>
+      </w:r>
+      <w:proofErr w:type="spellEnd"/>
+      <w:r>
+        <w:rPr>
+          <w:rStyle w:val="CdigoHTML"/>
+          <w:color w:val="FFFFFF"/>
+          <w:lang w:val="en-US"/>
+        </w:rPr>
+        <w:t>)];</w:t>
+      </w:r>
+    </w:p>
+    <w:p>
+      <w:pPr>
+        <w:pStyle w:val="HTMLconformatoprevio"/>
+        <w:shd w:val="clear" w:color="auto" w:fill="333333"/>
+        <w:rPr>
+          <w:rStyle w:val="CdigoHTML"/>
+          <w:color w:val="FFFFFF"/>
+        </w:rPr>
+      </w:pPr>
+      <w:r>
+        <w:rPr>
+          <w:rStyle w:val="CdigoHTML"/>
+          <w:color w:val="FFFFFF"/>
+          <w:lang w:val="en-US"/>
+        </w:rPr>
+        <w:t xml:space="preserve">  </w:t>
+      </w:r>
+      <w:proofErr w:type="spellStart"/>
+      <w:proofErr w:type="gramStart"/>
+      <w:r>
+        <w:rPr>
+          <w:rStyle w:val="hljs-keyword"/>
+          <w:b/>
+          <w:bCs/>
+          <w:color w:val="F92672"/>
+        </w:rPr>
+        <w:t>return</w:t>
+      </w:r>
+      <w:proofErr w:type="spellEnd"/>
+      <w:proofErr w:type="gramEnd"/>
+      <w:r>
+        <w:rPr>
+          <w:rStyle w:val="CdigoHTML"/>
+          <w:color w:val="FFFFFF"/>
+        </w:rPr>
+        <w:t xml:space="preserve"> </w:t>
+      </w:r>
+      <w:proofErr w:type="spellStart"/>
+      <w:r>
+        <w:rPr>
+          <w:rStyle w:val="CdigoHTML"/>
+          <w:color w:val="FFFFFF"/>
+        </w:rPr>
+        <w:t>string</w:t>
+      </w:r>
+      <w:proofErr w:type="spellEnd"/>
+      <w:r>
+        <w:rPr>
+          <w:rStyle w:val="CdigoHTML"/>
+          <w:color w:val="FFFFFF"/>
+        </w:rPr>
+        <w:t>;</w:t>
+      </w:r>
+    </w:p>
+    <w:p>
+      <w:pPr>
+        <w:pStyle w:val="HTMLconformatoprevio"/>
+        <w:shd w:val="clear" w:color="auto" w:fill="333333"/>
+        <w:rPr>
+          <w:rStyle w:val="CdigoHTML"/>
+          <w:color w:val="FFFFFF"/>
+          <w:lang w:val="en-US"/>
+        </w:rPr>
+      </w:pPr>
+      <w:r>
+        <w:rPr>
+          <w:rStyle w:val="CdigoHTML"/>
+          <w:color w:val="FFFFFF"/>
+          <w:lang w:val="en-US"/>
+        </w:rPr>
+        <w:t>};</w:t>
+      </w:r>
+    </w:p>
+    <w:p>
+      <w:pPr>
+        <w:pStyle w:val="HTMLconformatoprevio"/>
+        <w:shd w:val="clear" w:color="auto" w:fill="333333"/>
+        <w:rPr>
+          <w:rStyle w:val="CdigoHTML"/>
+          <w:color w:val="FFFFFF"/>
+          <w:lang w:val="en-US"/>
+        </w:rPr>
+      </w:pPr>
+    </w:p>
+    <w:p>
+      <w:pPr>
+        <w:pStyle w:val="HTMLconformatoprevio"/>
+        <w:shd w:val="clear" w:color="auto" w:fill="333333"/>
+        <w:rPr>
+          <w:rStyle w:val="CdigoHTML"/>
+          <w:color w:val="FFFFFF"/>
+          <w:lang w:val="en-US"/>
+        </w:rPr>
+      </w:pPr>
+      <w:proofErr w:type="spellStart"/>
+      <w:r>
+        <w:rPr>
+          <w:rStyle w:val="hljs-builtin"/>
+          <w:color w:val="A6E22E"/>
+          <w:lang w:val="en-US"/>
+        </w:rPr>
+        <w:t>module</w:t>
+      </w:r>
+      <w:r>
+        <w:rPr>
+          <w:rStyle w:val="CdigoHTML"/>
+          <w:color w:val="FFFFFF"/>
+          <w:lang w:val="en-US"/>
+        </w:rPr>
+        <w:t>.exports</w:t>
+      </w:r>
+      <w:proofErr w:type="spellEnd"/>
+      <w:r>
+        <w:rPr>
+          <w:rStyle w:val="CdigoHTML"/>
+          <w:color w:val="FFFFFF"/>
+          <w:lang w:val="en-US"/>
+        </w:rPr>
+        <w:t xml:space="preserve"> = </w:t>
+      </w:r>
+      <w:proofErr w:type="spellStart"/>
+      <w:r>
+        <w:rPr>
+          <w:rStyle w:val="CdigoHTML"/>
+          <w:color w:val="FFFFFF"/>
+          <w:lang w:val="en-US"/>
+        </w:rPr>
+        <w:t>randomString</w:t>
+      </w:r>
+      <w:proofErr w:type="spellEnd"/>
+      <w:r>
+        <w:rPr>
+          <w:rStyle w:val="CdigoHTML"/>
+          <w:color w:val="FFFFFF"/>
+          <w:lang w:val="en-US"/>
+        </w:rPr>
+        <w:t>;</w:t>
+      </w:r>
+    </w:p>
+    <w:p>
+      <w:pPr>
+        <w:pStyle w:val="NormalWeb"/>
+        <w:shd w:val="clear" w:color="auto" w:fill="FFFFFF"/>
+        <w:spacing w:before="0" w:beforeAutospacing="0" w:after="0" w:afterAutospacing="0"/>
+        <w:rPr>
+          <w:rFonts w:ascii="Arial" w:hAnsi="Arial" w:cs="Arial"/>
+          <w:color w:val="4A4A4A"/>
+          <w:lang w:val="en-US"/>
+        </w:rPr>
+      </w:pPr>
+      <w:r>
+        <w:rPr>
+          <w:rFonts w:ascii="Arial" w:hAnsi="Arial" w:cs="Arial"/>
+          <w:color w:val="4A4A4A"/>
+          <w:lang w:val="en-US"/>
+        </w:rPr>
+        <w:t>index.test.js</w:t>
+      </w:r>
+    </w:p>
+    <w:p>
+      <w:pPr>
+        <w:pStyle w:val="HTMLconformatoprevio"/>
+        <w:shd w:val="clear" w:color="auto" w:fill="333333"/>
+        <w:rPr>
+          <w:rStyle w:val="CdigoHTML"/>
+          <w:color w:val="FFFFFF"/>
+          <w:lang w:val="en-US"/>
+        </w:rPr>
+      </w:pPr>
+      <w:proofErr w:type="spellStart"/>
+      <w:proofErr w:type="gramStart"/>
+      <w:r>
+        <w:rPr>
+          <w:rStyle w:val="hljs-keyword"/>
+          <w:b/>
+          <w:bCs/>
+          <w:color w:val="F92672"/>
+          <w:lang w:val="en-US"/>
+        </w:rPr>
+        <w:t>const</w:t>
+      </w:r>
+      <w:proofErr w:type="spellEnd"/>
+      <w:proofErr w:type="gramEnd"/>
+      <w:r>
+        <w:rPr>
+          <w:rStyle w:val="CdigoHTML"/>
+          <w:color w:val="FFFFFF"/>
+          <w:lang w:val="en-US"/>
+        </w:rPr>
+        <w:t xml:space="preserve"> </w:t>
+      </w:r>
+      <w:proofErr w:type="spellStart"/>
+      <w:r>
+        <w:rPr>
+          <w:rStyle w:val="CdigoHTML"/>
+          <w:color w:val="FFFFFF"/>
+          <w:lang w:val="en-US"/>
+        </w:rPr>
+        <w:t>randomStrings</w:t>
+      </w:r>
+      <w:proofErr w:type="spellEnd"/>
+      <w:r>
+        <w:rPr>
+          <w:rStyle w:val="CdigoHTML"/>
+          <w:color w:val="FFFFFF"/>
+          <w:lang w:val="en-US"/>
+        </w:rPr>
+        <w:t xml:space="preserve"> = </w:t>
+      </w:r>
+      <w:r>
+        <w:rPr>
+          <w:rStyle w:val="hljs-builtin"/>
+          <w:color w:val="A6E22E"/>
+          <w:lang w:val="en-US"/>
+        </w:rPr>
+        <w:t>require</w:t>
+      </w:r>
+      <w:r>
+        <w:rPr>
+          <w:rStyle w:val="CdigoHTML"/>
+          <w:color w:val="FFFFFF"/>
+          <w:lang w:val="en-US"/>
+        </w:rPr>
+        <w:t>(</w:t>
+      </w:r>
+      <w:r>
+        <w:rPr>
+          <w:rStyle w:val="hljs-string"/>
+          <w:color w:val="A6E22E"/>
+          <w:lang w:val="en-US"/>
+        </w:rPr>
+        <w:t>"../index"</w:t>
+      </w:r>
+      <w:r>
+        <w:rPr>
+          <w:rStyle w:val="CdigoHTML"/>
+          <w:color w:val="FFFFFF"/>
+          <w:lang w:val="en-US"/>
+        </w:rPr>
+        <w:t>);</w:t>
+      </w:r>
+    </w:p>
+    <w:p>
+      <w:pPr>
+        <w:pStyle w:val="HTMLconformatoprevio"/>
+        <w:shd w:val="clear" w:color="auto" w:fill="333333"/>
+        <w:rPr>
+          <w:rStyle w:val="CdigoHTML"/>
+          <w:color w:val="FFFFFF"/>
+          <w:lang w:val="en-US"/>
+        </w:rPr>
+      </w:pPr>
+    </w:p>
+    <w:p>
+      <w:pPr>
+        <w:pStyle w:val="HTMLconformatoprevio"/>
+        <w:shd w:val="clear" w:color="auto" w:fill="333333"/>
+        <w:rPr>
+          <w:rStyle w:val="CdigoHTML"/>
+          <w:color w:val="FFFFFF"/>
+          <w:lang w:val="en-US"/>
+        </w:rPr>
+      </w:pPr>
+      <w:proofErr w:type="gramStart"/>
+      <w:r>
+        <w:rPr>
+          <w:rStyle w:val="CdigoHTML"/>
+          <w:color w:val="FFFFFF"/>
+          <w:lang w:val="en-US"/>
+        </w:rPr>
+        <w:t>test(</w:t>
+      </w:r>
+      <w:proofErr w:type="gramEnd"/>
+      <w:r>
+        <w:rPr>
+          <w:rStyle w:val="hljs-string"/>
+          <w:color w:val="A6E22E"/>
+          <w:lang w:val="en-US"/>
+        </w:rPr>
+        <w:t>"It should return a string"</w:t>
+      </w:r>
+      <w:r>
+        <w:rPr>
+          <w:rStyle w:val="CdigoHTML"/>
+          <w:color w:val="FFFFFF"/>
+          <w:lang w:val="en-US"/>
+        </w:rPr>
+        <w:t>, () =&gt; {</w:t>
+      </w:r>
+    </w:p>
+    <w:p>
+      <w:pPr>
+        <w:pStyle w:val="HTMLconformatoprevio"/>
+        <w:shd w:val="clear" w:color="auto" w:fill="333333"/>
+        <w:rPr>
+          <w:rStyle w:val="CdigoHTML"/>
+          <w:color w:val="FFFFFF"/>
+          <w:lang w:val="en-US"/>
+        </w:rPr>
+      </w:pPr>
+      <w:r>
+        <w:rPr>
+          <w:rStyle w:val="CdigoHTML"/>
+          <w:color w:val="FFFFFF"/>
+          <w:lang w:val="en-US"/>
+        </w:rPr>
+        <w:t xml:space="preserve">  </w:t>
+      </w:r>
+      <w:proofErr w:type="gramStart"/>
+      <w:r>
+        <w:rPr>
+          <w:rStyle w:val="CdigoHTML"/>
+          <w:color w:val="FFFFFF"/>
+          <w:lang w:val="en-US"/>
+        </w:rPr>
+        <w:t>expect(</w:t>
+      </w:r>
+      <w:proofErr w:type="spellStart"/>
+      <w:proofErr w:type="gramEnd"/>
+      <w:r>
+        <w:rPr>
+          <w:rStyle w:val="hljs-keyword"/>
+          <w:b/>
+          <w:bCs/>
+          <w:color w:val="F92672"/>
+          <w:lang w:val="en-US"/>
+        </w:rPr>
+        <w:t>typeof</w:t>
+      </w:r>
+      <w:proofErr w:type="spellEnd"/>
+      <w:r>
+        <w:rPr>
+          <w:rStyle w:val="CdigoHTML"/>
+          <w:color w:val="FFFFFF"/>
+          <w:lang w:val="en-US"/>
+        </w:rPr>
+        <w:t xml:space="preserve"> </w:t>
+      </w:r>
+      <w:proofErr w:type="spellStart"/>
+      <w:r>
+        <w:rPr>
+          <w:rStyle w:val="CdigoHTML"/>
+          <w:color w:val="FFFFFF"/>
+          <w:lang w:val="en-US"/>
+        </w:rPr>
+        <w:t>randomStrings</w:t>
+      </w:r>
+      <w:proofErr w:type="spellEnd"/>
+      <w:r>
+        <w:rPr>
+          <w:rStyle w:val="CdigoHTML"/>
+          <w:color w:val="FFFFFF"/>
+          <w:lang w:val="en-US"/>
+        </w:rPr>
+        <w:t>()).</w:t>
+      </w:r>
+      <w:proofErr w:type="spellStart"/>
+      <w:r>
+        <w:rPr>
+          <w:rStyle w:val="CdigoHTML"/>
+          <w:color w:val="FFFFFF"/>
+          <w:lang w:val="en-US"/>
+        </w:rPr>
+        <w:t>toBe</w:t>
+      </w:r>
+      <w:proofErr w:type="spellEnd"/>
+      <w:r>
+        <w:rPr>
+          <w:rStyle w:val="CdigoHTML"/>
+          <w:color w:val="FFFFFF"/>
+          <w:lang w:val="en-US"/>
+        </w:rPr>
+        <w:t>(</w:t>
+      </w:r>
+      <w:r>
+        <w:rPr>
+          <w:rStyle w:val="hljs-string"/>
+          <w:color w:val="A6E22E"/>
+          <w:lang w:val="en-US"/>
+        </w:rPr>
+        <w:t>"string"</w:t>
+      </w:r>
+      <w:r>
+        <w:rPr>
+          <w:rStyle w:val="CdigoHTML"/>
+          <w:color w:val="FFFFFF"/>
+          <w:lang w:val="en-US"/>
+        </w:rPr>
+        <w:t>);</w:t>
+      </w:r>
+    </w:p>
+    <w:p>
+      <w:pPr>
+        <w:pStyle w:val="HTMLconformatoprevio"/>
+        <w:shd w:val="clear" w:color="auto" w:fill="333333"/>
+        <w:rPr>
+          <w:rStyle w:val="CdigoHTML"/>
+          <w:color w:val="FFFFFF"/>
+        </w:rPr>
+      </w:pPr>
+      <w:r>
+        <w:rPr>
+          <w:rStyle w:val="CdigoHTML"/>
+          <w:color w:val="FFFFFF"/>
+        </w:rPr>
+        <w:t>});</w:t>
+      </w:r>
+    </w:p>
+    <w:p>
+      <w:pPr>
+        <w:pStyle w:val="NormalWeb"/>
+        <w:shd w:val="clear" w:color="auto" w:fill="FFFFFF"/>
+        <w:spacing w:before="0" w:beforeAutospacing="0" w:after="0" w:afterAutospacing="0"/>
+        <w:rPr>
+          <w:rFonts w:ascii="Arial" w:hAnsi="Arial" w:cs="Arial"/>
+          <w:color w:val="4A4A4A"/>
+        </w:rPr>
+      </w:pPr>
+      <w:r>
+        <w:rPr>
+          <w:rFonts w:ascii="Arial" w:hAnsi="Arial" w:cs="Arial"/>
+          <w:color w:val="4A4A4A"/>
+        </w:rPr>
+        <w:t xml:space="preserve">Haciendo uso de </w:t>
+      </w:r>
+      <w:proofErr w:type="spellStart"/>
+      <w:r>
+        <w:rPr>
+          <w:rFonts w:ascii="Arial" w:hAnsi="Arial" w:cs="Arial"/>
+          <w:color w:val="4A4A4A"/>
+        </w:rPr>
+        <w:t>jest</w:t>
+      </w:r>
+      <w:proofErr w:type="spellEnd"/>
+      <w:r>
+        <w:rPr>
+          <w:rFonts w:ascii="Arial" w:hAnsi="Arial" w:cs="Arial"/>
+          <w:color w:val="4A4A4A"/>
+        </w:rPr>
+        <w:t xml:space="preserve"> podemos hacer test a un solo archivo, esto lo hacemos con el siguiente comando:</w:t>
+      </w:r>
+    </w:p>
+    <w:p>
+      <w:pPr>
+        <w:pStyle w:val="HTMLconformatoprevio"/>
+        <w:shd w:val="clear" w:color="auto" w:fill="333333"/>
+        <w:rPr>
+          <w:rStyle w:val="CdigoHTML"/>
+          <w:color w:val="FFFFFF"/>
+          <w:lang w:val="en-US"/>
+        </w:rPr>
+      </w:pPr>
+      <w:proofErr w:type="gramStart"/>
+      <w:r>
+        <w:rPr>
+          <w:rStyle w:val="CdigoHTML"/>
+          <w:color w:val="FFFFFF"/>
+          <w:lang w:val="en-US"/>
+        </w:rPr>
+        <w:t>jest</w:t>
+      </w:r>
+      <w:proofErr w:type="gramEnd"/>
+      <w:r>
+        <w:rPr>
+          <w:rStyle w:val="CdigoHTML"/>
+          <w:color w:val="FFFFFF"/>
+          <w:lang w:val="en-US"/>
+        </w:rPr>
+        <w:t xml:space="preserve"> </w:t>
+      </w:r>
+      <w:proofErr w:type="spellStart"/>
+      <w:r>
+        <w:rPr>
+          <w:rStyle w:val="CdigoHTML"/>
+          <w:color w:val="FFFFFF"/>
+          <w:lang w:val="en-US"/>
+        </w:rPr>
+        <w:t>src</w:t>
+      </w:r>
+      <w:proofErr w:type="spellEnd"/>
+      <w:r>
+        <w:rPr>
+          <w:rStyle w:val="CdigoHTML"/>
+          <w:color w:val="FFFFFF"/>
+          <w:lang w:val="en-US"/>
+        </w:rPr>
+        <w:t>/__</w:t>
+      </w:r>
+      <w:r>
+        <w:rPr>
+          <w:rStyle w:val="hljs-builtin"/>
+          <w:color w:val="A6E22E"/>
+          <w:lang w:val="en-US"/>
+        </w:rPr>
+        <w:t>test</w:t>
+      </w:r>
+      <w:r>
+        <w:rPr>
+          <w:rStyle w:val="CdigoHTML"/>
+          <w:color w:val="FFFFFF"/>
+          <w:lang w:val="en-US"/>
+        </w:rPr>
+        <w:t>__/index.test.js</w:t>
+      </w:r>
+    </w:p>
+    <w:p>
+      <w:pPr>
+        <w:pStyle w:val="NormalWeb"/>
+        <w:shd w:val="clear" w:color="auto" w:fill="FFFFFF"/>
+        <w:spacing w:before="0" w:beforeAutospacing="0" w:after="0" w:afterAutospacing="0"/>
+        <w:rPr>
+          <w:rFonts w:ascii="Arial" w:hAnsi="Arial" w:cs="Arial"/>
+          <w:color w:val="4A4A4A"/>
+        </w:rPr>
+      </w:pPr>
+      <w:r>
+        <w:rPr>
+          <w:rFonts w:ascii="Arial" w:hAnsi="Arial" w:cs="Arial"/>
+          <w:color w:val="4A4A4A"/>
+        </w:rPr>
+        <w:t xml:space="preserve">Para evitar errores tenemos que instalar </w:t>
+      </w:r>
+      <w:proofErr w:type="spellStart"/>
+      <w:r>
+        <w:rPr>
+          <w:rFonts w:ascii="Arial" w:hAnsi="Arial" w:cs="Arial"/>
+          <w:color w:val="4A4A4A"/>
+        </w:rPr>
+        <w:t>jest</w:t>
+      </w:r>
+      <w:proofErr w:type="spellEnd"/>
+      <w:r>
+        <w:rPr>
+          <w:rFonts w:ascii="Arial" w:hAnsi="Arial" w:cs="Arial"/>
+          <w:color w:val="4A4A4A"/>
+        </w:rPr>
+        <w:t xml:space="preserve"> de forma global.</w:t>
+      </w:r>
+      <w:r>
+        <w:rPr>
+          <w:rFonts w:ascii="Arial" w:hAnsi="Arial" w:cs="Arial"/>
+          <w:color w:val="4A4A4A"/>
+        </w:rPr>
+        <w:br/>
+        <w:t>En Mac seria:</w:t>
+      </w:r>
+    </w:p>
+    <w:p>
+      <w:pPr>
+        <w:pStyle w:val="HTMLconformatoprevio"/>
+        <w:shd w:val="clear" w:color="auto" w:fill="333333"/>
+        <w:rPr>
+          <w:rStyle w:val="CdigoHTML"/>
+          <w:color w:val="FFFFFF"/>
+        </w:rPr>
+      </w:pPr>
+      <w:proofErr w:type="gramStart"/>
+      <w:r>
+        <w:rPr>
+          <w:rStyle w:val="CdigoHTML"/>
+          <w:color w:val="FFFFFF"/>
+        </w:rPr>
+        <w:lastRenderedPageBreak/>
+        <w:t>sudo</w:t>
+      </w:r>
+      <w:proofErr w:type="gramEnd"/>
+      <w:r>
+        <w:rPr>
+          <w:rStyle w:val="CdigoHTML"/>
+          <w:color w:val="FFFFFF"/>
+        </w:rPr>
+        <w:t xml:space="preserve"> </w:t>
+      </w:r>
+      <w:proofErr w:type="spellStart"/>
+      <w:r>
+        <w:rPr>
+          <w:rStyle w:val="CdigoHTML"/>
+          <w:color w:val="FFFFFF"/>
+        </w:rPr>
+        <w:t>npm</w:t>
+      </w:r>
+      <w:proofErr w:type="spellEnd"/>
+      <w:r>
+        <w:rPr>
+          <w:rStyle w:val="CdigoHTML"/>
+          <w:color w:val="FFFFFF"/>
+        </w:rPr>
+        <w:t xml:space="preserve"> i -g </w:t>
+      </w:r>
+      <w:proofErr w:type="spellStart"/>
+      <w:r>
+        <w:rPr>
+          <w:rStyle w:val="CdigoHTML"/>
+          <w:color w:val="FFFFFF"/>
+        </w:rPr>
+        <w:t>jest</w:t>
+      </w:r>
+      <w:proofErr w:type="spellEnd"/>
+    </w:p>
+    <w:p>
+      <w:pPr>
+        <w:pStyle w:val="NormalWeb"/>
+        <w:shd w:val="clear" w:color="auto" w:fill="FFFFFF"/>
+        <w:spacing w:before="0" w:beforeAutospacing="0" w:after="0" w:afterAutospacing="0"/>
+        <w:rPr>
+          <w:rFonts w:ascii="Arial" w:hAnsi="Arial" w:cs="Arial"/>
+          <w:color w:val="4A4A4A"/>
+        </w:rPr>
+      </w:pPr>
+      <w:r>
+        <w:rPr>
+          <w:rFonts w:ascii="Arial" w:hAnsi="Arial" w:cs="Arial"/>
+          <w:color w:val="4A4A4A"/>
+        </w:rPr>
+        <w:t>Con describe creamos un suite en el cual podemos correr muchos test y mantenerlos mejor organizados.</w:t>
+      </w:r>
+    </w:p>
+    <w:p>
+      <w:pPr>
+        <w:pStyle w:val="NormalWeb"/>
+        <w:shd w:val="clear" w:color="auto" w:fill="FFFFFF"/>
+        <w:spacing w:before="0" w:beforeAutospacing="0" w:after="0" w:afterAutospacing="0"/>
+        <w:rPr>
+          <w:rFonts w:ascii="Arial" w:hAnsi="Arial" w:cs="Arial"/>
+          <w:color w:val="4A4A4A"/>
+          <w:lang w:val="en-US"/>
+        </w:rPr>
+      </w:pPr>
+      <w:r>
+        <w:rPr>
+          <w:rFonts w:ascii="Arial" w:hAnsi="Arial" w:cs="Arial"/>
+          <w:color w:val="4A4A4A"/>
+          <w:lang w:val="en-US"/>
+        </w:rPr>
+        <w:t>index.test.js</w:t>
+      </w:r>
+    </w:p>
+    <w:p>
+      <w:pPr>
+        <w:pStyle w:val="HTMLconformatoprevio"/>
+        <w:shd w:val="clear" w:color="auto" w:fill="333333"/>
+        <w:rPr>
+          <w:rStyle w:val="CdigoHTML"/>
+          <w:color w:val="FFFFFF"/>
+          <w:lang w:val="en-US"/>
+        </w:rPr>
+      </w:pPr>
+      <w:proofErr w:type="spellStart"/>
+      <w:proofErr w:type="gramStart"/>
+      <w:r>
+        <w:rPr>
+          <w:rStyle w:val="hljs-keyword"/>
+          <w:b/>
+          <w:bCs/>
+          <w:color w:val="F92672"/>
+          <w:lang w:val="en-US"/>
+        </w:rPr>
+        <w:t>const</w:t>
+      </w:r>
+      <w:proofErr w:type="spellEnd"/>
+      <w:proofErr w:type="gramEnd"/>
+      <w:r>
+        <w:rPr>
+          <w:rStyle w:val="CdigoHTML"/>
+          <w:color w:val="FFFFFF"/>
+          <w:lang w:val="en-US"/>
+        </w:rPr>
+        <w:t xml:space="preserve"> </w:t>
+      </w:r>
+      <w:proofErr w:type="spellStart"/>
+      <w:r>
+        <w:rPr>
+          <w:rStyle w:val="CdigoHTML"/>
+          <w:color w:val="FFFFFF"/>
+          <w:lang w:val="en-US"/>
+        </w:rPr>
+        <w:t>randomStrings</w:t>
+      </w:r>
+      <w:proofErr w:type="spellEnd"/>
+      <w:r>
+        <w:rPr>
+          <w:rStyle w:val="CdigoHTML"/>
+          <w:color w:val="FFFFFF"/>
+          <w:lang w:val="en-US"/>
+        </w:rPr>
+        <w:t xml:space="preserve"> = </w:t>
+      </w:r>
+      <w:r>
+        <w:rPr>
+          <w:rStyle w:val="hljs-builtin"/>
+          <w:color w:val="A6E22E"/>
+          <w:lang w:val="en-US"/>
+        </w:rPr>
+        <w:t>require</w:t>
+      </w:r>
+      <w:r>
+        <w:rPr>
+          <w:rStyle w:val="CdigoHTML"/>
+          <w:color w:val="FFFFFF"/>
+          <w:lang w:val="en-US"/>
+        </w:rPr>
+        <w:t>(</w:t>
+      </w:r>
+      <w:r>
+        <w:rPr>
+          <w:rStyle w:val="hljs-string"/>
+          <w:color w:val="A6E22E"/>
+          <w:lang w:val="en-US"/>
+        </w:rPr>
+        <w:t>"../index"</w:t>
+      </w:r>
+      <w:r>
+        <w:rPr>
+          <w:rStyle w:val="CdigoHTML"/>
+          <w:color w:val="FFFFFF"/>
+          <w:lang w:val="en-US"/>
+        </w:rPr>
+        <w:t>);</w:t>
+      </w:r>
+    </w:p>
+    <w:p>
+      <w:pPr>
+        <w:pStyle w:val="HTMLconformatoprevio"/>
+        <w:shd w:val="clear" w:color="auto" w:fill="333333"/>
+        <w:rPr>
+          <w:rStyle w:val="CdigoHTML"/>
+          <w:color w:val="FFFFFF"/>
+          <w:lang w:val="en-US"/>
+        </w:rPr>
+      </w:pPr>
+    </w:p>
+    <w:p>
+      <w:pPr>
+        <w:pStyle w:val="HTMLconformatoprevio"/>
+        <w:shd w:val="clear" w:color="auto" w:fill="333333"/>
+        <w:rPr>
+          <w:rStyle w:val="CdigoHTML"/>
+          <w:color w:val="FFFFFF"/>
+          <w:lang w:val="en-US"/>
+        </w:rPr>
+      </w:pPr>
+      <w:proofErr w:type="gramStart"/>
+      <w:r>
+        <w:rPr>
+          <w:rStyle w:val="CdigoHTML"/>
+          <w:color w:val="FFFFFF"/>
+          <w:lang w:val="en-US"/>
+        </w:rPr>
+        <w:t>describe(</w:t>
+      </w:r>
+      <w:proofErr w:type="gramEnd"/>
+      <w:r>
+        <w:rPr>
+          <w:rStyle w:val="hljs-string"/>
+          <w:color w:val="A6E22E"/>
+          <w:lang w:val="en-US"/>
+        </w:rPr>
+        <w:t xml:space="preserve">"Test </w:t>
+      </w:r>
+      <w:proofErr w:type="spellStart"/>
+      <w:r>
+        <w:rPr>
+          <w:rStyle w:val="hljs-string"/>
+          <w:color w:val="A6E22E"/>
+          <w:lang w:val="en-US"/>
+        </w:rPr>
+        <w:t>randomString</w:t>
+      </w:r>
+      <w:proofErr w:type="spellEnd"/>
+      <w:r>
+        <w:rPr>
+          <w:rStyle w:val="hljs-string"/>
+          <w:color w:val="A6E22E"/>
+          <w:lang w:val="en-US"/>
+        </w:rPr>
+        <w:t xml:space="preserve"> function"</w:t>
+      </w:r>
+      <w:r>
+        <w:rPr>
+          <w:rStyle w:val="CdigoHTML"/>
+          <w:color w:val="FFFFFF"/>
+          <w:lang w:val="en-US"/>
+        </w:rPr>
+        <w:t>, () =&gt; {</w:t>
+      </w:r>
+    </w:p>
+    <w:p>
+      <w:pPr>
+        <w:pStyle w:val="HTMLconformatoprevio"/>
+        <w:shd w:val="clear" w:color="auto" w:fill="333333"/>
+        <w:rPr>
+          <w:rStyle w:val="CdigoHTML"/>
+          <w:color w:val="FFFFFF"/>
+          <w:lang w:val="en-US"/>
+        </w:rPr>
+      </w:pPr>
+      <w:r>
+        <w:rPr>
+          <w:rStyle w:val="CdigoHTML"/>
+          <w:color w:val="FFFFFF"/>
+          <w:lang w:val="en-US"/>
+        </w:rPr>
+        <w:t xml:space="preserve">  </w:t>
+      </w:r>
+      <w:proofErr w:type="gramStart"/>
+      <w:r>
+        <w:rPr>
+          <w:rStyle w:val="CdigoHTML"/>
+          <w:color w:val="FFFFFF"/>
+          <w:lang w:val="en-US"/>
+        </w:rPr>
+        <w:t>test(</w:t>
+      </w:r>
+      <w:proofErr w:type="gramEnd"/>
+      <w:r>
+        <w:rPr>
+          <w:rStyle w:val="hljs-string"/>
+          <w:color w:val="A6E22E"/>
+          <w:lang w:val="en-US"/>
+        </w:rPr>
+        <w:t>"It should return a string"</w:t>
+      </w:r>
+      <w:r>
+        <w:rPr>
+          <w:rStyle w:val="CdigoHTML"/>
+          <w:color w:val="FFFFFF"/>
+          <w:lang w:val="en-US"/>
+        </w:rPr>
+        <w:t>, () =&gt; {</w:t>
+      </w:r>
+    </w:p>
+    <w:p>
+      <w:pPr>
+        <w:pStyle w:val="HTMLconformatoprevio"/>
+        <w:shd w:val="clear" w:color="auto" w:fill="333333"/>
+        <w:rPr>
+          <w:rStyle w:val="CdigoHTML"/>
+          <w:color w:val="FFFFFF"/>
+          <w:lang w:val="en-US"/>
+        </w:rPr>
+      </w:pPr>
+      <w:r>
+        <w:rPr>
+          <w:rStyle w:val="CdigoHTML"/>
+          <w:color w:val="FFFFFF"/>
+          <w:lang w:val="en-US"/>
+        </w:rPr>
+        <w:t xml:space="preserve">    </w:t>
+      </w:r>
+      <w:proofErr w:type="gramStart"/>
+      <w:r>
+        <w:rPr>
+          <w:rStyle w:val="CdigoHTML"/>
+          <w:color w:val="FFFFFF"/>
+          <w:lang w:val="en-US"/>
+        </w:rPr>
+        <w:t>expect(</w:t>
+      </w:r>
+      <w:proofErr w:type="spellStart"/>
+      <w:proofErr w:type="gramEnd"/>
+      <w:r>
+        <w:rPr>
+          <w:rStyle w:val="hljs-keyword"/>
+          <w:b/>
+          <w:bCs/>
+          <w:color w:val="F92672"/>
+          <w:lang w:val="en-US"/>
+        </w:rPr>
+        <w:t>typeof</w:t>
+      </w:r>
+      <w:proofErr w:type="spellEnd"/>
+      <w:r>
+        <w:rPr>
+          <w:rStyle w:val="CdigoHTML"/>
+          <w:color w:val="FFFFFF"/>
+          <w:lang w:val="en-US"/>
+        </w:rPr>
+        <w:t xml:space="preserve"> </w:t>
+      </w:r>
+      <w:proofErr w:type="spellStart"/>
+      <w:r>
+        <w:rPr>
+          <w:rStyle w:val="CdigoHTML"/>
+          <w:color w:val="FFFFFF"/>
+          <w:lang w:val="en-US"/>
+        </w:rPr>
+        <w:t>randomStrings</w:t>
+      </w:r>
+      <w:proofErr w:type="spellEnd"/>
+      <w:r>
+        <w:rPr>
+          <w:rStyle w:val="CdigoHTML"/>
+          <w:color w:val="FFFFFF"/>
+          <w:lang w:val="en-US"/>
+        </w:rPr>
+        <w:t>()).</w:t>
+      </w:r>
+      <w:proofErr w:type="spellStart"/>
+      <w:r>
+        <w:rPr>
+          <w:rStyle w:val="CdigoHTML"/>
+          <w:color w:val="FFFFFF"/>
+          <w:lang w:val="en-US"/>
+        </w:rPr>
+        <w:t>toBe</w:t>
+      </w:r>
+      <w:proofErr w:type="spellEnd"/>
+      <w:r>
+        <w:rPr>
+          <w:rStyle w:val="CdigoHTML"/>
+          <w:color w:val="FFFFFF"/>
+          <w:lang w:val="en-US"/>
+        </w:rPr>
+        <w:t>(</w:t>
+      </w:r>
+      <w:r>
+        <w:rPr>
+          <w:rStyle w:val="hljs-string"/>
+          <w:color w:val="A6E22E"/>
+          <w:lang w:val="en-US"/>
+        </w:rPr>
+        <w:t>"string"</w:t>
+      </w:r>
+      <w:r>
+        <w:rPr>
+          <w:rStyle w:val="CdigoHTML"/>
+          <w:color w:val="FFFFFF"/>
+          <w:lang w:val="en-US"/>
+        </w:rPr>
+        <w:t>);</w:t>
+      </w:r>
+    </w:p>
+    <w:p>
+      <w:pPr>
+        <w:pStyle w:val="HTMLconformatoprevio"/>
+        <w:shd w:val="clear" w:color="auto" w:fill="333333"/>
+        <w:rPr>
+          <w:rStyle w:val="CdigoHTML"/>
+          <w:color w:val="FFFFFF"/>
+          <w:lang w:val="en-US"/>
+        </w:rPr>
+      </w:pPr>
+      <w:r>
+        <w:rPr>
+          <w:rStyle w:val="CdigoHTML"/>
+          <w:color w:val="FFFFFF"/>
+          <w:lang w:val="en-US"/>
+        </w:rPr>
+        <w:t xml:space="preserve">  });</w:t>
+      </w:r>
+    </w:p>
+    <w:p>
+      <w:pPr>
+        <w:pStyle w:val="HTMLconformatoprevio"/>
+        <w:shd w:val="clear" w:color="auto" w:fill="333333"/>
+        <w:rPr>
+          <w:rStyle w:val="CdigoHTML"/>
+          <w:color w:val="FFFFFF"/>
+          <w:lang w:val="en-US"/>
+        </w:rPr>
+      </w:pPr>
+      <w:r>
+        <w:rPr>
+          <w:rStyle w:val="CdigoHTML"/>
+          <w:color w:val="FFFFFF"/>
+          <w:lang w:val="en-US"/>
+        </w:rPr>
+        <w:t xml:space="preserve">  </w:t>
+      </w:r>
+      <w:proofErr w:type="gramStart"/>
+      <w:r>
+        <w:rPr>
+          <w:rStyle w:val="CdigoHTML"/>
+          <w:color w:val="FFFFFF"/>
+          <w:lang w:val="en-US"/>
+        </w:rPr>
+        <w:t>test(</w:t>
+      </w:r>
+      <w:proofErr w:type="gramEnd"/>
+      <w:r>
+        <w:rPr>
+          <w:rStyle w:val="hljs-string"/>
+          <w:color w:val="A6E22E"/>
+          <w:lang w:val="en-US"/>
+        </w:rPr>
+        <w:t>"Check if a videogame does not exits"</w:t>
+      </w:r>
+      <w:r>
+        <w:rPr>
+          <w:rStyle w:val="CdigoHTML"/>
+          <w:color w:val="FFFFFF"/>
+          <w:lang w:val="en-US"/>
+        </w:rPr>
+        <w:t>, () =&gt; {</w:t>
+      </w:r>
+    </w:p>
+    <w:p>
+      <w:pPr>
+        <w:pStyle w:val="HTMLconformatoprevio"/>
+        <w:shd w:val="clear" w:color="auto" w:fill="333333"/>
+        <w:rPr>
+          <w:rStyle w:val="CdigoHTML"/>
+          <w:color w:val="FFFFFF"/>
+          <w:lang w:val="en-US"/>
+        </w:rPr>
+      </w:pPr>
+      <w:r>
+        <w:rPr>
+          <w:rStyle w:val="CdigoHTML"/>
+          <w:color w:val="FFFFFF"/>
+          <w:lang w:val="en-US"/>
+        </w:rPr>
+        <w:t xml:space="preserve">    </w:t>
+      </w:r>
+      <w:proofErr w:type="gramStart"/>
+      <w:r>
+        <w:rPr>
+          <w:rStyle w:val="CdigoHTML"/>
+          <w:color w:val="FFFFFF"/>
+          <w:lang w:val="en-US"/>
+        </w:rPr>
+        <w:t>expect(</w:t>
+      </w:r>
+      <w:proofErr w:type="spellStart"/>
+      <w:proofErr w:type="gramEnd"/>
+      <w:r>
+        <w:rPr>
+          <w:rStyle w:val="CdigoHTML"/>
+          <w:color w:val="FFFFFF"/>
+          <w:lang w:val="en-US"/>
+        </w:rPr>
+        <w:t>randomStrings</w:t>
+      </w:r>
+      <w:proofErr w:type="spellEnd"/>
+      <w:r>
+        <w:rPr>
+          <w:rStyle w:val="CdigoHTML"/>
+          <w:color w:val="FFFFFF"/>
+          <w:lang w:val="en-US"/>
+        </w:rPr>
+        <w:t>()).</w:t>
+      </w:r>
+      <w:proofErr w:type="spellStart"/>
+      <w:r>
+        <w:rPr>
+          <w:rStyle w:val="CdigoHTML"/>
+          <w:color w:val="FFFFFF"/>
+          <w:lang w:val="en-US"/>
+        </w:rPr>
+        <w:t>not.toMatch</w:t>
+      </w:r>
+      <w:proofErr w:type="spellEnd"/>
+      <w:r>
+        <w:rPr>
+          <w:rStyle w:val="CdigoHTML"/>
+          <w:color w:val="FFFFFF"/>
+          <w:lang w:val="en-US"/>
+        </w:rPr>
+        <w:t>(</w:t>
+      </w:r>
+      <w:r>
+        <w:rPr>
+          <w:rStyle w:val="hljs-regexp"/>
+          <w:color w:val="BF79DB"/>
+          <w:lang w:val="en-US"/>
+        </w:rPr>
+        <w:t>/Halo/</w:t>
+      </w:r>
+      <w:r>
+        <w:rPr>
+          <w:rStyle w:val="CdigoHTML"/>
+          <w:color w:val="FFFFFF"/>
+          <w:lang w:val="en-US"/>
+        </w:rPr>
+        <w:t>);</w:t>
+      </w:r>
+    </w:p>
+    <w:p>
+      <w:pPr>
+        <w:pStyle w:val="HTMLconformatoprevio"/>
+        <w:shd w:val="clear" w:color="auto" w:fill="333333"/>
+        <w:rPr>
+          <w:rStyle w:val="CdigoHTML"/>
+          <w:color w:val="FFFFFF"/>
+        </w:rPr>
+      </w:pPr>
+      <w:r>
+        <w:rPr>
+          <w:rStyle w:val="CdigoHTML"/>
+          <w:color w:val="FFFFFF"/>
+          <w:lang w:val="en-US"/>
+        </w:rPr>
+        <w:t xml:space="preserve">  </w:t>
+      </w:r>
+      <w:r>
+        <w:rPr>
+          <w:rStyle w:val="CdigoHTML"/>
+          <w:color w:val="FFFFFF"/>
+        </w:rPr>
+        <w:t>});</w:t>
+      </w:r>
+    </w:p>
+    <w:p>
+      <w:pPr>
+        <w:pStyle w:val="HTMLconformatoprevio"/>
+        <w:shd w:val="clear" w:color="auto" w:fill="333333"/>
+        <w:rPr>
+          <w:rStyle w:val="CdigoHTML"/>
+          <w:color w:val="FFFFFF"/>
+        </w:rPr>
+      </w:pPr>
+      <w:r>
+        <w:rPr>
+          <w:rStyle w:val="CdigoHTML"/>
+          <w:color w:val="FFFFFF"/>
+        </w:rPr>
+        <w:t>});</w:t>
+      </w:r>
+    </w:p>
+    <w:p>
+      <w:pPr>
+        <w:pStyle w:val="NormalWeb"/>
+        <w:shd w:val="clear" w:color="auto" w:fill="FFFFFF"/>
+        <w:spacing w:before="0" w:beforeAutospacing="0" w:after="0" w:afterAutospacing="0"/>
+        <w:rPr>
+          <w:rFonts w:ascii="Arial" w:hAnsi="Arial" w:cs="Arial"/>
+          <w:color w:val="4A4A4A"/>
+        </w:rPr>
+      </w:pPr>
+      <w:r>
+        <w:rPr>
+          <w:rFonts w:ascii="Arial" w:hAnsi="Arial" w:cs="Arial"/>
+          <w:color w:val="4A4A4A"/>
+        </w:rPr>
+        <w:t xml:space="preserve">Hasta ahora hemos corrido nuestros test </w:t>
+      </w:r>
+      <w:proofErr w:type="spellStart"/>
+      <w:r>
+        <w:rPr>
+          <w:rFonts w:ascii="Arial" w:hAnsi="Arial" w:cs="Arial"/>
+          <w:color w:val="4A4A4A"/>
+        </w:rPr>
+        <w:t>despues</w:t>
+      </w:r>
+      <w:proofErr w:type="spellEnd"/>
+      <w:r>
+        <w:rPr>
+          <w:rFonts w:ascii="Arial" w:hAnsi="Arial" w:cs="Arial"/>
+          <w:color w:val="4A4A4A"/>
+        </w:rPr>
+        <w:t xml:space="preserve"> de cada cambio, esto no tiene </w:t>
+      </w:r>
+      <w:proofErr w:type="spellStart"/>
+      <w:r>
+        <w:rPr>
+          <w:rFonts w:ascii="Arial" w:hAnsi="Arial" w:cs="Arial"/>
+          <w:color w:val="4A4A4A"/>
+        </w:rPr>
+        <w:t>por que</w:t>
+      </w:r>
+      <w:proofErr w:type="spellEnd"/>
+      <w:r>
+        <w:rPr>
+          <w:rFonts w:ascii="Arial" w:hAnsi="Arial" w:cs="Arial"/>
+          <w:color w:val="4A4A4A"/>
+        </w:rPr>
+        <w:t xml:space="preserve"> ser así, </w:t>
+      </w:r>
+      <w:proofErr w:type="spellStart"/>
+      <w:r>
+        <w:rPr>
+          <w:rFonts w:ascii="Arial" w:hAnsi="Arial" w:cs="Arial"/>
+          <w:color w:val="4A4A4A"/>
+        </w:rPr>
+        <w:t>jest</w:t>
+      </w:r>
+      <w:proofErr w:type="spellEnd"/>
+      <w:r>
+        <w:rPr>
+          <w:rFonts w:ascii="Arial" w:hAnsi="Arial" w:cs="Arial"/>
+          <w:color w:val="4A4A4A"/>
+        </w:rPr>
+        <w:t xml:space="preserve"> nos permite correr un comando para quedarse escuchando a todos los cambios sin necesidad de correr un mismo comando con cada iteración.</w:t>
+      </w:r>
+    </w:p>
+    <w:p>
+      <w:pPr>
+        <w:pStyle w:val="NormalWeb"/>
+        <w:shd w:val="clear" w:color="auto" w:fill="FFFFFF"/>
+        <w:spacing w:before="0" w:beforeAutospacing="0" w:after="0" w:afterAutospacing="0"/>
+        <w:rPr>
+          <w:rFonts w:ascii="Arial" w:hAnsi="Arial" w:cs="Arial"/>
+          <w:color w:val="4A4A4A"/>
+          <w:lang w:val="en-US"/>
+        </w:rPr>
+      </w:pPr>
+      <w:proofErr w:type="spellStart"/>
+      <w:r>
+        <w:rPr>
+          <w:rFonts w:ascii="Arial" w:hAnsi="Arial" w:cs="Arial"/>
+          <w:color w:val="4A4A4A"/>
+          <w:lang w:val="en-US"/>
+        </w:rPr>
+        <w:t>package.json</w:t>
+      </w:r>
+      <w:proofErr w:type="spellEnd"/>
+    </w:p>
+    <w:p>
+      <w:pPr>
+        <w:pStyle w:val="HTMLconformatoprevio"/>
+        <w:shd w:val="clear" w:color="auto" w:fill="333333"/>
+        <w:rPr>
+          <w:rStyle w:val="CdigoHTML"/>
+          <w:color w:val="FFFFFF"/>
+          <w:lang w:val="en-US"/>
+        </w:rPr>
+      </w:pPr>
+      <w:r>
+        <w:rPr>
+          <w:rStyle w:val="hljs-string"/>
+          <w:color w:val="A6E22E"/>
+          <w:lang w:val="en-US"/>
+        </w:rPr>
+        <w:t>"</w:t>
+      </w:r>
+      <w:proofErr w:type="gramStart"/>
+      <w:r>
+        <w:rPr>
+          <w:rStyle w:val="hljs-string"/>
+          <w:color w:val="A6E22E"/>
+          <w:lang w:val="en-US"/>
+        </w:rPr>
+        <w:t>scripts</w:t>
+      </w:r>
+      <w:proofErr w:type="gramEnd"/>
+      <w:r>
+        <w:rPr>
+          <w:rStyle w:val="hljs-string"/>
+          <w:color w:val="A6E22E"/>
+          <w:lang w:val="en-US"/>
+        </w:rPr>
+        <w:t>"</w:t>
+      </w:r>
+      <w:r>
+        <w:rPr>
+          <w:rStyle w:val="CdigoHTML"/>
+          <w:color w:val="FFFFFF"/>
+          <w:lang w:val="en-US"/>
+        </w:rPr>
+        <w:t>: {</w:t>
+      </w:r>
+    </w:p>
+    <w:p>
+      <w:pPr>
+        <w:pStyle w:val="HTMLconformatoprevio"/>
+        <w:shd w:val="clear" w:color="auto" w:fill="333333"/>
+        <w:rPr>
+          <w:rStyle w:val="CdigoHTML"/>
+          <w:color w:val="FFFFFF"/>
+          <w:lang w:val="en-US"/>
+        </w:rPr>
+      </w:pPr>
+      <w:r>
+        <w:rPr>
+          <w:rStyle w:val="CdigoHTML"/>
+          <w:color w:val="FFFFFF"/>
+          <w:lang w:val="en-US"/>
+        </w:rPr>
+        <w:t xml:space="preserve">  </w:t>
+      </w:r>
+      <w:r>
+        <w:rPr>
+          <w:rStyle w:val="hljs-string"/>
+          <w:color w:val="A6E22E"/>
+          <w:lang w:val="en-US"/>
+        </w:rPr>
+        <w:t>"</w:t>
+      </w:r>
+      <w:proofErr w:type="gramStart"/>
+      <w:r>
+        <w:rPr>
+          <w:rStyle w:val="hljs-string"/>
+          <w:color w:val="A6E22E"/>
+          <w:lang w:val="en-US"/>
+        </w:rPr>
+        <w:t>test</w:t>
+      </w:r>
+      <w:proofErr w:type="gramEnd"/>
+      <w:r>
+        <w:rPr>
+          <w:rStyle w:val="hljs-string"/>
+          <w:color w:val="A6E22E"/>
+          <w:lang w:val="en-US"/>
+        </w:rPr>
+        <w:t>"</w:t>
+      </w:r>
+      <w:r>
+        <w:rPr>
+          <w:rStyle w:val="CdigoHTML"/>
+          <w:color w:val="FFFFFF"/>
+          <w:lang w:val="en-US"/>
+        </w:rPr>
+        <w:t xml:space="preserve">: </w:t>
+      </w:r>
+      <w:r>
+        <w:rPr>
+          <w:rStyle w:val="hljs-string"/>
+          <w:color w:val="A6E22E"/>
+          <w:lang w:val="en-US"/>
+        </w:rPr>
+        <w:t>"jest"</w:t>
+      </w:r>
+      <w:r>
+        <w:rPr>
+          <w:rStyle w:val="CdigoHTML"/>
+          <w:color w:val="FFFFFF"/>
+          <w:lang w:val="en-US"/>
+        </w:rPr>
+        <w:t>,</w:t>
+      </w:r>
+    </w:p>
+    <w:p>
+      <w:pPr>
+        <w:pStyle w:val="HTMLconformatoprevio"/>
+        <w:shd w:val="clear" w:color="auto" w:fill="333333"/>
+        <w:rPr>
+          <w:rStyle w:val="CdigoHTML"/>
+          <w:color w:val="FFFFFF"/>
+        </w:rPr>
+      </w:pPr>
+      <w:r>
+        <w:rPr>
+          <w:rStyle w:val="CdigoHTML"/>
+          <w:color w:val="FFFFFF"/>
+          <w:lang w:val="en-US"/>
+        </w:rPr>
+        <w:t xml:space="preserve">  </w:t>
+      </w:r>
+      <w:r>
+        <w:rPr>
+          <w:rStyle w:val="hljs-string"/>
+          <w:color w:val="A6E22E"/>
+        </w:rPr>
+        <w:t>"</w:t>
+      </w:r>
+      <w:proofErr w:type="spellStart"/>
+      <w:r>
+        <w:rPr>
+          <w:rStyle w:val="hljs-string"/>
+          <w:color w:val="A6E22E"/>
+        </w:rPr>
+        <w:t>test</w:t>
+      </w:r>
+      <w:proofErr w:type="gramStart"/>
+      <w:r>
+        <w:rPr>
+          <w:rStyle w:val="hljs-string"/>
+          <w:color w:val="A6E22E"/>
+        </w:rPr>
+        <w:t>:watch</w:t>
+      </w:r>
+      <w:proofErr w:type="spellEnd"/>
+      <w:proofErr w:type="gramEnd"/>
+      <w:r>
+        <w:rPr>
+          <w:rStyle w:val="hljs-string"/>
+          <w:color w:val="A6E22E"/>
+        </w:rPr>
+        <w:t>"</w:t>
+      </w:r>
+      <w:r>
+        <w:rPr>
+          <w:rStyle w:val="CdigoHTML"/>
+          <w:color w:val="FFFFFF"/>
+        </w:rPr>
+        <w:t xml:space="preserve">: </w:t>
+      </w:r>
+      <w:r>
+        <w:rPr>
+          <w:rStyle w:val="hljs-string"/>
+          <w:color w:val="A6E22E"/>
+        </w:rPr>
+        <w:t>"</w:t>
+      </w:r>
+      <w:proofErr w:type="spellStart"/>
+      <w:r>
+        <w:rPr>
+          <w:rStyle w:val="hljs-string"/>
+          <w:color w:val="A6E22E"/>
+        </w:rPr>
+        <w:t>jest</w:t>
+      </w:r>
+      <w:proofErr w:type="spellEnd"/>
+      <w:r>
+        <w:rPr>
+          <w:rStyle w:val="hljs-string"/>
+          <w:color w:val="A6E22E"/>
+        </w:rPr>
+        <w:t xml:space="preserve"> --</w:t>
+      </w:r>
+      <w:proofErr w:type="spellStart"/>
+      <w:r>
+        <w:rPr>
+          <w:rStyle w:val="hljs-string"/>
+          <w:color w:val="A6E22E"/>
+        </w:rPr>
+        <w:t>watch</w:t>
+      </w:r>
+      <w:proofErr w:type="spellEnd"/>
+      <w:r>
+        <w:rPr>
+          <w:rStyle w:val="hljs-string"/>
+          <w:color w:val="A6E22E"/>
+        </w:rPr>
+        <w:t>"</w:t>
+      </w:r>
+    </w:p>
+    <w:p>
+      <w:pPr>
+        <w:pStyle w:val="HTMLconformatoprevio"/>
+        <w:shd w:val="clear" w:color="auto" w:fill="333333"/>
+        <w:rPr>
+          <w:rStyle w:val="CdigoHTML"/>
+          <w:color w:val="FFFFFF"/>
+        </w:rPr>
+      </w:pPr>
+      <w:r>
+        <w:rPr>
+          <w:rStyle w:val="CdigoHTML"/>
+          <w:color w:val="FFFFFF"/>
+        </w:rPr>
+        <w:t>},</w:t>
+      </w:r>
+    </w:p>
+    <w:p>
+      <w:pPr>
+        <w:pStyle w:val="NormalWeb"/>
+        <w:shd w:val="clear" w:color="auto" w:fill="FFFFFF"/>
+        <w:spacing w:before="0" w:beforeAutospacing="0" w:after="0" w:afterAutospacing="0"/>
+        <w:rPr>
+          <w:rFonts w:ascii="Arial" w:hAnsi="Arial" w:cs="Arial"/>
+          <w:color w:val="4A4A4A"/>
+        </w:rPr>
+      </w:pPr>
+      <w:r>
+        <w:rPr>
+          <w:rFonts w:ascii="Arial" w:hAnsi="Arial" w:cs="Arial"/>
+          <w:color w:val="4A4A4A"/>
+        </w:rPr>
+        <w:t xml:space="preserve">Si queremos saber que tanto hemos probado nuestro </w:t>
+      </w:r>
+      <w:proofErr w:type="spellStart"/>
+      <w:r>
+        <w:rPr>
+          <w:rFonts w:ascii="Arial" w:hAnsi="Arial" w:cs="Arial"/>
+          <w:color w:val="4A4A4A"/>
+        </w:rPr>
+        <w:t>projecto</w:t>
+      </w:r>
+      <w:proofErr w:type="spellEnd"/>
+      <w:r>
+        <w:rPr>
+          <w:rFonts w:ascii="Arial" w:hAnsi="Arial" w:cs="Arial"/>
+          <w:color w:val="4A4A4A"/>
+        </w:rPr>
+        <w:t xml:space="preserve"> podemos correr</w:t>
+      </w:r>
+    </w:p>
+    <w:p>
+      <w:pPr>
+        <w:pStyle w:val="HTMLconformatoprevio"/>
+        <w:shd w:val="clear" w:color="auto" w:fill="333333"/>
+        <w:rPr>
+          <w:rStyle w:val="CdigoHTML"/>
+          <w:color w:val="FFFFFF"/>
+        </w:rPr>
+      </w:pPr>
+      <w:r>
+        <w:rPr>
+          <w:rStyle w:val="CdigoHTML"/>
+          <w:color w:val="FFFFFF"/>
+        </w:rPr>
+        <w:t xml:space="preserve">  </w:t>
+      </w:r>
+      <w:proofErr w:type="spellStart"/>
+      <w:proofErr w:type="gramStart"/>
+      <w:r>
+        <w:rPr>
+          <w:rStyle w:val="CdigoHTML"/>
+          <w:color w:val="FFFFFF"/>
+        </w:rPr>
+        <w:t>jest</w:t>
+      </w:r>
+      <w:proofErr w:type="spellEnd"/>
+      <w:proofErr w:type="gramEnd"/>
+      <w:r>
+        <w:rPr>
+          <w:rStyle w:val="CdigoHTML"/>
+          <w:color w:val="FFFFFF"/>
+        </w:rPr>
+        <w:t xml:space="preserve"> --</w:t>
+      </w:r>
+      <w:proofErr w:type="spellStart"/>
+      <w:r>
+        <w:rPr>
+          <w:rStyle w:val="CdigoHTML"/>
+          <w:color w:val="FFFFFF"/>
+        </w:rPr>
+        <w:t>coverage</w:t>
+      </w:r>
+      <w:proofErr w:type="spellEnd"/>
+    </w:p>
+    <w:p>
+      <w:pPr>
+        <w:pStyle w:val="NormalWeb"/>
+        <w:shd w:val="clear" w:color="auto" w:fill="FFFFFF"/>
+        <w:spacing w:before="0" w:beforeAutospacing="0" w:after="0" w:afterAutospacing="0"/>
+        <w:rPr>
+          <w:rFonts w:ascii="Arial" w:hAnsi="Arial" w:cs="Arial"/>
+          <w:color w:val="4A4A4A"/>
+        </w:rPr>
+      </w:pPr>
+      <w:r>
+        <w:rPr>
+          <w:rFonts w:ascii="Arial" w:hAnsi="Arial" w:cs="Arial"/>
+          <w:color w:val="4A4A4A"/>
+        </w:rPr>
+        <w:t xml:space="preserve">Esto nos da un output en consola sobre el estado de nuestros archivos, pero si queremos verlo con más detalle, podemos acceder a un archivo </w:t>
+      </w:r>
+      <w:proofErr w:type="spellStart"/>
+      <w:r>
+        <w:rPr>
+          <w:rFonts w:ascii="Arial" w:hAnsi="Arial" w:cs="Arial"/>
+          <w:color w:val="4A4A4A"/>
+        </w:rPr>
+        <w:t>html</w:t>
+      </w:r>
+      <w:proofErr w:type="spellEnd"/>
+      <w:r>
+        <w:rPr>
+          <w:rFonts w:ascii="Arial" w:hAnsi="Arial" w:cs="Arial"/>
+          <w:color w:val="4A4A4A"/>
+        </w:rPr>
+        <w:t xml:space="preserve"> que se crea en una carpeta </w:t>
+      </w:r>
+      <w:proofErr w:type="spellStart"/>
+      <w:r>
+        <w:rPr>
+          <w:rFonts w:ascii="Arial" w:hAnsi="Arial" w:cs="Arial"/>
+          <w:color w:val="4A4A4A"/>
+        </w:rPr>
+        <w:t>coverage</w:t>
+      </w:r>
+      <w:proofErr w:type="spellEnd"/>
+      <w:r>
+        <w:rPr>
+          <w:rFonts w:ascii="Arial" w:hAnsi="Arial" w:cs="Arial"/>
+          <w:color w:val="4A4A4A"/>
+        </w:rPr>
+        <w:t xml:space="preserve"> en el subdirectorio </w:t>
+      </w:r>
+      <w:proofErr w:type="spellStart"/>
+      <w:r>
+        <w:rPr>
+          <w:rFonts w:ascii="Arial" w:hAnsi="Arial" w:cs="Arial"/>
+          <w:color w:val="4A4A4A"/>
+        </w:rPr>
+        <w:t>Icov-report</w:t>
+      </w:r>
+      <w:proofErr w:type="spellEnd"/>
+      <w:r>
+        <w:rPr>
+          <w:rFonts w:ascii="Arial" w:hAnsi="Arial" w:cs="Arial"/>
+          <w:color w:val="4A4A4A"/>
+        </w:rPr>
+        <w:t>.</w:t>
+      </w:r>
+    </w:p>
+    <w:p>
+      <w:pPr>
+        <w:rPr>
+          <w:lang w:val="es-MX"/>
+        </w:rPr>
+      </w:pPr>
+    </w:p>
+    <w:p>
+      <w:pPr>
+        <w:rPr>
+          <w:lang w:val="es-MX"/>
+        </w:rPr>
+      </w:pPr>
+    </w:p>
+    <w:p>
+      <w:pPr>
+        <w:rPr>
+          <w:lang w:val="es-MX"/>
+        </w:rPr>
+      </w:pPr>
+    </w:p>
+    <w:p>
+      <w:pPr>
+        <w:pStyle w:val="Puesto"/>
+      </w:pPr>
+      <w:r>
+        <w:t>Usando Jest con React</w:t>
+      </w:r>
+    </w:p>
+    <w:p>
+      <w:pPr>
+        <w:pStyle w:val="Ttulo1"/>
+        <w:rPr>
+          <w:lang w:val="en-US"/>
+        </w:rPr>
+      </w:pPr>
+      <w:r>
+        <w:rPr>
+          <w:lang w:val="en-US"/>
+        </w:rPr>
+        <w:t>Preparar proyecto</w:t>
+      </w:r>
+    </w:p>
+    <w:p>
+      <w:pPr>
+        <w:shd w:val="clear" w:color="auto" w:fill="FFFFFF"/>
+        <w:spacing w:before="0" w:after="0" w:line="240" w:lineRule="auto"/>
+        <w:rPr>
+          <w:rFonts w:ascii="Arial" w:eastAsia="Times New Roman" w:hAnsi="Arial" w:cs="Arial"/>
+          <w:color w:val="4A4A4A"/>
+          <w:sz w:val="24"/>
+          <w:szCs w:val="24"/>
+          <w:lang w:val="es-MX" w:eastAsia="es-MX"/>
+        </w:rPr>
+      </w:pPr>
+      <w:r>
+        <w:rPr>
+          <w:rFonts w:ascii="Arial" w:eastAsia="Times New Roman" w:hAnsi="Arial" w:cs="Arial"/>
+          <w:color w:val="4A4A4A"/>
+          <w:sz w:val="24"/>
+          <w:szCs w:val="24"/>
+          <w:lang w:val="es-MX" w:eastAsia="es-MX"/>
+        </w:rPr>
+        <w:t>Necesitamos instalar las dependencias necesarias para hacer test a los componentes, estas son:</w:t>
+      </w:r>
+    </w:p>
+    <w:p>
+      <w:pPr>
+        <w:shd w:val="clear" w:color="auto" w:fill="333333"/>
+        <w:tabs>
+          <w:tab w:val="left" w:pos="916"/>
+          <w:tab w:val="left" w:pos="1832"/>
+          <w:tab w:val="left" w:pos="2748"/>
+          <w:tab w:val="left" w:pos="3664"/>
+          <w:tab w:val="left" w:pos="4580"/>
+          <w:tab w:val="left" w:pos="5496"/>
+          <w:tab w:val="left" w:pos="6412"/>
+          <w:tab w:val="left" w:pos="7328"/>
+          <w:tab w:val="left" w:pos="8244"/>
+          <w:tab w:val="left" w:pos="9160"/>
+          <w:tab w:val="left" w:pos="10076"/>
+          <w:tab w:val="left" w:pos="10992"/>
+          <w:tab w:val="left" w:pos="11908"/>
+          <w:tab w:val="left" w:pos="12824"/>
+          <w:tab w:val="left" w:pos="13740"/>
+          <w:tab w:val="left" w:pos="14656"/>
+        </w:tabs>
+        <w:spacing w:before="0" w:after="0" w:line="240" w:lineRule="auto"/>
+        <w:rPr>
+          <w:rFonts w:ascii="Courier New" w:eastAsia="Times New Roman" w:hAnsi="Courier New" w:cs="Courier New"/>
+          <w:color w:val="FFFFFF"/>
+          <w:sz w:val="20"/>
+          <w:szCs w:val="20"/>
+          <w:lang w:val="en-US" w:eastAsia="es-MX"/>
+        </w:rPr>
+      </w:pPr>
+      <w:proofErr w:type="spellStart"/>
+      <w:proofErr w:type="gramStart"/>
+      <w:r>
+        <w:rPr>
+          <w:rFonts w:ascii="Courier New" w:eastAsia="Times New Roman" w:hAnsi="Courier New" w:cs="Courier New"/>
+          <w:color w:val="FFFFFF"/>
+          <w:sz w:val="20"/>
+          <w:szCs w:val="20"/>
+          <w:lang w:val="en-US" w:eastAsia="es-MX"/>
+        </w:rPr>
+        <w:t>npm</w:t>
+      </w:r>
+      <w:proofErr w:type="spellEnd"/>
+      <w:proofErr w:type="gramEnd"/>
+      <w:r>
+        <w:rPr>
+          <w:rFonts w:ascii="Courier New" w:eastAsia="Times New Roman" w:hAnsi="Courier New" w:cs="Courier New"/>
+          <w:color w:val="FFFFFF"/>
+          <w:sz w:val="20"/>
+          <w:szCs w:val="20"/>
+          <w:lang w:val="en-US" w:eastAsia="es-MX"/>
+        </w:rPr>
+        <w:t xml:space="preserve"> </w:t>
+      </w:r>
+      <w:proofErr w:type="spellStart"/>
+      <w:r>
+        <w:rPr>
+          <w:rFonts w:ascii="Courier New" w:eastAsia="Times New Roman" w:hAnsi="Courier New" w:cs="Courier New"/>
+          <w:color w:val="FFFFFF"/>
+          <w:sz w:val="20"/>
+          <w:szCs w:val="20"/>
+          <w:lang w:val="en-US" w:eastAsia="es-MX"/>
+        </w:rPr>
+        <w:t>i</w:t>
+      </w:r>
+      <w:proofErr w:type="spellEnd"/>
+      <w:r>
+        <w:rPr>
+          <w:rFonts w:ascii="Courier New" w:eastAsia="Times New Roman" w:hAnsi="Courier New" w:cs="Courier New"/>
+          <w:color w:val="FFFFFF"/>
+          <w:sz w:val="20"/>
+          <w:szCs w:val="20"/>
+          <w:lang w:val="en-US" w:eastAsia="es-MX"/>
+        </w:rPr>
+        <w:t xml:space="preserve"> -D jest enzyme enzyme-adapter-react-16</w:t>
+      </w:r>
+    </w:p>
+    <w:p>
+      <w:pPr>
+        <w:numPr>
+          <w:ilvl w:val="0"/>
+          <w:numId w:val="24"/>
+        </w:numPr>
+        <w:shd w:val="clear" w:color="auto" w:fill="FFFFFF"/>
+        <w:spacing w:before="0" w:after="0" w:line="240" w:lineRule="auto"/>
+        <w:ind w:left="0"/>
+        <w:rPr>
+          <w:rFonts w:ascii="Arial" w:eastAsia="Times New Roman" w:hAnsi="Arial" w:cs="Arial"/>
+          <w:color w:val="4A4A4A"/>
+          <w:sz w:val="24"/>
+          <w:szCs w:val="24"/>
+          <w:lang w:val="es-MX" w:eastAsia="es-MX"/>
+        </w:rPr>
+      </w:pPr>
+      <w:proofErr w:type="spellStart"/>
+      <w:r>
+        <w:rPr>
+          <w:rFonts w:ascii="Arial" w:eastAsia="Times New Roman" w:hAnsi="Arial" w:cs="Arial"/>
+          <w:color w:val="4A4A4A"/>
+          <w:sz w:val="24"/>
+          <w:szCs w:val="24"/>
+          <w:lang w:val="es-MX" w:eastAsia="es-MX"/>
+        </w:rPr>
+        <w:t>enzyme</w:t>
+      </w:r>
+      <w:proofErr w:type="spellEnd"/>
+      <w:r>
+        <w:rPr>
+          <w:rFonts w:ascii="Arial" w:eastAsia="Times New Roman" w:hAnsi="Arial" w:cs="Arial"/>
+          <w:color w:val="4A4A4A"/>
+          <w:sz w:val="24"/>
+          <w:szCs w:val="24"/>
+          <w:lang w:val="es-MX" w:eastAsia="es-MX"/>
+        </w:rPr>
+        <w:t xml:space="preserve">: Es una librería creada por </w:t>
+      </w:r>
+      <w:proofErr w:type="spellStart"/>
+      <w:r>
+        <w:rPr>
+          <w:rFonts w:ascii="Arial" w:eastAsia="Times New Roman" w:hAnsi="Arial" w:cs="Arial"/>
+          <w:color w:val="4A4A4A"/>
+          <w:sz w:val="24"/>
+          <w:szCs w:val="24"/>
+          <w:lang w:val="es-MX" w:eastAsia="es-MX"/>
+        </w:rPr>
+        <w:t>airbnb</w:t>
+      </w:r>
+      <w:proofErr w:type="spellEnd"/>
+      <w:r>
+        <w:rPr>
+          <w:rFonts w:ascii="Arial" w:eastAsia="Times New Roman" w:hAnsi="Arial" w:cs="Arial"/>
+          <w:color w:val="4A4A4A"/>
+          <w:sz w:val="24"/>
+          <w:szCs w:val="24"/>
+          <w:lang w:val="es-MX" w:eastAsia="es-MX"/>
+        </w:rPr>
+        <w:t xml:space="preserve"> para facilitar el test a componentes en </w:t>
+      </w:r>
+      <w:proofErr w:type="spellStart"/>
+      <w:r>
+        <w:rPr>
+          <w:rFonts w:ascii="Arial" w:eastAsia="Times New Roman" w:hAnsi="Arial" w:cs="Arial"/>
+          <w:color w:val="4A4A4A"/>
+          <w:sz w:val="24"/>
+          <w:szCs w:val="24"/>
+          <w:lang w:val="es-MX" w:eastAsia="es-MX"/>
+        </w:rPr>
+        <w:t>React</w:t>
+      </w:r>
+      <w:proofErr w:type="spellEnd"/>
+    </w:p>
+    <w:p>
+      <w:pPr>
+        <w:numPr>
+          <w:ilvl w:val="0"/>
+          <w:numId w:val="24"/>
+        </w:numPr>
+        <w:shd w:val="clear" w:color="auto" w:fill="FFFFFF"/>
+        <w:spacing w:before="0" w:after="0" w:line="240" w:lineRule="auto"/>
+        <w:ind w:left="0"/>
+        <w:rPr>
+          <w:rFonts w:ascii="Arial" w:eastAsia="Times New Roman" w:hAnsi="Arial" w:cs="Arial"/>
+          <w:color w:val="4A4A4A"/>
+          <w:sz w:val="24"/>
+          <w:szCs w:val="24"/>
+          <w:lang w:val="es-MX" w:eastAsia="es-MX"/>
+        </w:rPr>
+      </w:pPr>
+      <w:r>
+        <w:rPr>
+          <w:rFonts w:ascii="Arial" w:eastAsia="Times New Roman" w:hAnsi="Arial" w:cs="Arial"/>
+          <w:color w:val="4A4A4A"/>
+          <w:sz w:val="24"/>
+          <w:szCs w:val="24"/>
+          <w:lang w:val="es-MX" w:eastAsia="es-MX"/>
+        </w:rPr>
+        <w:t xml:space="preserve">enzyme-adapter-react-16: Es un adaptador para la versión de </w:t>
+      </w:r>
+      <w:proofErr w:type="spellStart"/>
+      <w:r>
+        <w:rPr>
+          <w:rFonts w:ascii="Arial" w:eastAsia="Times New Roman" w:hAnsi="Arial" w:cs="Arial"/>
+          <w:color w:val="4A4A4A"/>
+          <w:sz w:val="24"/>
+          <w:szCs w:val="24"/>
+          <w:lang w:val="es-MX" w:eastAsia="es-MX"/>
+        </w:rPr>
+        <w:t>React</w:t>
+      </w:r>
+      <w:proofErr w:type="spellEnd"/>
+      <w:r>
+        <w:rPr>
+          <w:rFonts w:ascii="Arial" w:eastAsia="Times New Roman" w:hAnsi="Arial" w:cs="Arial"/>
+          <w:color w:val="4A4A4A"/>
+          <w:sz w:val="24"/>
+          <w:szCs w:val="24"/>
+          <w:lang w:val="es-MX" w:eastAsia="es-MX"/>
+        </w:rPr>
+        <w:t xml:space="preserve"> que estemos utilizando.</w:t>
+      </w:r>
+    </w:p>
+    <w:p>
+      <w:pPr>
+        <w:shd w:val="clear" w:color="auto" w:fill="FFFFFF"/>
+        <w:spacing w:before="0" w:after="0" w:line="240" w:lineRule="auto"/>
+        <w:rPr>
+          <w:rFonts w:ascii="Arial" w:eastAsia="Times New Roman" w:hAnsi="Arial" w:cs="Arial"/>
+          <w:color w:val="4A4A4A"/>
+          <w:sz w:val="24"/>
+          <w:szCs w:val="24"/>
+          <w:lang w:val="es-MX" w:eastAsia="es-MX"/>
+        </w:rPr>
+      </w:pPr>
+      <w:r>
+        <w:rPr>
+          <w:rFonts w:ascii="Arial" w:eastAsia="Times New Roman" w:hAnsi="Arial" w:cs="Arial"/>
+          <w:color w:val="4A4A4A"/>
+          <w:sz w:val="24"/>
+          <w:szCs w:val="24"/>
+          <w:lang w:val="es-MX" w:eastAsia="es-MX"/>
+        </w:rPr>
+        <w:t>Más información en la </w:t>
+      </w:r>
+      <w:hyperlink r:id="rId13" w:tgtFrame="_blank" w:history="1">
+        <w:r>
+          <w:rPr>
+            <w:rFonts w:ascii="Arial" w:eastAsia="Times New Roman" w:hAnsi="Arial" w:cs="Arial"/>
+            <w:color w:val="0791E6"/>
+            <w:sz w:val="24"/>
+            <w:szCs w:val="24"/>
+            <w:lang w:val="es-MX" w:eastAsia="es-MX"/>
+          </w:rPr>
+          <w:t>documentación</w:t>
+        </w:r>
+      </w:hyperlink>
+    </w:p>
+    <w:p>
+      <w:pPr>
+        <w:shd w:val="clear" w:color="auto" w:fill="FFFFFF"/>
+        <w:spacing w:before="0" w:after="0" w:line="240" w:lineRule="auto"/>
+        <w:rPr>
+          <w:rFonts w:ascii="Arial" w:eastAsia="Times New Roman" w:hAnsi="Arial" w:cs="Arial"/>
+          <w:color w:val="4A4A4A"/>
+          <w:sz w:val="24"/>
+          <w:szCs w:val="24"/>
+          <w:lang w:val="es-MX" w:eastAsia="es-MX"/>
+        </w:rPr>
+      </w:pPr>
+      <w:r>
+        <w:rPr>
+          <w:rFonts w:ascii="Arial" w:eastAsia="Times New Roman" w:hAnsi="Arial" w:cs="Arial"/>
+          <w:color w:val="4A4A4A"/>
+          <w:sz w:val="24"/>
+          <w:szCs w:val="24"/>
+          <w:lang w:val="es-MX" w:eastAsia="es-MX"/>
+        </w:rPr>
+        <w:t xml:space="preserve">Configuración en </w:t>
+      </w:r>
+      <w:proofErr w:type="spellStart"/>
+      <w:r>
+        <w:rPr>
+          <w:rFonts w:ascii="Arial" w:eastAsia="Times New Roman" w:hAnsi="Arial" w:cs="Arial"/>
+          <w:color w:val="4A4A4A"/>
+          <w:sz w:val="24"/>
+          <w:szCs w:val="24"/>
+          <w:lang w:val="es-MX" w:eastAsia="es-MX"/>
+        </w:rPr>
+        <w:t>package.json</w:t>
+      </w:r>
+      <w:proofErr w:type="spellEnd"/>
+    </w:p>
+    <w:p>
+      <w:pPr>
+        <w:shd w:val="clear" w:color="auto" w:fill="FFFFFF"/>
+        <w:spacing w:before="0" w:after="0" w:line="240" w:lineRule="auto"/>
+        <w:rPr>
+          <w:rFonts w:ascii="Arial" w:eastAsia="Times New Roman" w:hAnsi="Arial" w:cs="Arial"/>
+          <w:color w:val="4A4A4A"/>
+          <w:sz w:val="24"/>
+          <w:szCs w:val="24"/>
+          <w:lang w:val="es-MX" w:eastAsia="es-MX"/>
+        </w:rPr>
+      </w:pPr>
+      <w:r>
+        <w:rPr>
+          <w:rFonts w:ascii="Arial" w:eastAsia="Times New Roman" w:hAnsi="Arial" w:cs="Arial"/>
+          <w:color w:val="4A4A4A"/>
+          <w:sz w:val="24"/>
+          <w:szCs w:val="24"/>
+          <w:lang w:val="es-MX" w:eastAsia="es-MX"/>
+        </w:rPr>
+        <w:t xml:space="preserve">Le pasamos la configuración del adaptador al </w:t>
+      </w:r>
+      <w:proofErr w:type="spellStart"/>
+      <w:r>
+        <w:rPr>
+          <w:rFonts w:ascii="Arial" w:eastAsia="Times New Roman" w:hAnsi="Arial" w:cs="Arial"/>
+          <w:color w:val="4A4A4A"/>
+          <w:sz w:val="24"/>
+          <w:szCs w:val="24"/>
+          <w:lang w:val="es-MX" w:eastAsia="es-MX"/>
+        </w:rPr>
+        <w:t>projecto</w:t>
+      </w:r>
+      <w:proofErr w:type="spellEnd"/>
+      <w:r>
+        <w:rPr>
+          <w:rFonts w:ascii="Arial" w:eastAsia="Times New Roman" w:hAnsi="Arial" w:cs="Arial"/>
+          <w:color w:val="4A4A4A"/>
+          <w:sz w:val="24"/>
+          <w:szCs w:val="24"/>
+          <w:lang w:val="es-MX" w:eastAsia="es-MX"/>
+        </w:rPr>
+        <w:t>.</w:t>
+      </w:r>
+    </w:p>
+    <w:p>
+      <w:pPr>
+        <w:shd w:val="clear" w:color="auto" w:fill="333333"/>
+        <w:tabs>
+          <w:tab w:val="left" w:pos="916"/>
+          <w:tab w:val="left" w:pos="1832"/>
+          <w:tab w:val="left" w:pos="2748"/>
+          <w:tab w:val="left" w:pos="3664"/>
+          <w:tab w:val="left" w:pos="4580"/>
+          <w:tab w:val="left" w:pos="5496"/>
+          <w:tab w:val="left" w:pos="6412"/>
+          <w:tab w:val="left" w:pos="7328"/>
+          <w:tab w:val="left" w:pos="8244"/>
+          <w:tab w:val="left" w:pos="9160"/>
+          <w:tab w:val="left" w:pos="10076"/>
+          <w:tab w:val="left" w:pos="10992"/>
+          <w:tab w:val="left" w:pos="11908"/>
+          <w:tab w:val="left" w:pos="12824"/>
+          <w:tab w:val="left" w:pos="13740"/>
+          <w:tab w:val="left" w:pos="14656"/>
+        </w:tabs>
+        <w:spacing w:before="0" w:after="0" w:line="240" w:lineRule="auto"/>
+        <w:rPr>
+          <w:rFonts w:ascii="Courier New" w:eastAsia="Times New Roman" w:hAnsi="Courier New" w:cs="Courier New"/>
+          <w:color w:val="FFFFFF"/>
+          <w:sz w:val="20"/>
+          <w:szCs w:val="20"/>
+          <w:lang w:val="en-US" w:eastAsia="es-MX"/>
+        </w:rPr>
+      </w:pPr>
+      <w:r>
+        <w:rPr>
+          <w:rFonts w:ascii="Courier New" w:eastAsia="Times New Roman" w:hAnsi="Courier New" w:cs="Courier New"/>
+          <w:color w:val="A6E22E"/>
+          <w:sz w:val="20"/>
+          <w:szCs w:val="20"/>
+          <w:lang w:val="en-US" w:eastAsia="es-MX"/>
+        </w:rPr>
+        <w:t>"</w:t>
+      </w:r>
+      <w:proofErr w:type="gramStart"/>
+      <w:r>
+        <w:rPr>
+          <w:rFonts w:ascii="Courier New" w:eastAsia="Times New Roman" w:hAnsi="Courier New" w:cs="Courier New"/>
+          <w:color w:val="A6E22E"/>
+          <w:sz w:val="20"/>
+          <w:szCs w:val="20"/>
+          <w:lang w:val="en-US" w:eastAsia="es-MX"/>
+        </w:rPr>
+        <w:t>jest</w:t>
+      </w:r>
+      <w:proofErr w:type="gramEnd"/>
+      <w:r>
+        <w:rPr>
+          <w:rFonts w:ascii="Courier New" w:eastAsia="Times New Roman" w:hAnsi="Courier New" w:cs="Courier New"/>
+          <w:color w:val="A6E22E"/>
+          <w:sz w:val="20"/>
+          <w:szCs w:val="20"/>
+          <w:lang w:val="en-US" w:eastAsia="es-MX"/>
+        </w:rPr>
+        <w:t>"</w:t>
+      </w:r>
+      <w:r>
+        <w:rPr>
+          <w:rFonts w:ascii="Courier New" w:eastAsia="Times New Roman" w:hAnsi="Courier New" w:cs="Courier New"/>
+          <w:color w:val="FFFFFF"/>
+          <w:sz w:val="20"/>
+          <w:szCs w:val="20"/>
+          <w:lang w:val="en-US" w:eastAsia="es-MX"/>
+        </w:rPr>
+        <w:t>: {</w:t>
+      </w:r>
+    </w:p>
+    <w:p>
+      <w:pPr>
+        <w:shd w:val="clear" w:color="auto" w:fill="333333"/>
+        <w:tabs>
+          <w:tab w:val="left" w:pos="916"/>
+          <w:tab w:val="left" w:pos="1832"/>
+          <w:tab w:val="left" w:pos="2748"/>
+          <w:tab w:val="left" w:pos="3664"/>
+          <w:tab w:val="left" w:pos="4580"/>
+          <w:tab w:val="left" w:pos="5496"/>
+          <w:tab w:val="left" w:pos="6412"/>
+          <w:tab w:val="left" w:pos="7328"/>
+          <w:tab w:val="left" w:pos="8244"/>
+          <w:tab w:val="left" w:pos="9160"/>
+          <w:tab w:val="left" w:pos="10076"/>
+          <w:tab w:val="left" w:pos="10992"/>
+          <w:tab w:val="left" w:pos="11908"/>
+          <w:tab w:val="left" w:pos="12824"/>
+          <w:tab w:val="left" w:pos="13740"/>
+          <w:tab w:val="left" w:pos="14656"/>
+        </w:tabs>
+        <w:spacing w:before="0" w:after="0" w:line="240" w:lineRule="auto"/>
+        <w:rPr>
+          <w:rFonts w:ascii="Courier New" w:eastAsia="Times New Roman" w:hAnsi="Courier New" w:cs="Courier New"/>
+          <w:color w:val="FFFFFF"/>
+          <w:sz w:val="20"/>
+          <w:szCs w:val="20"/>
+          <w:lang w:val="en-US" w:eastAsia="es-MX"/>
+        </w:rPr>
+      </w:pPr>
+      <w:r>
+        <w:rPr>
+          <w:rFonts w:ascii="Courier New" w:eastAsia="Times New Roman" w:hAnsi="Courier New" w:cs="Courier New"/>
+          <w:color w:val="FFFFFF"/>
+          <w:sz w:val="20"/>
+          <w:szCs w:val="20"/>
+          <w:lang w:val="en-US" w:eastAsia="es-MX"/>
+        </w:rPr>
+        <w:t xml:space="preserve">  </w:t>
+      </w:r>
+      <w:r>
+        <w:rPr>
+          <w:rFonts w:ascii="Courier New" w:eastAsia="Times New Roman" w:hAnsi="Courier New" w:cs="Courier New"/>
+          <w:color w:val="A6E22E"/>
+          <w:sz w:val="20"/>
+          <w:szCs w:val="20"/>
+          <w:lang w:val="en-US" w:eastAsia="es-MX"/>
+        </w:rPr>
+        <w:t>"</w:t>
+      </w:r>
+      <w:proofErr w:type="spellStart"/>
+      <w:proofErr w:type="gramStart"/>
+      <w:r>
+        <w:rPr>
+          <w:rFonts w:ascii="Courier New" w:eastAsia="Times New Roman" w:hAnsi="Courier New" w:cs="Courier New"/>
+          <w:color w:val="A6E22E"/>
+          <w:sz w:val="20"/>
+          <w:szCs w:val="20"/>
+          <w:lang w:val="en-US" w:eastAsia="es-MX"/>
+        </w:rPr>
+        <w:t>setupFilesAfterEnv</w:t>
+      </w:r>
+      <w:proofErr w:type="spellEnd"/>
+      <w:proofErr w:type="gramEnd"/>
+      <w:r>
+        <w:rPr>
+          <w:rFonts w:ascii="Courier New" w:eastAsia="Times New Roman" w:hAnsi="Courier New" w:cs="Courier New"/>
+          <w:color w:val="A6E22E"/>
+          <w:sz w:val="20"/>
+          <w:szCs w:val="20"/>
+          <w:lang w:val="en-US" w:eastAsia="es-MX"/>
+        </w:rPr>
+        <w:t>"</w:t>
+      </w:r>
+      <w:r>
+        <w:rPr>
+          <w:rFonts w:ascii="Courier New" w:eastAsia="Times New Roman" w:hAnsi="Courier New" w:cs="Courier New"/>
+          <w:color w:val="FFFFFF"/>
+          <w:sz w:val="20"/>
+          <w:szCs w:val="20"/>
+          <w:lang w:val="en-US" w:eastAsia="es-MX"/>
+        </w:rPr>
+        <w:t>: [</w:t>
+      </w:r>
+    </w:p>
+    <w:p>
+      <w:pPr>
+        <w:shd w:val="clear" w:color="auto" w:fill="333333"/>
+        <w:tabs>
+          <w:tab w:val="left" w:pos="916"/>
+          <w:tab w:val="left" w:pos="1832"/>
+          <w:tab w:val="left" w:pos="2748"/>
+          <w:tab w:val="left" w:pos="3664"/>
+          <w:tab w:val="left" w:pos="4580"/>
+          <w:tab w:val="left" w:pos="5496"/>
+          <w:tab w:val="left" w:pos="6412"/>
+          <w:tab w:val="left" w:pos="7328"/>
+          <w:tab w:val="left" w:pos="8244"/>
+          <w:tab w:val="left" w:pos="9160"/>
+          <w:tab w:val="left" w:pos="10076"/>
+          <w:tab w:val="left" w:pos="10992"/>
+          <w:tab w:val="left" w:pos="11908"/>
+          <w:tab w:val="left" w:pos="12824"/>
+          <w:tab w:val="left" w:pos="13740"/>
+          <w:tab w:val="left" w:pos="14656"/>
+        </w:tabs>
+        <w:spacing w:before="0" w:after="0" w:line="240" w:lineRule="auto"/>
+        <w:rPr>
+          <w:rFonts w:ascii="Courier New" w:eastAsia="Times New Roman" w:hAnsi="Courier New" w:cs="Courier New"/>
+          <w:color w:val="FFFFFF"/>
+          <w:sz w:val="20"/>
+          <w:szCs w:val="20"/>
+          <w:lang w:val="en-US" w:eastAsia="es-MX"/>
+        </w:rPr>
+      </w:pPr>
+      <w:r>
+        <w:rPr>
+          <w:rFonts w:ascii="Courier New" w:eastAsia="Times New Roman" w:hAnsi="Courier New" w:cs="Courier New"/>
+          <w:color w:val="FFFFFF"/>
+          <w:sz w:val="20"/>
+          <w:szCs w:val="20"/>
+          <w:lang w:val="en-US" w:eastAsia="es-MX"/>
+        </w:rPr>
+        <w:t xml:space="preserve">    </w:t>
+      </w:r>
+      <w:r>
+        <w:rPr>
+          <w:rFonts w:ascii="Courier New" w:eastAsia="Times New Roman" w:hAnsi="Courier New" w:cs="Courier New"/>
+          <w:color w:val="A6E22E"/>
+          <w:sz w:val="20"/>
+          <w:szCs w:val="20"/>
+          <w:lang w:val="en-US" w:eastAsia="es-MX"/>
+        </w:rPr>
+        <w:t>"&lt;</w:t>
+      </w:r>
+      <w:proofErr w:type="spellStart"/>
+      <w:proofErr w:type="gramStart"/>
+      <w:r>
+        <w:rPr>
+          <w:rFonts w:ascii="Courier New" w:eastAsia="Times New Roman" w:hAnsi="Courier New" w:cs="Courier New"/>
+          <w:color w:val="A6E22E"/>
+          <w:sz w:val="20"/>
+          <w:szCs w:val="20"/>
+          <w:lang w:val="en-US" w:eastAsia="es-MX"/>
+        </w:rPr>
+        <w:t>rootDir</w:t>
+      </w:r>
+      <w:proofErr w:type="spellEnd"/>
+      <w:proofErr w:type="gramEnd"/>
+      <w:r>
+        <w:rPr>
+          <w:rFonts w:ascii="Courier New" w:eastAsia="Times New Roman" w:hAnsi="Courier New" w:cs="Courier New"/>
+          <w:color w:val="A6E22E"/>
+          <w:sz w:val="20"/>
+          <w:szCs w:val="20"/>
+          <w:lang w:val="en-US" w:eastAsia="es-MX"/>
+        </w:rPr>
+        <w:t>&gt;/</w:t>
+      </w:r>
+      <w:proofErr w:type="spellStart"/>
+      <w:r>
+        <w:rPr>
+          <w:rFonts w:ascii="Courier New" w:eastAsia="Times New Roman" w:hAnsi="Courier New" w:cs="Courier New"/>
+          <w:color w:val="A6E22E"/>
+          <w:sz w:val="20"/>
+          <w:szCs w:val="20"/>
+          <w:lang w:val="en-US" w:eastAsia="es-MX"/>
+        </w:rPr>
+        <w:t>src</w:t>
+      </w:r>
+      <w:proofErr w:type="spellEnd"/>
+      <w:r>
+        <w:rPr>
+          <w:rFonts w:ascii="Courier New" w:eastAsia="Times New Roman" w:hAnsi="Courier New" w:cs="Courier New"/>
+          <w:color w:val="A6E22E"/>
+          <w:sz w:val="20"/>
+          <w:szCs w:val="20"/>
+          <w:lang w:val="en-US" w:eastAsia="es-MX"/>
+        </w:rPr>
+        <w:t>/__test__/setupTest.js"</w:t>
+      </w:r>
+    </w:p>
+    <w:p>
+      <w:pPr>
+        <w:shd w:val="clear" w:color="auto" w:fill="333333"/>
+        <w:tabs>
+          <w:tab w:val="left" w:pos="916"/>
+          <w:tab w:val="left" w:pos="1832"/>
+          <w:tab w:val="left" w:pos="2748"/>
+          <w:tab w:val="left" w:pos="3664"/>
+          <w:tab w:val="left" w:pos="4580"/>
+          <w:tab w:val="left" w:pos="5496"/>
+          <w:tab w:val="left" w:pos="6412"/>
+          <w:tab w:val="left" w:pos="7328"/>
+          <w:tab w:val="left" w:pos="8244"/>
+          <w:tab w:val="left" w:pos="9160"/>
+          <w:tab w:val="left" w:pos="10076"/>
+          <w:tab w:val="left" w:pos="10992"/>
+          <w:tab w:val="left" w:pos="11908"/>
+          <w:tab w:val="left" w:pos="12824"/>
+          <w:tab w:val="left" w:pos="13740"/>
+          <w:tab w:val="left" w:pos="14656"/>
+        </w:tabs>
+        <w:spacing w:before="0" w:after="0" w:line="240" w:lineRule="auto"/>
+        <w:rPr>
+          <w:rFonts w:ascii="Courier New" w:eastAsia="Times New Roman" w:hAnsi="Courier New" w:cs="Courier New"/>
+          <w:color w:val="FFFFFF"/>
+          <w:sz w:val="20"/>
+          <w:szCs w:val="20"/>
+          <w:lang w:val="es-MX" w:eastAsia="es-MX"/>
+        </w:rPr>
+      </w:pPr>
+      <w:r>
+        <w:rPr>
+          <w:rFonts w:ascii="Courier New" w:eastAsia="Times New Roman" w:hAnsi="Courier New" w:cs="Courier New"/>
+          <w:color w:val="FFFFFF"/>
+          <w:sz w:val="20"/>
+          <w:szCs w:val="20"/>
+          <w:lang w:val="en-US" w:eastAsia="es-MX"/>
+        </w:rPr>
+        <w:t xml:space="preserve">  </w:t>
+      </w:r>
+      <w:r>
+        <w:rPr>
+          <w:rFonts w:ascii="Courier New" w:eastAsia="Times New Roman" w:hAnsi="Courier New" w:cs="Courier New"/>
+          <w:color w:val="FFFFFF"/>
+          <w:sz w:val="20"/>
+          <w:szCs w:val="20"/>
+          <w:lang w:val="es-MX" w:eastAsia="es-MX"/>
+        </w:rPr>
+        <w:t>]</w:t>
+      </w:r>
+    </w:p>
+    <w:p>
+      <w:pPr>
+        <w:shd w:val="clear" w:color="auto" w:fill="333333"/>
+        <w:tabs>
+          <w:tab w:val="left" w:pos="916"/>
+          <w:tab w:val="left" w:pos="1832"/>
+          <w:tab w:val="left" w:pos="2748"/>
+          <w:tab w:val="left" w:pos="3664"/>
+          <w:tab w:val="left" w:pos="4580"/>
+          <w:tab w:val="left" w:pos="5496"/>
+          <w:tab w:val="left" w:pos="6412"/>
+          <w:tab w:val="left" w:pos="7328"/>
+          <w:tab w:val="left" w:pos="8244"/>
+          <w:tab w:val="left" w:pos="9160"/>
+          <w:tab w:val="left" w:pos="10076"/>
+          <w:tab w:val="left" w:pos="10992"/>
+          <w:tab w:val="left" w:pos="11908"/>
+          <w:tab w:val="left" w:pos="12824"/>
+          <w:tab w:val="left" w:pos="13740"/>
+          <w:tab w:val="left" w:pos="14656"/>
+        </w:tabs>
+        <w:spacing w:before="0" w:after="0" w:line="240" w:lineRule="auto"/>
+        <w:rPr>
+          <w:rFonts w:ascii="Courier New" w:eastAsia="Times New Roman" w:hAnsi="Courier New" w:cs="Courier New"/>
+          <w:color w:val="FFFFFF"/>
+          <w:sz w:val="21"/>
+          <w:szCs w:val="21"/>
+          <w:lang w:val="es-MX" w:eastAsia="es-MX"/>
+        </w:rPr>
+      </w:pPr>
+      <w:r>
+        <w:rPr>
+          <w:rFonts w:ascii="Courier New" w:eastAsia="Times New Roman" w:hAnsi="Courier New" w:cs="Courier New"/>
+          <w:color w:val="FFFFFF"/>
+          <w:sz w:val="20"/>
+          <w:szCs w:val="20"/>
+          <w:lang w:val="es-MX" w:eastAsia="es-MX"/>
+        </w:rPr>
+        <w:t>}</w:t>
+      </w:r>
+      <w:bookmarkStart w:id="2" w:name="_GoBack"/>
+      <w:bookmarkEnd w:id="2"/>
+    </w:p>
     <w:sectPr>
-      <w:footerReference w:type="default" r:id="rId13"/>
+      <w:footerReference w:type="default" r:id="rId14"/>
       <w:pgSz w:w="11907" w:h="16839" w:code="9"/>
       <w:pgMar w:top="1440" w:right="1440" w:bottom="1440" w:left="1440" w:header="720" w:footer="720" w:gutter="0"/>
       <w:cols w:space="720"/>
@@ -2569,7 +6788,7 @@
             <w:noProof/>
             <w:lang w:bidi="es-ES"/>
           </w:rPr>
-          <w:t>3</w:t>
+          <w:t>5</w:t>
         </w:r>
         <w:r>
           <w:rPr>
@@ -3118,6 +7337,155 @@
     </w:lvl>
   </w:abstractNum>
   <w:abstractNum w:abstractNumId="13">
+    <w:nsid w:val="320B1A96"/>
+    <w:multiLevelType w:val="multilevel"/>
+    <w:tmpl w:val="5202AC4A"/>
+    <w:lvl w:ilvl="0">
+      <w:start w:val="1"/>
+      <w:numFmt w:val="bullet"/>
+      <w:lvlText w:val=""/>
+      <w:lvlJc w:val="left"/>
+      <w:pPr>
+        <w:tabs>
+          <w:tab w:val="num" w:pos="720"/>
+        </w:tabs>
+        <w:ind w:left="720" w:hanging="360"/>
+      </w:pPr>
+      <w:rPr>
+        <w:rFonts w:ascii="Symbol" w:hAnsi="Symbol" w:hint="default"/>
+        <w:sz w:val="20"/>
+      </w:rPr>
+    </w:lvl>
+    <w:lvl w:ilvl="1" w:tentative="1">
+      <w:start w:val="1"/>
+      <w:numFmt w:val="bullet"/>
+      <w:lvlText w:val="o"/>
+      <w:lvlJc w:val="left"/>
+      <w:pPr>
+        <w:tabs>
+          <w:tab w:val="num" w:pos="1440"/>
+        </w:tabs>
+        <w:ind w:left="1440" w:hanging="360"/>
+      </w:pPr>
+      <w:rPr>
+        <w:rFonts w:ascii="Courier New" w:hAnsi="Courier New" w:hint="default"/>
+        <w:sz w:val="20"/>
+      </w:rPr>
+    </w:lvl>
+    <w:lvl w:ilvl="2" w:tentative="1">
+      <w:start w:val="1"/>
+      <w:numFmt w:val="bullet"/>
+      <w:lvlText w:val=""/>
+      <w:lvlJc w:val="left"/>
+      <w:pPr>
+        <w:tabs>
+          <w:tab w:val="num" w:pos="2160"/>
+        </w:tabs>
+        <w:ind w:left="2160" w:hanging="360"/>
+      </w:pPr>
+      <w:rPr>
+        <w:rFonts w:ascii="Wingdings" w:hAnsi="Wingdings" w:hint="default"/>
+        <w:sz w:val="20"/>
+      </w:rPr>
+    </w:lvl>
+    <w:lvl w:ilvl="3" w:tentative="1">
+      <w:start w:val="1"/>
+      <w:numFmt w:val="bullet"/>
+      <w:lvlText w:val=""/>
+      <w:lvlJc w:val="left"/>
+      <w:pPr>
+        <w:tabs>
+          <w:tab w:val="num" w:pos="2880"/>
+        </w:tabs>
+        <w:ind w:left="2880" w:hanging="360"/>
+      </w:pPr>
+      <w:rPr>
+        <w:rFonts w:ascii="Wingdings" w:hAnsi="Wingdings" w:hint="default"/>
+        <w:sz w:val="20"/>
+      </w:rPr>
+    </w:lvl>
+    <w:lvl w:ilvl="4" w:tentative="1">
+      <w:start w:val="1"/>
+      <w:numFmt w:val="bullet"/>
+      <w:lvlText w:val=""/>
+      <w:lvlJc w:val="left"/>
+      <w:pPr>
+        <w:tabs>
+          <w:tab w:val="num" w:pos="3600"/>
+        </w:tabs>
+        <w:ind w:left="3600" w:hanging="360"/>
+      </w:pPr>
+      <w:rPr>
+        <w:rFonts w:ascii="Wingdings" w:hAnsi="Wingdings" w:hint="default"/>
+        <w:sz w:val="20"/>
+      </w:rPr>
+    </w:lvl>
+    <w:lvl w:ilvl="5" w:tentative="1">
+      <w:start w:val="1"/>
+      <w:numFmt w:val="bullet"/>
+      <w:lvlText w:val=""/>
+      <w:lvlJc w:val="left"/>
+      <w:pPr>
+        <w:tabs>
+          <w:tab w:val="num" w:pos="4320"/>
+        </w:tabs>
+        <w:ind w:left="4320" w:hanging="360"/>
+      </w:pPr>
+      <w:rPr>
+        <w:rFonts w:ascii="Wingdings" w:hAnsi="Wingdings" w:hint="default"/>
+        <w:sz w:val="20"/>
+      </w:rPr>
+    </w:lvl>
+    <w:lvl w:ilvl="6" w:tentative="1">
+      <w:start w:val="1"/>
+      <w:numFmt w:val="bullet"/>
+      <w:lvlText w:val=""/>
+      <w:lvlJc w:val="left"/>
+      <w:pPr>
+        <w:tabs>
+          <w:tab w:val="num" w:pos="5040"/>
+        </w:tabs>
+        <w:ind w:left="5040" w:hanging="360"/>
+      </w:pPr>
+      <w:rPr>
+        <w:rFonts w:ascii="Wingdings" w:hAnsi="Wingdings" w:hint="default"/>
+        <w:sz w:val="20"/>
+      </w:rPr>
+    </w:lvl>
+    <w:lvl w:ilvl="7" w:tentative="1">
+      <w:start w:val="1"/>
+      <w:numFmt w:val="bullet"/>
+      <w:lvlText w:val=""/>
+      <w:lvlJc w:val="left"/>
+      <w:pPr>
+        <w:tabs>
+          <w:tab w:val="num" w:pos="5760"/>
+        </w:tabs>
+        <w:ind w:left="5760" w:hanging="360"/>
+      </w:pPr>
+      <w:rPr>
+        <w:rFonts w:ascii="Wingdings" w:hAnsi="Wingdings" w:hint="default"/>
+        <w:sz w:val="20"/>
+      </w:rPr>
+    </w:lvl>
+    <w:lvl w:ilvl="8" w:tentative="1">
+      <w:start w:val="1"/>
+      <w:numFmt w:val="bullet"/>
+      <w:lvlText w:val=""/>
+      <w:lvlJc w:val="left"/>
+      <w:pPr>
+        <w:tabs>
+          <w:tab w:val="num" w:pos="6480"/>
+        </w:tabs>
+        <w:ind w:left="6480" w:hanging="360"/>
+      </w:pPr>
+      <w:rPr>
+        <w:rFonts w:ascii="Wingdings" w:hAnsi="Wingdings" w:hint="default"/>
+        <w:sz w:val="20"/>
+      </w:rPr>
+    </w:lvl>
+  </w:abstractNum>
+  <w:abstractNum w:abstractNumId="14">
     <w:nsid w:val="3A447C1D"/>
     <w:multiLevelType w:val="multilevel"/>
     <w:tmpl w:val="8124BB92"/>
@@ -3266,7 +7634,7 @@
       </w:rPr>
     </w:lvl>
   </w:abstractNum>
-  <w:abstractNum w:abstractNumId="14">
+  <w:abstractNum w:abstractNumId="15">
     <w:nsid w:val="3BFF613F"/>
     <w:multiLevelType w:val="multilevel"/>
     <w:tmpl w:val="F3B4E8E2"/>
@@ -3415,7 +7783,7 @@
       </w:rPr>
     </w:lvl>
   </w:abstractNum>
-  <w:abstractNum w:abstractNumId="15">
+  <w:abstractNum w:abstractNumId="16">
     <w:nsid w:val="548B32C0"/>
     <w:multiLevelType w:val="hybridMultilevel"/>
     <w:tmpl w:val="535A2616"/>
@@ -3501,7 +7869,7 @@
       </w:pPr>
     </w:lvl>
   </w:abstractNum>
-  <w:abstractNum w:abstractNumId="16">
+  <w:abstractNum w:abstractNumId="17">
     <w:nsid w:val="549B76E6"/>
     <w:multiLevelType w:val="hybridMultilevel"/>
     <w:tmpl w:val="1D409D14"/>
@@ -3590,7 +7958,7 @@
       </w:pPr>
     </w:lvl>
   </w:abstractNum>
-  <w:abstractNum w:abstractNumId="17">
+  <w:abstractNum w:abstractNumId="18">
     <w:nsid w:val="60F57002"/>
     <w:multiLevelType w:val="multilevel"/>
     <w:tmpl w:val="8652A0FA"/>
@@ -3739,7 +8107,7 @@
       </w:rPr>
     </w:lvl>
   </w:abstractNum>
-  <w:abstractNum w:abstractNumId="18">
+  <w:abstractNum w:abstractNumId="19">
     <w:nsid w:val="735D1288"/>
     <w:multiLevelType w:val="multilevel"/>
     <w:tmpl w:val="0409001D"/>
@@ -3825,7 +8193,7 @@
       </w:pPr>
     </w:lvl>
   </w:abstractNum>
-  <w:abstractNum w:abstractNumId="19">
+  <w:abstractNum w:abstractNumId="20">
     <w:nsid w:val="757B4A81"/>
     <w:multiLevelType w:val="multilevel"/>
     <w:tmpl w:val="0B946ECE"/>
@@ -3974,7 +8342,7 @@
       </w:rPr>
     </w:lvl>
   </w:abstractNum>
-  <w:abstractNum w:abstractNumId="20">
+  <w:abstractNum w:abstractNumId="21">
     <w:nsid w:val="76421687"/>
     <w:multiLevelType w:val="multilevel"/>
     <w:tmpl w:val="0409001D"/>
@@ -4060,7 +8428,7 @@
       </w:pPr>
     </w:lvl>
   </w:abstractNum>
-  <w:abstractNum w:abstractNumId="21">
+  <w:abstractNum w:abstractNumId="22">
     <w:nsid w:val="7A2C3EB3"/>
     <w:multiLevelType w:val="multilevel"/>
     <w:tmpl w:val="84B46318"/>
@@ -4147,7 +8515,7 @@
       </w:pPr>
     </w:lvl>
   </w:abstractNum>
-  <w:abstractNum w:abstractNumId="22">
+  <w:abstractNum w:abstractNumId="23">
     <w:nsid w:val="7F3A1AB1"/>
     <w:multiLevelType w:val="multilevel"/>
     <w:tmpl w:val="04090023"/>
@@ -4235,28 +8603,28 @@
     </w:lvl>
   </w:abstractNum>
   <w:num w:numId="1">
-    <w:abstractNumId w:val="16"/>
+    <w:abstractNumId w:val="17"/>
   </w:num>
   <w:num w:numId="2">
     <w:abstractNumId w:val="11"/>
   </w:num>
   <w:num w:numId="3">
-    <w:abstractNumId w:val="15"/>
+    <w:abstractNumId w:val="16"/>
   </w:num>
   <w:num w:numId="4">
     <w:abstractNumId w:val="12"/>
   </w:num>
   <w:num w:numId="5">
-    <w:abstractNumId w:val="20"/>
+    <w:abstractNumId w:val="21"/>
   </w:num>
   <w:num w:numId="6">
-    <w:abstractNumId w:val="21"/>
+    <w:abstractNumId w:val="22"/>
   </w:num>
   <w:num w:numId="7">
-    <w:abstractNumId w:val="18"/>
+    <w:abstractNumId w:val="19"/>
   </w:num>
   <w:num w:numId="8">
-    <w:abstractNumId w:val="22"/>
+    <w:abstractNumId w:val="23"/>
   </w:num>
   <w:num w:numId="9">
     <w:abstractNumId w:val="9"/>
@@ -4289,19 +8657,22 @@
     <w:abstractNumId w:val="0"/>
   </w:num>
   <w:num w:numId="19">
-    <w:abstractNumId w:val="17"/>
+    <w:abstractNumId w:val="18"/>
   </w:num>
   <w:num w:numId="20">
     <w:abstractNumId w:val="10"/>
   </w:num>
   <w:num w:numId="21">
-    <w:abstractNumId w:val="19"/>
+    <w:abstractNumId w:val="20"/>
   </w:num>
   <w:num w:numId="22">
-    <w:abstractNumId w:val="13"/>
+    <w:abstractNumId w:val="14"/>
   </w:num>
   <w:num w:numId="23">
-    <w:abstractNumId w:val="14"/>
+    <w:abstractNumId w:val="15"/>
+  </w:num>
+  <w:num w:numId="24">
+    <w:abstractNumId w:val="13"/>
   </w:num>
 </w:numbering>
 </file>
@@ -5746,6 +10117,31 @@
     <w:basedOn w:val="Fuentedeprrafopredeter"/>
     <w:rsid w:val="00612D19"/>
   </w:style>
+  <w:style w:type="character" w:customStyle="1" w:styleId="hljs-name">
+    <w:name w:val="hljs-name"/>
+    <w:basedOn w:val="Fuentedeprrafopredeter"/>
+    <w:rsid w:val="00734B7F"/>
+  </w:style>
+  <w:style w:type="character" w:customStyle="1" w:styleId="hljs-comment">
+    <w:name w:val="hljs-comment"/>
+    <w:basedOn w:val="Fuentedeprrafopredeter"/>
+    <w:rsid w:val="00734B7F"/>
+  </w:style>
+  <w:style w:type="character" w:customStyle="1" w:styleId="hljs-function">
+    <w:name w:val="hljs-function"/>
+    <w:basedOn w:val="Fuentedeprrafopredeter"/>
+    <w:rsid w:val="00734B7F"/>
+  </w:style>
+  <w:style w:type="character" w:customStyle="1" w:styleId="hljs-params">
+    <w:name w:val="hljs-params"/>
+    <w:basedOn w:val="Fuentedeprrafopredeter"/>
+    <w:rsid w:val="00734B7F"/>
+  </w:style>
+  <w:style w:type="character" w:customStyle="1" w:styleId="hljs-builtin">
+    <w:name w:val="hljs-built_in"/>
+    <w:basedOn w:val="Fuentedeprrafopredeter"/>
+    <w:rsid w:val="00734B7F"/>
+  </w:style>
 </w:styles>
 </file>
 
@@ -5865,8 +10261,8 @@
     <w:compatSetting w:name="differentiateMultirowTableHeaders" w:uri="http://schemas.microsoft.com/office/word" w:val="1"/>
   </w:compat>
   <w:rsids>
-    <w:rsidRoot w:val="00EC5D48"/>
-    <w:rsid w:val="00EC5D48"/>
+    <w:rsidRoot w:val="00420485"/>
+    <w:rsid w:val="00420485"/>
   </w:rsids>
   <m:mathPr>
     <m:mathFont m:val="Cambria Math"/>
@@ -7856,7 +12252,7 @@
 </file>
 
 <file path=customXml/itemProps4.xml><?xml version="1.0" encoding="utf-8"?>
-<ds:datastoreItem xmlns:ds="http://schemas.openxmlformats.org/officeDocument/2006/customXml" ds:itemID="{EF0CF9B1-ED41-4F19-9B4A-8F8E64914336}">
+<ds:datastoreItem xmlns:ds="http://schemas.openxmlformats.org/officeDocument/2006/customXml" ds:itemID="{349637E7-FC72-45F5-A055-D0711410BA4E}">
   <ds:schemaRefs>
     <ds:schemaRef ds:uri="http://schemas.openxmlformats.org/officeDocument/2006/bibliography"/>
   </ds:schemaRefs>

</xml_diff>

<commit_message>
Crear mocks, Implementar provider mock, Snapshot
</commit_message>
<xml_diff>
--- a/UnitTestingConJestEnReact.docx
+++ b/UnitTestingConJestEnReact.docx
@@ -6690,26 +6690,2473 @@
         <w:rPr>
           <w:rFonts w:ascii="Courier New" w:eastAsia="Times New Roman" w:hAnsi="Courier New" w:cs="Courier New"/>
           <w:color w:val="FFFFFF"/>
-          <w:sz w:val="21"/>
-          <w:szCs w:val="21"/>
-          <w:lang w:val="es-MX" w:eastAsia="es-MX"/>
-        </w:rPr>
-      </w:pPr>
-      <w:r>
-        <w:rPr>
-          <w:rFonts w:ascii="Courier New" w:eastAsia="Times New Roman" w:hAnsi="Courier New" w:cs="Courier New"/>
-          <w:color w:val="FFFFFF"/>
           <w:sz w:val="20"/>
           <w:szCs w:val="20"/>
           <w:lang w:val="es-MX" w:eastAsia="es-MX"/>
         </w:rPr>
+      </w:pPr>
+      <w:r>
+        <w:rPr>
+          <w:rFonts w:ascii="Courier New" w:eastAsia="Times New Roman" w:hAnsi="Courier New" w:cs="Courier New"/>
+          <w:color w:val="FFFFFF"/>
+          <w:sz w:val="20"/>
+          <w:szCs w:val="20"/>
+          <w:lang w:val="es-MX" w:eastAsia="es-MX"/>
+        </w:rPr>
         <w:t>}</w:t>
       </w:r>
+    </w:p>
+    <w:p>
+      <w:pPr>
+        <w:pStyle w:val="Ttulo1"/>
+        <w:rPr>
+          <w:lang w:val="en-US"/>
+        </w:rPr>
+      </w:pPr>
+      <w:r>
+        <w:rPr>
+          <w:lang w:val="en-US"/>
+        </w:rPr>
+        <w:lastRenderedPageBreak/>
+        <w:t>Crear mocks</w:t>
+      </w:r>
+    </w:p>
+    <w:p>
+      <w:pPr>
+        <w:shd w:val="clear" w:color="auto" w:fill="333333"/>
+        <w:tabs>
+          <w:tab w:val="left" w:pos="916"/>
+          <w:tab w:val="left" w:pos="1832"/>
+          <w:tab w:val="left" w:pos="2748"/>
+          <w:tab w:val="left" w:pos="3664"/>
+          <w:tab w:val="left" w:pos="4580"/>
+          <w:tab w:val="left" w:pos="5496"/>
+          <w:tab w:val="left" w:pos="6412"/>
+          <w:tab w:val="left" w:pos="7328"/>
+          <w:tab w:val="left" w:pos="8244"/>
+          <w:tab w:val="left" w:pos="9160"/>
+          <w:tab w:val="left" w:pos="10076"/>
+          <w:tab w:val="left" w:pos="10992"/>
+          <w:tab w:val="left" w:pos="11908"/>
+          <w:tab w:val="left" w:pos="12824"/>
+          <w:tab w:val="left" w:pos="13740"/>
+          <w:tab w:val="left" w:pos="14656"/>
+        </w:tabs>
+        <w:spacing w:before="0" w:after="0" w:line="240" w:lineRule="auto"/>
+        <w:rPr>
+          <w:rFonts w:ascii="Courier New" w:eastAsia="Times New Roman" w:hAnsi="Courier New" w:cs="Courier New"/>
+          <w:color w:val="FFFFFF"/>
+          <w:sz w:val="20"/>
+          <w:szCs w:val="20"/>
+          <w:lang w:val="en-US" w:eastAsia="es-MX"/>
+        </w:rPr>
+      </w:pPr>
+    </w:p>
+    <w:p>
+      <w:pPr>
+        <w:shd w:val="clear" w:color="auto" w:fill="333333"/>
+        <w:tabs>
+          <w:tab w:val="left" w:pos="916"/>
+          <w:tab w:val="left" w:pos="1832"/>
+          <w:tab w:val="left" w:pos="2748"/>
+          <w:tab w:val="left" w:pos="3664"/>
+          <w:tab w:val="left" w:pos="4580"/>
+          <w:tab w:val="left" w:pos="5496"/>
+          <w:tab w:val="left" w:pos="6412"/>
+          <w:tab w:val="left" w:pos="7328"/>
+          <w:tab w:val="left" w:pos="8244"/>
+          <w:tab w:val="left" w:pos="9160"/>
+          <w:tab w:val="left" w:pos="10076"/>
+          <w:tab w:val="left" w:pos="10992"/>
+          <w:tab w:val="left" w:pos="11908"/>
+          <w:tab w:val="left" w:pos="12824"/>
+          <w:tab w:val="left" w:pos="13740"/>
+          <w:tab w:val="left" w:pos="14656"/>
+        </w:tabs>
+        <w:spacing w:before="0" w:after="0" w:line="240" w:lineRule="auto"/>
+        <w:rPr>
+          <w:rFonts w:ascii="Courier New" w:eastAsia="Times New Roman" w:hAnsi="Courier New" w:cs="Courier New"/>
+          <w:color w:val="FFFFFF"/>
+          <w:sz w:val="21"/>
+          <w:szCs w:val="21"/>
+          <w:lang w:val="en-US" w:eastAsia="es-MX"/>
+        </w:rPr>
+      </w:pPr>
+      <w:proofErr w:type="gramStart"/>
+      <w:r>
+        <w:rPr>
+          <w:rFonts w:ascii="Courier New" w:eastAsia="Times New Roman" w:hAnsi="Courier New" w:cs="Courier New"/>
+          <w:color w:val="FFFFFF"/>
+          <w:sz w:val="21"/>
+          <w:szCs w:val="21"/>
+          <w:lang w:val="en-US" w:eastAsia="es-MX"/>
+        </w:rPr>
+        <w:t>import</w:t>
+      </w:r>
+      <w:proofErr w:type="gramEnd"/>
+      <w:r>
+        <w:rPr>
+          <w:rFonts w:ascii="Courier New" w:eastAsia="Times New Roman" w:hAnsi="Courier New" w:cs="Courier New"/>
+          <w:color w:val="FFFFFF"/>
+          <w:sz w:val="21"/>
+          <w:szCs w:val="21"/>
+          <w:lang w:val="en-US" w:eastAsia="es-MX"/>
+        </w:rPr>
+        <w:t xml:space="preserve"> React from 'react';</w:t>
+      </w:r>
+    </w:p>
+    <w:p>
+      <w:pPr>
+        <w:shd w:val="clear" w:color="auto" w:fill="333333"/>
+        <w:tabs>
+          <w:tab w:val="left" w:pos="916"/>
+          <w:tab w:val="left" w:pos="1832"/>
+          <w:tab w:val="left" w:pos="2748"/>
+          <w:tab w:val="left" w:pos="3664"/>
+          <w:tab w:val="left" w:pos="4580"/>
+          <w:tab w:val="left" w:pos="5496"/>
+          <w:tab w:val="left" w:pos="6412"/>
+          <w:tab w:val="left" w:pos="7328"/>
+          <w:tab w:val="left" w:pos="8244"/>
+          <w:tab w:val="left" w:pos="9160"/>
+          <w:tab w:val="left" w:pos="10076"/>
+          <w:tab w:val="left" w:pos="10992"/>
+          <w:tab w:val="left" w:pos="11908"/>
+          <w:tab w:val="left" w:pos="12824"/>
+          <w:tab w:val="left" w:pos="13740"/>
+          <w:tab w:val="left" w:pos="14656"/>
+        </w:tabs>
+        <w:spacing w:before="0" w:after="0" w:line="240" w:lineRule="auto"/>
+        <w:rPr>
+          <w:rFonts w:ascii="Courier New" w:eastAsia="Times New Roman" w:hAnsi="Courier New" w:cs="Courier New"/>
+          <w:color w:val="FFFFFF"/>
+          <w:sz w:val="21"/>
+          <w:szCs w:val="21"/>
+          <w:lang w:val="en-US" w:eastAsia="es-MX"/>
+        </w:rPr>
+      </w:pPr>
+      <w:proofErr w:type="gramStart"/>
+      <w:r>
+        <w:rPr>
+          <w:rFonts w:ascii="Courier New" w:eastAsia="Times New Roman" w:hAnsi="Courier New" w:cs="Courier New"/>
+          <w:color w:val="FFFFFF"/>
+          <w:sz w:val="21"/>
+          <w:szCs w:val="21"/>
+          <w:lang w:val="en-US" w:eastAsia="es-MX"/>
+        </w:rPr>
+        <w:t>import</w:t>
+      </w:r>
+      <w:proofErr w:type="gramEnd"/>
+      <w:r>
+        <w:rPr>
+          <w:rFonts w:ascii="Courier New" w:eastAsia="Times New Roman" w:hAnsi="Courier New" w:cs="Courier New"/>
+          <w:color w:val="FFFFFF"/>
+          <w:sz w:val="21"/>
+          <w:szCs w:val="21"/>
+          <w:lang w:val="en-US" w:eastAsia="es-MX"/>
+        </w:rPr>
+        <w:t xml:space="preserve"> { </w:t>
+      </w:r>
+      <w:proofErr w:type="spellStart"/>
+      <w:r>
+        <w:rPr>
+          <w:rFonts w:ascii="Courier New" w:eastAsia="Times New Roman" w:hAnsi="Courier New" w:cs="Courier New"/>
+          <w:color w:val="FFFFFF"/>
+          <w:sz w:val="21"/>
+          <w:szCs w:val="21"/>
+          <w:lang w:val="en-US" w:eastAsia="es-MX"/>
+        </w:rPr>
+        <w:t>createStore</w:t>
+      </w:r>
+      <w:proofErr w:type="spellEnd"/>
+      <w:r>
+        <w:rPr>
+          <w:rFonts w:ascii="Courier New" w:eastAsia="Times New Roman" w:hAnsi="Courier New" w:cs="Courier New"/>
+          <w:color w:val="FFFFFF"/>
+          <w:sz w:val="21"/>
+          <w:szCs w:val="21"/>
+          <w:lang w:val="en-US" w:eastAsia="es-MX"/>
+        </w:rPr>
+        <w:t xml:space="preserve"> } from '</w:t>
+      </w:r>
+      <w:proofErr w:type="spellStart"/>
+      <w:r>
+        <w:rPr>
+          <w:rFonts w:ascii="Courier New" w:eastAsia="Times New Roman" w:hAnsi="Courier New" w:cs="Courier New"/>
+          <w:color w:val="FFFFFF"/>
+          <w:sz w:val="21"/>
+          <w:szCs w:val="21"/>
+          <w:lang w:val="en-US" w:eastAsia="es-MX"/>
+        </w:rPr>
+        <w:t>redux</w:t>
+      </w:r>
+      <w:proofErr w:type="spellEnd"/>
+      <w:r>
+        <w:rPr>
+          <w:rFonts w:ascii="Courier New" w:eastAsia="Times New Roman" w:hAnsi="Courier New" w:cs="Courier New"/>
+          <w:color w:val="FFFFFF"/>
+          <w:sz w:val="21"/>
+          <w:szCs w:val="21"/>
+          <w:lang w:val="en-US" w:eastAsia="es-MX"/>
+        </w:rPr>
+        <w:t>';</w:t>
+      </w:r>
+    </w:p>
+    <w:p>
+      <w:pPr>
+        <w:shd w:val="clear" w:color="auto" w:fill="333333"/>
+        <w:tabs>
+          <w:tab w:val="left" w:pos="916"/>
+          <w:tab w:val="left" w:pos="1832"/>
+          <w:tab w:val="left" w:pos="2748"/>
+          <w:tab w:val="left" w:pos="3664"/>
+          <w:tab w:val="left" w:pos="4580"/>
+          <w:tab w:val="left" w:pos="5496"/>
+          <w:tab w:val="left" w:pos="6412"/>
+          <w:tab w:val="left" w:pos="7328"/>
+          <w:tab w:val="left" w:pos="8244"/>
+          <w:tab w:val="left" w:pos="9160"/>
+          <w:tab w:val="left" w:pos="10076"/>
+          <w:tab w:val="left" w:pos="10992"/>
+          <w:tab w:val="left" w:pos="11908"/>
+          <w:tab w:val="left" w:pos="12824"/>
+          <w:tab w:val="left" w:pos="13740"/>
+          <w:tab w:val="left" w:pos="14656"/>
+        </w:tabs>
+        <w:spacing w:before="0" w:after="0" w:line="240" w:lineRule="auto"/>
+        <w:rPr>
+          <w:rFonts w:ascii="Courier New" w:eastAsia="Times New Roman" w:hAnsi="Courier New" w:cs="Courier New"/>
+          <w:color w:val="FFFFFF"/>
+          <w:sz w:val="21"/>
+          <w:szCs w:val="21"/>
+          <w:lang w:val="en-US" w:eastAsia="es-MX"/>
+        </w:rPr>
+      </w:pPr>
+      <w:proofErr w:type="gramStart"/>
+      <w:r>
+        <w:rPr>
+          <w:rFonts w:ascii="Courier New" w:eastAsia="Times New Roman" w:hAnsi="Courier New" w:cs="Courier New"/>
+          <w:color w:val="FFFFFF"/>
+          <w:sz w:val="21"/>
+          <w:szCs w:val="21"/>
+          <w:lang w:val="en-US" w:eastAsia="es-MX"/>
+        </w:rPr>
+        <w:t>import</w:t>
+      </w:r>
+      <w:proofErr w:type="gramEnd"/>
+      <w:r>
+        <w:rPr>
+          <w:rFonts w:ascii="Courier New" w:eastAsia="Times New Roman" w:hAnsi="Courier New" w:cs="Courier New"/>
+          <w:color w:val="FFFFFF"/>
+          <w:sz w:val="21"/>
+          <w:szCs w:val="21"/>
+          <w:lang w:val="en-US" w:eastAsia="es-MX"/>
+        </w:rPr>
+        <w:t xml:space="preserve"> { Router } from 'react-router-</w:t>
+      </w:r>
+      <w:proofErr w:type="spellStart"/>
+      <w:r>
+        <w:rPr>
+          <w:rFonts w:ascii="Courier New" w:eastAsia="Times New Roman" w:hAnsi="Courier New" w:cs="Courier New"/>
+          <w:color w:val="FFFFFF"/>
+          <w:sz w:val="21"/>
+          <w:szCs w:val="21"/>
+          <w:lang w:val="en-US" w:eastAsia="es-MX"/>
+        </w:rPr>
+        <w:t>dom</w:t>
+      </w:r>
+      <w:proofErr w:type="spellEnd"/>
+      <w:r>
+        <w:rPr>
+          <w:rFonts w:ascii="Courier New" w:eastAsia="Times New Roman" w:hAnsi="Courier New" w:cs="Courier New"/>
+          <w:color w:val="FFFFFF"/>
+          <w:sz w:val="21"/>
+          <w:szCs w:val="21"/>
+          <w:lang w:val="en-US" w:eastAsia="es-MX"/>
+        </w:rPr>
+        <w:t>';</w:t>
+      </w:r>
+    </w:p>
+    <w:p>
+      <w:pPr>
+        <w:shd w:val="clear" w:color="auto" w:fill="333333"/>
+        <w:tabs>
+          <w:tab w:val="left" w:pos="916"/>
+          <w:tab w:val="left" w:pos="1832"/>
+          <w:tab w:val="left" w:pos="2748"/>
+          <w:tab w:val="left" w:pos="3664"/>
+          <w:tab w:val="left" w:pos="4580"/>
+          <w:tab w:val="left" w:pos="5496"/>
+          <w:tab w:val="left" w:pos="6412"/>
+          <w:tab w:val="left" w:pos="7328"/>
+          <w:tab w:val="left" w:pos="8244"/>
+          <w:tab w:val="left" w:pos="9160"/>
+          <w:tab w:val="left" w:pos="10076"/>
+          <w:tab w:val="left" w:pos="10992"/>
+          <w:tab w:val="left" w:pos="11908"/>
+          <w:tab w:val="left" w:pos="12824"/>
+          <w:tab w:val="left" w:pos="13740"/>
+          <w:tab w:val="left" w:pos="14656"/>
+        </w:tabs>
+        <w:spacing w:before="0" w:after="0" w:line="240" w:lineRule="auto"/>
+        <w:rPr>
+          <w:rFonts w:ascii="Courier New" w:eastAsia="Times New Roman" w:hAnsi="Courier New" w:cs="Courier New"/>
+          <w:color w:val="FFFFFF"/>
+          <w:sz w:val="21"/>
+          <w:szCs w:val="21"/>
+          <w:lang w:val="en-US" w:eastAsia="es-MX"/>
+        </w:rPr>
+      </w:pPr>
+      <w:proofErr w:type="gramStart"/>
+      <w:r>
+        <w:rPr>
+          <w:rFonts w:ascii="Courier New" w:eastAsia="Times New Roman" w:hAnsi="Courier New" w:cs="Courier New"/>
+          <w:color w:val="FFFFFF"/>
+          <w:sz w:val="21"/>
+          <w:szCs w:val="21"/>
+          <w:lang w:val="en-US" w:eastAsia="es-MX"/>
+        </w:rPr>
+        <w:t>import</w:t>
+      </w:r>
+      <w:proofErr w:type="gramEnd"/>
+      <w:r>
+        <w:rPr>
+          <w:rFonts w:ascii="Courier New" w:eastAsia="Times New Roman" w:hAnsi="Courier New" w:cs="Courier New"/>
+          <w:color w:val="FFFFFF"/>
+          <w:sz w:val="21"/>
+          <w:szCs w:val="21"/>
+          <w:lang w:val="en-US" w:eastAsia="es-MX"/>
+        </w:rPr>
+        <w:t xml:space="preserve"> { Provider } from 'react-</w:t>
+      </w:r>
+      <w:proofErr w:type="spellStart"/>
+      <w:r>
+        <w:rPr>
+          <w:rFonts w:ascii="Courier New" w:eastAsia="Times New Roman" w:hAnsi="Courier New" w:cs="Courier New"/>
+          <w:color w:val="FFFFFF"/>
+          <w:sz w:val="21"/>
+          <w:szCs w:val="21"/>
+          <w:lang w:val="en-US" w:eastAsia="es-MX"/>
+        </w:rPr>
+        <w:t>redux</w:t>
+      </w:r>
+      <w:proofErr w:type="spellEnd"/>
+      <w:r>
+        <w:rPr>
+          <w:rFonts w:ascii="Courier New" w:eastAsia="Times New Roman" w:hAnsi="Courier New" w:cs="Courier New"/>
+          <w:color w:val="FFFFFF"/>
+          <w:sz w:val="21"/>
+          <w:szCs w:val="21"/>
+          <w:lang w:val="en-US" w:eastAsia="es-MX"/>
+        </w:rPr>
+        <w:t>';</w:t>
+      </w:r>
+    </w:p>
+    <w:p>
+      <w:pPr>
+        <w:shd w:val="clear" w:color="auto" w:fill="333333"/>
+        <w:tabs>
+          <w:tab w:val="left" w:pos="916"/>
+          <w:tab w:val="left" w:pos="1832"/>
+          <w:tab w:val="left" w:pos="2748"/>
+          <w:tab w:val="left" w:pos="3664"/>
+          <w:tab w:val="left" w:pos="4580"/>
+          <w:tab w:val="left" w:pos="5496"/>
+          <w:tab w:val="left" w:pos="6412"/>
+          <w:tab w:val="left" w:pos="7328"/>
+          <w:tab w:val="left" w:pos="8244"/>
+          <w:tab w:val="left" w:pos="9160"/>
+          <w:tab w:val="left" w:pos="10076"/>
+          <w:tab w:val="left" w:pos="10992"/>
+          <w:tab w:val="left" w:pos="11908"/>
+          <w:tab w:val="left" w:pos="12824"/>
+          <w:tab w:val="left" w:pos="13740"/>
+          <w:tab w:val="left" w:pos="14656"/>
+        </w:tabs>
+        <w:spacing w:before="0" w:after="0" w:line="240" w:lineRule="auto"/>
+        <w:rPr>
+          <w:rFonts w:ascii="Courier New" w:eastAsia="Times New Roman" w:hAnsi="Courier New" w:cs="Courier New"/>
+          <w:color w:val="FFFFFF"/>
+          <w:sz w:val="21"/>
+          <w:szCs w:val="21"/>
+          <w:lang w:val="en-US" w:eastAsia="es-MX"/>
+        </w:rPr>
+      </w:pPr>
+      <w:proofErr w:type="gramStart"/>
+      <w:r>
+        <w:rPr>
+          <w:rFonts w:ascii="Courier New" w:eastAsia="Times New Roman" w:hAnsi="Courier New" w:cs="Courier New"/>
+          <w:color w:val="FFFFFF"/>
+          <w:sz w:val="21"/>
+          <w:szCs w:val="21"/>
+          <w:lang w:val="en-US" w:eastAsia="es-MX"/>
+        </w:rPr>
+        <w:t>import</w:t>
+      </w:r>
+      <w:proofErr w:type="gramEnd"/>
+      <w:r>
+        <w:rPr>
+          <w:rFonts w:ascii="Courier New" w:eastAsia="Times New Roman" w:hAnsi="Courier New" w:cs="Courier New"/>
+          <w:color w:val="FFFFFF"/>
+          <w:sz w:val="21"/>
+          <w:szCs w:val="21"/>
+          <w:lang w:val="en-US" w:eastAsia="es-MX"/>
+        </w:rPr>
+        <w:t xml:space="preserve"> { </w:t>
+      </w:r>
+      <w:proofErr w:type="spellStart"/>
+      <w:r>
+        <w:rPr>
+          <w:rFonts w:ascii="Courier New" w:eastAsia="Times New Roman" w:hAnsi="Courier New" w:cs="Courier New"/>
+          <w:color w:val="FFFFFF"/>
+          <w:sz w:val="21"/>
+          <w:szCs w:val="21"/>
+          <w:lang w:val="en-US" w:eastAsia="es-MX"/>
+        </w:rPr>
+        <w:t>createBrowserHistory</w:t>
+      </w:r>
+      <w:proofErr w:type="spellEnd"/>
+      <w:r>
+        <w:rPr>
+          <w:rFonts w:ascii="Courier New" w:eastAsia="Times New Roman" w:hAnsi="Courier New" w:cs="Courier New"/>
+          <w:color w:val="FFFFFF"/>
+          <w:sz w:val="21"/>
+          <w:szCs w:val="21"/>
+          <w:lang w:val="en-US" w:eastAsia="es-MX"/>
+        </w:rPr>
+        <w:t xml:space="preserve"> } from 'history';</w:t>
+      </w:r>
+    </w:p>
+    <w:p>
+      <w:pPr>
+        <w:shd w:val="clear" w:color="auto" w:fill="333333"/>
+        <w:tabs>
+          <w:tab w:val="left" w:pos="916"/>
+          <w:tab w:val="left" w:pos="1832"/>
+          <w:tab w:val="left" w:pos="2748"/>
+          <w:tab w:val="left" w:pos="3664"/>
+          <w:tab w:val="left" w:pos="4580"/>
+          <w:tab w:val="left" w:pos="5496"/>
+          <w:tab w:val="left" w:pos="6412"/>
+          <w:tab w:val="left" w:pos="7328"/>
+          <w:tab w:val="left" w:pos="8244"/>
+          <w:tab w:val="left" w:pos="9160"/>
+          <w:tab w:val="left" w:pos="10076"/>
+          <w:tab w:val="left" w:pos="10992"/>
+          <w:tab w:val="left" w:pos="11908"/>
+          <w:tab w:val="left" w:pos="12824"/>
+          <w:tab w:val="left" w:pos="13740"/>
+          <w:tab w:val="left" w:pos="14656"/>
+        </w:tabs>
+        <w:spacing w:before="0" w:after="0" w:line="240" w:lineRule="auto"/>
+        <w:rPr>
+          <w:rFonts w:ascii="Courier New" w:eastAsia="Times New Roman" w:hAnsi="Courier New" w:cs="Courier New"/>
+          <w:color w:val="FFFFFF"/>
+          <w:sz w:val="21"/>
+          <w:szCs w:val="21"/>
+          <w:lang w:val="en-US" w:eastAsia="es-MX"/>
+        </w:rPr>
+      </w:pPr>
+      <w:proofErr w:type="gramStart"/>
+      <w:r>
+        <w:rPr>
+          <w:rFonts w:ascii="Courier New" w:eastAsia="Times New Roman" w:hAnsi="Courier New" w:cs="Courier New"/>
+          <w:color w:val="FFFFFF"/>
+          <w:sz w:val="21"/>
+          <w:szCs w:val="21"/>
+          <w:lang w:val="en-US" w:eastAsia="es-MX"/>
+        </w:rPr>
+        <w:t>import</w:t>
+      </w:r>
+      <w:proofErr w:type="gramEnd"/>
+      <w:r>
+        <w:rPr>
+          <w:rFonts w:ascii="Courier New" w:eastAsia="Times New Roman" w:hAnsi="Courier New" w:cs="Courier New"/>
+          <w:color w:val="FFFFFF"/>
+          <w:sz w:val="21"/>
+          <w:szCs w:val="21"/>
+          <w:lang w:val="en-US" w:eastAsia="es-MX"/>
+        </w:rPr>
+        <w:t xml:space="preserve"> </w:t>
+      </w:r>
+      <w:proofErr w:type="spellStart"/>
+      <w:r>
+        <w:rPr>
+          <w:rFonts w:ascii="Courier New" w:eastAsia="Times New Roman" w:hAnsi="Courier New" w:cs="Courier New"/>
+          <w:color w:val="FFFFFF"/>
+          <w:sz w:val="21"/>
+          <w:szCs w:val="21"/>
+          <w:lang w:val="en-US" w:eastAsia="es-MX"/>
+        </w:rPr>
+        <w:t>initialState</w:t>
+      </w:r>
+      <w:proofErr w:type="spellEnd"/>
+      <w:r>
+        <w:rPr>
+          <w:rFonts w:ascii="Courier New" w:eastAsia="Times New Roman" w:hAnsi="Courier New" w:cs="Courier New"/>
+          <w:color w:val="FFFFFF"/>
+          <w:sz w:val="21"/>
+          <w:szCs w:val="21"/>
+          <w:lang w:val="en-US" w:eastAsia="es-MX"/>
+        </w:rPr>
+        <w:t xml:space="preserve"> from '../</w:t>
+      </w:r>
+      <w:proofErr w:type="spellStart"/>
+      <w:r>
+        <w:rPr>
+          <w:rFonts w:ascii="Courier New" w:eastAsia="Times New Roman" w:hAnsi="Courier New" w:cs="Courier New"/>
+          <w:color w:val="FFFFFF"/>
+          <w:sz w:val="21"/>
+          <w:szCs w:val="21"/>
+          <w:lang w:val="en-US" w:eastAsia="es-MX"/>
+        </w:rPr>
+        <w:t>initialState</w:t>
+      </w:r>
+      <w:proofErr w:type="spellEnd"/>
+      <w:r>
+        <w:rPr>
+          <w:rFonts w:ascii="Courier New" w:eastAsia="Times New Roman" w:hAnsi="Courier New" w:cs="Courier New"/>
+          <w:color w:val="FFFFFF"/>
+          <w:sz w:val="21"/>
+          <w:szCs w:val="21"/>
+          <w:lang w:val="en-US" w:eastAsia="es-MX"/>
+        </w:rPr>
+        <w:t>';</w:t>
+      </w:r>
+    </w:p>
+    <w:p>
+      <w:pPr>
+        <w:shd w:val="clear" w:color="auto" w:fill="333333"/>
+        <w:tabs>
+          <w:tab w:val="left" w:pos="916"/>
+          <w:tab w:val="left" w:pos="1832"/>
+          <w:tab w:val="left" w:pos="2748"/>
+          <w:tab w:val="left" w:pos="3664"/>
+          <w:tab w:val="left" w:pos="4580"/>
+          <w:tab w:val="left" w:pos="5496"/>
+          <w:tab w:val="left" w:pos="6412"/>
+          <w:tab w:val="left" w:pos="7328"/>
+          <w:tab w:val="left" w:pos="8244"/>
+          <w:tab w:val="left" w:pos="9160"/>
+          <w:tab w:val="left" w:pos="10076"/>
+          <w:tab w:val="left" w:pos="10992"/>
+          <w:tab w:val="left" w:pos="11908"/>
+          <w:tab w:val="left" w:pos="12824"/>
+          <w:tab w:val="left" w:pos="13740"/>
+          <w:tab w:val="left" w:pos="14656"/>
+        </w:tabs>
+        <w:spacing w:before="0" w:after="0" w:line="240" w:lineRule="auto"/>
+        <w:rPr>
+          <w:rFonts w:ascii="Courier New" w:eastAsia="Times New Roman" w:hAnsi="Courier New" w:cs="Courier New"/>
+          <w:color w:val="FFFFFF"/>
+          <w:sz w:val="21"/>
+          <w:szCs w:val="21"/>
+          <w:lang w:val="en-US" w:eastAsia="es-MX"/>
+        </w:rPr>
+      </w:pPr>
+      <w:proofErr w:type="gramStart"/>
+      <w:r>
+        <w:rPr>
+          <w:rFonts w:ascii="Courier New" w:eastAsia="Times New Roman" w:hAnsi="Courier New" w:cs="Courier New"/>
+          <w:color w:val="FFFFFF"/>
+          <w:sz w:val="21"/>
+          <w:szCs w:val="21"/>
+          <w:lang w:val="en-US" w:eastAsia="es-MX"/>
+        </w:rPr>
+        <w:t>import</w:t>
+      </w:r>
+      <w:proofErr w:type="gramEnd"/>
+      <w:r>
+        <w:rPr>
+          <w:rFonts w:ascii="Courier New" w:eastAsia="Times New Roman" w:hAnsi="Courier New" w:cs="Courier New"/>
+          <w:color w:val="FFFFFF"/>
+          <w:sz w:val="21"/>
+          <w:szCs w:val="21"/>
+          <w:lang w:val="en-US" w:eastAsia="es-MX"/>
+        </w:rPr>
+        <w:t xml:space="preserve"> reducer from '../reducers';</w:t>
+      </w:r>
+    </w:p>
+    <w:p>
+      <w:pPr>
+        <w:shd w:val="clear" w:color="auto" w:fill="333333"/>
+        <w:tabs>
+          <w:tab w:val="left" w:pos="916"/>
+          <w:tab w:val="left" w:pos="1832"/>
+          <w:tab w:val="left" w:pos="2748"/>
+          <w:tab w:val="left" w:pos="3664"/>
+          <w:tab w:val="left" w:pos="4580"/>
+          <w:tab w:val="left" w:pos="5496"/>
+          <w:tab w:val="left" w:pos="6412"/>
+          <w:tab w:val="left" w:pos="7328"/>
+          <w:tab w:val="left" w:pos="8244"/>
+          <w:tab w:val="left" w:pos="9160"/>
+          <w:tab w:val="left" w:pos="10076"/>
+          <w:tab w:val="left" w:pos="10992"/>
+          <w:tab w:val="left" w:pos="11908"/>
+          <w:tab w:val="left" w:pos="12824"/>
+          <w:tab w:val="left" w:pos="13740"/>
+          <w:tab w:val="left" w:pos="14656"/>
+        </w:tabs>
+        <w:spacing w:before="0" w:after="0" w:line="240" w:lineRule="auto"/>
+        <w:rPr>
+          <w:rFonts w:ascii="Courier New" w:eastAsia="Times New Roman" w:hAnsi="Courier New" w:cs="Courier New"/>
+          <w:color w:val="FFFFFF"/>
+          <w:sz w:val="21"/>
+          <w:szCs w:val="21"/>
+          <w:lang w:val="en-US" w:eastAsia="es-MX"/>
+        </w:rPr>
+      </w:pPr>
+    </w:p>
+    <w:p>
+      <w:pPr>
+        <w:shd w:val="clear" w:color="auto" w:fill="333333"/>
+        <w:tabs>
+          <w:tab w:val="left" w:pos="916"/>
+          <w:tab w:val="left" w:pos="1832"/>
+          <w:tab w:val="left" w:pos="2748"/>
+          <w:tab w:val="left" w:pos="3664"/>
+          <w:tab w:val="left" w:pos="4580"/>
+          <w:tab w:val="left" w:pos="5496"/>
+          <w:tab w:val="left" w:pos="6412"/>
+          <w:tab w:val="left" w:pos="7328"/>
+          <w:tab w:val="left" w:pos="8244"/>
+          <w:tab w:val="left" w:pos="9160"/>
+          <w:tab w:val="left" w:pos="10076"/>
+          <w:tab w:val="left" w:pos="10992"/>
+          <w:tab w:val="left" w:pos="11908"/>
+          <w:tab w:val="left" w:pos="12824"/>
+          <w:tab w:val="left" w:pos="13740"/>
+          <w:tab w:val="left" w:pos="14656"/>
+        </w:tabs>
+        <w:spacing w:before="0" w:after="0" w:line="240" w:lineRule="auto"/>
+        <w:rPr>
+          <w:rFonts w:ascii="Courier New" w:eastAsia="Times New Roman" w:hAnsi="Courier New" w:cs="Courier New"/>
+          <w:color w:val="FFFFFF"/>
+          <w:sz w:val="21"/>
+          <w:szCs w:val="21"/>
+          <w:lang w:val="en-US" w:eastAsia="es-MX"/>
+        </w:rPr>
+      </w:pPr>
+      <w:proofErr w:type="spellStart"/>
+      <w:proofErr w:type="gramStart"/>
+      <w:r>
+        <w:rPr>
+          <w:rFonts w:ascii="Courier New" w:eastAsia="Times New Roman" w:hAnsi="Courier New" w:cs="Courier New"/>
+          <w:color w:val="FFFFFF"/>
+          <w:sz w:val="21"/>
+          <w:szCs w:val="21"/>
+          <w:lang w:val="en-US" w:eastAsia="es-MX"/>
+        </w:rPr>
+        <w:t>const</w:t>
+      </w:r>
+      <w:proofErr w:type="spellEnd"/>
+      <w:proofErr w:type="gramEnd"/>
+      <w:r>
+        <w:rPr>
+          <w:rFonts w:ascii="Courier New" w:eastAsia="Times New Roman" w:hAnsi="Courier New" w:cs="Courier New"/>
+          <w:color w:val="FFFFFF"/>
+          <w:sz w:val="21"/>
+          <w:szCs w:val="21"/>
+          <w:lang w:val="en-US" w:eastAsia="es-MX"/>
+        </w:rPr>
+        <w:t xml:space="preserve"> store = </w:t>
+      </w:r>
+      <w:proofErr w:type="spellStart"/>
+      <w:r>
+        <w:rPr>
+          <w:rFonts w:ascii="Courier New" w:eastAsia="Times New Roman" w:hAnsi="Courier New" w:cs="Courier New"/>
+          <w:color w:val="FFFFFF"/>
+          <w:sz w:val="21"/>
+          <w:szCs w:val="21"/>
+          <w:lang w:val="en-US" w:eastAsia="es-MX"/>
+        </w:rPr>
+        <w:t>createStore</w:t>
+      </w:r>
+      <w:proofErr w:type="spellEnd"/>
+      <w:r>
+        <w:rPr>
+          <w:rFonts w:ascii="Courier New" w:eastAsia="Times New Roman" w:hAnsi="Courier New" w:cs="Courier New"/>
+          <w:color w:val="FFFFFF"/>
+          <w:sz w:val="21"/>
+          <w:szCs w:val="21"/>
+          <w:lang w:val="en-US" w:eastAsia="es-MX"/>
+        </w:rPr>
+        <w:t xml:space="preserve">(reducer, </w:t>
+      </w:r>
+      <w:proofErr w:type="spellStart"/>
+      <w:r>
+        <w:rPr>
+          <w:rFonts w:ascii="Courier New" w:eastAsia="Times New Roman" w:hAnsi="Courier New" w:cs="Courier New"/>
+          <w:color w:val="FFFFFF"/>
+          <w:sz w:val="21"/>
+          <w:szCs w:val="21"/>
+          <w:lang w:val="en-US" w:eastAsia="es-MX"/>
+        </w:rPr>
+        <w:t>initialState</w:t>
+      </w:r>
+      <w:proofErr w:type="spellEnd"/>
+      <w:r>
+        <w:rPr>
+          <w:rFonts w:ascii="Courier New" w:eastAsia="Times New Roman" w:hAnsi="Courier New" w:cs="Courier New"/>
+          <w:color w:val="FFFFFF"/>
+          <w:sz w:val="21"/>
+          <w:szCs w:val="21"/>
+          <w:lang w:val="en-US" w:eastAsia="es-MX"/>
+        </w:rPr>
+        <w:t>);</w:t>
+      </w:r>
+    </w:p>
+    <w:p>
+      <w:pPr>
+        <w:shd w:val="clear" w:color="auto" w:fill="333333"/>
+        <w:tabs>
+          <w:tab w:val="left" w:pos="916"/>
+          <w:tab w:val="left" w:pos="1832"/>
+          <w:tab w:val="left" w:pos="2748"/>
+          <w:tab w:val="left" w:pos="3664"/>
+          <w:tab w:val="left" w:pos="4580"/>
+          <w:tab w:val="left" w:pos="5496"/>
+          <w:tab w:val="left" w:pos="6412"/>
+          <w:tab w:val="left" w:pos="7328"/>
+          <w:tab w:val="left" w:pos="8244"/>
+          <w:tab w:val="left" w:pos="9160"/>
+          <w:tab w:val="left" w:pos="10076"/>
+          <w:tab w:val="left" w:pos="10992"/>
+          <w:tab w:val="left" w:pos="11908"/>
+          <w:tab w:val="left" w:pos="12824"/>
+          <w:tab w:val="left" w:pos="13740"/>
+          <w:tab w:val="left" w:pos="14656"/>
+        </w:tabs>
+        <w:spacing w:before="0" w:after="0" w:line="240" w:lineRule="auto"/>
+        <w:rPr>
+          <w:rFonts w:ascii="Courier New" w:eastAsia="Times New Roman" w:hAnsi="Courier New" w:cs="Courier New"/>
+          <w:color w:val="FFFFFF"/>
+          <w:sz w:val="21"/>
+          <w:szCs w:val="21"/>
+          <w:lang w:val="en-US" w:eastAsia="es-MX"/>
+        </w:rPr>
+      </w:pPr>
+      <w:proofErr w:type="spellStart"/>
+      <w:proofErr w:type="gramStart"/>
+      <w:r>
+        <w:rPr>
+          <w:rFonts w:ascii="Courier New" w:eastAsia="Times New Roman" w:hAnsi="Courier New" w:cs="Courier New"/>
+          <w:color w:val="FFFFFF"/>
+          <w:sz w:val="21"/>
+          <w:szCs w:val="21"/>
+          <w:lang w:val="en-US" w:eastAsia="es-MX"/>
+        </w:rPr>
+        <w:t>const</w:t>
+      </w:r>
+      <w:proofErr w:type="spellEnd"/>
+      <w:proofErr w:type="gramEnd"/>
+      <w:r>
+        <w:rPr>
+          <w:rFonts w:ascii="Courier New" w:eastAsia="Times New Roman" w:hAnsi="Courier New" w:cs="Courier New"/>
+          <w:color w:val="FFFFFF"/>
+          <w:sz w:val="21"/>
+          <w:szCs w:val="21"/>
+          <w:lang w:val="en-US" w:eastAsia="es-MX"/>
+        </w:rPr>
+        <w:t xml:space="preserve"> history = </w:t>
+      </w:r>
+      <w:proofErr w:type="spellStart"/>
+      <w:r>
+        <w:rPr>
+          <w:rFonts w:ascii="Courier New" w:eastAsia="Times New Roman" w:hAnsi="Courier New" w:cs="Courier New"/>
+          <w:color w:val="FFFFFF"/>
+          <w:sz w:val="21"/>
+          <w:szCs w:val="21"/>
+          <w:lang w:val="en-US" w:eastAsia="es-MX"/>
+        </w:rPr>
+        <w:t>createBrowserHistory</w:t>
+      </w:r>
+      <w:proofErr w:type="spellEnd"/>
+      <w:r>
+        <w:rPr>
+          <w:rFonts w:ascii="Courier New" w:eastAsia="Times New Roman" w:hAnsi="Courier New" w:cs="Courier New"/>
+          <w:color w:val="FFFFFF"/>
+          <w:sz w:val="21"/>
+          <w:szCs w:val="21"/>
+          <w:lang w:val="en-US" w:eastAsia="es-MX"/>
+        </w:rPr>
+        <w:t>();</w:t>
+      </w:r>
+    </w:p>
+    <w:p>
+      <w:pPr>
+        <w:shd w:val="clear" w:color="auto" w:fill="333333"/>
+        <w:tabs>
+          <w:tab w:val="left" w:pos="916"/>
+          <w:tab w:val="left" w:pos="1832"/>
+          <w:tab w:val="left" w:pos="2748"/>
+          <w:tab w:val="left" w:pos="3664"/>
+          <w:tab w:val="left" w:pos="4580"/>
+          <w:tab w:val="left" w:pos="5496"/>
+          <w:tab w:val="left" w:pos="6412"/>
+          <w:tab w:val="left" w:pos="7328"/>
+          <w:tab w:val="left" w:pos="8244"/>
+          <w:tab w:val="left" w:pos="9160"/>
+          <w:tab w:val="left" w:pos="10076"/>
+          <w:tab w:val="left" w:pos="10992"/>
+          <w:tab w:val="left" w:pos="11908"/>
+          <w:tab w:val="left" w:pos="12824"/>
+          <w:tab w:val="left" w:pos="13740"/>
+          <w:tab w:val="left" w:pos="14656"/>
+        </w:tabs>
+        <w:spacing w:before="0" w:after="0" w:line="240" w:lineRule="auto"/>
+        <w:rPr>
+          <w:rFonts w:ascii="Courier New" w:eastAsia="Times New Roman" w:hAnsi="Courier New" w:cs="Courier New"/>
+          <w:color w:val="FFFFFF"/>
+          <w:sz w:val="21"/>
+          <w:szCs w:val="21"/>
+          <w:lang w:val="en-US" w:eastAsia="es-MX"/>
+        </w:rPr>
+      </w:pPr>
+    </w:p>
+    <w:p>
+      <w:pPr>
+        <w:shd w:val="clear" w:color="auto" w:fill="333333"/>
+        <w:tabs>
+          <w:tab w:val="left" w:pos="916"/>
+          <w:tab w:val="left" w:pos="1832"/>
+          <w:tab w:val="left" w:pos="2748"/>
+          <w:tab w:val="left" w:pos="3664"/>
+          <w:tab w:val="left" w:pos="4580"/>
+          <w:tab w:val="left" w:pos="5496"/>
+          <w:tab w:val="left" w:pos="6412"/>
+          <w:tab w:val="left" w:pos="7328"/>
+          <w:tab w:val="left" w:pos="8244"/>
+          <w:tab w:val="left" w:pos="9160"/>
+          <w:tab w:val="left" w:pos="10076"/>
+          <w:tab w:val="left" w:pos="10992"/>
+          <w:tab w:val="left" w:pos="11908"/>
+          <w:tab w:val="left" w:pos="12824"/>
+          <w:tab w:val="left" w:pos="13740"/>
+          <w:tab w:val="left" w:pos="14656"/>
+        </w:tabs>
+        <w:spacing w:before="0" w:after="0" w:line="240" w:lineRule="auto"/>
+        <w:rPr>
+          <w:rFonts w:ascii="Courier New" w:eastAsia="Times New Roman" w:hAnsi="Courier New" w:cs="Courier New"/>
+          <w:color w:val="FFFFFF"/>
+          <w:sz w:val="21"/>
+          <w:szCs w:val="21"/>
+          <w:lang w:val="en-US" w:eastAsia="es-MX"/>
+        </w:rPr>
+      </w:pPr>
+      <w:proofErr w:type="spellStart"/>
+      <w:proofErr w:type="gramStart"/>
+      <w:r>
+        <w:rPr>
+          <w:rFonts w:ascii="Courier New" w:eastAsia="Times New Roman" w:hAnsi="Courier New" w:cs="Courier New"/>
+          <w:color w:val="FFFFFF"/>
+          <w:sz w:val="21"/>
+          <w:szCs w:val="21"/>
+          <w:lang w:val="en-US" w:eastAsia="es-MX"/>
+        </w:rPr>
+        <w:t>const</w:t>
+      </w:r>
+      <w:proofErr w:type="spellEnd"/>
+      <w:proofErr w:type="gramEnd"/>
+      <w:r>
+        <w:rPr>
+          <w:rFonts w:ascii="Courier New" w:eastAsia="Times New Roman" w:hAnsi="Courier New" w:cs="Courier New"/>
+          <w:color w:val="FFFFFF"/>
+          <w:sz w:val="21"/>
+          <w:szCs w:val="21"/>
+          <w:lang w:val="en-US" w:eastAsia="es-MX"/>
+        </w:rPr>
+        <w:t xml:space="preserve"> </w:t>
+      </w:r>
+      <w:proofErr w:type="spellStart"/>
+      <w:r>
+        <w:rPr>
+          <w:rFonts w:ascii="Courier New" w:eastAsia="Times New Roman" w:hAnsi="Courier New" w:cs="Courier New"/>
+          <w:color w:val="FFFFFF"/>
+          <w:sz w:val="21"/>
+          <w:szCs w:val="21"/>
+          <w:lang w:val="en-US" w:eastAsia="es-MX"/>
+        </w:rPr>
+        <w:t>ProviderMock</w:t>
+      </w:r>
+      <w:proofErr w:type="spellEnd"/>
+      <w:r>
+        <w:rPr>
+          <w:rFonts w:ascii="Courier New" w:eastAsia="Times New Roman" w:hAnsi="Courier New" w:cs="Courier New"/>
+          <w:color w:val="FFFFFF"/>
+          <w:sz w:val="21"/>
+          <w:szCs w:val="21"/>
+          <w:lang w:val="en-US" w:eastAsia="es-MX"/>
+        </w:rPr>
+        <w:t xml:space="preserve"> = props =&gt; (</w:t>
+      </w:r>
+    </w:p>
+    <w:p>
+      <w:pPr>
+        <w:shd w:val="clear" w:color="auto" w:fill="333333"/>
+        <w:tabs>
+          <w:tab w:val="left" w:pos="916"/>
+          <w:tab w:val="left" w:pos="1832"/>
+          <w:tab w:val="left" w:pos="2748"/>
+          <w:tab w:val="left" w:pos="3664"/>
+          <w:tab w:val="left" w:pos="4580"/>
+          <w:tab w:val="left" w:pos="5496"/>
+          <w:tab w:val="left" w:pos="6412"/>
+          <w:tab w:val="left" w:pos="7328"/>
+          <w:tab w:val="left" w:pos="8244"/>
+          <w:tab w:val="left" w:pos="9160"/>
+          <w:tab w:val="left" w:pos="10076"/>
+          <w:tab w:val="left" w:pos="10992"/>
+          <w:tab w:val="left" w:pos="11908"/>
+          <w:tab w:val="left" w:pos="12824"/>
+          <w:tab w:val="left" w:pos="13740"/>
+          <w:tab w:val="left" w:pos="14656"/>
+        </w:tabs>
+        <w:spacing w:before="0" w:after="0" w:line="240" w:lineRule="auto"/>
+        <w:rPr>
+          <w:rFonts w:ascii="Courier New" w:eastAsia="Times New Roman" w:hAnsi="Courier New" w:cs="Courier New"/>
+          <w:color w:val="FFFFFF"/>
+          <w:sz w:val="21"/>
+          <w:szCs w:val="21"/>
+          <w:lang w:val="en-US" w:eastAsia="es-MX"/>
+        </w:rPr>
+      </w:pPr>
+      <w:r>
+        <w:rPr>
+          <w:rFonts w:ascii="Courier New" w:eastAsia="Times New Roman" w:hAnsi="Courier New" w:cs="Courier New"/>
+          <w:color w:val="FFFFFF"/>
+          <w:sz w:val="21"/>
+          <w:szCs w:val="21"/>
+          <w:lang w:val="en-US" w:eastAsia="es-MX"/>
+        </w:rPr>
+        <w:t xml:space="preserve">  &lt;Provider store</w:t>
+      </w:r>
+      <w:proofErr w:type="gramStart"/>
+      <w:r>
+        <w:rPr>
+          <w:rFonts w:ascii="Courier New" w:eastAsia="Times New Roman" w:hAnsi="Courier New" w:cs="Courier New"/>
+          <w:color w:val="FFFFFF"/>
+          <w:sz w:val="21"/>
+          <w:szCs w:val="21"/>
+          <w:lang w:val="en-US" w:eastAsia="es-MX"/>
+        </w:rPr>
+        <w:t>={</w:t>
+      </w:r>
+      <w:proofErr w:type="gramEnd"/>
+      <w:r>
+        <w:rPr>
+          <w:rFonts w:ascii="Courier New" w:eastAsia="Times New Roman" w:hAnsi="Courier New" w:cs="Courier New"/>
+          <w:color w:val="FFFFFF"/>
+          <w:sz w:val="21"/>
+          <w:szCs w:val="21"/>
+          <w:lang w:val="en-US" w:eastAsia="es-MX"/>
+        </w:rPr>
+        <w:t>store}&gt;</w:t>
+      </w:r>
+    </w:p>
+    <w:p>
+      <w:pPr>
+        <w:shd w:val="clear" w:color="auto" w:fill="333333"/>
+        <w:tabs>
+          <w:tab w:val="left" w:pos="916"/>
+          <w:tab w:val="left" w:pos="1832"/>
+          <w:tab w:val="left" w:pos="2748"/>
+          <w:tab w:val="left" w:pos="3664"/>
+          <w:tab w:val="left" w:pos="4580"/>
+          <w:tab w:val="left" w:pos="5496"/>
+          <w:tab w:val="left" w:pos="6412"/>
+          <w:tab w:val="left" w:pos="7328"/>
+          <w:tab w:val="left" w:pos="8244"/>
+          <w:tab w:val="left" w:pos="9160"/>
+          <w:tab w:val="left" w:pos="10076"/>
+          <w:tab w:val="left" w:pos="10992"/>
+          <w:tab w:val="left" w:pos="11908"/>
+          <w:tab w:val="left" w:pos="12824"/>
+          <w:tab w:val="left" w:pos="13740"/>
+          <w:tab w:val="left" w:pos="14656"/>
+        </w:tabs>
+        <w:spacing w:before="0" w:after="0" w:line="240" w:lineRule="auto"/>
+        <w:rPr>
+          <w:rFonts w:ascii="Courier New" w:eastAsia="Times New Roman" w:hAnsi="Courier New" w:cs="Courier New"/>
+          <w:color w:val="FFFFFF"/>
+          <w:sz w:val="21"/>
+          <w:szCs w:val="21"/>
+          <w:lang w:val="en-US" w:eastAsia="es-MX"/>
+        </w:rPr>
+      </w:pPr>
+      <w:r>
+        <w:rPr>
+          <w:rFonts w:ascii="Courier New" w:eastAsia="Times New Roman" w:hAnsi="Courier New" w:cs="Courier New"/>
+          <w:color w:val="FFFFFF"/>
+          <w:sz w:val="21"/>
+          <w:szCs w:val="21"/>
+          <w:lang w:val="en-US" w:eastAsia="es-MX"/>
+        </w:rPr>
+        <w:t xml:space="preserve">    &lt;Router history</w:t>
+      </w:r>
+      <w:proofErr w:type="gramStart"/>
+      <w:r>
+        <w:rPr>
+          <w:rFonts w:ascii="Courier New" w:eastAsia="Times New Roman" w:hAnsi="Courier New" w:cs="Courier New"/>
+          <w:color w:val="FFFFFF"/>
+          <w:sz w:val="21"/>
+          <w:szCs w:val="21"/>
+          <w:lang w:val="en-US" w:eastAsia="es-MX"/>
+        </w:rPr>
+        <w:t>={</w:t>
+      </w:r>
+      <w:proofErr w:type="gramEnd"/>
+      <w:r>
+        <w:rPr>
+          <w:rFonts w:ascii="Courier New" w:eastAsia="Times New Roman" w:hAnsi="Courier New" w:cs="Courier New"/>
+          <w:color w:val="FFFFFF"/>
+          <w:sz w:val="21"/>
+          <w:szCs w:val="21"/>
+          <w:lang w:val="en-US" w:eastAsia="es-MX"/>
+        </w:rPr>
+        <w:t>history}&gt;</w:t>
+      </w:r>
+    </w:p>
+    <w:p>
+      <w:pPr>
+        <w:shd w:val="clear" w:color="auto" w:fill="333333"/>
+        <w:tabs>
+          <w:tab w:val="left" w:pos="916"/>
+          <w:tab w:val="left" w:pos="1832"/>
+          <w:tab w:val="left" w:pos="2748"/>
+          <w:tab w:val="left" w:pos="3664"/>
+          <w:tab w:val="left" w:pos="4580"/>
+          <w:tab w:val="left" w:pos="5496"/>
+          <w:tab w:val="left" w:pos="6412"/>
+          <w:tab w:val="left" w:pos="7328"/>
+          <w:tab w:val="left" w:pos="8244"/>
+          <w:tab w:val="left" w:pos="9160"/>
+          <w:tab w:val="left" w:pos="10076"/>
+          <w:tab w:val="left" w:pos="10992"/>
+          <w:tab w:val="left" w:pos="11908"/>
+          <w:tab w:val="left" w:pos="12824"/>
+          <w:tab w:val="left" w:pos="13740"/>
+          <w:tab w:val="left" w:pos="14656"/>
+        </w:tabs>
+        <w:spacing w:before="0" w:after="0" w:line="240" w:lineRule="auto"/>
+        <w:rPr>
+          <w:rFonts w:ascii="Courier New" w:eastAsia="Times New Roman" w:hAnsi="Courier New" w:cs="Courier New"/>
+          <w:color w:val="FFFFFF"/>
+          <w:sz w:val="21"/>
+          <w:szCs w:val="21"/>
+          <w:lang w:val="en-US" w:eastAsia="es-MX"/>
+        </w:rPr>
+      </w:pPr>
+      <w:r>
+        <w:rPr>
+          <w:rFonts w:ascii="Courier New" w:eastAsia="Times New Roman" w:hAnsi="Courier New" w:cs="Courier New"/>
+          <w:color w:val="FFFFFF"/>
+          <w:sz w:val="21"/>
+          <w:szCs w:val="21"/>
+          <w:lang w:val="en-US" w:eastAsia="es-MX"/>
+        </w:rPr>
+        <w:t xml:space="preserve">      {</w:t>
+      </w:r>
+      <w:proofErr w:type="spellStart"/>
+      <w:r>
+        <w:rPr>
+          <w:rFonts w:ascii="Courier New" w:eastAsia="Times New Roman" w:hAnsi="Courier New" w:cs="Courier New"/>
+          <w:color w:val="FFFFFF"/>
+          <w:sz w:val="21"/>
+          <w:szCs w:val="21"/>
+          <w:lang w:val="en-US" w:eastAsia="es-MX"/>
+        </w:rPr>
+        <w:t>props.children</w:t>
+      </w:r>
+      <w:proofErr w:type="spellEnd"/>
+      <w:r>
+        <w:rPr>
+          <w:rFonts w:ascii="Courier New" w:eastAsia="Times New Roman" w:hAnsi="Courier New" w:cs="Courier New"/>
+          <w:color w:val="FFFFFF"/>
+          <w:sz w:val="21"/>
+          <w:szCs w:val="21"/>
+          <w:lang w:val="en-US" w:eastAsia="es-MX"/>
+        </w:rPr>
+        <w:t>}</w:t>
+      </w:r>
+    </w:p>
+    <w:p>
+      <w:pPr>
+        <w:shd w:val="clear" w:color="auto" w:fill="333333"/>
+        <w:tabs>
+          <w:tab w:val="left" w:pos="916"/>
+          <w:tab w:val="left" w:pos="1832"/>
+          <w:tab w:val="left" w:pos="2748"/>
+          <w:tab w:val="left" w:pos="3664"/>
+          <w:tab w:val="left" w:pos="4580"/>
+          <w:tab w:val="left" w:pos="5496"/>
+          <w:tab w:val="left" w:pos="6412"/>
+          <w:tab w:val="left" w:pos="7328"/>
+          <w:tab w:val="left" w:pos="8244"/>
+          <w:tab w:val="left" w:pos="9160"/>
+          <w:tab w:val="left" w:pos="10076"/>
+          <w:tab w:val="left" w:pos="10992"/>
+          <w:tab w:val="left" w:pos="11908"/>
+          <w:tab w:val="left" w:pos="12824"/>
+          <w:tab w:val="left" w:pos="13740"/>
+          <w:tab w:val="left" w:pos="14656"/>
+        </w:tabs>
+        <w:spacing w:before="0" w:after="0" w:line="240" w:lineRule="auto"/>
+        <w:rPr>
+          <w:rFonts w:ascii="Courier New" w:eastAsia="Times New Roman" w:hAnsi="Courier New" w:cs="Courier New"/>
+          <w:color w:val="FFFFFF"/>
+          <w:sz w:val="21"/>
+          <w:szCs w:val="21"/>
+          <w:lang w:val="en-US" w:eastAsia="es-MX"/>
+        </w:rPr>
+      </w:pPr>
+      <w:r>
+        <w:rPr>
+          <w:rFonts w:ascii="Courier New" w:eastAsia="Times New Roman" w:hAnsi="Courier New" w:cs="Courier New"/>
+          <w:color w:val="FFFFFF"/>
+          <w:sz w:val="21"/>
+          <w:szCs w:val="21"/>
+          <w:lang w:val="en-US" w:eastAsia="es-MX"/>
+        </w:rPr>
+        <w:t xml:space="preserve">    &lt;/Router&gt;</w:t>
+      </w:r>
+    </w:p>
+    <w:p>
+      <w:pPr>
+        <w:shd w:val="clear" w:color="auto" w:fill="333333"/>
+        <w:tabs>
+          <w:tab w:val="left" w:pos="916"/>
+          <w:tab w:val="left" w:pos="1832"/>
+          <w:tab w:val="left" w:pos="2748"/>
+          <w:tab w:val="left" w:pos="3664"/>
+          <w:tab w:val="left" w:pos="4580"/>
+          <w:tab w:val="left" w:pos="5496"/>
+          <w:tab w:val="left" w:pos="6412"/>
+          <w:tab w:val="left" w:pos="7328"/>
+          <w:tab w:val="left" w:pos="8244"/>
+          <w:tab w:val="left" w:pos="9160"/>
+          <w:tab w:val="left" w:pos="10076"/>
+          <w:tab w:val="left" w:pos="10992"/>
+          <w:tab w:val="left" w:pos="11908"/>
+          <w:tab w:val="left" w:pos="12824"/>
+          <w:tab w:val="left" w:pos="13740"/>
+          <w:tab w:val="left" w:pos="14656"/>
+        </w:tabs>
+        <w:spacing w:before="0" w:after="0" w:line="240" w:lineRule="auto"/>
+        <w:rPr>
+          <w:rFonts w:ascii="Courier New" w:eastAsia="Times New Roman" w:hAnsi="Courier New" w:cs="Courier New"/>
+          <w:color w:val="FFFFFF"/>
+          <w:sz w:val="21"/>
+          <w:szCs w:val="21"/>
+          <w:lang w:val="en-US" w:eastAsia="es-MX"/>
+        </w:rPr>
+      </w:pPr>
+      <w:r>
+        <w:rPr>
+          <w:rFonts w:ascii="Courier New" w:eastAsia="Times New Roman" w:hAnsi="Courier New" w:cs="Courier New"/>
+          <w:color w:val="FFFFFF"/>
+          <w:sz w:val="21"/>
+          <w:szCs w:val="21"/>
+          <w:lang w:val="en-US" w:eastAsia="es-MX"/>
+        </w:rPr>
+        <w:t xml:space="preserve">  &lt;/Provider&gt;</w:t>
+      </w:r>
+    </w:p>
+    <w:p>
+      <w:pPr>
+        <w:shd w:val="clear" w:color="auto" w:fill="333333"/>
+        <w:tabs>
+          <w:tab w:val="left" w:pos="916"/>
+          <w:tab w:val="left" w:pos="1832"/>
+          <w:tab w:val="left" w:pos="2748"/>
+          <w:tab w:val="left" w:pos="3664"/>
+          <w:tab w:val="left" w:pos="4580"/>
+          <w:tab w:val="left" w:pos="5496"/>
+          <w:tab w:val="left" w:pos="6412"/>
+          <w:tab w:val="left" w:pos="7328"/>
+          <w:tab w:val="left" w:pos="8244"/>
+          <w:tab w:val="left" w:pos="9160"/>
+          <w:tab w:val="left" w:pos="10076"/>
+          <w:tab w:val="left" w:pos="10992"/>
+          <w:tab w:val="left" w:pos="11908"/>
+          <w:tab w:val="left" w:pos="12824"/>
+          <w:tab w:val="left" w:pos="13740"/>
+          <w:tab w:val="left" w:pos="14656"/>
+        </w:tabs>
+        <w:spacing w:before="0" w:after="0" w:line="240" w:lineRule="auto"/>
+        <w:rPr>
+          <w:rFonts w:ascii="Courier New" w:eastAsia="Times New Roman" w:hAnsi="Courier New" w:cs="Courier New"/>
+          <w:color w:val="FFFFFF"/>
+          <w:sz w:val="21"/>
+          <w:szCs w:val="21"/>
+          <w:lang w:val="en-US" w:eastAsia="es-MX"/>
+        </w:rPr>
+      </w:pPr>
+      <w:r>
+        <w:rPr>
+          <w:rFonts w:ascii="Courier New" w:eastAsia="Times New Roman" w:hAnsi="Courier New" w:cs="Courier New"/>
+          <w:color w:val="FFFFFF"/>
+          <w:sz w:val="21"/>
+          <w:szCs w:val="21"/>
+          <w:lang w:val="en-US" w:eastAsia="es-MX"/>
+        </w:rPr>
+        <w:t>);</w:t>
+      </w:r>
+    </w:p>
+    <w:p>
+      <w:pPr>
+        <w:shd w:val="clear" w:color="auto" w:fill="333333"/>
+        <w:tabs>
+          <w:tab w:val="left" w:pos="916"/>
+          <w:tab w:val="left" w:pos="1832"/>
+          <w:tab w:val="left" w:pos="2748"/>
+          <w:tab w:val="left" w:pos="3664"/>
+          <w:tab w:val="left" w:pos="4580"/>
+          <w:tab w:val="left" w:pos="5496"/>
+          <w:tab w:val="left" w:pos="6412"/>
+          <w:tab w:val="left" w:pos="7328"/>
+          <w:tab w:val="left" w:pos="8244"/>
+          <w:tab w:val="left" w:pos="9160"/>
+          <w:tab w:val="left" w:pos="10076"/>
+          <w:tab w:val="left" w:pos="10992"/>
+          <w:tab w:val="left" w:pos="11908"/>
+          <w:tab w:val="left" w:pos="12824"/>
+          <w:tab w:val="left" w:pos="13740"/>
+          <w:tab w:val="left" w:pos="14656"/>
+        </w:tabs>
+        <w:spacing w:before="0" w:after="0" w:line="240" w:lineRule="auto"/>
+        <w:rPr>
+          <w:rFonts w:ascii="Courier New" w:eastAsia="Times New Roman" w:hAnsi="Courier New" w:cs="Courier New"/>
+          <w:color w:val="FFFFFF"/>
+          <w:sz w:val="21"/>
+          <w:szCs w:val="21"/>
+          <w:lang w:val="en-US" w:eastAsia="es-MX"/>
+        </w:rPr>
+      </w:pPr>
+    </w:p>
+    <w:p>
+      <w:pPr>
+        <w:shd w:val="clear" w:color="auto" w:fill="333333"/>
+        <w:tabs>
+          <w:tab w:val="left" w:pos="916"/>
+          <w:tab w:val="left" w:pos="1832"/>
+          <w:tab w:val="left" w:pos="2748"/>
+          <w:tab w:val="left" w:pos="3664"/>
+          <w:tab w:val="left" w:pos="4580"/>
+          <w:tab w:val="left" w:pos="5496"/>
+          <w:tab w:val="left" w:pos="6412"/>
+          <w:tab w:val="left" w:pos="7328"/>
+          <w:tab w:val="left" w:pos="8244"/>
+          <w:tab w:val="left" w:pos="9160"/>
+          <w:tab w:val="left" w:pos="10076"/>
+          <w:tab w:val="left" w:pos="10992"/>
+          <w:tab w:val="left" w:pos="11908"/>
+          <w:tab w:val="left" w:pos="12824"/>
+          <w:tab w:val="left" w:pos="13740"/>
+          <w:tab w:val="left" w:pos="14656"/>
+        </w:tabs>
+        <w:spacing w:before="0" w:after="0" w:line="240" w:lineRule="auto"/>
+        <w:rPr>
+          <w:rFonts w:ascii="Courier New" w:eastAsia="Times New Roman" w:hAnsi="Courier New" w:cs="Courier New"/>
+          <w:color w:val="FFFFFF"/>
+          <w:sz w:val="21"/>
+          <w:szCs w:val="21"/>
+          <w:lang w:val="en-US" w:eastAsia="es-MX"/>
+        </w:rPr>
+      </w:pPr>
+      <w:proofErr w:type="gramStart"/>
+      <w:r>
+        <w:rPr>
+          <w:rFonts w:ascii="Courier New" w:eastAsia="Times New Roman" w:hAnsi="Courier New" w:cs="Courier New"/>
+          <w:color w:val="FFFFFF"/>
+          <w:sz w:val="21"/>
+          <w:szCs w:val="21"/>
+          <w:lang w:val="en-US" w:eastAsia="es-MX"/>
+        </w:rPr>
+        <w:t>export</w:t>
+      </w:r>
+      <w:proofErr w:type="gramEnd"/>
+      <w:r>
+        <w:rPr>
+          <w:rFonts w:ascii="Courier New" w:eastAsia="Times New Roman" w:hAnsi="Courier New" w:cs="Courier New"/>
+          <w:color w:val="FFFFFF"/>
+          <w:sz w:val="21"/>
+          <w:szCs w:val="21"/>
+          <w:lang w:val="en-US" w:eastAsia="es-MX"/>
+        </w:rPr>
+        <w:t xml:space="preserve"> default </w:t>
+      </w:r>
+      <w:proofErr w:type="spellStart"/>
+      <w:r>
+        <w:rPr>
+          <w:rFonts w:ascii="Courier New" w:eastAsia="Times New Roman" w:hAnsi="Courier New" w:cs="Courier New"/>
+          <w:color w:val="FFFFFF"/>
+          <w:sz w:val="21"/>
+          <w:szCs w:val="21"/>
+          <w:lang w:val="en-US" w:eastAsia="es-MX"/>
+        </w:rPr>
+        <w:t>ProviderMock</w:t>
+      </w:r>
+      <w:proofErr w:type="spellEnd"/>
+      <w:r>
+        <w:rPr>
+          <w:rFonts w:ascii="Courier New" w:eastAsia="Times New Roman" w:hAnsi="Courier New" w:cs="Courier New"/>
+          <w:color w:val="FFFFFF"/>
+          <w:sz w:val="21"/>
+          <w:szCs w:val="21"/>
+          <w:lang w:val="en-US" w:eastAsia="es-MX"/>
+        </w:rPr>
+        <w:t>;</w:t>
+      </w:r>
+    </w:p>
+    <w:p>
+      <w:pPr>
+        <w:shd w:val="clear" w:color="auto" w:fill="333333"/>
+        <w:tabs>
+          <w:tab w:val="left" w:pos="916"/>
+          <w:tab w:val="left" w:pos="1832"/>
+          <w:tab w:val="left" w:pos="2748"/>
+          <w:tab w:val="left" w:pos="3664"/>
+          <w:tab w:val="left" w:pos="4580"/>
+          <w:tab w:val="left" w:pos="5496"/>
+          <w:tab w:val="left" w:pos="6412"/>
+          <w:tab w:val="left" w:pos="7328"/>
+          <w:tab w:val="left" w:pos="8244"/>
+          <w:tab w:val="left" w:pos="9160"/>
+          <w:tab w:val="left" w:pos="10076"/>
+          <w:tab w:val="left" w:pos="10992"/>
+          <w:tab w:val="left" w:pos="11908"/>
+          <w:tab w:val="left" w:pos="12824"/>
+          <w:tab w:val="left" w:pos="13740"/>
+          <w:tab w:val="left" w:pos="14656"/>
+        </w:tabs>
+        <w:spacing w:before="0" w:after="0" w:line="240" w:lineRule="auto"/>
+        <w:jc w:val="center"/>
+        <w:rPr>
+          <w:rFonts w:ascii="Courier New" w:eastAsia="Times New Roman" w:hAnsi="Courier New" w:cs="Courier New"/>
+          <w:color w:val="FFFFFF"/>
+          <w:sz w:val="21"/>
+          <w:szCs w:val="21"/>
+          <w:lang w:val="en-US" w:eastAsia="es-MX"/>
+        </w:rPr>
+      </w:pPr>
+      <w:r>
+        <w:rPr>
+          <w:rFonts w:ascii="Courier New" w:eastAsia="Times New Roman" w:hAnsi="Courier New" w:cs="Courier New"/>
+          <w:color w:val="FFFFFF"/>
+          <w:sz w:val="21"/>
+          <w:szCs w:val="21"/>
+          <w:lang w:val="en-US" w:eastAsia="es-MX"/>
+        </w:rPr>
+        <w:drawing>
+          <wp:inline distT="0" distB="0" distL="0" distR="0" wp14:anchorId="1357FEC4" wp14:editId="7FE0D2C6">
+            <wp:extent cx="5086350" cy="2609382"/>
+            <wp:effectExtent l="0" t="0" r="0" b="635"/>
+            <wp:docPr id="1" name="Imagen 1"/>
+            <wp:cNvGraphicFramePr>
+              <a:graphicFrameLocks xmlns:a="http://schemas.openxmlformats.org/drawingml/2006/main" noChangeAspect="1"/>
+            </wp:cNvGraphicFramePr>
+            <a:graphic xmlns:a="http://schemas.openxmlformats.org/drawingml/2006/main">
+              <a:graphicData uri="http://schemas.openxmlformats.org/drawingml/2006/picture">
+                <pic:pic xmlns:pic="http://schemas.openxmlformats.org/drawingml/2006/picture">
+                  <pic:nvPicPr>
+                    <pic:cNvPr id="1" name=""/>
+                    <pic:cNvPicPr/>
+                  </pic:nvPicPr>
+                  <pic:blipFill>
+                    <a:blip r:embed="rId14"/>
+                    <a:stretch>
+                      <a:fillRect/>
+                    </a:stretch>
+                  </pic:blipFill>
+                  <pic:spPr>
+                    <a:xfrm>
+                      <a:off x="0" y="0"/>
+                      <a:ext cx="5091439" cy="2611993"/>
+                    </a:xfrm>
+                    <a:prstGeom prst="rect">
+                      <a:avLst/>
+                    </a:prstGeom>
+                  </pic:spPr>
+                </pic:pic>
+              </a:graphicData>
+            </a:graphic>
+          </wp:inline>
+        </w:drawing>
+      </w:r>
+    </w:p>
+    <w:p>
+      <w:pPr>
+        <w:shd w:val="clear" w:color="auto" w:fill="333333"/>
+        <w:tabs>
+          <w:tab w:val="left" w:pos="916"/>
+          <w:tab w:val="left" w:pos="1832"/>
+          <w:tab w:val="left" w:pos="2748"/>
+          <w:tab w:val="left" w:pos="3664"/>
+          <w:tab w:val="left" w:pos="4580"/>
+          <w:tab w:val="left" w:pos="5496"/>
+          <w:tab w:val="left" w:pos="6412"/>
+          <w:tab w:val="left" w:pos="7328"/>
+          <w:tab w:val="left" w:pos="8244"/>
+          <w:tab w:val="left" w:pos="9160"/>
+          <w:tab w:val="left" w:pos="10076"/>
+          <w:tab w:val="left" w:pos="10992"/>
+          <w:tab w:val="left" w:pos="11908"/>
+          <w:tab w:val="left" w:pos="12824"/>
+          <w:tab w:val="left" w:pos="13740"/>
+          <w:tab w:val="left" w:pos="14656"/>
+        </w:tabs>
+        <w:spacing w:before="0" w:after="0" w:line="240" w:lineRule="auto"/>
+        <w:jc w:val="center"/>
+        <w:rPr>
+          <w:rFonts w:ascii="Courier New" w:eastAsia="Times New Roman" w:hAnsi="Courier New" w:cs="Courier New"/>
+          <w:color w:val="FFFFFF"/>
+          <w:sz w:val="21"/>
+          <w:szCs w:val="21"/>
+          <w:lang w:val="en-US" w:eastAsia="es-MX"/>
+        </w:rPr>
+      </w:pPr>
+    </w:p>
+    <w:p>
+      <w:pPr>
+        <w:shd w:val="clear" w:color="auto" w:fill="333333"/>
+        <w:tabs>
+          <w:tab w:val="left" w:pos="916"/>
+          <w:tab w:val="left" w:pos="1832"/>
+          <w:tab w:val="left" w:pos="2748"/>
+          <w:tab w:val="left" w:pos="3664"/>
+          <w:tab w:val="left" w:pos="4580"/>
+          <w:tab w:val="left" w:pos="5496"/>
+          <w:tab w:val="left" w:pos="6412"/>
+          <w:tab w:val="left" w:pos="7328"/>
+          <w:tab w:val="left" w:pos="8244"/>
+          <w:tab w:val="left" w:pos="9160"/>
+          <w:tab w:val="left" w:pos="10076"/>
+          <w:tab w:val="left" w:pos="10992"/>
+          <w:tab w:val="left" w:pos="11908"/>
+          <w:tab w:val="left" w:pos="12824"/>
+          <w:tab w:val="left" w:pos="13740"/>
+          <w:tab w:val="left" w:pos="14656"/>
+        </w:tabs>
+        <w:spacing w:before="0" w:after="0" w:line="240" w:lineRule="auto"/>
+        <w:jc w:val="center"/>
+        <w:rPr>
+          <w:rFonts w:ascii="Courier New" w:eastAsia="Times New Roman" w:hAnsi="Courier New" w:cs="Courier New"/>
+          <w:color w:val="FFFFFF"/>
+          <w:sz w:val="21"/>
+          <w:szCs w:val="21"/>
+          <w:lang w:val="en-US" w:eastAsia="es-MX"/>
+        </w:rPr>
+      </w:pPr>
+    </w:p>
+    <w:p>
+      <w:pPr>
+        <w:pStyle w:val="Ttulo1"/>
+        <w:rPr>
+          <w:lang w:val="es-MX"/>
+        </w:rPr>
+      </w:pPr>
+      <w:r>
+        <w:rPr>
+          <w:lang w:val="es-MX"/>
+        </w:rPr>
+        <w:t>Implementar provider mock</w:t>
+      </w:r>
+    </w:p>
+    <w:p>
+      <w:pPr>
+        <w:rPr>
+          <w:rFonts w:ascii="Arial" w:hAnsi="Arial" w:cs="Arial"/>
+          <w:color w:val="4A4A4A"/>
+          <w:shd w:val="clear" w:color="auto" w:fill="FFFFFF"/>
+        </w:rPr>
+      </w:pPr>
+      <w:r>
+        <w:rPr>
+          <w:rFonts w:ascii="Arial" w:hAnsi="Arial" w:cs="Arial"/>
+          <w:color w:val="4A4A4A"/>
+          <w:shd w:val="clear" w:color="auto" w:fill="FFFFFF"/>
+        </w:rPr>
+        <w:t>Probablemente muchos se hagan esta pregunta:</w:t>
+      </w:r>
+      <w:r>
+        <w:rPr>
+          <w:rFonts w:ascii="Arial" w:hAnsi="Arial" w:cs="Arial"/>
+          <w:color w:val="4A4A4A"/>
+        </w:rPr>
+        <w:br/>
+      </w:r>
+      <w:r>
+        <w:rPr>
+          <w:rStyle w:val="Textoennegrita"/>
+          <w:rFonts w:ascii="Arial" w:hAnsi="Arial" w:cs="Arial"/>
+          <w:color w:val="4A4A4A"/>
+          <w:shd w:val="clear" w:color="auto" w:fill="FFFFFF"/>
+        </w:rPr>
+        <w:t xml:space="preserve">¿Cuándo utilizar </w:t>
+      </w:r>
+      <w:proofErr w:type="spellStart"/>
+      <w:r>
+        <w:rPr>
+          <w:rStyle w:val="Textoennegrita"/>
+          <w:rFonts w:ascii="Arial" w:hAnsi="Arial" w:cs="Arial"/>
+          <w:color w:val="4A4A4A"/>
+          <w:shd w:val="clear" w:color="auto" w:fill="FFFFFF"/>
+        </w:rPr>
+        <w:t>mount</w:t>
+      </w:r>
+      <w:proofErr w:type="spellEnd"/>
+      <w:r>
+        <w:rPr>
+          <w:rStyle w:val="Textoennegrita"/>
+          <w:rFonts w:ascii="Arial" w:hAnsi="Arial" w:cs="Arial"/>
+          <w:color w:val="4A4A4A"/>
+          <w:shd w:val="clear" w:color="auto" w:fill="FFFFFF"/>
+        </w:rPr>
+        <w:t xml:space="preserve"> y cuándo utilizar </w:t>
+      </w:r>
+      <w:proofErr w:type="spellStart"/>
+      <w:r>
+        <w:rPr>
+          <w:rStyle w:val="Textoennegrita"/>
+          <w:rFonts w:ascii="Arial" w:hAnsi="Arial" w:cs="Arial"/>
+          <w:color w:val="4A4A4A"/>
+          <w:shd w:val="clear" w:color="auto" w:fill="FFFFFF"/>
+        </w:rPr>
+        <w:t>shallow</w:t>
+      </w:r>
+      <w:proofErr w:type="spellEnd"/>
+      <w:r>
+        <w:rPr>
+          <w:rStyle w:val="Textoennegrita"/>
+          <w:rFonts w:ascii="Arial" w:hAnsi="Arial" w:cs="Arial"/>
+          <w:color w:val="4A4A4A"/>
+          <w:shd w:val="clear" w:color="auto" w:fill="FFFFFF"/>
+        </w:rPr>
+        <w:t>?</w:t>
+      </w:r>
+      <w:r>
+        <w:rPr>
+          <w:rFonts w:ascii="Arial" w:hAnsi="Arial" w:cs="Arial"/>
+          <w:color w:val="4A4A4A"/>
+        </w:rPr>
+        <w:br/>
+      </w:r>
+      <w:r>
+        <w:rPr>
+          <w:rFonts w:ascii="Arial" w:hAnsi="Arial" w:cs="Arial"/>
+          <w:color w:val="4A4A4A"/>
+        </w:rPr>
+        <w:br/>
+      </w:r>
+      <w:proofErr w:type="spellStart"/>
+      <w:proofErr w:type="gramStart"/>
+      <w:r>
+        <w:rPr>
+          <w:rFonts w:ascii="Arial" w:hAnsi="Arial" w:cs="Arial"/>
+          <w:color w:val="4A4A4A"/>
+          <w:shd w:val="clear" w:color="auto" w:fill="FFFFFF"/>
+        </w:rPr>
+        <w:t>mount</w:t>
+      </w:r>
+      <w:proofErr w:type="spellEnd"/>
+      <w:proofErr w:type="gramEnd"/>
+      <w:r>
+        <w:rPr>
+          <w:rFonts w:ascii="Arial" w:hAnsi="Arial" w:cs="Arial"/>
+          <w:color w:val="4A4A4A"/>
+          <w:shd w:val="clear" w:color="auto" w:fill="FFFFFF"/>
+        </w:rPr>
+        <w:t xml:space="preserve"> --&gt; Cuando necesitas el DOM</w:t>
+      </w:r>
+      <w:r>
+        <w:rPr>
+          <w:rFonts w:ascii="Arial" w:hAnsi="Arial" w:cs="Arial"/>
+          <w:color w:val="4A4A4A"/>
+        </w:rPr>
+        <w:br/>
+      </w:r>
+      <w:proofErr w:type="spellStart"/>
+      <w:r>
+        <w:rPr>
+          <w:rFonts w:ascii="Arial" w:hAnsi="Arial" w:cs="Arial"/>
+          <w:color w:val="4A4A4A"/>
+          <w:shd w:val="clear" w:color="auto" w:fill="FFFFFF"/>
+        </w:rPr>
+        <w:t>shallow</w:t>
+      </w:r>
+      <w:proofErr w:type="spellEnd"/>
+      <w:r>
+        <w:rPr>
+          <w:rFonts w:ascii="Arial" w:hAnsi="Arial" w:cs="Arial"/>
+          <w:color w:val="4A4A4A"/>
+          <w:shd w:val="clear" w:color="auto" w:fill="FFFFFF"/>
+        </w:rPr>
+        <w:t xml:space="preserve"> --&gt; Solo necesitas algo particular del componente. No ocupas todo el DOM</w:t>
+      </w:r>
+    </w:p>
+    <w:p>
+      <w:pPr>
+        <w:rPr>
+          <w:rStyle w:val="Textoennegrita"/>
+          <w:rFonts w:ascii="Arial" w:hAnsi="Arial" w:cs="Arial"/>
+          <w:color w:val="4A4A4A"/>
+          <w:shd w:val="clear" w:color="auto" w:fill="FFFFFF"/>
+        </w:rPr>
+      </w:pPr>
+      <w:proofErr w:type="spellStart"/>
+      <w:r>
+        <w:rPr>
+          <w:rStyle w:val="Textoennegrita"/>
+          <w:rFonts w:ascii="Arial" w:hAnsi="Arial" w:cs="Arial"/>
+          <w:color w:val="4A4A4A"/>
+          <w:shd w:val="clear" w:color="auto" w:fill="FFFFFF"/>
+        </w:rPr>
+        <w:t>Shallow</w:t>
+      </w:r>
+      <w:proofErr w:type="spellEnd"/>
+      <w:r>
+        <w:rPr>
+          <w:rStyle w:val="Textoennegrita"/>
+          <w:rFonts w:ascii="Arial" w:hAnsi="Arial" w:cs="Arial"/>
+          <w:color w:val="4A4A4A"/>
+          <w:shd w:val="clear" w:color="auto" w:fill="FFFFFF"/>
+        </w:rPr>
+        <w:t xml:space="preserve"> permite traer elementos y probarlos como una unidad. Es útil cuando solo necesito algo particular de ese componente y no necesito toda su estructura y elementos del DOM</w:t>
+      </w:r>
+    </w:p>
+    <w:p>
+      <w:pPr>
+        <w:rPr>
+          <w:lang w:val="es-MX"/>
+        </w:rPr>
+      </w:pPr>
+      <w:r>
+        <w:rPr>
+          <w:lang w:val="es-MX"/>
+        </w:rPr>
+        <w:lastRenderedPageBreak/>
+        <w:drawing>
+          <wp:inline distT="0" distB="0" distL="0" distR="0" wp14:anchorId="0347F60D" wp14:editId="13E368FD">
+            <wp:extent cx="5732145" cy="4039870"/>
+            <wp:effectExtent l="0" t="0" r="1905" b="0"/>
+            <wp:docPr id="3" name="Imagen 3"/>
+            <wp:cNvGraphicFramePr>
+              <a:graphicFrameLocks xmlns:a="http://schemas.openxmlformats.org/drawingml/2006/main" noChangeAspect="1"/>
+            </wp:cNvGraphicFramePr>
+            <a:graphic xmlns:a="http://schemas.openxmlformats.org/drawingml/2006/main">
+              <a:graphicData uri="http://schemas.openxmlformats.org/drawingml/2006/picture">
+                <pic:pic xmlns:pic="http://schemas.openxmlformats.org/drawingml/2006/picture">
+                  <pic:nvPicPr>
+                    <pic:cNvPr id="1" name=""/>
+                    <pic:cNvPicPr/>
+                  </pic:nvPicPr>
+                  <pic:blipFill>
+                    <a:blip r:embed="rId15"/>
+                    <a:stretch>
+                      <a:fillRect/>
+                    </a:stretch>
+                  </pic:blipFill>
+                  <pic:spPr>
+                    <a:xfrm>
+                      <a:off x="0" y="0"/>
+                      <a:ext cx="5732145" cy="4039870"/>
+                    </a:xfrm>
+                    <a:prstGeom prst="rect">
+                      <a:avLst/>
+                    </a:prstGeom>
+                  </pic:spPr>
+                </pic:pic>
+              </a:graphicData>
+            </a:graphic>
+          </wp:inline>
+        </w:drawing>
+      </w:r>
+    </w:p>
+    <w:p>
+      <w:pPr>
+        <w:rPr>
+          <w:lang w:val="es-MX"/>
+        </w:rPr>
+      </w:pPr>
+    </w:p>
+    <w:p>
+      <w:pPr>
+        <w:rPr>
+          <w:lang w:val="es-MX"/>
+        </w:rPr>
+      </w:pPr>
+    </w:p>
+    <w:p>
+      <w:pPr>
+        <w:rPr>
+          <w:lang w:val="es-MX"/>
+        </w:rPr>
+      </w:pPr>
+    </w:p>
+    <w:p>
+      <w:pPr>
+        <w:rPr>
+          <w:lang w:val="es-MX"/>
+        </w:rPr>
+      </w:pPr>
+    </w:p>
+    <w:p>
+      <w:pPr>
+        <w:rPr>
+          <w:lang w:val="es-MX"/>
+        </w:rPr>
+      </w:pPr>
+    </w:p>
+    <w:p>
+      <w:pPr>
+        <w:pStyle w:val="Ttulo1"/>
+        <w:rPr>
+          <w:lang w:val="es-MX"/>
+        </w:rPr>
+      </w:pPr>
+      <w:r>
+        <w:rPr>
+          <w:lang w:val="es-MX"/>
+        </w:rPr>
+        <w:t>Snapshot</w:t>
+      </w:r>
+    </w:p>
+    <w:p>
+      <w:pPr>
+        <w:shd w:val="clear" w:color="auto" w:fill="FFFFFF"/>
+        <w:spacing w:before="0" w:after="0" w:line="240" w:lineRule="auto"/>
+        <w:rPr>
+          <w:rFonts w:ascii="Arial" w:eastAsia="Times New Roman" w:hAnsi="Arial" w:cs="Arial"/>
+          <w:color w:val="4A4A4A"/>
+          <w:sz w:val="24"/>
+          <w:szCs w:val="24"/>
+          <w:lang w:val="es-MX" w:eastAsia="es-MX"/>
+        </w:rPr>
+      </w:pPr>
+      <w:r>
+        <w:rPr>
+          <w:rFonts w:ascii="Arial" w:eastAsia="Times New Roman" w:hAnsi="Arial" w:cs="Arial"/>
+          <w:color w:val="4A4A4A"/>
+          <w:sz w:val="24"/>
+          <w:szCs w:val="24"/>
+          <w:lang w:val="es-MX" w:eastAsia="es-MX"/>
+        </w:rPr>
+        <w:t xml:space="preserve">De la </w:t>
+      </w:r>
+      <w:proofErr w:type="spellStart"/>
+      <w:r>
+        <w:rPr>
+          <w:rFonts w:ascii="Arial" w:eastAsia="Times New Roman" w:hAnsi="Arial" w:cs="Arial"/>
+          <w:color w:val="4A4A4A"/>
+          <w:sz w:val="24"/>
+          <w:szCs w:val="24"/>
+          <w:lang w:val="es-MX" w:eastAsia="es-MX"/>
+        </w:rPr>
+        <w:t>documentacion</w:t>
+      </w:r>
+      <w:proofErr w:type="spellEnd"/>
+      <w:r>
+        <w:rPr>
+          <w:rFonts w:ascii="Arial" w:eastAsia="Times New Roman" w:hAnsi="Arial" w:cs="Arial"/>
+          <w:color w:val="4A4A4A"/>
+          <w:sz w:val="24"/>
+          <w:szCs w:val="24"/>
+          <w:lang w:val="es-MX" w:eastAsia="es-MX"/>
+        </w:rPr>
+        <w:t xml:space="preserve"> oficial de </w:t>
+      </w:r>
+      <w:proofErr w:type="spellStart"/>
+      <w:r>
+        <w:rPr>
+          <w:rFonts w:ascii="Arial" w:eastAsia="Times New Roman" w:hAnsi="Arial" w:cs="Arial"/>
+          <w:color w:val="4A4A4A"/>
+          <w:sz w:val="24"/>
+          <w:szCs w:val="24"/>
+          <w:lang w:val="es-MX" w:eastAsia="es-MX"/>
+        </w:rPr>
+        <w:t>jest</w:t>
+      </w:r>
+      <w:proofErr w:type="spellEnd"/>
+      <w:r>
+        <w:rPr>
+          <w:rFonts w:ascii="Arial" w:eastAsia="Times New Roman" w:hAnsi="Arial" w:cs="Arial"/>
+          <w:color w:val="4A4A4A"/>
+          <w:sz w:val="24"/>
+          <w:szCs w:val="24"/>
+          <w:lang w:val="es-MX" w:eastAsia="es-MX"/>
+        </w:rPr>
+        <w:t>:</w:t>
+      </w:r>
+    </w:p>
+    <w:p>
+      <w:pPr>
+        <w:numPr>
+          <w:ilvl w:val="0"/>
+          <w:numId w:val="25"/>
+        </w:numPr>
+        <w:shd w:val="clear" w:color="auto" w:fill="FFFFFF"/>
+        <w:spacing w:before="0" w:after="0" w:line="240" w:lineRule="auto"/>
+        <w:ind w:left="0"/>
+        <w:rPr>
+          <w:rFonts w:ascii="Arial" w:eastAsia="Times New Roman" w:hAnsi="Arial" w:cs="Arial"/>
+          <w:color w:val="4A4A4A"/>
+          <w:sz w:val="24"/>
+          <w:szCs w:val="24"/>
+          <w:lang w:val="es-MX" w:eastAsia="es-MX"/>
+        </w:rPr>
+      </w:pPr>
+      <w:r>
+        <w:rPr>
+          <w:rFonts w:ascii="Arial" w:eastAsia="Times New Roman" w:hAnsi="Arial" w:cs="Arial"/>
+          <w:color w:val="4A4A4A"/>
+          <w:sz w:val="24"/>
+          <w:szCs w:val="24"/>
+          <w:lang w:val="es-MX" w:eastAsia="es-MX"/>
+        </w:rPr>
+        <w:t xml:space="preserve">Los ** </w:t>
+      </w:r>
+      <w:proofErr w:type="spellStart"/>
+      <w:r>
+        <w:rPr>
+          <w:rFonts w:ascii="Arial" w:eastAsia="Times New Roman" w:hAnsi="Arial" w:cs="Arial"/>
+          <w:color w:val="4A4A4A"/>
+          <w:sz w:val="24"/>
+          <w:szCs w:val="24"/>
+          <w:lang w:val="es-MX" w:eastAsia="es-MX"/>
+        </w:rPr>
+        <w:t>tests</w:t>
+      </w:r>
+      <w:proofErr w:type="spellEnd"/>
+      <w:r>
+        <w:rPr>
+          <w:rFonts w:ascii="Arial" w:eastAsia="Times New Roman" w:hAnsi="Arial" w:cs="Arial"/>
+          <w:color w:val="4A4A4A"/>
+          <w:sz w:val="24"/>
+          <w:szCs w:val="24"/>
+          <w:lang w:val="es-MX" w:eastAsia="es-MX"/>
+        </w:rPr>
+        <w:t xml:space="preserve"> de </w:t>
+      </w:r>
+      <w:proofErr w:type="spellStart"/>
+      <w:r>
+        <w:rPr>
+          <w:rFonts w:ascii="Arial" w:eastAsia="Times New Roman" w:hAnsi="Arial" w:cs="Arial"/>
+          <w:color w:val="4A4A4A"/>
+          <w:sz w:val="24"/>
+          <w:szCs w:val="24"/>
+          <w:lang w:val="es-MX" w:eastAsia="es-MX"/>
+        </w:rPr>
+        <w:t>Snapshot</w:t>
+      </w:r>
+      <w:proofErr w:type="spellEnd"/>
+      <w:r>
+        <w:rPr>
+          <w:rFonts w:ascii="Arial" w:eastAsia="Times New Roman" w:hAnsi="Arial" w:cs="Arial"/>
+          <w:color w:val="4A4A4A"/>
+          <w:sz w:val="24"/>
+          <w:szCs w:val="24"/>
+          <w:lang w:val="es-MX" w:eastAsia="es-MX"/>
+        </w:rPr>
+        <w:t>** son de gran utilidad cuando se quiere asegurar que la UI no cambia inesperadamente.</w:t>
+      </w:r>
+    </w:p>
+    <w:p>
+      <w:pPr>
+        <w:shd w:val="clear" w:color="auto" w:fill="FFFFFF"/>
+        <w:spacing w:before="0" w:after="0" w:line="240" w:lineRule="auto"/>
+        <w:rPr>
+          <w:rFonts w:ascii="Arial" w:eastAsia="Times New Roman" w:hAnsi="Arial" w:cs="Arial"/>
+          <w:color w:val="4A4A4A"/>
+          <w:sz w:val="24"/>
+          <w:szCs w:val="24"/>
+          <w:lang w:val="es-MX" w:eastAsia="es-MX"/>
+        </w:rPr>
+      </w:pPr>
+    </w:p>
+    <w:p>
+      <w:pPr>
+        <w:numPr>
+          <w:ilvl w:val="0"/>
+          <w:numId w:val="25"/>
+        </w:numPr>
+        <w:shd w:val="clear" w:color="auto" w:fill="FFFFFF"/>
+        <w:spacing w:before="0" w:after="0" w:line="240" w:lineRule="auto"/>
+        <w:ind w:left="0"/>
+        <w:rPr>
+          <w:rFonts w:ascii="Arial" w:eastAsia="Times New Roman" w:hAnsi="Arial" w:cs="Arial"/>
+          <w:color w:val="4A4A4A"/>
+          <w:sz w:val="24"/>
+          <w:szCs w:val="24"/>
+          <w:lang w:val="es-MX" w:eastAsia="es-MX"/>
+        </w:rPr>
+      </w:pPr>
+      <w:r>
+        <w:rPr>
+          <w:rFonts w:ascii="Arial" w:hAnsi="Arial" w:cs="Arial"/>
+          <w:color w:val="4A4A4A"/>
+          <w:shd w:val="clear" w:color="auto" w:fill="FFFFFF"/>
+        </w:rPr>
+        <w:t xml:space="preserve">Para usar </w:t>
+      </w:r>
+      <w:proofErr w:type="spellStart"/>
+      <w:r>
+        <w:rPr>
+          <w:rFonts w:ascii="Arial" w:hAnsi="Arial" w:cs="Arial"/>
+          <w:color w:val="4A4A4A"/>
+          <w:shd w:val="clear" w:color="auto" w:fill="FFFFFF"/>
+        </w:rPr>
+        <w:t>snapshot</w:t>
+      </w:r>
+      <w:proofErr w:type="spellEnd"/>
+      <w:r>
+        <w:rPr>
+          <w:rFonts w:ascii="Arial" w:hAnsi="Arial" w:cs="Arial"/>
+          <w:color w:val="4A4A4A"/>
+          <w:shd w:val="clear" w:color="auto" w:fill="FFFFFF"/>
+        </w:rPr>
+        <w:t xml:space="preserve"> debemos </w:t>
+      </w:r>
+      <w:proofErr w:type="spellStart"/>
+      <w:r>
+        <w:rPr>
+          <w:rFonts w:ascii="Arial" w:hAnsi="Arial" w:cs="Arial"/>
+          <w:color w:val="4A4A4A"/>
+          <w:shd w:val="clear" w:color="auto" w:fill="FFFFFF"/>
+        </w:rPr>
+        <w:t>covertir</w:t>
+      </w:r>
+      <w:proofErr w:type="spellEnd"/>
+      <w:r>
+        <w:rPr>
+          <w:rFonts w:ascii="Arial" w:hAnsi="Arial" w:cs="Arial"/>
+          <w:color w:val="4A4A4A"/>
+          <w:shd w:val="clear" w:color="auto" w:fill="FFFFFF"/>
+        </w:rPr>
+        <w:t xml:space="preserve"> un componente a un </w:t>
+      </w:r>
+      <w:proofErr w:type="spellStart"/>
+      <w:r>
+        <w:rPr>
+          <w:rFonts w:ascii="Arial" w:hAnsi="Arial" w:cs="Arial"/>
+          <w:color w:val="4A4A4A"/>
+          <w:shd w:val="clear" w:color="auto" w:fill="FFFFFF"/>
+        </w:rPr>
+        <w:t>Object</w:t>
+      </w:r>
+      <w:proofErr w:type="spellEnd"/>
+      <w:r>
+        <w:rPr>
+          <w:rFonts w:ascii="Arial" w:hAnsi="Arial" w:cs="Arial"/>
+          <w:color w:val="4A4A4A"/>
+          <w:shd w:val="clear" w:color="auto" w:fill="FFFFFF"/>
+        </w:rPr>
+        <w:t xml:space="preserve"> </w:t>
+      </w:r>
+      <w:proofErr w:type="spellStart"/>
+      <w:r>
+        <w:rPr>
+          <w:rFonts w:ascii="Arial" w:hAnsi="Arial" w:cs="Arial"/>
+          <w:color w:val="4A4A4A"/>
+          <w:shd w:val="clear" w:color="auto" w:fill="FFFFFF"/>
+        </w:rPr>
+        <w:t>Json</w:t>
+      </w:r>
+      <w:proofErr w:type="spellEnd"/>
+    </w:p>
+    <w:p>
+      <w:pPr>
+        <w:shd w:val="clear" w:color="auto" w:fill="FFFFFF"/>
+        <w:spacing w:before="0" w:after="0" w:line="240" w:lineRule="auto"/>
+        <w:rPr>
+          <w:rFonts w:ascii="Arial" w:eastAsia="Times New Roman" w:hAnsi="Arial" w:cs="Arial"/>
+          <w:color w:val="4A4A4A"/>
+          <w:sz w:val="24"/>
+          <w:szCs w:val="24"/>
+          <w:lang w:val="es-MX" w:eastAsia="es-MX"/>
+        </w:rPr>
+      </w:pPr>
+    </w:p>
+    <w:p>
+      <w:pPr>
+        <w:spacing w:before="0" w:after="0" w:line="240" w:lineRule="auto"/>
+        <w:rPr>
+          <w:rFonts w:ascii="Times New Roman" w:eastAsia="Times New Roman" w:hAnsi="Times New Roman" w:cs="Times New Roman"/>
+          <w:color w:val="4A4A4A"/>
+          <w:sz w:val="24"/>
+          <w:szCs w:val="24"/>
+          <w:lang w:val="es-MX" w:eastAsia="es-MX"/>
+        </w:rPr>
+      </w:pPr>
+      <w:r>
+        <w:rPr>
+          <w:rFonts w:ascii="Times New Roman" w:eastAsia="Times New Roman" w:hAnsi="Times New Roman" w:cs="Times New Roman"/>
+          <w:color w:val="4A4A4A"/>
+          <w:sz w:val="24"/>
+          <w:szCs w:val="24"/>
+          <w:lang w:val="es-MX" w:eastAsia="es-MX"/>
+        </w:rPr>
+        <w:t>Qué hace exactamente la función </w:t>
+      </w:r>
+      <w:proofErr w:type="spellStart"/>
+      <w:r>
+        <w:rPr>
+          <w:rFonts w:ascii="Courier New" w:eastAsia="Times New Roman" w:hAnsi="Courier New" w:cs="Courier New"/>
+          <w:color w:val="4A4A4A"/>
+          <w:sz w:val="20"/>
+          <w:szCs w:val="20"/>
+          <w:lang w:val="es-MX" w:eastAsia="es-MX"/>
+        </w:rPr>
+        <w:t>create</w:t>
+      </w:r>
+      <w:proofErr w:type="spellEnd"/>
+      <w:r>
+        <w:rPr>
+          <w:rFonts w:ascii="Times New Roman" w:eastAsia="Times New Roman" w:hAnsi="Times New Roman" w:cs="Times New Roman"/>
+          <w:color w:val="4A4A4A"/>
+          <w:sz w:val="24"/>
+          <w:szCs w:val="24"/>
+          <w:lang w:val="es-MX" w:eastAsia="es-MX"/>
+        </w:rPr>
+        <w:t> del paquete ‘</w:t>
+      </w:r>
+      <w:proofErr w:type="spellStart"/>
+      <w:r>
+        <w:rPr>
+          <w:rFonts w:ascii="Times New Roman" w:eastAsia="Times New Roman" w:hAnsi="Times New Roman" w:cs="Times New Roman"/>
+          <w:color w:val="4A4A4A"/>
+          <w:sz w:val="24"/>
+          <w:szCs w:val="24"/>
+          <w:lang w:val="es-MX" w:eastAsia="es-MX"/>
+        </w:rPr>
+        <w:t>react</w:t>
+      </w:r>
+      <w:proofErr w:type="spellEnd"/>
+      <w:r>
+        <w:rPr>
+          <w:rFonts w:ascii="Times New Roman" w:eastAsia="Times New Roman" w:hAnsi="Times New Roman" w:cs="Times New Roman"/>
+          <w:color w:val="4A4A4A"/>
+          <w:sz w:val="24"/>
+          <w:szCs w:val="24"/>
+          <w:lang w:val="es-MX" w:eastAsia="es-MX"/>
+        </w:rPr>
+        <w:t>-test-</w:t>
+      </w:r>
+      <w:proofErr w:type="spellStart"/>
+      <w:r>
+        <w:rPr>
+          <w:rFonts w:ascii="Times New Roman" w:eastAsia="Times New Roman" w:hAnsi="Times New Roman" w:cs="Times New Roman"/>
+          <w:color w:val="4A4A4A"/>
+          <w:sz w:val="24"/>
+          <w:szCs w:val="24"/>
+          <w:lang w:val="es-MX" w:eastAsia="es-MX"/>
+        </w:rPr>
+        <w:t>renderer</w:t>
+      </w:r>
+      <w:proofErr w:type="spellEnd"/>
+      <w:r>
+        <w:rPr>
+          <w:rFonts w:ascii="Times New Roman" w:eastAsia="Times New Roman" w:hAnsi="Times New Roman" w:cs="Times New Roman"/>
+          <w:color w:val="4A4A4A"/>
+          <w:sz w:val="24"/>
+          <w:szCs w:val="24"/>
+          <w:lang w:val="es-MX" w:eastAsia="es-MX"/>
+        </w:rPr>
+        <w:t>’;</w:t>
+      </w:r>
+    </w:p>
+    <w:p>
+      <w:pPr>
+        <w:shd w:val="clear" w:color="auto" w:fill="FFFFFF"/>
+        <w:spacing w:before="0" w:after="0" w:line="240" w:lineRule="auto"/>
+        <w:rPr>
+          <w:rFonts w:ascii="Arial" w:eastAsia="Times New Roman" w:hAnsi="Arial" w:cs="Arial"/>
+          <w:color w:val="4A4A4A"/>
+          <w:sz w:val="24"/>
+          <w:szCs w:val="24"/>
+          <w:lang w:val="es-MX" w:eastAsia="es-MX"/>
+        </w:rPr>
+      </w:pPr>
+      <w:r>
+        <w:rPr>
+          <w:rFonts w:ascii="Arial" w:hAnsi="Arial" w:cs="Arial"/>
+          <w:color w:val="4A4A4A"/>
+          <w:sz w:val="21"/>
+          <w:szCs w:val="21"/>
+          <w:shd w:val="clear" w:color="auto" w:fill="FFFFFF"/>
+        </w:rPr>
+        <w:t>Según lo que entendí, genera en memoria una copia del DOM para poder montar el componente y así chequear que todo está en orden.</w:t>
+      </w:r>
+      <w:r>
+        <w:rPr>
+          <w:rFonts w:ascii="Arial" w:hAnsi="Arial" w:cs="Arial"/>
+          <w:color w:val="4A4A4A"/>
+          <w:sz w:val="21"/>
+          <w:szCs w:val="21"/>
+        </w:rPr>
+        <w:br/>
+      </w:r>
+      <w:r>
+        <w:rPr>
+          <w:rFonts w:ascii="Arial" w:hAnsi="Arial" w:cs="Arial"/>
+          <w:color w:val="4A4A4A"/>
+          <w:sz w:val="21"/>
+          <w:szCs w:val="21"/>
+          <w:shd w:val="clear" w:color="auto" w:fill="FFFFFF"/>
+        </w:rPr>
+        <w:t>Espero te sirva</w:t>
+      </w:r>
+      <w:proofErr w:type="gramStart"/>
+      <w:r>
+        <w:rPr>
+          <w:rFonts w:ascii="Arial" w:hAnsi="Arial" w:cs="Arial"/>
+          <w:color w:val="4A4A4A"/>
+          <w:sz w:val="21"/>
+          <w:szCs w:val="21"/>
+          <w:shd w:val="clear" w:color="auto" w:fill="FFFFFF"/>
+        </w:rPr>
+        <w:t>!</w:t>
+      </w:r>
+      <w:proofErr w:type="gramEnd"/>
+    </w:p>
+    <w:p>
+      <w:pPr>
+        <w:shd w:val="clear" w:color="auto" w:fill="FFFFFF"/>
+        <w:spacing w:before="0" w:after="0" w:line="240" w:lineRule="auto"/>
+        <w:rPr>
+          <w:rFonts w:ascii="Arial" w:eastAsia="Times New Roman" w:hAnsi="Arial" w:cs="Arial"/>
+          <w:color w:val="4A4A4A"/>
+          <w:sz w:val="24"/>
+          <w:szCs w:val="24"/>
+          <w:lang w:val="es-MX" w:eastAsia="es-MX"/>
+        </w:rPr>
+      </w:pPr>
+    </w:p>
+    <w:p>
+      <w:pPr>
+        <w:shd w:val="clear" w:color="auto" w:fill="FFFFFF"/>
+        <w:spacing w:before="0" w:after="0" w:line="240" w:lineRule="auto"/>
+        <w:rPr>
+          <w:rFonts w:ascii="Arial" w:eastAsia="Times New Roman" w:hAnsi="Arial" w:cs="Arial"/>
+          <w:color w:val="4A4A4A"/>
+          <w:sz w:val="24"/>
+          <w:szCs w:val="24"/>
+          <w:lang w:val="es-MX" w:eastAsia="es-MX"/>
+        </w:rPr>
+      </w:pPr>
+      <w:r>
+        <w:rPr>
+          <w:rFonts w:ascii="Arial" w:eastAsia="Times New Roman" w:hAnsi="Arial" w:cs="Arial"/>
+          <w:color w:val="4A4A4A"/>
+          <w:sz w:val="24"/>
+          <w:szCs w:val="24"/>
+          <w:lang w:val="es-MX" w:eastAsia="es-MX"/>
+        </w:rPr>
+        <w:t xml:space="preserve">Es una práctica común agregar a </w:t>
+      </w:r>
+      <w:proofErr w:type="spellStart"/>
+      <w:r>
+        <w:rPr>
+          <w:rFonts w:ascii="Arial" w:eastAsia="Times New Roman" w:hAnsi="Arial" w:cs="Arial"/>
+          <w:color w:val="4A4A4A"/>
+          <w:sz w:val="24"/>
+          <w:szCs w:val="24"/>
+          <w:lang w:val="es-MX" w:eastAsia="es-MX"/>
+        </w:rPr>
+        <w:t>package.json</w:t>
+      </w:r>
+      <w:proofErr w:type="spellEnd"/>
+      <w:r>
+        <w:rPr>
+          <w:rFonts w:ascii="Arial" w:eastAsia="Times New Roman" w:hAnsi="Arial" w:cs="Arial"/>
+          <w:color w:val="4A4A4A"/>
+          <w:sz w:val="24"/>
+          <w:szCs w:val="24"/>
+          <w:lang w:val="es-MX" w:eastAsia="es-MX"/>
+        </w:rPr>
+        <w:t xml:space="preserve"> en scripts esta línea:</w:t>
+      </w:r>
+      <w:r>
+        <w:rPr>
+          <w:rFonts w:ascii="Arial" w:eastAsia="Times New Roman" w:hAnsi="Arial" w:cs="Arial"/>
+          <w:color w:val="4A4A4A"/>
+          <w:sz w:val="24"/>
+          <w:szCs w:val="24"/>
+          <w:lang w:val="es-MX" w:eastAsia="es-MX"/>
+        </w:rPr>
+        <w:br/>
+        <w:t>“</w:t>
+      </w:r>
+      <w:proofErr w:type="spellStart"/>
+      <w:r>
+        <w:rPr>
+          <w:rFonts w:ascii="Arial" w:eastAsia="Times New Roman" w:hAnsi="Arial" w:cs="Arial"/>
+          <w:color w:val="4A4A4A"/>
+          <w:sz w:val="24"/>
+          <w:szCs w:val="24"/>
+          <w:lang w:val="es-MX" w:eastAsia="es-MX"/>
+        </w:rPr>
+        <w:t>test</w:t>
+      </w:r>
+      <w:proofErr w:type="gramStart"/>
+      <w:r>
+        <w:rPr>
+          <w:rFonts w:ascii="Arial" w:eastAsia="Times New Roman" w:hAnsi="Arial" w:cs="Arial"/>
+          <w:color w:val="4A4A4A"/>
+          <w:sz w:val="24"/>
+          <w:szCs w:val="24"/>
+          <w:lang w:val="es-MX" w:eastAsia="es-MX"/>
+        </w:rPr>
+        <w:t>:update</w:t>
+      </w:r>
+      <w:proofErr w:type="spellEnd"/>
+      <w:proofErr w:type="gramEnd"/>
+      <w:r>
+        <w:rPr>
+          <w:rFonts w:ascii="Arial" w:eastAsia="Times New Roman" w:hAnsi="Arial" w:cs="Arial"/>
+          <w:color w:val="4A4A4A"/>
+          <w:sz w:val="24"/>
+          <w:szCs w:val="24"/>
+          <w:lang w:val="es-MX" w:eastAsia="es-MX"/>
+        </w:rPr>
+        <w:t>”: “</w:t>
+      </w:r>
+      <w:proofErr w:type="spellStart"/>
+      <w:r>
+        <w:rPr>
+          <w:rFonts w:ascii="Arial" w:eastAsia="Times New Roman" w:hAnsi="Arial" w:cs="Arial"/>
+          <w:color w:val="4A4A4A"/>
+          <w:sz w:val="24"/>
+          <w:szCs w:val="24"/>
+          <w:lang w:val="es-MX" w:eastAsia="es-MX"/>
+        </w:rPr>
+        <w:t>jest</w:t>
+      </w:r>
+      <w:proofErr w:type="spellEnd"/>
+      <w:r>
+        <w:rPr>
+          <w:rFonts w:ascii="Arial" w:eastAsia="Times New Roman" w:hAnsi="Arial" w:cs="Arial"/>
+          <w:color w:val="4A4A4A"/>
+          <w:sz w:val="24"/>
+          <w:szCs w:val="24"/>
+          <w:lang w:val="es-MX" w:eastAsia="es-MX"/>
+        </w:rPr>
+        <w:t xml:space="preserve"> --</w:t>
+      </w:r>
+      <w:proofErr w:type="spellStart"/>
+      <w:r>
+        <w:rPr>
+          <w:rFonts w:ascii="Arial" w:eastAsia="Times New Roman" w:hAnsi="Arial" w:cs="Arial"/>
+          <w:color w:val="4A4A4A"/>
+          <w:sz w:val="24"/>
+          <w:szCs w:val="24"/>
+          <w:lang w:val="es-MX" w:eastAsia="es-MX"/>
+        </w:rPr>
+        <w:t>updateSnapshot</w:t>
+      </w:r>
+      <w:proofErr w:type="spellEnd"/>
+      <w:r>
+        <w:rPr>
+          <w:rFonts w:ascii="Arial" w:eastAsia="Times New Roman" w:hAnsi="Arial" w:cs="Arial"/>
+          <w:color w:val="4A4A4A"/>
+          <w:sz w:val="24"/>
+          <w:szCs w:val="24"/>
+          <w:lang w:val="es-MX" w:eastAsia="es-MX"/>
+        </w:rPr>
+        <w:t>”,</w:t>
+      </w:r>
+      <w:r>
+        <w:rPr>
+          <w:rFonts w:ascii="Arial" w:eastAsia="Times New Roman" w:hAnsi="Arial" w:cs="Arial"/>
+          <w:color w:val="4A4A4A"/>
+          <w:sz w:val="24"/>
+          <w:szCs w:val="24"/>
+          <w:lang w:val="es-MX" w:eastAsia="es-MX"/>
+        </w:rPr>
+        <w:br/>
+        <w:t>Entonces solo escribir el comando</w:t>
+      </w:r>
+    </w:p>
+    <w:p>
+      <w:pPr>
+        <w:shd w:val="clear" w:color="auto" w:fill="333333"/>
+        <w:tabs>
+          <w:tab w:val="left" w:pos="916"/>
+          <w:tab w:val="left" w:pos="1832"/>
+          <w:tab w:val="left" w:pos="2748"/>
+          <w:tab w:val="left" w:pos="3664"/>
+          <w:tab w:val="left" w:pos="4580"/>
+          <w:tab w:val="left" w:pos="5496"/>
+          <w:tab w:val="left" w:pos="6412"/>
+          <w:tab w:val="left" w:pos="7328"/>
+          <w:tab w:val="left" w:pos="8244"/>
+          <w:tab w:val="left" w:pos="9160"/>
+          <w:tab w:val="left" w:pos="10076"/>
+          <w:tab w:val="left" w:pos="10992"/>
+          <w:tab w:val="left" w:pos="11908"/>
+          <w:tab w:val="left" w:pos="12824"/>
+          <w:tab w:val="left" w:pos="13740"/>
+          <w:tab w:val="left" w:pos="14656"/>
+        </w:tabs>
+        <w:spacing w:before="0" w:after="0" w:line="240" w:lineRule="auto"/>
+        <w:rPr>
+          <w:rFonts w:ascii="Courier New" w:eastAsia="Times New Roman" w:hAnsi="Courier New" w:cs="Courier New"/>
+          <w:b/>
+          <w:bCs/>
+          <w:color w:val="F92672"/>
+          <w:sz w:val="20"/>
+          <w:szCs w:val="20"/>
+          <w:lang w:val="es-MX" w:eastAsia="es-MX"/>
+        </w:rPr>
+      </w:pPr>
+      <w:proofErr w:type="spellStart"/>
+      <w:proofErr w:type="gramStart"/>
+      <w:r>
+        <w:rPr>
+          <w:rFonts w:ascii="Courier New" w:eastAsia="Times New Roman" w:hAnsi="Courier New" w:cs="Courier New"/>
+          <w:color w:val="FFFFFF"/>
+          <w:sz w:val="20"/>
+          <w:szCs w:val="20"/>
+          <w:lang w:val="es-MX" w:eastAsia="es-MX"/>
+        </w:rPr>
+        <w:t>npm</w:t>
+      </w:r>
+      <w:proofErr w:type="spellEnd"/>
+      <w:proofErr w:type="gramEnd"/>
+      <w:r>
+        <w:rPr>
+          <w:rFonts w:ascii="Courier New" w:eastAsia="Times New Roman" w:hAnsi="Courier New" w:cs="Courier New"/>
+          <w:color w:val="FFFFFF"/>
+          <w:sz w:val="20"/>
+          <w:szCs w:val="20"/>
+          <w:lang w:val="es-MX" w:eastAsia="es-MX"/>
+        </w:rPr>
+        <w:t xml:space="preserve"> </w:t>
+      </w:r>
+      <w:proofErr w:type="spellStart"/>
+      <w:r>
+        <w:rPr>
+          <w:rFonts w:ascii="Courier New" w:eastAsia="Times New Roman" w:hAnsi="Courier New" w:cs="Courier New"/>
+          <w:b/>
+          <w:bCs/>
+          <w:color w:val="F92672"/>
+          <w:sz w:val="20"/>
+          <w:szCs w:val="20"/>
+          <w:lang w:val="es-MX" w:eastAsia="es-MX"/>
+        </w:rPr>
+        <w:t>test</w:t>
+      </w:r>
+      <w:r>
+        <w:rPr>
+          <w:rFonts w:ascii="Courier New" w:eastAsia="Times New Roman" w:hAnsi="Courier New" w:cs="Courier New"/>
+          <w:color w:val="FFFFFF"/>
+          <w:sz w:val="20"/>
+          <w:szCs w:val="20"/>
+          <w:lang w:val="es-MX" w:eastAsia="es-MX"/>
+        </w:rPr>
+        <w:t>:</w:t>
+      </w:r>
+      <w:r>
+        <w:rPr>
+          <w:rFonts w:ascii="Courier New" w:eastAsia="Times New Roman" w:hAnsi="Courier New" w:cs="Courier New"/>
+          <w:b/>
+          <w:bCs/>
+          <w:color w:val="F92672"/>
+          <w:sz w:val="20"/>
+          <w:szCs w:val="20"/>
+          <w:lang w:val="es-MX" w:eastAsia="es-MX"/>
+        </w:rPr>
+        <w:t>update</w:t>
+      </w:r>
+      <w:proofErr w:type="spellEnd"/>
+    </w:p>
+    <w:p>
+      <w:pPr>
+        <w:tabs>
+          <w:tab w:val="left" w:pos="6930"/>
+        </w:tabs>
+        <w:rPr>
+          <w:rFonts w:ascii="Courier New" w:eastAsia="Times New Roman" w:hAnsi="Courier New" w:cs="Courier New"/>
+          <w:sz w:val="20"/>
+          <w:szCs w:val="20"/>
+          <w:lang w:val="es-MX" w:eastAsia="es-MX"/>
+        </w:rPr>
+      </w:pPr>
+      <w:r>
+        <w:rPr>
+          <w:rFonts w:ascii="Courier New" w:eastAsia="Times New Roman" w:hAnsi="Courier New" w:cs="Courier New"/>
+          <w:sz w:val="20"/>
+          <w:szCs w:val="20"/>
+          <w:lang w:val="es-MX" w:eastAsia="es-MX"/>
+        </w:rPr>
+        <w:tab/>
+      </w:r>
+    </w:p>
+    <w:p>
+      <w:pPr>
+        <w:tabs>
+          <w:tab w:val="left" w:pos="6930"/>
+        </w:tabs>
+        <w:rPr>
+          <w:rFonts w:ascii="Courier New" w:eastAsia="Times New Roman" w:hAnsi="Courier New" w:cs="Courier New"/>
+          <w:sz w:val="20"/>
+          <w:szCs w:val="20"/>
+          <w:lang w:val="es-MX" w:eastAsia="es-MX"/>
+        </w:rPr>
+      </w:pPr>
       <w:bookmarkStart w:id="2" w:name="_GoBack"/>
+      <w:r>
+        <w:rPr>
+          <w:rFonts w:ascii="Courier New" w:eastAsia="Times New Roman" w:hAnsi="Courier New" w:cs="Courier New"/>
+          <w:b/>
+          <w:bCs/>
+          <w:color w:val="F92672"/>
+          <w:sz w:val="20"/>
+          <w:szCs w:val="20"/>
+          <w:lang w:val="es-MX" w:eastAsia="es-MX"/>
+        </w:rPr>
+        <w:lastRenderedPageBreak/>
+        <w:drawing>
+          <wp:inline distT="0" distB="0" distL="0" distR="0" wp14:anchorId="43D9CAD9" wp14:editId="1547BE0D">
+            <wp:extent cx="5732145" cy="4796790"/>
+            <wp:effectExtent l="0" t="0" r="1905" b="3810"/>
+            <wp:docPr id="4" name="Imagen 4"/>
+            <wp:cNvGraphicFramePr>
+              <a:graphicFrameLocks xmlns:a="http://schemas.openxmlformats.org/drawingml/2006/main" noChangeAspect="1"/>
+            </wp:cNvGraphicFramePr>
+            <a:graphic xmlns:a="http://schemas.openxmlformats.org/drawingml/2006/main">
+              <a:graphicData uri="http://schemas.openxmlformats.org/drawingml/2006/picture">
+                <pic:pic xmlns:pic="http://schemas.openxmlformats.org/drawingml/2006/picture">
+                  <pic:nvPicPr>
+                    <pic:cNvPr id="1" name=""/>
+                    <pic:cNvPicPr/>
+                  </pic:nvPicPr>
+                  <pic:blipFill>
+                    <a:blip r:embed="rId16"/>
+                    <a:stretch>
+                      <a:fillRect/>
+                    </a:stretch>
+                  </pic:blipFill>
+                  <pic:spPr>
+                    <a:xfrm>
+                      <a:off x="0" y="0"/>
+                      <a:ext cx="5732145" cy="4796790"/>
+                    </a:xfrm>
+                    <a:prstGeom prst="rect">
+                      <a:avLst/>
+                    </a:prstGeom>
+                  </pic:spPr>
+                </pic:pic>
+              </a:graphicData>
+            </a:graphic>
+          </wp:inline>
+        </w:drawing>
+      </w:r>
       <w:bookmarkEnd w:id="2"/>
     </w:p>
     <w:sectPr>
-      <w:footerReference w:type="default" r:id="rId14"/>
+      <w:footerReference w:type="default" r:id="rId17"/>
       <w:pgSz w:w="11907" w:h="16839" w:code="9"/>
       <w:pgMar w:top="1440" w:right="1440" w:bottom="1440" w:left="1440" w:header="720" w:footer="720" w:gutter="0"/>
       <w:cols w:space="720"/>
@@ -6788,7 +9235,7 @@
             <w:noProof/>
             <w:lang w:bidi="es-ES"/>
           </w:rPr>
-          <w:t>5</w:t>
+          <w:t>8</w:t>
         </w:r>
         <w:r>
           <w:rPr>
@@ -7959,9 +10406,9 @@
     </w:lvl>
   </w:abstractNum>
   <w:abstractNum w:abstractNumId="18">
-    <w:nsid w:val="60F57002"/>
+    <w:nsid w:val="5CBC6CCA"/>
     <w:multiLevelType w:val="multilevel"/>
-    <w:tmpl w:val="8652A0FA"/>
+    <w:tmpl w:val="8CFAB5C4"/>
     <w:lvl w:ilvl="0">
       <w:start w:val="1"/>
       <w:numFmt w:val="bullet"/>
@@ -7969,9 +10416,9 @@
       <w:lvlJc w:val="left"/>
       <w:pPr>
         <w:tabs>
-          <w:tab w:val="num" w:pos="1440"/>
+          <w:tab w:val="num" w:pos="720"/>
         </w:tabs>
-        <w:ind w:left="1440" w:hanging="360"/>
+        <w:ind w:left="720" w:hanging="360"/>
       </w:pPr>
       <w:rPr>
         <w:rFonts w:ascii="Symbol" w:hAnsi="Symbol" w:hint="default"/>
@@ -7985,9 +10432,9 @@
       <w:lvlJc w:val="left"/>
       <w:pPr>
         <w:tabs>
-          <w:tab w:val="num" w:pos="2160"/>
+          <w:tab w:val="num" w:pos="1440"/>
         </w:tabs>
-        <w:ind w:left="2160" w:hanging="360"/>
+        <w:ind w:left="1440" w:hanging="360"/>
       </w:pPr>
       <w:rPr>
         <w:rFonts w:ascii="Courier New" w:hAnsi="Courier New" w:hint="default"/>
@@ -8001,9 +10448,9 @@
       <w:lvlJc w:val="left"/>
       <w:pPr>
         <w:tabs>
-          <w:tab w:val="num" w:pos="2880"/>
+          <w:tab w:val="num" w:pos="2160"/>
         </w:tabs>
-        <w:ind w:left="2880" w:hanging="360"/>
+        <w:ind w:left="2160" w:hanging="360"/>
       </w:pPr>
       <w:rPr>
         <w:rFonts w:ascii="Wingdings" w:hAnsi="Wingdings" w:hint="default"/>
@@ -8017,9 +10464,9 @@
       <w:lvlJc w:val="left"/>
       <w:pPr>
         <w:tabs>
-          <w:tab w:val="num" w:pos="3600"/>
+          <w:tab w:val="num" w:pos="2880"/>
         </w:tabs>
-        <w:ind w:left="3600" w:hanging="360"/>
+        <w:ind w:left="2880" w:hanging="360"/>
       </w:pPr>
       <w:rPr>
         <w:rFonts w:ascii="Wingdings" w:hAnsi="Wingdings" w:hint="default"/>
@@ -8033,9 +10480,9 @@
       <w:lvlJc w:val="left"/>
       <w:pPr>
         <w:tabs>
-          <w:tab w:val="num" w:pos="4320"/>
+          <w:tab w:val="num" w:pos="3600"/>
         </w:tabs>
-        <w:ind w:left="4320" w:hanging="360"/>
+        <w:ind w:left="3600" w:hanging="360"/>
       </w:pPr>
       <w:rPr>
         <w:rFonts w:ascii="Wingdings" w:hAnsi="Wingdings" w:hint="default"/>
@@ -8049,9 +10496,9 @@
       <w:lvlJc w:val="left"/>
       <w:pPr>
         <w:tabs>
-          <w:tab w:val="num" w:pos="5040"/>
+          <w:tab w:val="num" w:pos="4320"/>
         </w:tabs>
-        <w:ind w:left="5040" w:hanging="360"/>
+        <w:ind w:left="4320" w:hanging="360"/>
       </w:pPr>
       <w:rPr>
         <w:rFonts w:ascii="Wingdings" w:hAnsi="Wingdings" w:hint="default"/>
@@ -8065,9 +10512,9 @@
       <w:lvlJc w:val="left"/>
       <w:pPr>
         <w:tabs>
-          <w:tab w:val="num" w:pos="5760"/>
+          <w:tab w:val="num" w:pos="5040"/>
         </w:tabs>
-        <w:ind w:left="5760" w:hanging="360"/>
+        <w:ind w:left="5040" w:hanging="360"/>
       </w:pPr>
       <w:rPr>
         <w:rFonts w:ascii="Wingdings" w:hAnsi="Wingdings" w:hint="default"/>
@@ -8081,9 +10528,9 @@
       <w:lvlJc w:val="left"/>
       <w:pPr>
         <w:tabs>
-          <w:tab w:val="num" w:pos="6480"/>
+          <w:tab w:val="num" w:pos="5760"/>
         </w:tabs>
-        <w:ind w:left="6480" w:hanging="360"/>
+        <w:ind w:left="5760" w:hanging="360"/>
       </w:pPr>
       <w:rPr>
         <w:rFonts w:ascii="Wingdings" w:hAnsi="Wingdings" w:hint="default"/>
@@ -8097,9 +10544,9 @@
       <w:lvlJc w:val="left"/>
       <w:pPr>
         <w:tabs>
-          <w:tab w:val="num" w:pos="7200"/>
+          <w:tab w:val="num" w:pos="6480"/>
         </w:tabs>
-        <w:ind w:left="7200" w:hanging="360"/>
+        <w:ind w:left="6480" w:hanging="360"/>
       </w:pPr>
       <w:rPr>
         <w:rFonts w:ascii="Wingdings" w:hAnsi="Wingdings" w:hint="default"/>
@@ -8108,95 +10555,9 @@
     </w:lvl>
   </w:abstractNum>
   <w:abstractNum w:abstractNumId="19">
-    <w:nsid w:val="735D1288"/>
+    <w:nsid w:val="60F57002"/>
     <w:multiLevelType w:val="multilevel"/>
-    <w:tmpl w:val="0409001D"/>
-    <w:lvl w:ilvl="0">
-      <w:start w:val="1"/>
-      <w:numFmt w:val="decimal"/>
-      <w:lvlText w:val="%1)"/>
-      <w:lvlJc w:val="left"/>
-      <w:pPr>
-        <w:ind w:left="360" w:hanging="360"/>
-      </w:pPr>
-    </w:lvl>
-    <w:lvl w:ilvl="1">
-      <w:start w:val="1"/>
-      <w:numFmt w:val="lowerLetter"/>
-      <w:lvlText w:val="%2)"/>
-      <w:lvlJc w:val="left"/>
-      <w:pPr>
-        <w:ind w:left="720" w:hanging="360"/>
-      </w:pPr>
-    </w:lvl>
-    <w:lvl w:ilvl="2">
-      <w:start w:val="1"/>
-      <w:numFmt w:val="lowerRoman"/>
-      <w:lvlText w:val="%3)"/>
-      <w:lvlJc w:val="left"/>
-      <w:pPr>
-        <w:ind w:left="1080" w:hanging="360"/>
-      </w:pPr>
-    </w:lvl>
-    <w:lvl w:ilvl="3">
-      <w:start w:val="1"/>
-      <w:numFmt w:val="decimal"/>
-      <w:lvlText w:val="(%4)"/>
-      <w:lvlJc w:val="left"/>
-      <w:pPr>
-        <w:ind w:left="1440" w:hanging="360"/>
-      </w:pPr>
-    </w:lvl>
-    <w:lvl w:ilvl="4">
-      <w:start w:val="1"/>
-      <w:numFmt w:val="lowerLetter"/>
-      <w:lvlText w:val="(%5)"/>
-      <w:lvlJc w:val="left"/>
-      <w:pPr>
-        <w:ind w:left="1800" w:hanging="360"/>
-      </w:pPr>
-    </w:lvl>
-    <w:lvl w:ilvl="5">
-      <w:start w:val="1"/>
-      <w:numFmt w:val="lowerRoman"/>
-      <w:lvlText w:val="(%6)"/>
-      <w:lvlJc w:val="left"/>
-      <w:pPr>
-        <w:ind w:left="2160" w:hanging="360"/>
-      </w:pPr>
-    </w:lvl>
-    <w:lvl w:ilvl="6">
-      <w:start w:val="1"/>
-      <w:numFmt w:val="decimal"/>
-      <w:lvlText w:val="%7."/>
-      <w:lvlJc w:val="left"/>
-      <w:pPr>
-        <w:ind w:left="2520" w:hanging="360"/>
-      </w:pPr>
-    </w:lvl>
-    <w:lvl w:ilvl="7">
-      <w:start w:val="1"/>
-      <w:numFmt w:val="lowerLetter"/>
-      <w:lvlText w:val="%8."/>
-      <w:lvlJc w:val="left"/>
-      <w:pPr>
-        <w:ind w:left="2880" w:hanging="360"/>
-      </w:pPr>
-    </w:lvl>
-    <w:lvl w:ilvl="8">
-      <w:start w:val="1"/>
-      <w:numFmt w:val="lowerRoman"/>
-      <w:lvlText w:val="%9."/>
-      <w:lvlJc w:val="left"/>
-      <w:pPr>
-        <w:ind w:left="3240" w:hanging="360"/>
-      </w:pPr>
-    </w:lvl>
-  </w:abstractNum>
-  <w:abstractNum w:abstractNumId="20">
-    <w:nsid w:val="757B4A81"/>
-    <w:multiLevelType w:val="multilevel"/>
-    <w:tmpl w:val="0B946ECE"/>
+    <w:tmpl w:val="8652A0FA"/>
     <w:lvl w:ilvl="0">
       <w:start w:val="1"/>
       <w:numFmt w:val="bullet"/>
@@ -8204,9 +10565,9 @@
       <w:lvlJc w:val="left"/>
       <w:pPr>
         <w:tabs>
-          <w:tab w:val="num" w:pos="720"/>
+          <w:tab w:val="num" w:pos="1440"/>
         </w:tabs>
-        <w:ind w:left="720" w:hanging="360"/>
+        <w:ind w:left="1440" w:hanging="360"/>
       </w:pPr>
       <w:rPr>
         <w:rFonts w:ascii="Symbol" w:hAnsi="Symbol" w:hint="default"/>
@@ -8220,9 +10581,9 @@
       <w:lvlJc w:val="left"/>
       <w:pPr>
         <w:tabs>
-          <w:tab w:val="num" w:pos="1440"/>
+          <w:tab w:val="num" w:pos="2160"/>
         </w:tabs>
-        <w:ind w:left="1440" w:hanging="360"/>
+        <w:ind w:left="2160" w:hanging="360"/>
       </w:pPr>
       <w:rPr>
         <w:rFonts w:ascii="Courier New" w:hAnsi="Courier New" w:hint="default"/>
@@ -8236,9 +10597,9 @@
       <w:lvlJc w:val="left"/>
       <w:pPr>
         <w:tabs>
-          <w:tab w:val="num" w:pos="2160"/>
+          <w:tab w:val="num" w:pos="2880"/>
         </w:tabs>
-        <w:ind w:left="2160" w:hanging="360"/>
+        <w:ind w:left="2880" w:hanging="360"/>
       </w:pPr>
       <w:rPr>
         <w:rFonts w:ascii="Wingdings" w:hAnsi="Wingdings" w:hint="default"/>
@@ -8252,9 +10613,9 @@
       <w:lvlJc w:val="left"/>
       <w:pPr>
         <w:tabs>
-          <w:tab w:val="num" w:pos="2880"/>
+          <w:tab w:val="num" w:pos="3600"/>
         </w:tabs>
-        <w:ind w:left="2880" w:hanging="360"/>
+        <w:ind w:left="3600" w:hanging="360"/>
       </w:pPr>
       <w:rPr>
         <w:rFonts w:ascii="Wingdings" w:hAnsi="Wingdings" w:hint="default"/>
@@ -8268,9 +10629,9 @@
       <w:lvlJc w:val="left"/>
       <w:pPr>
         <w:tabs>
-          <w:tab w:val="num" w:pos="3600"/>
+          <w:tab w:val="num" w:pos="4320"/>
         </w:tabs>
-        <w:ind w:left="3600" w:hanging="360"/>
+        <w:ind w:left="4320" w:hanging="360"/>
       </w:pPr>
       <w:rPr>
         <w:rFonts w:ascii="Wingdings" w:hAnsi="Wingdings" w:hint="default"/>
@@ -8284,9 +10645,9 @@
       <w:lvlJc w:val="left"/>
       <w:pPr>
         <w:tabs>
-          <w:tab w:val="num" w:pos="4320"/>
+          <w:tab w:val="num" w:pos="5040"/>
         </w:tabs>
-        <w:ind w:left="4320" w:hanging="360"/>
+        <w:ind w:left="5040" w:hanging="360"/>
       </w:pPr>
       <w:rPr>
         <w:rFonts w:ascii="Wingdings" w:hAnsi="Wingdings" w:hint="default"/>
@@ -8300,9 +10661,9 @@
       <w:lvlJc w:val="left"/>
       <w:pPr>
         <w:tabs>
-          <w:tab w:val="num" w:pos="5040"/>
+          <w:tab w:val="num" w:pos="5760"/>
         </w:tabs>
-        <w:ind w:left="5040" w:hanging="360"/>
+        <w:ind w:left="5760" w:hanging="360"/>
       </w:pPr>
       <w:rPr>
         <w:rFonts w:ascii="Wingdings" w:hAnsi="Wingdings" w:hint="default"/>
@@ -8316,9 +10677,9 @@
       <w:lvlJc w:val="left"/>
       <w:pPr>
         <w:tabs>
-          <w:tab w:val="num" w:pos="5760"/>
+          <w:tab w:val="num" w:pos="6480"/>
         </w:tabs>
-        <w:ind w:left="5760" w:hanging="360"/>
+        <w:ind w:left="6480" w:hanging="360"/>
       </w:pPr>
       <w:rPr>
         <w:rFonts w:ascii="Wingdings" w:hAnsi="Wingdings" w:hint="default"/>
@@ -8332,9 +10693,9 @@
       <w:lvlJc w:val="left"/>
       <w:pPr>
         <w:tabs>
-          <w:tab w:val="num" w:pos="6480"/>
+          <w:tab w:val="num" w:pos="7200"/>
         </w:tabs>
-        <w:ind w:left="6480" w:hanging="360"/>
+        <w:ind w:left="7200" w:hanging="360"/>
       </w:pPr>
       <w:rPr>
         <w:rFonts w:ascii="Wingdings" w:hAnsi="Wingdings" w:hint="default"/>
@@ -8342,7 +10703,242 @@
       </w:rPr>
     </w:lvl>
   </w:abstractNum>
+  <w:abstractNum w:abstractNumId="20">
+    <w:nsid w:val="735D1288"/>
+    <w:multiLevelType w:val="multilevel"/>
+    <w:tmpl w:val="0409001D"/>
+    <w:lvl w:ilvl="0">
+      <w:start w:val="1"/>
+      <w:numFmt w:val="decimal"/>
+      <w:lvlText w:val="%1)"/>
+      <w:lvlJc w:val="left"/>
+      <w:pPr>
+        <w:ind w:left="360" w:hanging="360"/>
+      </w:pPr>
+    </w:lvl>
+    <w:lvl w:ilvl="1">
+      <w:start w:val="1"/>
+      <w:numFmt w:val="lowerLetter"/>
+      <w:lvlText w:val="%2)"/>
+      <w:lvlJc w:val="left"/>
+      <w:pPr>
+        <w:ind w:left="720" w:hanging="360"/>
+      </w:pPr>
+    </w:lvl>
+    <w:lvl w:ilvl="2">
+      <w:start w:val="1"/>
+      <w:numFmt w:val="lowerRoman"/>
+      <w:lvlText w:val="%3)"/>
+      <w:lvlJc w:val="left"/>
+      <w:pPr>
+        <w:ind w:left="1080" w:hanging="360"/>
+      </w:pPr>
+    </w:lvl>
+    <w:lvl w:ilvl="3">
+      <w:start w:val="1"/>
+      <w:numFmt w:val="decimal"/>
+      <w:lvlText w:val="(%4)"/>
+      <w:lvlJc w:val="left"/>
+      <w:pPr>
+        <w:ind w:left="1440" w:hanging="360"/>
+      </w:pPr>
+    </w:lvl>
+    <w:lvl w:ilvl="4">
+      <w:start w:val="1"/>
+      <w:numFmt w:val="lowerLetter"/>
+      <w:lvlText w:val="(%5)"/>
+      <w:lvlJc w:val="left"/>
+      <w:pPr>
+        <w:ind w:left="1800" w:hanging="360"/>
+      </w:pPr>
+    </w:lvl>
+    <w:lvl w:ilvl="5">
+      <w:start w:val="1"/>
+      <w:numFmt w:val="lowerRoman"/>
+      <w:lvlText w:val="(%6)"/>
+      <w:lvlJc w:val="left"/>
+      <w:pPr>
+        <w:ind w:left="2160" w:hanging="360"/>
+      </w:pPr>
+    </w:lvl>
+    <w:lvl w:ilvl="6">
+      <w:start w:val="1"/>
+      <w:numFmt w:val="decimal"/>
+      <w:lvlText w:val="%7."/>
+      <w:lvlJc w:val="left"/>
+      <w:pPr>
+        <w:ind w:left="2520" w:hanging="360"/>
+      </w:pPr>
+    </w:lvl>
+    <w:lvl w:ilvl="7">
+      <w:start w:val="1"/>
+      <w:numFmt w:val="lowerLetter"/>
+      <w:lvlText w:val="%8."/>
+      <w:lvlJc w:val="left"/>
+      <w:pPr>
+        <w:ind w:left="2880" w:hanging="360"/>
+      </w:pPr>
+    </w:lvl>
+    <w:lvl w:ilvl="8">
+      <w:start w:val="1"/>
+      <w:numFmt w:val="lowerRoman"/>
+      <w:lvlText w:val="%9."/>
+      <w:lvlJc w:val="left"/>
+      <w:pPr>
+        <w:ind w:left="3240" w:hanging="360"/>
+      </w:pPr>
+    </w:lvl>
+  </w:abstractNum>
   <w:abstractNum w:abstractNumId="21">
+    <w:nsid w:val="757B4A81"/>
+    <w:multiLevelType w:val="multilevel"/>
+    <w:tmpl w:val="0B946ECE"/>
+    <w:lvl w:ilvl="0">
+      <w:start w:val="1"/>
+      <w:numFmt w:val="bullet"/>
+      <w:lvlText w:val=""/>
+      <w:lvlJc w:val="left"/>
+      <w:pPr>
+        <w:tabs>
+          <w:tab w:val="num" w:pos="720"/>
+        </w:tabs>
+        <w:ind w:left="720" w:hanging="360"/>
+      </w:pPr>
+      <w:rPr>
+        <w:rFonts w:ascii="Symbol" w:hAnsi="Symbol" w:hint="default"/>
+        <w:sz w:val="20"/>
+      </w:rPr>
+    </w:lvl>
+    <w:lvl w:ilvl="1" w:tentative="1">
+      <w:start w:val="1"/>
+      <w:numFmt w:val="bullet"/>
+      <w:lvlText w:val="o"/>
+      <w:lvlJc w:val="left"/>
+      <w:pPr>
+        <w:tabs>
+          <w:tab w:val="num" w:pos="1440"/>
+        </w:tabs>
+        <w:ind w:left="1440" w:hanging="360"/>
+      </w:pPr>
+      <w:rPr>
+        <w:rFonts w:ascii="Courier New" w:hAnsi="Courier New" w:hint="default"/>
+        <w:sz w:val="20"/>
+      </w:rPr>
+    </w:lvl>
+    <w:lvl w:ilvl="2" w:tentative="1">
+      <w:start w:val="1"/>
+      <w:numFmt w:val="bullet"/>
+      <w:lvlText w:val=""/>
+      <w:lvlJc w:val="left"/>
+      <w:pPr>
+        <w:tabs>
+          <w:tab w:val="num" w:pos="2160"/>
+        </w:tabs>
+        <w:ind w:left="2160" w:hanging="360"/>
+      </w:pPr>
+      <w:rPr>
+        <w:rFonts w:ascii="Wingdings" w:hAnsi="Wingdings" w:hint="default"/>
+        <w:sz w:val="20"/>
+      </w:rPr>
+    </w:lvl>
+    <w:lvl w:ilvl="3" w:tentative="1">
+      <w:start w:val="1"/>
+      <w:numFmt w:val="bullet"/>
+      <w:lvlText w:val=""/>
+      <w:lvlJc w:val="left"/>
+      <w:pPr>
+        <w:tabs>
+          <w:tab w:val="num" w:pos="2880"/>
+        </w:tabs>
+        <w:ind w:left="2880" w:hanging="360"/>
+      </w:pPr>
+      <w:rPr>
+        <w:rFonts w:ascii="Wingdings" w:hAnsi="Wingdings" w:hint="default"/>
+        <w:sz w:val="20"/>
+      </w:rPr>
+    </w:lvl>
+    <w:lvl w:ilvl="4" w:tentative="1">
+      <w:start w:val="1"/>
+      <w:numFmt w:val="bullet"/>
+      <w:lvlText w:val=""/>
+      <w:lvlJc w:val="left"/>
+      <w:pPr>
+        <w:tabs>
+          <w:tab w:val="num" w:pos="3600"/>
+        </w:tabs>
+        <w:ind w:left="3600" w:hanging="360"/>
+      </w:pPr>
+      <w:rPr>
+        <w:rFonts w:ascii="Wingdings" w:hAnsi="Wingdings" w:hint="default"/>
+        <w:sz w:val="20"/>
+      </w:rPr>
+    </w:lvl>
+    <w:lvl w:ilvl="5" w:tentative="1">
+      <w:start w:val="1"/>
+      <w:numFmt w:val="bullet"/>
+      <w:lvlText w:val=""/>
+      <w:lvlJc w:val="left"/>
+      <w:pPr>
+        <w:tabs>
+          <w:tab w:val="num" w:pos="4320"/>
+        </w:tabs>
+        <w:ind w:left="4320" w:hanging="360"/>
+      </w:pPr>
+      <w:rPr>
+        <w:rFonts w:ascii="Wingdings" w:hAnsi="Wingdings" w:hint="default"/>
+        <w:sz w:val="20"/>
+      </w:rPr>
+    </w:lvl>
+    <w:lvl w:ilvl="6" w:tentative="1">
+      <w:start w:val="1"/>
+      <w:numFmt w:val="bullet"/>
+      <w:lvlText w:val=""/>
+      <w:lvlJc w:val="left"/>
+      <w:pPr>
+        <w:tabs>
+          <w:tab w:val="num" w:pos="5040"/>
+        </w:tabs>
+        <w:ind w:left="5040" w:hanging="360"/>
+      </w:pPr>
+      <w:rPr>
+        <w:rFonts w:ascii="Wingdings" w:hAnsi="Wingdings" w:hint="default"/>
+        <w:sz w:val="20"/>
+      </w:rPr>
+    </w:lvl>
+    <w:lvl w:ilvl="7" w:tentative="1">
+      <w:start w:val="1"/>
+      <w:numFmt w:val="bullet"/>
+      <w:lvlText w:val=""/>
+      <w:lvlJc w:val="left"/>
+      <w:pPr>
+        <w:tabs>
+          <w:tab w:val="num" w:pos="5760"/>
+        </w:tabs>
+        <w:ind w:left="5760" w:hanging="360"/>
+      </w:pPr>
+      <w:rPr>
+        <w:rFonts w:ascii="Wingdings" w:hAnsi="Wingdings" w:hint="default"/>
+        <w:sz w:val="20"/>
+      </w:rPr>
+    </w:lvl>
+    <w:lvl w:ilvl="8" w:tentative="1">
+      <w:start w:val="1"/>
+      <w:numFmt w:val="bullet"/>
+      <w:lvlText w:val=""/>
+      <w:lvlJc w:val="left"/>
+      <w:pPr>
+        <w:tabs>
+          <w:tab w:val="num" w:pos="6480"/>
+        </w:tabs>
+        <w:ind w:left="6480" w:hanging="360"/>
+      </w:pPr>
+      <w:rPr>
+        <w:rFonts w:ascii="Wingdings" w:hAnsi="Wingdings" w:hint="default"/>
+        <w:sz w:val="20"/>
+      </w:rPr>
+    </w:lvl>
+  </w:abstractNum>
+  <w:abstractNum w:abstractNumId="22">
     <w:nsid w:val="76421687"/>
     <w:multiLevelType w:val="multilevel"/>
     <w:tmpl w:val="0409001D"/>
@@ -8428,7 +11024,7 @@
       </w:pPr>
     </w:lvl>
   </w:abstractNum>
-  <w:abstractNum w:abstractNumId="22">
+  <w:abstractNum w:abstractNumId="23">
     <w:nsid w:val="7A2C3EB3"/>
     <w:multiLevelType w:val="multilevel"/>
     <w:tmpl w:val="84B46318"/>
@@ -8515,7 +11111,7 @@
       </w:pPr>
     </w:lvl>
   </w:abstractNum>
-  <w:abstractNum w:abstractNumId="23">
+  <w:abstractNum w:abstractNumId="24">
     <w:nsid w:val="7F3A1AB1"/>
     <w:multiLevelType w:val="multilevel"/>
     <w:tmpl w:val="04090023"/>
@@ -8615,16 +11211,16 @@
     <w:abstractNumId w:val="12"/>
   </w:num>
   <w:num w:numId="5">
-    <w:abstractNumId w:val="21"/>
+    <w:abstractNumId w:val="22"/>
   </w:num>
   <w:num w:numId="6">
-    <w:abstractNumId w:val="22"/>
+    <w:abstractNumId w:val="23"/>
   </w:num>
   <w:num w:numId="7">
-    <w:abstractNumId w:val="19"/>
+    <w:abstractNumId w:val="20"/>
   </w:num>
   <w:num w:numId="8">
-    <w:abstractNumId w:val="23"/>
+    <w:abstractNumId w:val="24"/>
   </w:num>
   <w:num w:numId="9">
     <w:abstractNumId w:val="9"/>
@@ -8657,13 +11253,13 @@
     <w:abstractNumId w:val="0"/>
   </w:num>
   <w:num w:numId="19">
-    <w:abstractNumId w:val="18"/>
+    <w:abstractNumId w:val="19"/>
   </w:num>
   <w:num w:numId="20">
     <w:abstractNumId w:val="10"/>
   </w:num>
   <w:num w:numId="21">
-    <w:abstractNumId w:val="20"/>
+    <w:abstractNumId w:val="21"/>
   </w:num>
   <w:num w:numId="22">
     <w:abstractNumId w:val="14"/>
@@ -8673,6 +11269,9 @@
   </w:num>
   <w:num w:numId="24">
     <w:abstractNumId w:val="13"/>
+  </w:num>
+  <w:num w:numId="25">
+    <w:abstractNumId w:val="18"/>
   </w:num>
 </w:numbering>
 </file>
@@ -10142,6 +12741,11 @@
     <w:basedOn w:val="Fuentedeprrafopredeter"/>
     <w:rsid w:val="00734B7F"/>
   </w:style>
+  <w:style w:type="character" w:customStyle="1" w:styleId="star-number">
+    <w:name w:val="star-number"/>
+    <w:basedOn w:val="Fuentedeprrafopredeter"/>
+    <w:rsid w:val="00890599"/>
+  </w:style>
 </w:styles>
 </file>
 
@@ -10261,8 +12865,8 @@
     <w:compatSetting w:name="differentiateMultirowTableHeaders" w:uri="http://schemas.microsoft.com/office/word" w:val="1"/>
   </w:compat>
   <w:rsids>
-    <w:rsidRoot w:val="00420485"/>
-    <w:rsid w:val="00420485"/>
+    <w:rsidRoot w:val="00646A12"/>
+    <w:rsid w:val="00646A12"/>
   </w:rsids>
   <m:mathPr>
     <m:mathFont m:val="Cambria Math"/>
@@ -12252,7 +14856,7 @@
 </file>
 
 <file path=customXml/itemProps4.xml><?xml version="1.0" encoding="utf-8"?>
-<ds:datastoreItem xmlns:ds="http://schemas.openxmlformats.org/officeDocument/2006/customXml" ds:itemID="{349637E7-FC72-45F5-A055-D0711410BA4E}">
+<ds:datastoreItem xmlns:ds="http://schemas.openxmlformats.org/officeDocument/2006/customXml" ds:itemID="{A28A90EC-A54E-45E3-B571-FC9F6E5668D2}">
   <ds:schemaRefs>
     <ds:schemaRef ds:uri="http://schemas.openxmlformats.org/officeDocument/2006/bibliography"/>
   </ds:schemaRefs>

</xml_diff>

<commit_message>
Probar Actions, Probar Reducers, Probar peticiones fetch
</commit_message>
<xml_diff>
--- a/UnitTestingConJestEnReact.docx
+++ b/UnitTestingConJestEnReact.docx
@@ -381,25 +381,7 @@
           <w:sz w:val="21"/>
           <w:szCs w:val="21"/>
         </w:rPr>
-        <w:t xml:space="preserve"> web las pruebas se traducen a probar cada sección de la </w:t>
-      </w:r>
-      <w:r>
-        <w:rPr>
-          <w:rFonts w:ascii="Arial" w:hAnsi="Arial" w:cs="Arial"/>
-          <w:color w:val="4A4A4A"/>
-          <w:sz w:val="21"/>
-          <w:szCs w:val="21"/>
-        </w:rPr>
-        <w:t>página</w:t>
-      </w:r>
-      <w:r>
-        <w:rPr>
-          <w:rFonts w:ascii="Arial" w:hAnsi="Arial" w:cs="Arial"/>
-          <w:color w:val="4A4A4A"/>
-          <w:sz w:val="21"/>
-          <w:szCs w:val="21"/>
-        </w:rPr>
-        <w:t xml:space="preserve"> y todas las interacciones en ellas).</w:t>
+        <w:t xml:space="preserve"> web las pruebas se traducen a probar cada sección de la página y todas las interacciones en ellas).</w:t>
       </w:r>
     </w:p>
     <w:p>
@@ -2021,25 +2003,7 @@
           <w:sz w:val="21"/>
           <w:szCs w:val="21"/>
         </w:rPr>
-        <w:t xml:space="preserve"> sin embargo </w:t>
-      </w:r>
-      <w:r>
-        <w:rPr>
-          <w:rFonts w:ascii="Arial" w:hAnsi="Arial" w:cs="Arial"/>
-          <w:color w:val="4A4A4A"/>
-          <w:sz w:val="21"/>
-          <w:szCs w:val="21"/>
-        </w:rPr>
-        <w:t>también</w:t>
-      </w:r>
-      <w:r>
-        <w:rPr>
-          <w:rFonts w:ascii="Arial" w:hAnsi="Arial" w:cs="Arial"/>
-          <w:color w:val="4A4A4A"/>
-          <w:sz w:val="21"/>
-          <w:szCs w:val="21"/>
-        </w:rPr>
-        <w:t xml:space="preserve"> podemos aplicarle pruebas para cubrir cosas que no vemos al desarrollar una funcionalidad.</w:t>
+        <w:t xml:space="preserve"> sin embargo también podemos aplicarle pruebas para cubrir cosas que no vemos al desarrollar una funcionalidad.</w:t>
       </w:r>
     </w:p>
     <w:p>
@@ -2062,16 +2026,7 @@
           <w:sz w:val="21"/>
           <w:szCs w:val="21"/>
         </w:rPr>
-        <w:t xml:space="preserve">Por </w:t>
-      </w:r>
-      <w:r>
-        <w:rPr>
-          <w:rFonts w:ascii="Arial" w:hAnsi="Arial" w:cs="Arial"/>
-          <w:color w:val="4A4A4A"/>
-          <w:sz w:val="21"/>
-          <w:szCs w:val="21"/>
-        </w:rPr>
-        <w:t>ejemplo:</w:t>
+        <w:t>Por ejemplo:</w:t>
       </w:r>
     </w:p>
     <w:p>
@@ -2114,25 +2069,7 @@
           <w:sz w:val="21"/>
           <w:szCs w:val="21"/>
         </w:rPr>
-        <w:t xml:space="preserve">, números, booleanos y arreglos </w:t>
-      </w:r>
-      <w:r>
-        <w:rPr>
-          <w:rFonts w:ascii="Arial" w:hAnsi="Arial" w:cs="Arial"/>
-          <w:color w:val="4A4A4A"/>
-          <w:sz w:val="21"/>
-          <w:szCs w:val="21"/>
-        </w:rPr>
-        <w:t>también</w:t>
-      </w:r>
-      <w:r>
-        <w:rPr>
-          <w:rFonts w:ascii="Arial" w:hAnsi="Arial" w:cs="Arial"/>
-          <w:color w:val="4A4A4A"/>
-          <w:sz w:val="21"/>
-          <w:szCs w:val="21"/>
-        </w:rPr>
-        <w:t>.</w:t>
+        <w:t>, números, booleanos y arreglos también.</w:t>
       </w:r>
     </w:p>
     <w:p>
@@ -4406,6 +4343,7 @@
         <w:rPr>
           <w:rStyle w:val="CdigoHTML"/>
           <w:color w:val="FFFFFF"/>
+          <w:lang w:val="en-US"/>
         </w:rPr>
       </w:pPr>
       <w:r>
@@ -4416,7 +4354,6 @@
         </w:rPr>
         <w:t xml:space="preserve">  </w:t>
       </w:r>
-      <w:proofErr w:type="spellStart"/>
       <w:proofErr w:type="gramStart"/>
       <w:r>
         <w:rPr>
@@ -4424,33 +4361,18 @@
           <w:b/>
           <w:bCs/>
           <w:color w:val="F92672"/>
+          <w:lang w:val="en-US"/>
         </w:rPr>
         <w:t>return</w:t>
       </w:r>
-      <w:proofErr w:type="spellEnd"/>
       <w:proofErr w:type="gramEnd"/>
       <w:r>
         <w:rPr>
           <w:rStyle w:val="CdigoHTML"/>
           <w:color w:val="FFFFFF"/>
-        </w:rPr>
-        <w:t xml:space="preserve"> </w:t>
-      </w:r>
-      <w:proofErr w:type="spellStart"/>
-      <w:r>
-        <w:rPr>
-          <w:rStyle w:val="CdigoHTML"/>
-          <w:color w:val="FFFFFF"/>
-        </w:rPr>
-        <w:t>string</w:t>
-      </w:r>
-      <w:proofErr w:type="spellEnd"/>
-      <w:r>
-        <w:rPr>
-          <w:rStyle w:val="CdigoHTML"/>
-          <w:color w:val="FFFFFF"/>
-        </w:rPr>
-        <w:t>;</w:t>
+          <w:lang w:val="en-US"/>
+        </w:rPr>
+        <w:t xml:space="preserve"> string;</w:t>
       </w:r>
     </w:p>
     <w:p>
@@ -5727,6 +5649,7 @@
         <w:rPr>
           <w:rStyle w:val="CdigoHTML"/>
           <w:color w:val="FFFFFF"/>
+          <w:lang w:val="en-US"/>
         </w:rPr>
       </w:pPr>
       <w:r>
@@ -5741,31 +5664,35 @@
         <w:rPr>
           <w:rStyle w:val="hljs-string"/>
           <w:color w:val="A6E22E"/>
+          <w:lang w:val="en-US"/>
         </w:rPr>
         <w:t>"</w:t>
       </w:r>
       <w:proofErr w:type="spellStart"/>
+      <w:proofErr w:type="gramStart"/>
       <w:r>
         <w:rPr>
           <w:rStyle w:val="hljs-string"/>
           <w:color w:val="A6E22E"/>
-        </w:rPr>
-        <w:t>test</w:t>
-      </w:r>
-      <w:proofErr w:type="gramStart"/>
+          <w:lang w:val="en-US"/>
+        </w:rPr>
+        <w:t>test:</w:t>
+      </w:r>
+      <w:proofErr w:type="gramEnd"/>
       <w:r>
         <w:rPr>
           <w:rStyle w:val="hljs-string"/>
           <w:color w:val="A6E22E"/>
-        </w:rPr>
-        <w:t>:watch</w:t>
-      </w:r>
-      <w:proofErr w:type="spellEnd"/>
-      <w:proofErr w:type="gramEnd"/>
+          <w:lang w:val="en-US"/>
+        </w:rPr>
+        <w:t>watch</w:t>
+      </w:r>
+      <w:proofErr w:type="spellEnd"/>
       <w:r>
         <w:rPr>
           <w:rStyle w:val="hljs-string"/>
           <w:color w:val="A6E22E"/>
+          <w:lang w:val="en-US"/>
         </w:rPr>
         <w:t>"</w:t>
       </w:r>
@@ -5773,6 +5700,7 @@
         <w:rPr>
           <w:rStyle w:val="CdigoHTML"/>
           <w:color w:val="FFFFFF"/>
+          <w:lang w:val="en-US"/>
         </w:rPr>
         <w:t xml:space="preserve">: </w:t>
       </w:r>
@@ -5780,40 +5708,9 @@
         <w:rPr>
           <w:rStyle w:val="hljs-string"/>
           <w:color w:val="A6E22E"/>
-        </w:rPr>
-        <w:t>"</w:t>
-      </w:r>
-      <w:proofErr w:type="spellStart"/>
-      <w:r>
-        <w:rPr>
-          <w:rStyle w:val="hljs-string"/>
-          <w:color w:val="A6E22E"/>
-        </w:rPr>
-        <w:t>jest</w:t>
-      </w:r>
-      <w:proofErr w:type="spellEnd"/>
-      <w:r>
-        <w:rPr>
-          <w:rStyle w:val="hljs-string"/>
-          <w:color w:val="A6E22E"/>
-        </w:rPr>
-        <w:t xml:space="preserve"> --</w:t>
-      </w:r>
-      <w:proofErr w:type="spellStart"/>
-      <w:r>
-        <w:rPr>
-          <w:rStyle w:val="hljs-string"/>
-          <w:color w:val="A6E22E"/>
-        </w:rPr>
-        <w:t>watch</w:t>
-      </w:r>
-      <w:proofErr w:type="spellEnd"/>
-      <w:r>
-        <w:rPr>
-          <w:rStyle w:val="hljs-string"/>
-          <w:color w:val="A6E22E"/>
-        </w:rPr>
-        <w:t>"</w:t>
+          <w:lang w:val="en-US"/>
+        </w:rPr>
+        <w:t>"jest --watch"</w:t>
       </w:r>
     </w:p>
     <w:p>
@@ -6010,12 +5907,12 @@
       <w:pPr>
         <w:pStyle w:val="Ttulo1"/>
         <w:rPr>
-          <w:lang w:val="en-US"/>
-        </w:rPr>
-      </w:pPr>
-      <w:r>
-        <w:rPr>
-          <w:lang w:val="en-US"/>
+          <w:lang w:val="es-MX"/>
+        </w:rPr>
+      </w:pPr>
+      <w:r>
+        <w:rPr>
+          <w:lang w:val="es-MX"/>
         </w:rPr>
         <w:t>Preparar proyecto</w:t>
       </w:r>
@@ -8044,10 +7941,11 @@
       <w:r>
         <w:rPr>
           <w:rFonts w:ascii="Courier New" w:eastAsia="Times New Roman" w:hAnsi="Courier New" w:cs="Courier New"/>
-          <w:color w:val="FFFFFF"/>
-          <w:sz w:val="21"/>
-          <w:szCs w:val="21"/>
-          <w:lang w:val="en-US" w:eastAsia="es-MX"/>
+          <w:noProof/>
+          <w:color w:val="FFFFFF"/>
+          <w:sz w:val="21"/>
+          <w:szCs w:val="21"/>
+          <w:lang w:val="es-MX" w:eastAsia="es-MX"/>
         </w:rPr>
         <w:drawing>
           <wp:inline distT="0" distB="0" distL="0" distR="0" wp14:anchorId="1357FEC4" wp14:editId="7FE0D2C6">
@@ -8334,7 +8232,8 @@
       </w:pPr>
       <w:r>
         <w:rPr>
-          <w:lang w:val="es-MX"/>
+          <w:noProof/>
+          <w:lang w:val="es-MX" w:eastAsia="es-MX"/>
         </w:rPr>
         <w:lastRenderedPageBreak/>
         <w:drawing>
@@ -9098,19 +8997,20 @@
         <w:tabs>
           <w:tab w:val="left" w:pos="6930"/>
         </w:tabs>
-        <w:rPr>
-          <w:rFonts w:ascii="Courier New" w:eastAsia="Times New Roman" w:hAnsi="Courier New" w:cs="Courier New"/>
-          <w:sz w:val="20"/>
-          <w:szCs w:val="20"/>
-          <w:lang w:val="es-MX" w:eastAsia="es-MX"/>
-        </w:rPr>
-      </w:pPr>
-      <w:bookmarkStart w:id="2" w:name="_GoBack"/>
+        <w:jc w:val="center"/>
+        <w:rPr>
+          <w:rFonts w:ascii="Courier New" w:eastAsia="Times New Roman" w:hAnsi="Courier New" w:cs="Courier New"/>
+          <w:sz w:val="20"/>
+          <w:szCs w:val="20"/>
+          <w:lang w:val="es-MX" w:eastAsia="es-MX"/>
+        </w:rPr>
+      </w:pPr>
       <w:r>
         <w:rPr>
           <w:rFonts w:ascii="Courier New" w:eastAsia="Times New Roman" w:hAnsi="Courier New" w:cs="Courier New"/>
           <w:b/>
           <w:bCs/>
+          <w:noProof/>
           <w:color w:val="F92672"/>
           <w:sz w:val="20"/>
           <w:szCs w:val="20"/>
@@ -9119,8 +9019,8 @@
         <w:lastRenderedPageBreak/>
         <w:drawing>
           <wp:inline distT="0" distB="0" distL="0" distR="0" wp14:anchorId="43D9CAD9" wp14:editId="1547BE0D">
-            <wp:extent cx="5732145" cy="4796790"/>
-            <wp:effectExtent l="0" t="0" r="1905" b="3810"/>
+            <wp:extent cx="4406900" cy="3687794"/>
+            <wp:effectExtent l="0" t="0" r="0" b="8255"/>
             <wp:docPr id="4" name="Imagen 4"/>
             <wp:cNvGraphicFramePr>
               <a:graphicFrameLocks xmlns:a="http://schemas.openxmlformats.org/drawingml/2006/main" noChangeAspect="1"/>
@@ -9141,7 +9041,7 @@
                   <pic:spPr>
                     <a:xfrm>
                       <a:off x="0" y="0"/>
-                      <a:ext cx="5732145" cy="4796790"/>
+                      <a:ext cx="4411239" cy="3691425"/>
                     </a:xfrm>
                     <a:prstGeom prst="rect">
                       <a:avLst/>
@@ -9153,10 +9053,367 @@
           </wp:inline>
         </w:drawing>
       </w:r>
+    </w:p>
+    <w:p>
+      <w:pPr>
+        <w:rPr>
+          <w:lang w:val="es-MX"/>
+        </w:rPr>
+      </w:pPr>
+    </w:p>
+    <w:p>
+      <w:pPr>
+        <w:pStyle w:val="Ttulo1"/>
+        <w:rPr>
+          <w:lang w:val="es-MX"/>
+        </w:rPr>
+      </w:pPr>
+      <w:r>
+        <w:rPr>
+          <w:lang w:val="es-MX"/>
+        </w:rPr>
+        <w:t>Probar Actions</w:t>
+      </w:r>
+    </w:p>
+    <w:p>
+      <w:pPr>
+        <w:tabs>
+          <w:tab w:val="left" w:pos="6930"/>
+        </w:tabs>
+        <w:jc w:val="center"/>
+        <w:rPr>
+          <w:rFonts w:ascii="Courier New" w:eastAsia="Times New Roman" w:hAnsi="Courier New" w:cs="Courier New"/>
+          <w:sz w:val="20"/>
+          <w:szCs w:val="20"/>
+          <w:lang w:val="es-MX" w:eastAsia="es-MX"/>
+        </w:rPr>
+      </w:pPr>
+      <w:r>
+        <w:rPr>
+          <w:rFonts w:ascii="Courier New" w:eastAsia="Times New Roman" w:hAnsi="Courier New" w:cs="Courier New"/>
+          <w:noProof/>
+          <w:sz w:val="20"/>
+          <w:szCs w:val="20"/>
+          <w:lang w:val="es-MX" w:eastAsia="es-MX"/>
+        </w:rPr>
+        <w:drawing>
+          <wp:inline distT="0" distB="0" distL="0" distR="0" wp14:anchorId="6778AC2F" wp14:editId="57D4DBF3">
+            <wp:extent cx="3905250" cy="2447758"/>
+            <wp:effectExtent l="0" t="0" r="0" b="0"/>
+            <wp:docPr id="5" name="Imagen 5"/>
+            <wp:cNvGraphicFramePr>
+              <a:graphicFrameLocks xmlns:a="http://schemas.openxmlformats.org/drawingml/2006/main" noChangeAspect="1"/>
+            </wp:cNvGraphicFramePr>
+            <a:graphic xmlns:a="http://schemas.openxmlformats.org/drawingml/2006/main">
+              <a:graphicData uri="http://schemas.openxmlformats.org/drawingml/2006/picture">
+                <pic:pic xmlns:pic="http://schemas.openxmlformats.org/drawingml/2006/picture">
+                  <pic:nvPicPr>
+                    <pic:cNvPr id="1" name=""/>
+                    <pic:cNvPicPr/>
+                  </pic:nvPicPr>
+                  <pic:blipFill>
+                    <a:blip r:embed="rId17"/>
+                    <a:stretch>
+                      <a:fillRect/>
+                    </a:stretch>
+                  </pic:blipFill>
+                  <pic:spPr>
+                    <a:xfrm>
+                      <a:off x="0" y="0"/>
+                      <a:ext cx="3910175" cy="2450845"/>
+                    </a:xfrm>
+                    <a:prstGeom prst="rect">
+                      <a:avLst/>
+                    </a:prstGeom>
+                  </pic:spPr>
+                </pic:pic>
+              </a:graphicData>
+            </a:graphic>
+          </wp:inline>
+        </w:drawing>
+      </w:r>
+    </w:p>
+    <w:p>
+      <w:pPr>
+        <w:tabs>
+          <w:tab w:val="left" w:pos="6930"/>
+        </w:tabs>
+        <w:jc w:val="center"/>
+        <w:rPr>
+          <w:rFonts w:ascii="Courier New" w:eastAsia="Times New Roman" w:hAnsi="Courier New" w:cs="Courier New"/>
+          <w:sz w:val="20"/>
+          <w:szCs w:val="20"/>
+          <w:lang w:val="es-MX" w:eastAsia="es-MX"/>
+        </w:rPr>
+      </w:pPr>
+      <w:r>
+        <w:rPr>
+          <w:rFonts w:ascii="Courier New" w:eastAsia="Times New Roman" w:hAnsi="Courier New" w:cs="Courier New"/>
+          <w:noProof/>
+          <w:sz w:val="20"/>
+          <w:szCs w:val="20"/>
+          <w:lang w:val="es-MX" w:eastAsia="es-MX"/>
+        </w:rPr>
+        <w:drawing>
+          <wp:inline distT="0" distB="0" distL="0" distR="0" wp14:anchorId="22B3E3F0" wp14:editId="527F960A">
+            <wp:extent cx="3790950" cy="1698725"/>
+            <wp:effectExtent l="0" t="0" r="0" b="0"/>
+            <wp:docPr id="6" name="Imagen 6"/>
+            <wp:cNvGraphicFramePr>
+              <a:graphicFrameLocks xmlns:a="http://schemas.openxmlformats.org/drawingml/2006/main" noChangeAspect="1"/>
+            </wp:cNvGraphicFramePr>
+            <a:graphic xmlns:a="http://schemas.openxmlformats.org/drawingml/2006/main">
+              <a:graphicData uri="http://schemas.openxmlformats.org/drawingml/2006/picture">
+                <pic:pic xmlns:pic="http://schemas.openxmlformats.org/drawingml/2006/picture">
+                  <pic:nvPicPr>
+                    <pic:cNvPr id="1" name=""/>
+                    <pic:cNvPicPr/>
+                  </pic:nvPicPr>
+                  <pic:blipFill>
+                    <a:blip r:embed="rId18"/>
+                    <a:stretch>
+                      <a:fillRect/>
+                    </a:stretch>
+                  </pic:blipFill>
+                  <pic:spPr>
+                    <a:xfrm>
+                      <a:off x="0" y="0"/>
+                      <a:ext cx="3795347" cy="1700695"/>
+                    </a:xfrm>
+                    <a:prstGeom prst="rect">
+                      <a:avLst/>
+                    </a:prstGeom>
+                  </pic:spPr>
+                </pic:pic>
+              </a:graphicData>
+            </a:graphic>
+          </wp:inline>
+        </w:drawing>
+      </w:r>
+    </w:p>
+    <w:p>
+      <w:pPr>
+        <w:pStyle w:val="Ttulo1"/>
+        <w:rPr>
+          <w:lang w:val="es-MX"/>
+        </w:rPr>
+      </w:pPr>
+      <w:r>
+        <w:rPr>
+          <w:lang w:val="es-MX"/>
+        </w:rPr>
+        <w:lastRenderedPageBreak/>
+        <w:t>Probar Reducers</w:t>
+      </w:r>
+    </w:p>
+    <w:p>
+      <w:pPr>
+        <w:tabs>
+          <w:tab w:val="left" w:pos="6930"/>
+        </w:tabs>
+        <w:jc w:val="center"/>
+        <w:rPr>
+          <w:rFonts w:ascii="Courier New" w:eastAsia="Times New Roman" w:hAnsi="Courier New" w:cs="Courier New"/>
+          <w:sz w:val="20"/>
+          <w:szCs w:val="20"/>
+          <w:lang w:val="es-MX" w:eastAsia="es-MX"/>
+        </w:rPr>
+      </w:pPr>
+      <w:r>
+        <w:rPr>
+          <w:rFonts w:ascii="Courier New" w:eastAsia="Times New Roman" w:hAnsi="Courier New" w:cs="Courier New"/>
+          <w:noProof/>
+          <w:sz w:val="20"/>
+          <w:szCs w:val="20"/>
+          <w:lang w:val="es-MX" w:eastAsia="es-MX"/>
+        </w:rPr>
+        <w:drawing>
+          <wp:inline distT="0" distB="0" distL="0" distR="0" wp14:anchorId="76A4D72E" wp14:editId="2CDC06E8">
+            <wp:extent cx="5732145" cy="5134610"/>
+            <wp:effectExtent l="0" t="0" r="1905" b="8890"/>
+            <wp:docPr id="7" name="Imagen 7"/>
+            <wp:cNvGraphicFramePr>
+              <a:graphicFrameLocks xmlns:a="http://schemas.openxmlformats.org/drawingml/2006/main" noChangeAspect="1"/>
+            </wp:cNvGraphicFramePr>
+            <a:graphic xmlns:a="http://schemas.openxmlformats.org/drawingml/2006/main">
+              <a:graphicData uri="http://schemas.openxmlformats.org/drawingml/2006/picture">
+                <pic:pic xmlns:pic="http://schemas.openxmlformats.org/drawingml/2006/picture">
+                  <pic:nvPicPr>
+                    <pic:cNvPr id="1" name=""/>
+                    <pic:cNvPicPr/>
+                  </pic:nvPicPr>
+                  <pic:blipFill>
+                    <a:blip r:embed="rId19"/>
+                    <a:stretch>
+                      <a:fillRect/>
+                    </a:stretch>
+                  </pic:blipFill>
+                  <pic:spPr>
+                    <a:xfrm>
+                      <a:off x="0" y="0"/>
+                      <a:ext cx="5732145" cy="5134610"/>
+                    </a:xfrm>
+                    <a:prstGeom prst="rect">
+                      <a:avLst/>
+                    </a:prstGeom>
+                  </pic:spPr>
+                </pic:pic>
+              </a:graphicData>
+            </a:graphic>
+          </wp:inline>
+        </w:drawing>
+      </w:r>
+    </w:p>
+    <w:p>
+      <w:pPr>
+        <w:tabs>
+          <w:tab w:val="left" w:pos="6930"/>
+        </w:tabs>
+        <w:jc w:val="center"/>
+        <w:rPr>
+          <w:rFonts w:ascii="Courier New" w:eastAsia="Times New Roman" w:hAnsi="Courier New" w:cs="Courier New"/>
+          <w:sz w:val="20"/>
+          <w:szCs w:val="20"/>
+          <w:lang w:val="es-MX" w:eastAsia="es-MX"/>
+        </w:rPr>
+      </w:pPr>
+    </w:p>
+    <w:p>
+      <w:pPr>
+        <w:tabs>
+          <w:tab w:val="left" w:pos="6930"/>
+        </w:tabs>
+        <w:jc w:val="center"/>
+        <w:rPr>
+          <w:rFonts w:ascii="Courier New" w:eastAsia="Times New Roman" w:hAnsi="Courier New" w:cs="Courier New"/>
+          <w:sz w:val="20"/>
+          <w:szCs w:val="20"/>
+          <w:lang w:val="es-MX" w:eastAsia="es-MX"/>
+        </w:rPr>
+      </w:pPr>
+    </w:p>
+    <w:p>
+      <w:pPr>
+        <w:pStyle w:val="Ttulo1"/>
+        <w:rPr>
+          <w:lang w:val="es-MX"/>
+        </w:rPr>
+      </w:pPr>
+      <w:r>
+        <w:rPr>
+          <w:lang w:val="es-MX"/>
+        </w:rPr>
+        <w:t>Probar peticiones fetch</w:t>
+      </w:r>
+    </w:p>
+    <w:p>
+      <w:pPr>
+        <w:tabs>
+          <w:tab w:val="left" w:pos="6930"/>
+        </w:tabs>
+        <w:jc w:val="center"/>
+        <w:rPr>
+          <w:rFonts w:ascii="Lucida Console" w:hAnsi="Lucida Console" w:cs="Lucida Console"/>
+          <w:sz w:val="18"/>
+          <w:szCs w:val="18"/>
+          <w:lang w:val="en-US"/>
+        </w:rPr>
+      </w:pPr>
+      <w:proofErr w:type="spellStart"/>
+      <w:proofErr w:type="gramStart"/>
+      <w:r>
+        <w:rPr>
+          <w:rFonts w:ascii="Lucida Console" w:hAnsi="Lucida Console" w:cs="Lucida Console"/>
+          <w:sz w:val="18"/>
+          <w:szCs w:val="18"/>
+          <w:lang w:val="en-US"/>
+        </w:rPr>
+        <w:t>npm</w:t>
+      </w:r>
+      <w:proofErr w:type="spellEnd"/>
+      <w:proofErr w:type="gramEnd"/>
+      <w:r>
+        <w:rPr>
+          <w:rFonts w:ascii="Lucida Console" w:hAnsi="Lucida Console" w:cs="Lucida Console"/>
+          <w:sz w:val="18"/>
+          <w:szCs w:val="18"/>
+          <w:lang w:val="en-US"/>
+        </w:rPr>
+        <w:t xml:space="preserve"> install jest-fetch-mock --save-</w:t>
+      </w:r>
+      <w:proofErr w:type="spellStart"/>
+      <w:r>
+        <w:rPr>
+          <w:rFonts w:ascii="Lucida Console" w:hAnsi="Lucida Console" w:cs="Lucida Console"/>
+          <w:sz w:val="18"/>
+          <w:szCs w:val="18"/>
+          <w:lang w:val="en-US"/>
+        </w:rPr>
+        <w:t>dev</w:t>
+      </w:r>
+      <w:proofErr w:type="spellEnd"/>
+    </w:p>
+    <w:p>
+      <w:pPr>
+        <w:tabs>
+          <w:tab w:val="left" w:pos="6930"/>
+        </w:tabs>
+        <w:jc w:val="center"/>
+        <w:rPr>
+          <w:rFonts w:ascii="Courier New" w:eastAsia="Times New Roman" w:hAnsi="Courier New" w:cs="Courier New"/>
+          <w:sz w:val="20"/>
+          <w:szCs w:val="20"/>
+          <w:lang w:val="en-US" w:eastAsia="es-MX"/>
+        </w:rPr>
+      </w:pPr>
+      <w:r>
+        <w:rPr>
+          <w:rFonts w:ascii="Courier New" w:eastAsia="Times New Roman" w:hAnsi="Courier New" w:cs="Courier New"/>
+          <w:sz w:val="20"/>
+          <w:szCs w:val="20"/>
+          <w:lang w:val="en-US" w:eastAsia="es-MX"/>
+        </w:rPr>
+        <w:drawing>
+          <wp:inline distT="0" distB="0" distL="0" distR="0" wp14:anchorId="70B8BB0D" wp14:editId="41CBDB02">
+            <wp:extent cx="5732145" cy="1652905"/>
+            <wp:effectExtent l="0" t="0" r="1905" b="4445"/>
+            <wp:docPr id="8" name="Imagen 8"/>
+            <wp:cNvGraphicFramePr>
+              <a:graphicFrameLocks xmlns:a="http://schemas.openxmlformats.org/drawingml/2006/main" noChangeAspect="1"/>
+            </wp:cNvGraphicFramePr>
+            <a:graphic xmlns:a="http://schemas.openxmlformats.org/drawingml/2006/main">
+              <a:graphicData uri="http://schemas.openxmlformats.org/drawingml/2006/picture">
+                <pic:pic xmlns:pic="http://schemas.openxmlformats.org/drawingml/2006/picture">
+                  <pic:nvPicPr>
+                    <pic:cNvPr id="1" name=""/>
+                    <pic:cNvPicPr/>
+                  </pic:nvPicPr>
+                  <pic:blipFill>
+                    <a:blip r:embed="rId20"/>
+                    <a:stretch>
+                      <a:fillRect/>
+                    </a:stretch>
+                  </pic:blipFill>
+                  <pic:spPr>
+                    <a:xfrm>
+                      <a:off x="0" y="0"/>
+                      <a:ext cx="5732145" cy="1652905"/>
+                    </a:xfrm>
+                    <a:prstGeom prst="rect">
+                      <a:avLst/>
+                    </a:prstGeom>
+                  </pic:spPr>
+                </pic:pic>
+              </a:graphicData>
+            </a:graphic>
+          </wp:inline>
+        </w:drawing>
+      </w:r>
+      <w:bookmarkStart w:id="2" w:name="_GoBack"/>
       <w:bookmarkEnd w:id="2"/>
     </w:p>
     <w:sectPr>
-      <w:footerReference w:type="default" r:id="rId17"/>
+      <w:footerReference w:type="default" r:id="rId21"/>
       <w:pgSz w:w="11907" w:h="16839" w:code="9"/>
       <w:pgMar w:top="1440" w:right="1440" w:bottom="1440" w:left="1440" w:header="720" w:footer="720" w:gutter="0"/>
       <w:cols w:space="720"/>
@@ -9235,7 +9492,7 @@
             <w:noProof/>
             <w:lang w:bidi="es-ES"/>
           </w:rPr>
-          <w:t>8</w:t>
+          <w:t>9</w:t>
         </w:r>
         <w:r>
           <w:rPr>
@@ -12747,586 +13004,6 @@
     <w:rsid w:val="00890599"/>
   </w:style>
 </w:styles>
-</file>
-
-<file path=word/glossary/document.xml><?xml version="1.0" encoding="utf-8"?>
-<w:glossaryDocument xmlns:wpc="http://schemas.microsoft.com/office/word/2010/wordprocessingCanvas" xmlns:mc="http://schemas.openxmlformats.org/markup-compatibility/2006" xmlns:o="urn:schemas-microsoft-com:office:office" xmlns:r="http://schemas.openxmlformats.org/officeDocument/2006/relationships" xmlns:m="http://schemas.openxmlformats.org/officeDocument/2006/math" xmlns:v="urn:schemas-microsoft-com:vml" xmlns:wp14="http://schemas.microsoft.com/office/word/2010/wordprocessingDrawing" xmlns:wp="http://schemas.openxmlformats.org/drawingml/2006/wordprocessingDrawing" xmlns:w10="urn:schemas-microsoft-com:office:word" xmlns:w="http://schemas.openxmlformats.org/wordprocessingml/2006/main" xmlns:w14="http://schemas.microsoft.com/office/word/2010/wordml" xmlns:w15="http://schemas.microsoft.com/office/word/2012/wordml" xmlns:wpg="http://schemas.microsoft.com/office/word/2010/wordprocessingGroup" xmlns:wpi="http://schemas.microsoft.com/office/word/2010/wordprocessingInk" xmlns:wne="http://schemas.microsoft.com/office/word/2006/wordml" xmlns:wps="http://schemas.microsoft.com/office/word/2010/wordprocessingShape" mc:Ignorable="w14 w15 wp14"/>
-</file>
-
-<file path=word/glossary/fontTable.xml><?xml version="1.0" encoding="utf-8"?>
-<w:fonts xmlns:mc="http://schemas.openxmlformats.org/markup-compatibility/2006" xmlns:r="http://schemas.openxmlformats.org/officeDocument/2006/relationships" xmlns:w="http://schemas.openxmlformats.org/wordprocessingml/2006/main" xmlns:w14="http://schemas.microsoft.com/office/word/2010/wordml" xmlns:w15="http://schemas.microsoft.com/office/word/2012/wordml" mc:Ignorable="w14 w15">
-  <w:font w:name="Symbol">
-    <w:panose1 w:val="05050102010706020507"/>
-    <w:charset w:val="02"/>
-    <w:family w:val="roman"/>
-    <w:pitch w:val="variable"/>
-    <w:sig w:usb0="00000000" w:usb1="10000000" w:usb2="00000000" w:usb3="00000000" w:csb0="80000000" w:csb1="00000000"/>
-  </w:font>
-  <w:font w:name="Times New Roman">
-    <w:panose1 w:val="02020603050405020304"/>
-    <w:charset w:val="00"/>
-    <w:family w:val="roman"/>
-    <w:pitch w:val="variable"/>
-    <w:sig w:usb0="E0002EFF" w:usb1="C000785B" w:usb2="00000009" w:usb3="00000000" w:csb0="000001FF" w:csb1="00000000"/>
-  </w:font>
-  <w:font w:name="Courier New">
-    <w:panose1 w:val="02070309020205020404"/>
-    <w:charset w:val="00"/>
-    <w:family w:val="modern"/>
-    <w:pitch w:val="fixed"/>
-    <w:sig w:usb0="E0002EFF" w:usb1="C0007843" w:usb2="00000009" w:usb3="00000000" w:csb0="000001FF" w:csb1="00000000"/>
-  </w:font>
-  <w:font w:name="Wingdings">
-    <w:panose1 w:val="05000000000000000000"/>
-    <w:charset w:val="02"/>
-    <w:family w:val="auto"/>
-    <w:pitch w:val="variable"/>
-    <w:sig w:usb0="00000000" w:usb1="10000000" w:usb2="00000000" w:usb3="00000000" w:csb0="80000000" w:csb1="00000000"/>
-  </w:font>
-  <w:font w:name="Corbel">
-    <w:panose1 w:val="020B0503020204020204"/>
-    <w:charset w:val="00"/>
-    <w:family w:val="swiss"/>
-    <w:pitch w:val="variable"/>
-    <w:sig w:usb0="A00002EF" w:usb1="4000A44B" w:usb2="00000000" w:usb3="00000000" w:csb0="0000019F" w:csb1="00000000"/>
-  </w:font>
-  <w:font w:name="SimSun">
-    <w:altName w:val="宋体"/>
-    <w:panose1 w:val="02010600030101010101"/>
-    <w:charset w:val="86"/>
-    <w:family w:val="auto"/>
-    <w:pitch w:val="variable"/>
-    <w:sig w:usb0="00000003" w:usb1="288F0000" w:usb2="00000016" w:usb3="00000000" w:csb0="00040001" w:csb1="00000000"/>
-  </w:font>
-  <w:font w:name="Tahoma">
-    <w:panose1 w:val="020B0604030504040204"/>
-    <w:charset w:val="00"/>
-    <w:family w:val="swiss"/>
-    <w:pitch w:val="variable"/>
-    <w:sig w:usb0="E1002EFF" w:usb1="C000605B" w:usb2="00000029" w:usb3="00000000" w:csb0="000101FF" w:csb1="00000000"/>
-  </w:font>
-  <w:font w:name="Segoe UI">
-    <w:panose1 w:val="020B0502040204020203"/>
-    <w:charset w:val="00"/>
-    <w:family w:val="swiss"/>
-    <w:pitch w:val="variable"/>
-    <w:sig w:usb0="E4002EFF" w:usb1="C000E47F" w:usb2="00000009" w:usb3="00000000" w:csb0="000001FF" w:csb1="00000000"/>
-  </w:font>
-  <w:font w:name="Consolas">
-    <w:panose1 w:val="020B0609020204030204"/>
-    <w:charset w:val="00"/>
-    <w:family w:val="modern"/>
-    <w:pitch w:val="fixed"/>
-    <w:sig w:usb0="E00006FF" w:usb1="0000FCFF" w:usb2="00000001" w:usb3="00000000" w:csb0="0000019F" w:csb1="00000000"/>
-  </w:font>
-  <w:font w:name="Arial">
-    <w:panose1 w:val="020B0604020202020204"/>
-    <w:charset w:val="00"/>
-    <w:family w:val="swiss"/>
-    <w:pitch w:val="variable"/>
-    <w:sig w:usb0="E0002EFF" w:usb1="C000785B" w:usb2="00000009" w:usb3="00000000" w:csb0="000001FF" w:csb1="00000000"/>
-  </w:font>
-  <w:font w:name="Segoe UI Symbol">
-    <w:panose1 w:val="020B0502040204020203"/>
-    <w:charset w:val="00"/>
-    <w:family w:val="swiss"/>
-    <w:pitch w:val="variable"/>
-    <w:sig w:usb0="800001E3" w:usb1="1200FFEF" w:usb2="00040000" w:usb3="00000000" w:csb0="00000001" w:csb1="00000000"/>
-  </w:font>
-  <w:font w:name="Calibri">
-    <w:panose1 w:val="020F0502020204030204"/>
-    <w:charset w:val="00"/>
-    <w:family w:val="swiss"/>
-    <w:pitch w:val="variable"/>
-    <w:sig w:usb0="E4002EFF" w:usb1="C000247B" w:usb2="00000009" w:usb3="00000000" w:csb0="000001FF" w:csb1="00000000"/>
-  </w:font>
-  <w:font w:name="Calibri Light">
-    <w:panose1 w:val="020F0302020204030204"/>
-    <w:charset w:val="00"/>
-    <w:family w:val="swiss"/>
-    <w:pitch w:val="variable"/>
-    <w:sig w:usb0="E4002EFF" w:usb1="C000247B" w:usb2="00000009" w:usb3="00000000" w:csb0="000001FF" w:csb1="00000000"/>
-  </w:font>
-</w:fonts>
-</file>
-
-<file path=word/glossary/settings.xml><?xml version="1.0" encoding="utf-8"?>
-<w:settings xmlns:mc="http://schemas.openxmlformats.org/markup-compatibility/2006" xmlns:o="urn:schemas-microsoft-com:office:office" xmlns:r="http://schemas.openxmlformats.org/officeDocument/2006/relationships" xmlns:m="http://schemas.openxmlformats.org/officeDocument/2006/math" xmlns:v="urn:schemas-microsoft-com:vml" xmlns:w10="urn:schemas-microsoft-com:office:word" xmlns:w="http://schemas.openxmlformats.org/wordprocessingml/2006/main" xmlns:w14="http://schemas.microsoft.com/office/word/2010/wordml" xmlns:w15="http://schemas.microsoft.com/office/word/2012/wordml" xmlns:sl="http://schemas.openxmlformats.org/schemaLibrary/2006/main" mc:Ignorable="w14 w15">
-  <w:view w:val="normal"/>
-  <w:defaultTabStop w:val="708"/>
-  <w:hyphenationZone w:val="425"/>
-  <w:characterSpacingControl w:val="doNotCompress"/>
-  <w:compat>
-    <w:useFELayout/>
-    <w:compatSetting w:name="compatibilityMode" w:uri="http://schemas.microsoft.com/office/word" w:val="15"/>
-    <w:compatSetting w:name="overrideTableStyleFontSizeAndJustification" w:uri="http://schemas.microsoft.com/office/word" w:val="1"/>
-    <w:compatSetting w:name="enableOpenTypeFeatures" w:uri="http://schemas.microsoft.com/office/word" w:val="1"/>
-    <w:compatSetting w:name="doNotFlipMirrorIndents" w:uri="http://schemas.microsoft.com/office/word" w:val="1"/>
-    <w:compatSetting w:name="differentiateMultirowTableHeaders" w:uri="http://schemas.microsoft.com/office/word" w:val="1"/>
-  </w:compat>
-  <w:rsids>
-    <w:rsidRoot w:val="00646A12"/>
-    <w:rsid w:val="00646A12"/>
-  </w:rsids>
-  <m:mathPr>
-    <m:mathFont m:val="Cambria Math"/>
-    <m:brkBin m:val="before"/>
-    <m:brkBinSub m:val="--"/>
-    <m:smallFrac m:val="0"/>
-    <m:dispDef/>
-    <m:lMargin m:val="0"/>
-    <m:rMargin m:val="0"/>
-    <m:defJc m:val="centerGroup"/>
-    <m:wrapIndent m:val="1440"/>
-    <m:intLim m:val="subSup"/>
-    <m:naryLim m:val="undOvr"/>
-  </m:mathPr>
-  <w:themeFontLang w:val="es-MX"/>
-  <w:clrSchemeMapping w:bg1="light1" w:t1="dark1" w:bg2="light2" w:t2="dark2" w:accent1="accent1" w:accent2="accent2" w:accent3="accent3" w:accent4="accent4" w:accent5="accent5" w:accent6="accent6" w:hyperlink="hyperlink" w:followedHyperlink="followedHyperlink"/>
-  <w:decimalSymbol w:val="."/>
-  <w:listSeparator w:val=","/>
-  <w15:chartTrackingRefBased/>
-</w:settings>
-</file>
-
-<file path=word/glossary/styles.xml><?xml version="1.0" encoding="utf-8"?>
-<w:styles xmlns:mc="http://schemas.openxmlformats.org/markup-compatibility/2006" xmlns:r="http://schemas.openxmlformats.org/officeDocument/2006/relationships" xmlns:w="http://schemas.openxmlformats.org/wordprocessingml/2006/main" xmlns:w14="http://schemas.microsoft.com/office/word/2010/wordml" xmlns:w15="http://schemas.microsoft.com/office/word/2012/wordml" mc:Ignorable="w14 w15">
-  <w:docDefaults>
-    <w:rPrDefault>
-      <w:rPr>
-        <w:rFonts w:asciiTheme="minorHAnsi" w:eastAsiaTheme="minorEastAsia" w:hAnsiTheme="minorHAnsi" w:cstheme="minorBidi"/>
-        <w:sz w:val="22"/>
-        <w:szCs w:val="22"/>
-        <w:lang w:val="es-MX" w:eastAsia="es-MX" w:bidi="ar-SA"/>
-      </w:rPr>
-    </w:rPrDefault>
-    <w:pPrDefault>
-      <w:pPr>
-        <w:spacing w:after="160" w:line="259" w:lineRule="auto"/>
-      </w:pPr>
-    </w:pPrDefault>
-  </w:docDefaults>
-  <w:latentStyles w:defLockedState="0" w:defUIPriority="99" w:defSemiHidden="0" w:defUnhideWhenUsed="0" w:defQFormat="0" w:count="371">
-    <w:lsdException w:name="Normal" w:uiPriority="0" w:qFormat="1"/>
-    <w:lsdException w:name="heading 1" w:uiPriority="9" w:qFormat="1"/>
-    <w:lsdException w:name="heading 2" w:semiHidden="1" w:uiPriority="9" w:unhideWhenUsed="1" w:qFormat="1"/>
-    <w:lsdException w:name="heading 3" w:semiHidden="1" w:uiPriority="9" w:unhideWhenUsed="1" w:qFormat="1"/>
-    <w:lsdException w:name="heading 4" w:semiHidden="1" w:uiPriority="9" w:unhideWhenUsed="1" w:qFormat="1"/>
-    <w:lsdException w:name="heading 5" w:semiHidden="1" w:uiPriority="9" w:unhideWhenUsed="1" w:qFormat="1"/>
-    <w:lsdException w:name="heading 6" w:semiHidden="1" w:uiPriority="9" w:unhideWhenUsed="1" w:qFormat="1"/>
-    <w:lsdException w:name="heading 7" w:semiHidden="1" w:uiPriority="9" w:unhideWhenUsed="1" w:qFormat="1"/>
-    <w:lsdException w:name="heading 8" w:semiHidden="1" w:uiPriority="9" w:unhideWhenUsed="1" w:qFormat="1"/>
-    <w:lsdException w:name="heading 9" w:semiHidden="1" w:uiPriority="9" w:unhideWhenUsed="1" w:qFormat="1"/>
-    <w:lsdException w:name="index 1" w:semiHidden="1" w:unhideWhenUsed="1"/>
-    <w:lsdException w:name="index 2" w:semiHidden="1" w:unhideWhenUsed="1"/>
-    <w:lsdException w:name="index 3" w:semiHidden="1" w:unhideWhenUsed="1"/>
-    <w:lsdException w:name="index 4" w:semiHidden="1" w:unhideWhenUsed="1"/>
-    <w:lsdException w:name="index 5" w:semiHidden="1" w:unhideWhenUsed="1"/>
-    <w:lsdException w:name="index 6" w:semiHidden="1" w:unhideWhenUsed="1"/>
-    <w:lsdException w:name="index 7" w:semiHidden="1" w:unhideWhenUsed="1"/>
-    <w:lsdException w:name="index 8" w:semiHidden="1" w:unhideWhenUsed="1"/>
-    <w:lsdException w:name="index 9" w:semiHidden="1" w:unhideWhenUsed="1"/>
-    <w:lsdException w:name="toc 1" w:semiHidden="1" w:uiPriority="39" w:unhideWhenUsed="1"/>
-    <w:lsdException w:name="toc 2" w:semiHidden="1" w:uiPriority="39" w:unhideWhenUsed="1"/>
-    <w:lsdException w:name="toc 3" w:semiHidden="1" w:uiPriority="39" w:unhideWhenUsed="1"/>
-    <w:lsdException w:name="toc 4" w:semiHidden="1" w:uiPriority="39" w:unhideWhenUsed="1"/>
-    <w:lsdException w:name="toc 5" w:semiHidden="1" w:uiPriority="39" w:unhideWhenUsed="1"/>
-    <w:lsdException w:name="toc 6" w:semiHidden="1" w:uiPriority="39" w:unhideWhenUsed="1"/>
-    <w:lsdException w:name="toc 7" w:semiHidden="1" w:uiPriority="39" w:unhideWhenUsed="1"/>
-    <w:lsdException w:name="toc 8" w:semiHidden="1" w:uiPriority="39" w:unhideWhenUsed="1"/>
-    <w:lsdException w:name="toc 9" w:semiHidden="1" w:uiPriority="39" w:unhideWhenUsed="1"/>
-    <w:lsdException w:name="Normal Indent" w:semiHidden="1" w:unhideWhenUsed="1"/>
-    <w:lsdException w:name="footnote text" w:semiHidden="1" w:unhideWhenUsed="1"/>
-    <w:lsdException w:name="annotation text" w:semiHidden="1" w:unhideWhenUsed="1"/>
-    <w:lsdException w:name="header" w:semiHidden="1" w:unhideWhenUsed="1"/>
-    <w:lsdException w:name="footer" w:semiHidden="1" w:unhideWhenUsed="1"/>
-    <w:lsdException w:name="index heading" w:semiHidden="1" w:unhideWhenUsed="1"/>
-    <w:lsdException w:name="caption" w:semiHidden="1" w:uiPriority="35" w:unhideWhenUsed="1" w:qFormat="1"/>
-    <w:lsdException w:name="table of figures" w:semiHidden="1" w:unhideWhenUsed="1"/>
-    <w:lsdException w:name="envelope address" w:semiHidden="1" w:unhideWhenUsed="1"/>
-    <w:lsdException w:name="envelope return" w:semiHidden="1" w:unhideWhenUsed="1"/>
-    <w:lsdException w:name="footnote reference" w:semiHidden="1" w:unhideWhenUsed="1"/>
-    <w:lsdException w:name="annotation reference" w:semiHidden="1" w:unhideWhenUsed="1"/>
-    <w:lsdException w:name="line number" w:semiHidden="1" w:unhideWhenUsed="1"/>
-    <w:lsdException w:name="page number" w:semiHidden="1" w:unhideWhenUsed="1"/>
-    <w:lsdException w:name="endnote reference" w:semiHidden="1" w:unhideWhenUsed="1"/>
-    <w:lsdException w:name="endnote text" w:semiHidden="1" w:unhideWhenUsed="1"/>
-    <w:lsdException w:name="table of authorities" w:semiHidden="1" w:unhideWhenUsed="1"/>
-    <w:lsdException w:name="macro" w:semiHidden="1" w:unhideWhenUsed="1"/>
-    <w:lsdException w:name="toa heading" w:semiHidden="1" w:unhideWhenUsed="1"/>
-    <w:lsdException w:name="List" w:semiHidden="1" w:unhideWhenUsed="1"/>
-    <w:lsdException w:name="List Bullet" w:semiHidden="1" w:unhideWhenUsed="1"/>
-    <w:lsdException w:name="List Number" w:semiHidden="1" w:unhideWhenUsed="1"/>
-    <w:lsdException w:name="List 2" w:semiHidden="1" w:unhideWhenUsed="1"/>
-    <w:lsdException w:name="List 3" w:semiHidden="1" w:unhideWhenUsed="1"/>
-    <w:lsdException w:name="List 4" w:semiHidden="1" w:unhideWhenUsed="1"/>
-    <w:lsdException w:name="List 5" w:semiHidden="1" w:unhideWhenUsed="1"/>
-    <w:lsdException w:name="List Bullet 2" w:semiHidden="1" w:unhideWhenUsed="1"/>
-    <w:lsdException w:name="List Bullet 3" w:semiHidden="1" w:unhideWhenUsed="1"/>
-    <w:lsdException w:name="List Bullet 4" w:semiHidden="1" w:unhideWhenUsed="1"/>
-    <w:lsdException w:name="List Bullet 5" w:semiHidden="1" w:unhideWhenUsed="1"/>
-    <w:lsdException w:name="List Number 2" w:semiHidden="1" w:unhideWhenUsed="1"/>
-    <w:lsdException w:name="List Number 3" w:semiHidden="1" w:unhideWhenUsed="1"/>
-    <w:lsdException w:name="List Number 4" w:semiHidden="1" w:unhideWhenUsed="1"/>
-    <w:lsdException w:name="List Number 5" w:semiHidden="1" w:unhideWhenUsed="1"/>
-    <w:lsdException w:name="Title" w:uiPriority="10" w:qFormat="1"/>
-    <w:lsdException w:name="Closing" w:semiHidden="1" w:unhideWhenUsed="1"/>
-    <w:lsdException w:name="Signature" w:semiHidden="1" w:unhideWhenUsed="1"/>
-    <w:lsdException w:name="Default Paragraph Font" w:semiHidden="1" w:uiPriority="1" w:unhideWhenUsed="1"/>
-    <w:lsdException w:name="Body Text" w:semiHidden="1" w:unhideWhenUsed="1"/>
-    <w:lsdException w:name="Body Text Indent" w:semiHidden="1" w:unhideWhenUsed="1"/>
-    <w:lsdException w:name="List Continue" w:semiHidden="1" w:unhideWhenUsed="1"/>
-    <w:lsdException w:name="List Continue 2" w:semiHidden="1" w:unhideWhenUsed="1"/>
-    <w:lsdException w:name="List Continue 3" w:semiHidden="1" w:unhideWhenUsed="1"/>
-    <w:lsdException w:name="List Continue 4" w:semiHidden="1" w:unhideWhenUsed="1"/>
-    <w:lsdException w:name="List Continue 5" w:semiHidden="1" w:unhideWhenUsed="1"/>
-    <w:lsdException w:name="Message Header" w:semiHidden="1" w:unhideWhenUsed="1"/>
-    <w:lsdException w:name="Subtitle" w:uiPriority="11" w:qFormat="1"/>
-    <w:lsdException w:name="Salutation" w:semiHidden="1" w:unhideWhenUsed="1"/>
-    <w:lsdException w:name="Date" w:semiHidden="1" w:unhideWhenUsed="1"/>
-    <w:lsdException w:name="Body Text First Indent" w:semiHidden="1" w:unhideWhenUsed="1"/>
-    <w:lsdException w:name="Body Text First Indent 2" w:semiHidden="1" w:unhideWhenUsed="1"/>
-    <w:lsdException w:name="Note Heading" w:semiHidden="1" w:unhideWhenUsed="1"/>
-    <w:lsdException w:name="Body Text 2" w:semiHidden="1" w:unhideWhenUsed="1"/>
-    <w:lsdException w:name="Body Text 3" w:semiHidden="1" w:unhideWhenUsed="1"/>
-    <w:lsdException w:name="Body Text Indent 2" w:semiHidden="1" w:unhideWhenUsed="1"/>
-    <w:lsdException w:name="Body Text Indent 3" w:semiHidden="1" w:unhideWhenUsed="1"/>
-    <w:lsdException w:name="Block Text" w:semiHidden="1" w:unhideWhenUsed="1"/>
-    <w:lsdException w:name="Hyperlink" w:semiHidden="1" w:unhideWhenUsed="1"/>
-    <w:lsdException w:name="FollowedHyperlink" w:semiHidden="1" w:unhideWhenUsed="1"/>
-    <w:lsdException w:name="Strong" w:uiPriority="22" w:qFormat="1"/>
-    <w:lsdException w:name="Emphasis" w:uiPriority="20" w:qFormat="1"/>
-    <w:lsdException w:name="Document Map" w:semiHidden="1" w:unhideWhenUsed="1"/>
-    <w:lsdException w:name="Plain Text" w:semiHidden="1" w:unhideWhenUsed="1"/>
-    <w:lsdException w:name="E-mail Signature" w:semiHidden="1" w:unhideWhenUsed="1"/>
-    <w:lsdException w:name="HTML Top of Form" w:semiHidden="1" w:unhideWhenUsed="1"/>
-    <w:lsdException w:name="HTML Bottom of Form" w:semiHidden="1" w:unhideWhenUsed="1"/>
-    <w:lsdException w:name="Normal (Web)" w:semiHidden="1" w:unhideWhenUsed="1"/>
-    <w:lsdException w:name="HTML Acronym" w:semiHidden="1" w:unhideWhenUsed="1"/>
-    <w:lsdException w:name="HTML Address" w:semiHidden="1" w:unhideWhenUsed="1"/>
-    <w:lsdException w:name="HTML Cite" w:semiHidden="1" w:unhideWhenUsed="1"/>
-    <w:lsdException w:name="HTML Code" w:semiHidden="1" w:unhideWhenUsed="1"/>
-    <w:lsdException w:name="HTML Definition" w:semiHidden="1" w:unhideWhenUsed="1"/>
-    <w:lsdException w:name="HTML Keyboard" w:semiHidden="1" w:unhideWhenUsed="1"/>
-    <w:lsdException w:name="HTML Preformatted" w:semiHidden="1" w:unhideWhenUsed="1"/>
-    <w:lsdException w:name="HTML Sample" w:semiHidden="1" w:unhideWhenUsed="1"/>
-    <w:lsdException w:name="HTML Typewriter" w:semiHidden="1" w:unhideWhenUsed="1"/>
-    <w:lsdException w:name="HTML Variable" w:semiHidden="1" w:unhideWhenUsed="1"/>
-    <w:lsdException w:name="Normal Table" w:semiHidden="1" w:unhideWhenUsed="1"/>
-    <w:lsdException w:name="annotation subject" w:semiHidden="1" w:unhideWhenUsed="1"/>
-    <w:lsdException w:name="No List" w:semiHidden="1" w:unhideWhenUsed="1"/>
-    <w:lsdException w:name="Outline List 1" w:semiHidden="1" w:unhideWhenUsed="1"/>
-    <w:lsdException w:name="Outline List 2" w:semiHidden="1" w:unhideWhenUsed="1"/>
-    <w:lsdException w:name="Outline List 3" w:semiHidden="1" w:unhideWhenUsed="1"/>
-    <w:lsdException w:name="Table Simple 1" w:semiHidden="1" w:unhideWhenUsed="1"/>
-    <w:lsdException w:name="Table Simple 2" w:semiHidden="1" w:unhideWhenUsed="1"/>
-    <w:lsdException w:name="Table Simple 3" w:semiHidden="1" w:unhideWhenUsed="1"/>
-    <w:lsdException w:name="Table Classic 1" w:semiHidden="1" w:unhideWhenUsed="1"/>
-    <w:lsdException w:name="Table Classic 2" w:semiHidden="1" w:unhideWhenUsed="1"/>
-    <w:lsdException w:name="Table Classic 3" w:semiHidden="1" w:unhideWhenUsed="1"/>
-    <w:lsdException w:name="Table Classic 4" w:semiHidden="1" w:unhideWhenUsed="1"/>
-    <w:lsdException w:name="Table Colorful 1" w:semiHidden="1" w:unhideWhenUsed="1"/>
-    <w:lsdException w:name="Table Colorful 2" w:semiHidden="1" w:unhideWhenUsed="1"/>
-    <w:lsdException w:name="Table Colorful 3" w:semiHidden="1" w:unhideWhenUsed="1"/>
-    <w:lsdException w:name="Table Columns 1" w:semiHidden="1" w:unhideWhenUsed="1"/>
-    <w:lsdException w:name="Table Columns 2" w:semiHidden="1" w:unhideWhenUsed="1"/>
-    <w:lsdException w:name="Table Columns 3" w:semiHidden="1" w:unhideWhenUsed="1"/>
-    <w:lsdException w:name="Table Columns 4" w:semiHidden="1" w:unhideWhenUsed="1"/>
-    <w:lsdException w:name="Table Columns 5" w:semiHidden="1" w:unhideWhenUsed="1"/>
-    <w:lsdException w:name="Table Grid 1" w:semiHidden="1" w:unhideWhenUsed="1"/>
-    <w:lsdException w:name="Table Grid 2" w:semiHidden="1" w:unhideWhenUsed="1"/>
-    <w:lsdException w:name="Table Grid 3" w:semiHidden="1" w:unhideWhenUsed="1"/>
-    <w:lsdException w:name="Table Grid 4" w:semiHidden="1" w:unhideWhenUsed="1"/>
-    <w:lsdException w:name="Table Grid 5" w:semiHidden="1" w:unhideWhenUsed="1"/>
-    <w:lsdException w:name="Table Grid 6" w:semiHidden="1" w:unhideWhenUsed="1"/>
-    <w:lsdException w:name="Table Grid 7" w:semiHidden="1" w:unhideWhenUsed="1"/>
-    <w:lsdException w:name="Table Grid 8" w:semiHidden="1" w:unhideWhenUsed="1"/>
-    <w:lsdException w:name="Table List 1" w:semiHidden="1" w:unhideWhenUsed="1"/>
-    <w:lsdException w:name="Table List 2" w:semiHidden="1" w:unhideWhenUsed="1"/>
-    <w:lsdException w:name="Table List 3" w:semiHidden="1" w:unhideWhenUsed="1"/>
-    <w:lsdException w:name="Table List 4" w:semiHidden="1" w:unhideWhenUsed="1"/>
-    <w:lsdException w:name="Table List 5" w:semiHidden="1" w:unhideWhenUsed="1"/>
-    <w:lsdException w:name="Table List 6" w:semiHidden="1" w:unhideWhenUsed="1"/>
-    <w:lsdException w:name="Table List 7" w:semiHidden="1" w:unhideWhenUsed="1"/>
-    <w:lsdException w:name="Table List 8" w:semiHidden="1" w:unhideWhenUsed="1"/>
-    <w:lsdException w:name="Table 3D effects 1" w:semiHidden="1" w:unhideWhenUsed="1"/>
-    <w:lsdException w:name="Table 3D effects 2" w:semiHidden="1" w:unhideWhenUsed="1"/>
-    <w:lsdException w:name="Table 3D effects 3" w:semiHidden="1" w:unhideWhenUsed="1"/>
-    <w:lsdException w:name="Table Contemporary" w:semiHidden="1" w:unhideWhenUsed="1"/>
-    <w:lsdException w:name="Table Elegant" w:semiHidden="1" w:unhideWhenUsed="1"/>
-    <w:lsdException w:name="Table Professional" w:semiHidden="1" w:unhideWhenUsed="1"/>
-    <w:lsdException w:name="Table Subtle 1" w:semiHidden="1" w:unhideWhenUsed="1"/>
-    <w:lsdException w:name="Table Subtle 2" w:semiHidden="1" w:unhideWhenUsed="1"/>
-    <w:lsdException w:name="Table Web 1" w:semiHidden="1" w:unhideWhenUsed="1"/>
-    <w:lsdException w:name="Table Web 2" w:semiHidden="1" w:unhideWhenUsed="1"/>
-    <w:lsdException w:name="Table Web 3" w:semiHidden="1" w:unhideWhenUsed="1"/>
-    <w:lsdException w:name="Balloon Text" w:semiHidden="1" w:unhideWhenUsed="1"/>
-    <w:lsdException w:name="Table Grid" w:uiPriority="39"/>
-    <w:lsdException w:name="Table Theme" w:semiHidden="1" w:unhideWhenUsed="1"/>
-    <w:lsdException w:name="Placeholder Text" w:semiHidden="1"/>
-    <w:lsdException w:name="No Spacing" w:uiPriority="1" w:qFormat="1"/>
-    <w:lsdException w:name="Light Shading" w:uiPriority="60"/>
-    <w:lsdException w:name="Light List" w:uiPriority="61"/>
-    <w:lsdException w:name="Light Grid" w:uiPriority="62"/>
-    <w:lsdException w:name="Medium Shading 1" w:uiPriority="63"/>
-    <w:lsdException w:name="Medium Shading 2" w:uiPriority="64"/>
-    <w:lsdException w:name="Medium List 1" w:uiPriority="65"/>
-    <w:lsdException w:name="Medium List 2" w:uiPriority="66"/>
-    <w:lsdException w:name="Medium Grid 1" w:uiPriority="67"/>
-    <w:lsdException w:name="Medium Grid 2" w:uiPriority="68"/>
-    <w:lsdException w:name="Medium Grid 3" w:uiPriority="69"/>
-    <w:lsdException w:name="Dark List" w:uiPriority="70"/>
-    <w:lsdException w:name="Colorful Shading" w:uiPriority="71"/>
-    <w:lsdException w:name="Colorful List" w:uiPriority="72"/>
-    <w:lsdException w:name="Colorful Grid" w:uiPriority="73"/>
-    <w:lsdException w:name="Light Shading Accent 1" w:uiPriority="60"/>
-    <w:lsdException w:name="Light List Accent 1" w:uiPriority="61"/>
-    <w:lsdException w:name="Light Grid Accent 1" w:uiPriority="62"/>
-    <w:lsdException w:name="Medium Shading 1 Accent 1" w:uiPriority="63"/>
-    <w:lsdException w:name="Medium Shading 2 Accent 1" w:uiPriority="64"/>
-    <w:lsdException w:name="Medium List 1 Accent 1" w:uiPriority="65"/>
-    <w:lsdException w:name="Revision" w:semiHidden="1"/>
-    <w:lsdException w:name="List Paragraph" w:uiPriority="34" w:qFormat="1"/>
-    <w:lsdException w:name="Quote" w:uiPriority="29" w:qFormat="1"/>
-    <w:lsdException w:name="Intense Quote" w:uiPriority="30" w:qFormat="1"/>
-    <w:lsdException w:name="Medium List 2 Accent 1" w:uiPriority="66"/>
-    <w:lsdException w:name="Medium Grid 1 Accent 1" w:uiPriority="67"/>
-    <w:lsdException w:name="Medium Grid 2 Accent 1" w:uiPriority="68"/>
-    <w:lsdException w:name="Medium Grid 3 Accent 1" w:uiPriority="69"/>
-    <w:lsdException w:name="Dark List Accent 1" w:uiPriority="70"/>
-    <w:lsdException w:name="Colorful Shading Accent 1" w:uiPriority="71"/>
-    <w:lsdException w:name="Colorful List Accent 1" w:uiPriority="72"/>
-    <w:lsdException w:name="Colorful Grid Accent 1" w:uiPriority="73"/>
-    <w:lsdException w:name="Light Shading Accent 2" w:uiPriority="60"/>
-    <w:lsdException w:name="Light List Accent 2" w:uiPriority="61"/>
-    <w:lsdException w:name="Light Grid Accent 2" w:uiPriority="62"/>
-    <w:lsdException w:name="Medium Shading 1 Accent 2" w:uiPriority="63"/>
-    <w:lsdException w:name="Medium Shading 2 Accent 2" w:uiPriority="64"/>
-    <w:lsdException w:name="Medium List 1 Accent 2" w:uiPriority="65"/>
-    <w:lsdException w:name="Medium List 2 Accent 2" w:uiPriority="66"/>
-    <w:lsdException w:name="Medium Grid 1 Accent 2" w:uiPriority="67"/>
-    <w:lsdException w:name="Medium Grid 2 Accent 2" w:uiPriority="68"/>
-    <w:lsdException w:name="Medium Grid 3 Accent 2" w:uiPriority="69"/>
-    <w:lsdException w:name="Dark List Accent 2" w:uiPriority="70"/>
-    <w:lsdException w:name="Colorful Shading Accent 2" w:uiPriority="71"/>
-    <w:lsdException w:name="Colorful List Accent 2" w:uiPriority="72"/>
-    <w:lsdException w:name="Colorful Grid Accent 2" w:uiPriority="73"/>
-    <w:lsdException w:name="Light Shading Accent 3" w:uiPriority="60"/>
-    <w:lsdException w:name="Light List Accent 3" w:uiPriority="61"/>
-    <w:lsdException w:name="Light Grid Accent 3" w:uiPriority="62"/>
-    <w:lsdException w:name="Medium Shading 1 Accent 3" w:uiPriority="63"/>
-    <w:lsdException w:name="Medium Shading 2 Accent 3" w:uiPriority="64"/>
-    <w:lsdException w:name="Medium List 1 Accent 3" w:uiPriority="65"/>
-    <w:lsdException w:name="Medium List 2 Accent 3" w:uiPriority="66"/>
-    <w:lsdException w:name="Medium Grid 1 Accent 3" w:uiPriority="67"/>
-    <w:lsdException w:name="Medium Grid 2 Accent 3" w:uiPriority="68"/>
-    <w:lsdException w:name="Medium Grid 3 Accent 3" w:uiPriority="69"/>
-    <w:lsdException w:name="Dark List Accent 3" w:uiPriority="70"/>
-    <w:lsdException w:name="Colorful Shading Accent 3" w:uiPriority="71"/>
-    <w:lsdException w:name="Colorful List Accent 3" w:uiPriority="72"/>
-    <w:lsdException w:name="Colorful Grid Accent 3" w:uiPriority="73"/>
-    <w:lsdException w:name="Light Shading Accent 4" w:uiPriority="60"/>
-    <w:lsdException w:name="Light List Accent 4" w:uiPriority="61"/>
-    <w:lsdException w:name="Light Grid Accent 4" w:uiPriority="62"/>
-    <w:lsdException w:name="Medium Shading 1 Accent 4" w:uiPriority="63"/>
-    <w:lsdException w:name="Medium Shading 2 Accent 4" w:uiPriority="64"/>
-    <w:lsdException w:name="Medium List 1 Accent 4" w:uiPriority="65"/>
-    <w:lsdException w:name="Medium List 2 Accent 4" w:uiPriority="66"/>
-    <w:lsdException w:name="Medium Grid 1 Accent 4" w:uiPriority="67"/>
-    <w:lsdException w:name="Medium Grid 2 Accent 4" w:uiPriority="68"/>
-    <w:lsdException w:name="Medium Grid 3 Accent 4" w:uiPriority="69"/>
-    <w:lsdException w:name="Dark List Accent 4" w:uiPriority="70"/>
-    <w:lsdException w:name="Colorful Shading Accent 4" w:uiPriority="71"/>
-    <w:lsdException w:name="Colorful List Accent 4" w:uiPriority="72"/>
-    <w:lsdException w:name="Colorful Grid Accent 4" w:uiPriority="73"/>
-    <w:lsdException w:name="Light Shading Accent 5" w:uiPriority="60"/>
-    <w:lsdException w:name="Light List Accent 5" w:uiPriority="61"/>
-    <w:lsdException w:name="Light Grid Accent 5" w:uiPriority="62"/>
-    <w:lsdException w:name="Medium Shading 1 Accent 5" w:uiPriority="63"/>
-    <w:lsdException w:name="Medium Shading 2 Accent 5" w:uiPriority="64"/>
-    <w:lsdException w:name="Medium List 1 Accent 5" w:uiPriority="65"/>
-    <w:lsdException w:name="Medium List 2 Accent 5" w:uiPriority="66"/>
-    <w:lsdException w:name="Medium Grid 1 Accent 5" w:uiPriority="67"/>
-    <w:lsdException w:name="Medium Grid 2 Accent 5" w:uiPriority="68"/>
-    <w:lsdException w:name="Medium Grid 3 Accent 5" w:uiPriority="69"/>
-    <w:lsdException w:name="Dark List Accent 5" w:uiPriority="70"/>
-    <w:lsdException w:name="Colorful Shading Accent 5" w:uiPriority="71"/>
-    <w:lsdException w:name="Colorful List Accent 5" w:uiPriority="72"/>
-    <w:lsdException w:name="Colorful Grid Accent 5" w:uiPriority="73"/>
-    <w:lsdException w:name="Light Shading Accent 6" w:uiPriority="60"/>
-    <w:lsdException w:name="Light List Accent 6" w:uiPriority="61"/>
-    <w:lsdException w:name="Light Grid Accent 6" w:uiPriority="62"/>
-    <w:lsdException w:name="Medium Shading 1 Accent 6" w:uiPriority="63"/>
-    <w:lsdException w:name="Medium Shading 2 Accent 6" w:uiPriority="64"/>
-    <w:lsdException w:name="Medium List 1 Accent 6" w:uiPriority="65"/>
-    <w:lsdException w:name="Medium List 2 Accent 6" w:uiPriority="66"/>
-    <w:lsdException w:name="Medium Grid 1 Accent 6" w:uiPriority="67"/>
-    <w:lsdException w:name="Medium Grid 2 Accent 6" w:uiPriority="68"/>
-    <w:lsdException w:name="Medium Grid 3 Accent 6" w:uiPriority="69"/>
-    <w:lsdException w:name="Dark List Accent 6" w:uiPriority="70"/>
-    <w:lsdException w:name="Colorful Shading Accent 6" w:uiPriority="71"/>
-    <w:lsdException w:name="Colorful List Accent 6" w:uiPriority="72"/>
-    <w:lsdException w:name="Colorful Grid Accent 6" w:uiPriority="73"/>
-    <w:lsdException w:name="Subtle Emphasis" w:uiPriority="19" w:qFormat="1"/>
-    <w:lsdException w:name="Intense Emphasis" w:uiPriority="21" w:qFormat="1"/>
-    <w:lsdException w:name="Subtle Reference" w:uiPriority="31" w:qFormat="1"/>
-    <w:lsdException w:name="Intense Reference" w:uiPriority="32" w:qFormat="1"/>
-    <w:lsdException w:name="Book Title" w:uiPriority="33" w:qFormat="1"/>
-    <w:lsdException w:name="Bibliography" w:semiHidden="1" w:uiPriority="37" w:unhideWhenUsed="1"/>
-    <w:lsdException w:name="TOC Heading" w:semiHidden="1" w:uiPriority="39" w:unhideWhenUsed="1" w:qFormat="1"/>
-    <w:lsdException w:name="Plain Table 1" w:uiPriority="41"/>
-    <w:lsdException w:name="Plain Table 2" w:uiPriority="42"/>
-    <w:lsdException w:name="Plain Table 3" w:uiPriority="43"/>
-    <w:lsdException w:name="Plain Table 4" w:uiPriority="44"/>
-    <w:lsdException w:name="Plain Table 5" w:uiPriority="45"/>
-    <w:lsdException w:name="Grid Table Light" w:uiPriority="40"/>
-    <w:lsdException w:name="Grid Table 1 Light" w:uiPriority="46"/>
-    <w:lsdException w:name="Grid Table 2" w:uiPriority="47"/>
-    <w:lsdException w:name="Grid Table 3" w:uiPriority="48"/>
-    <w:lsdException w:name="Grid Table 4" w:uiPriority="49"/>
-    <w:lsdException w:name="Grid Table 5 Dark" w:uiPriority="50"/>
-    <w:lsdException w:name="Grid Table 6 Colorful" w:uiPriority="51"/>
-    <w:lsdException w:name="Grid Table 7 Colorful" w:uiPriority="52"/>
-    <w:lsdException w:name="Grid Table 1 Light Accent 1" w:uiPriority="46"/>
-    <w:lsdException w:name="Grid Table 2 Accent 1" w:uiPriority="47"/>
-    <w:lsdException w:name="Grid Table 3 Accent 1" w:uiPriority="48"/>
-    <w:lsdException w:name="Grid Table 4 Accent 1" w:uiPriority="49"/>
-    <w:lsdException w:name="Grid Table 5 Dark Accent 1" w:uiPriority="50"/>
-    <w:lsdException w:name="Grid Table 6 Colorful Accent 1" w:uiPriority="51"/>
-    <w:lsdException w:name="Grid Table 7 Colorful Accent 1" w:uiPriority="52"/>
-    <w:lsdException w:name="Grid Table 1 Light Accent 2" w:uiPriority="46"/>
-    <w:lsdException w:name="Grid Table 2 Accent 2" w:uiPriority="47"/>
-    <w:lsdException w:name="Grid Table 3 Accent 2" w:uiPriority="48"/>
-    <w:lsdException w:name="Grid Table 4 Accent 2" w:uiPriority="49"/>
-    <w:lsdException w:name="Grid Table 5 Dark Accent 2" w:uiPriority="50"/>
-    <w:lsdException w:name="Grid Table 6 Colorful Accent 2" w:uiPriority="51"/>
-    <w:lsdException w:name="Grid Table 7 Colorful Accent 2" w:uiPriority="52"/>
-    <w:lsdException w:name="Grid Table 1 Light Accent 3" w:uiPriority="46"/>
-    <w:lsdException w:name="Grid Table 2 Accent 3" w:uiPriority="47"/>
-    <w:lsdException w:name="Grid Table 3 Accent 3" w:uiPriority="48"/>
-    <w:lsdException w:name="Grid Table 4 Accent 3" w:uiPriority="49"/>
-    <w:lsdException w:name="Grid Table 5 Dark Accent 3" w:uiPriority="50"/>
-    <w:lsdException w:name="Grid Table 6 Colorful Accent 3" w:uiPriority="51"/>
-    <w:lsdException w:name="Grid Table 7 Colorful Accent 3" w:uiPriority="52"/>
-    <w:lsdException w:name="Grid Table 1 Light Accent 4" w:uiPriority="46"/>
-    <w:lsdException w:name="Grid Table 2 Accent 4" w:uiPriority="47"/>
-    <w:lsdException w:name="Grid Table 3 Accent 4" w:uiPriority="48"/>
-    <w:lsdException w:name="Grid Table 4 Accent 4" w:uiPriority="49"/>
-    <w:lsdException w:name="Grid Table 5 Dark Accent 4" w:uiPriority="50"/>
-    <w:lsdException w:name="Grid Table 6 Colorful Accent 4" w:uiPriority="51"/>
-    <w:lsdException w:name="Grid Table 7 Colorful Accent 4" w:uiPriority="52"/>
-    <w:lsdException w:name="Grid Table 1 Light Accent 5" w:uiPriority="46"/>
-    <w:lsdException w:name="Grid Table 2 Accent 5" w:uiPriority="47"/>
-    <w:lsdException w:name="Grid Table 3 Accent 5" w:uiPriority="48"/>
-    <w:lsdException w:name="Grid Table 4 Accent 5" w:uiPriority="49"/>
-    <w:lsdException w:name="Grid Table 5 Dark Accent 5" w:uiPriority="50"/>
-    <w:lsdException w:name="Grid Table 6 Colorful Accent 5" w:uiPriority="51"/>
-    <w:lsdException w:name="Grid Table 7 Colorful Accent 5" w:uiPriority="52"/>
-    <w:lsdException w:name="Grid Table 1 Light Accent 6" w:uiPriority="46"/>
-    <w:lsdException w:name="Grid Table 2 Accent 6" w:uiPriority="47"/>
-    <w:lsdException w:name="Grid Table 3 Accent 6" w:uiPriority="48"/>
-    <w:lsdException w:name="Grid Table 4 Accent 6" w:uiPriority="49"/>
-    <w:lsdException w:name="Grid Table 5 Dark Accent 6" w:uiPriority="50"/>
-    <w:lsdException w:name="Grid Table 6 Colorful Accent 6" w:uiPriority="51"/>
-    <w:lsdException w:name="Grid Table 7 Colorful Accent 6" w:uiPriority="52"/>
-    <w:lsdException w:name="List Table 1 Light" w:uiPriority="46"/>
-    <w:lsdException w:name="List Table 2" w:uiPriority="47"/>
-    <w:lsdException w:name="List Table 3" w:uiPriority="48"/>
-    <w:lsdException w:name="List Table 4" w:uiPriority="49"/>
-    <w:lsdException w:name="List Table 5 Dark" w:uiPriority="50"/>
-    <w:lsdException w:name="List Table 6 Colorful" w:uiPriority="51"/>
-    <w:lsdException w:name="List Table 7 Colorful" w:uiPriority="52"/>
-    <w:lsdException w:name="List Table 1 Light Accent 1" w:uiPriority="46"/>
-    <w:lsdException w:name="List Table 2 Accent 1" w:uiPriority="47"/>
-    <w:lsdException w:name="List Table 3 Accent 1" w:uiPriority="48"/>
-    <w:lsdException w:name="List Table 4 Accent 1" w:uiPriority="49"/>
-    <w:lsdException w:name="List Table 5 Dark Accent 1" w:uiPriority="50"/>
-    <w:lsdException w:name="List Table 6 Colorful Accent 1" w:uiPriority="51"/>
-    <w:lsdException w:name="List Table 7 Colorful Accent 1" w:uiPriority="52"/>
-    <w:lsdException w:name="List Table 1 Light Accent 2" w:uiPriority="46"/>
-    <w:lsdException w:name="List Table 2 Accent 2" w:uiPriority="47"/>
-    <w:lsdException w:name="List Table 3 Accent 2" w:uiPriority="48"/>
-    <w:lsdException w:name="List Table 4 Accent 2" w:uiPriority="49"/>
-    <w:lsdException w:name="List Table 5 Dark Accent 2" w:uiPriority="50"/>
-    <w:lsdException w:name="List Table 6 Colorful Accent 2" w:uiPriority="51"/>
-    <w:lsdException w:name="List Table 7 Colorful Accent 2" w:uiPriority="52"/>
-    <w:lsdException w:name="List Table 1 Light Accent 3" w:uiPriority="46"/>
-    <w:lsdException w:name="List Table 2 Accent 3" w:uiPriority="47"/>
-    <w:lsdException w:name="List Table 3 Accent 3" w:uiPriority="48"/>
-    <w:lsdException w:name="List Table 4 Accent 3" w:uiPriority="49"/>
-    <w:lsdException w:name="List Table 5 Dark Accent 3" w:uiPriority="50"/>
-    <w:lsdException w:name="List Table 6 Colorful Accent 3" w:uiPriority="51"/>
-    <w:lsdException w:name="List Table 7 Colorful Accent 3" w:uiPriority="52"/>
-    <w:lsdException w:name="List Table 1 Light Accent 4" w:uiPriority="46"/>
-    <w:lsdException w:name="List Table 2 Accent 4" w:uiPriority="47"/>
-    <w:lsdException w:name="List Table 3 Accent 4" w:uiPriority="48"/>
-    <w:lsdException w:name="List Table 4 Accent 4" w:uiPriority="49"/>
-    <w:lsdException w:name="List Table 5 Dark Accent 4" w:uiPriority="50"/>
-    <w:lsdException w:name="List Table 6 Colorful Accent 4" w:uiPriority="51"/>
-    <w:lsdException w:name="List Table 7 Colorful Accent 4" w:uiPriority="52"/>
-    <w:lsdException w:name="List Table 1 Light Accent 5" w:uiPriority="46"/>
-    <w:lsdException w:name="List Table 2 Accent 5" w:uiPriority="47"/>
-    <w:lsdException w:name="List Table 3 Accent 5" w:uiPriority="48"/>
-    <w:lsdException w:name="List Table 4 Accent 5" w:uiPriority="49"/>
-    <w:lsdException w:name="List Table 5 Dark Accent 5" w:uiPriority="50"/>
-    <w:lsdException w:name="List Table 6 Colorful Accent 5" w:uiPriority="51"/>
-    <w:lsdException w:name="List Table 7 Colorful Accent 5" w:uiPriority="52"/>
-    <w:lsdException w:name="List Table 1 Light Accent 6" w:uiPriority="46"/>
-    <w:lsdException w:name="List Table 2 Accent 6" w:uiPriority="47"/>
-    <w:lsdException w:name="List Table 3 Accent 6" w:uiPriority="48"/>
-    <w:lsdException w:name="List Table 4 Accent 6" w:uiPriority="49"/>
-    <w:lsdException w:name="List Table 5 Dark Accent 6" w:uiPriority="50"/>
-    <w:lsdException w:name="List Table 6 Colorful Accent 6" w:uiPriority="51"/>
-    <w:lsdException w:name="List Table 7 Colorful Accent 6" w:uiPriority="52"/>
-  </w:latentStyles>
-  <w:style w:type="paragraph" w:default="1" w:styleId="Normal">
-    <w:name w:val="Normal"/>
-    <w:qFormat/>
-  </w:style>
-  <w:style w:type="character" w:default="1" w:styleId="Fuentedeprrafopredeter">
-    <w:name w:val="Default Paragraph Font"/>
-    <w:uiPriority w:val="1"/>
-    <w:semiHidden/>
-    <w:unhideWhenUsed/>
-  </w:style>
-  <w:style w:type="table" w:default="1" w:styleId="Tablanormal">
-    <w:name w:val="Normal Table"/>
-    <w:uiPriority w:val="99"/>
-    <w:semiHidden/>
-    <w:unhideWhenUsed/>
-    <w:tblPr>
-      <w:tblInd w:w="0" w:type="dxa"/>
-      <w:tblCellMar>
-        <w:top w:w="0" w:type="dxa"/>
-        <w:left w:w="108" w:type="dxa"/>
-        <w:bottom w:w="0" w:type="dxa"/>
-        <w:right w:w="108" w:type="dxa"/>
-      </w:tblCellMar>
-    </w:tblPr>
-  </w:style>
-  <w:style w:type="numbering" w:default="1" w:styleId="Sinlista">
-    <w:name w:val="No List"/>
-    <w:uiPriority w:val="99"/>
-    <w:semiHidden/>
-    <w:unhideWhenUsed/>
-  </w:style>
-  <w:style w:type="paragraph" w:customStyle="1" w:styleId="E8EBF1D682444EC39CAE95F1C056C3D6">
-    <w:name w:val="E8EBF1D682444EC39CAE95F1C056C3D6"/>
-  </w:style>
-  <w:style w:type="paragraph" w:customStyle="1" w:styleId="D34148916CDA4F8A9765AD5DCCE74DDE">
-    <w:name w:val="D34148916CDA4F8A9765AD5DCCE74DDE"/>
-  </w:style>
-  <w:style w:type="paragraph" w:customStyle="1" w:styleId="10801F48A16F4ABDBD611C341DCC5F90">
-    <w:name w:val="10801F48A16F4ABDBD611C341DCC5F90"/>
-  </w:style>
-</w:styles>
-</file>
-
-<file path=word/glossary/webSettings.xml><?xml version="1.0" encoding="utf-8"?>
-<w:webSettings xmlns:mc="http://schemas.openxmlformats.org/markup-compatibility/2006" xmlns:r="http://schemas.openxmlformats.org/officeDocument/2006/relationships" xmlns:w="http://schemas.openxmlformats.org/wordprocessingml/2006/main" xmlns:w14="http://schemas.microsoft.com/office/word/2010/wordml" xmlns:w15="http://schemas.microsoft.com/office/word/2012/wordml" mc:Ignorable="w14 w15">
-  <w:optimizeForBrowser/>
-  <w:allowPNG/>
-</w:webSettings>
 </file>
 
 <file path=word/theme/theme1.xml><?xml version="1.0" encoding="utf-8"?>
@@ -14856,7 +14533,7 @@
 </file>
 
 <file path=customXml/itemProps4.xml><?xml version="1.0" encoding="utf-8"?>
-<ds:datastoreItem xmlns:ds="http://schemas.openxmlformats.org/officeDocument/2006/customXml" ds:itemID="{A28A90EC-A54E-45E3-B571-FC9F6E5668D2}">
+<ds:datastoreItem xmlns:ds="http://schemas.openxmlformats.org/officeDocument/2006/customXml" ds:itemID="{C5B04873-2F11-4277-810E-E01B3ECFB400}">
   <ds:schemaRefs>
     <ds:schemaRef ds:uri="http://schemas.openxmlformats.org/officeDocument/2006/bibliography"/>
   </ds:schemaRefs>

</xml_diff>

<commit_message>
FInalizado el curso de JEST
</commit_message>
<xml_diff>
--- a/UnitTestingConJestEnReact.docx
+++ b/UnitTestingConJestEnReact.docx
@@ -8114,6 +8114,7 @@
         </w:rPr>
         <w:t xml:space="preserve"> y cuándo utilizar </w:t>
       </w:r>
+      <w:bookmarkStart w:id="2" w:name="_GoBack"/>
       <w:proofErr w:type="spellStart"/>
       <w:r>
         <w:rPr>
@@ -8122,7 +8123,17 @@
           <w:color w:val="4A4A4A"/>
           <w:shd w:val="clear" w:color="auto" w:fill="FFFFFF"/>
         </w:rPr>
-        <w:t>shallow</w:t>
+        <w:t>sha</w:t>
+      </w:r>
+      <w:bookmarkEnd w:id="2"/>
+      <w:r>
+        <w:rPr>
+          <w:rStyle w:val="Textoennegrita"/>
+          <w:rFonts w:ascii="Arial" w:hAnsi="Arial" w:cs="Arial"/>
+          <w:color w:val="4A4A4A"/>
+          <w:shd w:val="clear" w:color="auto" w:fill="FFFFFF"/>
+        </w:rPr>
+        <w:t>llow</w:t>
       </w:r>
       <w:proofErr w:type="spellEnd"/>
       <w:r>
@@ -9295,6 +9306,9 @@
     <w:p>
       <w:pPr>
         <w:pStyle w:val="Ttulo1"/>
+        <w:pBdr>
+          <w:bottom w:val="single" w:sz="24" w:space="6" w:color="0673A5" w:themeColor="text2" w:themeShade="BF"/>
+        </w:pBdr>
         <w:rPr>
           <w:lang w:val="es-MX"/>
         </w:rPr>
@@ -9409,11 +9423,218 @@
           </wp:inline>
         </w:drawing>
       </w:r>
-      <w:bookmarkStart w:id="2" w:name="_GoBack"/>
-      <w:bookmarkEnd w:id="2"/>
+    </w:p>
+    <w:p>
+      <w:pPr>
+        <w:tabs>
+          <w:tab w:val="left" w:pos="6930"/>
+        </w:tabs>
+        <w:jc w:val="center"/>
+        <w:rPr>
+          <w:rFonts w:ascii="Courier New" w:eastAsia="Times New Roman" w:hAnsi="Courier New" w:cs="Courier New"/>
+          <w:sz w:val="20"/>
+          <w:szCs w:val="20"/>
+          <w:lang w:val="en-US" w:eastAsia="es-MX"/>
+        </w:rPr>
+      </w:pPr>
+    </w:p>
+    <w:p>
+      <w:pPr>
+        <w:pStyle w:val="Puesto"/>
+        <w:rPr>
+          <w:sz w:val="44"/>
+        </w:rPr>
+      </w:pPr>
+      <w:r>
+        <w:rPr>
+          <w:sz w:val="44"/>
+        </w:rPr>
+        <w:lastRenderedPageBreak/>
+        <w:t>Deploy y CI con Travis</w:t>
+      </w:r>
+    </w:p>
+    <w:p>
+      <w:pPr>
+        <w:pStyle w:val="Ttulo1"/>
+        <w:pBdr>
+          <w:bottom w:val="single" w:sz="24" w:space="6" w:color="0673A5" w:themeColor="text2" w:themeShade="BF"/>
+        </w:pBdr>
+        <w:rPr>
+          <w:lang w:val="es-MX"/>
+        </w:rPr>
+      </w:pPr>
+      <w:r>
+        <w:rPr>
+          <w:lang w:val="es-MX"/>
+        </w:rPr>
+        <w:t>Jest + CI</w:t>
+      </w:r>
+    </w:p>
+    <w:p>
+      <w:pPr>
+        <w:rPr>
+          <w:lang w:val="es-MX"/>
+        </w:rPr>
+      </w:pPr>
+      <w:r>
+        <w:rPr>
+          <w:lang w:val="es-MX"/>
+        </w:rPr>
+        <w:drawing>
+          <wp:inline distT="0" distB="0" distL="0" distR="0" wp14:anchorId="4BD0DFEC" wp14:editId="1F868A43">
+            <wp:extent cx="5732145" cy="4062095"/>
+            <wp:effectExtent l="0" t="0" r="1905" b="0"/>
+            <wp:docPr id="9" name="Imagen 9"/>
+            <wp:cNvGraphicFramePr>
+              <a:graphicFrameLocks xmlns:a="http://schemas.openxmlformats.org/drawingml/2006/main" noChangeAspect="1"/>
+            </wp:cNvGraphicFramePr>
+            <a:graphic xmlns:a="http://schemas.openxmlformats.org/drawingml/2006/main">
+              <a:graphicData uri="http://schemas.openxmlformats.org/drawingml/2006/picture">
+                <pic:pic xmlns:pic="http://schemas.openxmlformats.org/drawingml/2006/picture">
+                  <pic:nvPicPr>
+                    <pic:cNvPr id="1" name=""/>
+                    <pic:cNvPicPr/>
+                  </pic:nvPicPr>
+                  <pic:blipFill>
+                    <a:blip r:embed="rId21"/>
+                    <a:stretch>
+                      <a:fillRect/>
+                    </a:stretch>
+                  </pic:blipFill>
+                  <pic:spPr>
+                    <a:xfrm>
+                      <a:off x="0" y="0"/>
+                      <a:ext cx="5732145" cy="4062095"/>
+                    </a:xfrm>
+                    <a:prstGeom prst="rect">
+                      <a:avLst/>
+                    </a:prstGeom>
+                  </pic:spPr>
+                </pic:pic>
+              </a:graphicData>
+            </a:graphic>
+          </wp:inline>
+        </w:drawing>
+      </w:r>
+    </w:p>
+    <w:p>
+      <w:pPr>
+        <w:rPr>
+          <w:lang w:val="es-MX"/>
+        </w:rPr>
+      </w:pPr>
+    </w:p>
+    <w:p>
+      <w:pPr>
+        <w:pStyle w:val="NormalWeb"/>
+        <w:shd w:val="clear" w:color="auto" w:fill="FFFFFF"/>
+        <w:spacing w:before="0" w:beforeAutospacing="0" w:after="0" w:afterAutospacing="0"/>
+        <w:rPr>
+          <w:rFonts w:ascii="Arial" w:hAnsi="Arial" w:cs="Arial"/>
+          <w:color w:val="4A4A4A"/>
+        </w:rPr>
+      </w:pPr>
+      <w:r>
+        <w:rPr>
+          <w:rFonts w:ascii="Arial" w:hAnsi="Arial" w:cs="Arial"/>
+          <w:color w:val="4A4A4A"/>
+        </w:rPr>
+        <w:t>En la pregunta </w:t>
+      </w:r>
+      <w:r>
+        <w:rPr>
+          <w:rStyle w:val="Textoennegrita"/>
+          <w:rFonts w:ascii="Arial" w:eastAsiaTheme="majorEastAsia" w:hAnsi="Arial" w:cs="Arial"/>
+          <w:color w:val="4A4A4A"/>
+        </w:rPr>
+        <w:t>¿</w:t>
+      </w:r>
+      <w:proofErr w:type="spellStart"/>
+      <w:r>
+        <w:rPr>
+          <w:rStyle w:val="Textoennegrita"/>
+          <w:rFonts w:ascii="Arial" w:eastAsiaTheme="majorEastAsia" w:hAnsi="Arial" w:cs="Arial"/>
+          <w:color w:val="4A4A4A"/>
+        </w:rPr>
+        <w:t>Cual</w:t>
+      </w:r>
+      <w:proofErr w:type="spellEnd"/>
+      <w:r>
+        <w:rPr>
+          <w:rStyle w:val="Textoennegrita"/>
+          <w:rFonts w:ascii="Arial" w:eastAsiaTheme="majorEastAsia" w:hAnsi="Arial" w:cs="Arial"/>
+          <w:color w:val="4A4A4A"/>
+        </w:rPr>
+        <w:t xml:space="preserve"> es el comando para instalar </w:t>
+      </w:r>
+      <w:proofErr w:type="spellStart"/>
+      <w:r>
+        <w:rPr>
+          <w:rStyle w:val="Textoennegrita"/>
+          <w:rFonts w:ascii="Arial" w:eastAsiaTheme="majorEastAsia" w:hAnsi="Arial" w:cs="Arial"/>
+          <w:color w:val="4A4A4A"/>
+        </w:rPr>
+        <w:t>Jest</w:t>
+      </w:r>
+      <w:proofErr w:type="spellEnd"/>
+      <w:r>
+        <w:rPr>
+          <w:rStyle w:val="Textoennegrita"/>
+          <w:rFonts w:ascii="Arial" w:eastAsiaTheme="majorEastAsia" w:hAnsi="Arial" w:cs="Arial"/>
+          <w:color w:val="4A4A4A"/>
+        </w:rPr>
+        <w:t>?</w:t>
+      </w:r>
+      <w:r>
+        <w:rPr>
+          <w:rFonts w:ascii="Arial" w:hAnsi="Arial" w:cs="Arial"/>
+          <w:color w:val="4A4A4A"/>
+        </w:rPr>
+        <w:t> no existe una respuesta 100% buena y la que más se le acerca indica que es errónea. ¿Pueden revisar? llevo 3 veces intentando y nada…</w:t>
+      </w:r>
+    </w:p>
+    <w:p>
+      <w:pPr>
+        <w:pStyle w:val="NormalWeb"/>
+        <w:shd w:val="clear" w:color="auto" w:fill="FFFFFF"/>
+        <w:spacing w:before="0" w:beforeAutospacing="0" w:after="0" w:afterAutospacing="0"/>
+        <w:rPr>
+          <w:rFonts w:ascii="Arial" w:hAnsi="Arial" w:cs="Arial"/>
+          <w:color w:val="4A4A4A"/>
+        </w:rPr>
+      </w:pPr>
+      <w:r>
+        <w:rPr>
+          <w:rFonts w:ascii="Arial" w:hAnsi="Arial" w:cs="Arial"/>
+          <w:color w:val="4A4A4A"/>
+        </w:rPr>
+        <w:t>Lo mismo pasa con la pregunta </w:t>
+      </w:r>
+      <w:r>
+        <w:rPr>
+          <w:rStyle w:val="Textoennegrita"/>
+          <w:rFonts w:ascii="Arial" w:eastAsiaTheme="majorEastAsia" w:hAnsi="Arial" w:cs="Arial"/>
+          <w:color w:val="4A4A4A"/>
+        </w:rPr>
+        <w:t>Para ejecutar una sola prueba- ¿Cuál es el comando?</w:t>
+      </w:r>
+      <w:r>
+        <w:rPr>
+          <w:rFonts w:ascii="Arial" w:hAnsi="Arial" w:cs="Arial"/>
+          <w:color w:val="4A4A4A"/>
+        </w:rPr>
+        <w:t> al elegir la respuesta correcta me indica que esta mala, siendo que no es así.</w:t>
+      </w:r>
+    </w:p>
+    <w:p>
+      <w:pPr>
+        <w:rPr>
+          <w:lang w:val="es-MX"/>
+        </w:rPr>
+      </w:pPr>
     </w:p>
     <w:sectPr>
-      <w:footerReference w:type="default" r:id="rId21"/>
+      <w:footerReference w:type="default" r:id="rId22"/>
       <w:pgSz w:w="11907" w:h="16839" w:code="9"/>
       <w:pgMar w:top="1440" w:right="1440" w:bottom="1440" w:left="1440" w:header="720" w:footer="720" w:gutter="0"/>
       <w:cols w:space="720"/>
@@ -9492,7 +9713,7 @@
             <w:noProof/>
             <w:lang w:bidi="es-ES"/>
           </w:rPr>
-          <w:t>9</w:t>
+          <w:t>10</w:t>
         </w:r>
         <w:r>
           <w:rPr>
@@ -14533,7 +14754,7 @@
 </file>
 
 <file path=customXml/itemProps4.xml><?xml version="1.0" encoding="utf-8"?>
-<ds:datastoreItem xmlns:ds="http://schemas.openxmlformats.org/officeDocument/2006/customXml" ds:itemID="{C5B04873-2F11-4277-810E-E01B3ECFB400}">
+<ds:datastoreItem xmlns:ds="http://schemas.openxmlformats.org/officeDocument/2006/customXml" ds:itemID="{91691B64-2962-423E-9382-1BF5D497D125}">
   <ds:schemaRefs>
     <ds:schemaRef ds:uri="http://schemas.openxmlformats.org/officeDocument/2006/bibliography"/>
   </ds:schemaRefs>

</xml_diff>